<commit_message>
hibjavítás, formázás, 103-as merge
</commit_message>
<xml_diff>
--- a/doc/Szakdolgozat.docx
+++ b/doc/Szakdolgozat.docx
@@ -1,6 +1,6 @@
 
 <file path=word/document.xml><?xml version="1.0" encoding="utf-8"?>
-<w:document xmlns:wpc="http://schemas.microsoft.com/office/word/2010/wordprocessingCanvas" xmlns:mc="http://schemas.openxmlformats.org/markup-compatibility/2006" xmlns:o="urn:schemas-microsoft-com:office:office" xmlns:r="http://schemas.openxmlformats.org/officeDocument/2006/relationships" xmlns:m="http://schemas.openxmlformats.org/officeDocument/2006/math" xmlns:v="urn:schemas-microsoft-com:vml" xmlns:wp14="http://schemas.microsoft.com/office/word/2010/wordprocessingDrawing" xmlns:wp="http://schemas.openxmlformats.org/drawingml/2006/wordprocessingDrawing" xmlns:w10="urn:schemas-microsoft-com:office:word" xmlns:w="http://schemas.openxmlformats.org/wordprocessingml/2006/main" xmlns:w14="http://schemas.microsoft.com/office/word/2010/wordml" xmlns:wpg="http://schemas.microsoft.com/office/word/2010/wordprocessingGroup" xmlns:wpi="http://schemas.microsoft.com/office/word/2010/wordprocessingInk" xmlns:wne="http://schemas.microsoft.com/office/word/2006/wordml" xmlns:wps="http://schemas.microsoft.com/office/word/2010/wordprocessingShape" mc:Ignorable="w14 wp14">
+<w:document xmlns:wpc="http://schemas.microsoft.com/office/word/2010/wordprocessingCanvas" xmlns:mc="http://schemas.openxmlformats.org/markup-compatibility/2006" xmlns:o="urn:schemas-microsoft-com:office:office" xmlns:r="http://schemas.openxmlformats.org/officeDocument/2006/relationships" xmlns:m="http://schemas.openxmlformats.org/officeDocument/2006/math" xmlns:v="urn:schemas-microsoft-com:vml" xmlns:wp14="http://schemas.microsoft.com/office/word/2010/wordprocessingDrawing" xmlns:wp="http://schemas.openxmlformats.org/drawingml/2006/wordprocessingDrawing" xmlns:w10="urn:schemas-microsoft-com:office:word" xmlns:w="http://schemas.openxmlformats.org/wordprocessingml/2006/main" xmlns:w14="http://schemas.microsoft.com/office/word/2010/wordml" xmlns:w15="http://schemas.microsoft.com/office/word/2012/wordml" xmlns:wpg="http://schemas.microsoft.com/office/word/2010/wordprocessingGroup" xmlns:wpi="http://schemas.microsoft.com/office/word/2010/wordprocessingInk" xmlns:wne="http://schemas.microsoft.com/office/word/2006/wordml" xmlns:wps="http://schemas.microsoft.com/office/word/2010/wordprocessingShape" mc:Ignorable="w14 w15 wp14">
   <w:body>
     <w:p>
       <w:pPr>
@@ -2796,44 +2796,47 @@
       </w:pPr>
       <w:bookmarkStart w:id="7" w:name="_Toc414921202"/>
       <w:r>
+        <w:t>A saját elképzelés</w:t>
+      </w:r>
+      <w:bookmarkEnd w:id="7"/>
+    </w:p>
+    <w:p>
+      <w:r>
+        <w:t>A játék megvalósításánál nem a látványra fókuszálok, inkább a játsz</w:t>
+      </w:r>
+      <w:r>
+        <w:t>h</w:t>
+      </w:r>
+      <w:r>
+        <w:t xml:space="preserve">atóságra és a versenyszerűségre. </w:t>
+      </w:r>
+      <w:r>
+        <w:t>Az egyszerű formák nem terelik el a játékos figyelmét. A minimalista összeállítás segít a gyors döntéshozásban</w:t>
+      </w:r>
+      <w:r>
+        <w:t>.</w:t>
+      </w:r>
+      <w:r>
+        <w:t xml:space="preserve"> M</w:t>
+      </w:r>
+      <w:r>
+        <w:t xml:space="preserve">inden </w:t>
+      </w:r>
+      <w:r>
+        <w:t>játékos</w:t>
+      </w:r>
+      <w:r>
+        <w:t xml:space="preserve"> saját csapat</w:t>
+      </w:r>
+      <w:r>
+        <w:t>a</w:t>
+      </w:r>
+      <w:r>
+        <w:t xml:space="preserve"> </w:t>
+      </w:r>
+      <w:r>
         <w:lastRenderedPageBreak/>
-        <w:t>A saját elképzelés</w:t>
-      </w:r>
-      <w:bookmarkEnd w:id="7"/>
-    </w:p>
-    <w:p>
-      <w:r>
-        <w:t>A játék megvalósításánál nem a látványra fókuszálok, inkább a játsz</w:t>
-      </w:r>
-      <w:r>
-        <w:t>h</w:t>
-      </w:r>
-      <w:r>
-        <w:t xml:space="preserve">atóságra és a versenyszerűségre. </w:t>
-      </w:r>
-      <w:r>
-        <w:t>Az egyszerű formák nem terelik el a játékos figyelmét. A minimalista összeállítás segít a gyors döntéshozásban</w:t>
-      </w:r>
-      <w:r>
-        <w:t>.</w:t>
-      </w:r>
-      <w:r>
-        <w:t xml:space="preserve"> M</w:t>
-      </w:r>
-      <w:r>
-        <w:t xml:space="preserve">inden </w:t>
-      </w:r>
-      <w:r>
-        <w:t>játékos</w:t>
-      </w:r>
-      <w:r>
-        <w:t xml:space="preserve"> saját csapat</w:t>
-      </w:r>
-      <w:r>
-        <w:t>a</w:t>
-      </w:r>
-      <w:r>
-        <w:t xml:space="preserve"> színét viseli.</w:t>
+        <w:t>színét viseli.</w:t>
       </w:r>
       <w:r>
         <w:t xml:space="preserve"> A csapatok bázisát és zászlóját szintén a csapatszín jelöli. A cs</w:t>
@@ -3093,32 +3096,46 @@
       </w:r>
     </w:p>
     <w:p>
-      <w:r>
-        <w:t>A kiszolgáló környezet megválasztása már nehezebb kérdés.</w:t>
-      </w:r>
-      <w:r>
-        <w:t xml:space="preserve"> Sok </w:t>
-      </w:r>
-      <w:r>
-        <w:t>szempontot</w:t>
-      </w:r>
-      <w:r>
-        <w:t xml:space="preserve"> kell figyelembe venni. És a választék is igen széles.</w:t>
-      </w:r>
       <w:bookmarkStart w:id="12" w:name="_Toc414921207"/>
+      <w:r>
+        <w:t xml:space="preserve">A kiszolgáló környezet megválasztása már nehezebb kérdés. Sok szempontot kell figyelembe venni és a választék is igen széles. A kiszolgáló oldal tervezésekor lényeges hogy hatékony megoldásokat válasszunk, hiszen a kiszolgáló központi </w:t>
+      </w:r>
+      <w:r>
+        <w:t>csomópont, m</w:t>
+      </w:r>
+      <w:r>
+        <w:t>inden felhasználó</w:t>
+      </w:r>
+      <w:r>
+        <w:t xml:space="preserve"> ide</w:t>
+      </w:r>
+      <w:r>
+        <w:t xml:space="preserve"> </w:t>
+      </w:r>
+      <w:r>
+        <w:t xml:space="preserve">csatlakozik, így ha ez nem képes tartani az iramot, azt minden </w:t>
+      </w:r>
+      <w:r>
+        <w:lastRenderedPageBreak/>
+        <w:t>játékos megérzi</w:t>
+      </w:r>
+      <w:r>
+        <w:t>. Célszerű elterjedt megoldásokat használni a széleskörű támogatottság miatt.</w:t>
+      </w:r>
+      <w:bookmarkStart w:id="13" w:name="_GoBack"/>
+      <w:bookmarkEnd w:id="13"/>
     </w:p>
     <w:p>
       <w:pPr>
         <w:pStyle w:val="Cmsor2"/>
       </w:pPr>
       <w:r>
-        <w:lastRenderedPageBreak/>
         <w:t xml:space="preserve">Használt </w:t>
       </w:r>
       <w:r>
         <w:t>technológiák</w:t>
       </w:r>
-      <w:bookmarkStart w:id="13" w:name="_Toc414921208"/>
+      <w:bookmarkStart w:id="14" w:name="_Toc414921208"/>
       <w:bookmarkEnd w:id="12"/>
     </w:p>
     <w:p>
@@ -3134,7 +3151,7 @@
         </w:rPr>
         <w:t>Irányelvek</w:t>
       </w:r>
-      <w:bookmarkEnd w:id="13"/>
+      <w:bookmarkEnd w:id="14"/>
     </w:p>
     <w:p>
       <w:r>
@@ -3150,7 +3167,13 @@
         <w:t>objektumorientált</w:t>
       </w:r>
       <w:r>
-        <w:t xml:space="preserve"> megoldásénak elkészítése jellemzően több munkát és tervezés igényel, de ez a befektetés könnyen megtérül hosszútávon. A később eszközölt változtatások nagyságrendekkel egyszerűbben elvégezhetőek.</w:t>
+        <w:t xml:space="preserve"> megoldásénak elkészítése jellemzően több munkát és tervezés igényel, de ez a befektetés könnyen megtérül hosszútávon. A később eszközölt változtatások </w:t>
+      </w:r>
+      <w:r>
+        <w:t xml:space="preserve">viszont </w:t>
+      </w:r>
+      <w:r>
+        <w:t>nagyságrendekkel egyszerűbben elvégezhetőek.</w:t>
       </w:r>
     </w:p>
     <w:p>
@@ -3160,14 +3183,14 @@
           <w:rFonts w:ascii="Times New Roman" w:hAnsi="Times New Roman" w:cs="Times New Roman"/>
         </w:rPr>
       </w:pPr>
-      <w:bookmarkStart w:id="14" w:name="_Toc414921209"/>
+      <w:bookmarkStart w:id="15" w:name="_Toc414921209"/>
       <w:r>
         <w:rPr>
           <w:rFonts w:ascii="Times New Roman" w:hAnsi="Times New Roman" w:cs="Times New Roman"/>
         </w:rPr>
         <w:t>Szerveroldal</w:t>
       </w:r>
-      <w:bookmarkEnd w:id="14"/>
+      <w:bookmarkEnd w:id="15"/>
     </w:p>
     <w:p>
       <w:pPr>
@@ -3185,64 +3208,98 @@
     </w:p>
     <w:p>
       <w:r>
-        <w:t>Ezen kívül esemény vezérelt, ez annyit jelent, hogy eseményeket készíthetünk és ezek bekövetkezéséhez logikát vagy agy további eseményeket rendelhetünk. A Node.js jelenlegi verziója már C++ kiegészítéseket is kezel. Így akár C++ könyvtárakat is használhatunk vagy esetleg a közvetlen memóriaelérés is megoldható a még nagyobb teljesítmény érdekében. A Node.js híres még a méretezhetőségéről, különösen jól teljesít kis, független feladatok elvégzésében. Több nagy cég is alkalmazza, így a Yahoo a PayPal és az eBay. Mindez bizonyítja, hogy alkalmas valós idejű kiszolgálók megvalósítására.</w:t>
+        <w:t>Ezen kívül esemény vezérelt, ez annyit jelent, hogy eseményeket készíthetünk és ezek bekövetkezéséhez logikát vagy agy további eseményeket rendelhetünk. A Node.js jelenlegi verziója már C++ kiegészítéseket is kezel. Így akár C++ könyvtárakat is használhatunk vagy esetleg a közvetlen memóriaelérés is megoldható a még nagyobb teljesítmény érdekében. A Node.js híres még a méretezhetőségéről, különösen jól teljesít kis, független feladatok elvégzésében. Több nagy cég is alkalmazza, így a Yahoo a PayPal és az eBay. Mindez bizonyítja, hogy alkalmas valós idejű kiszolgálók megvalósítására. Fontos jellemző még, hogy mind Window</w:t>
+      </w:r>
+      <w:r>
+        <w:t>s</w:t>
+      </w:r>
+      <w:r>
+        <w:t xml:space="preserve">, Linux és </w:t>
+      </w:r>
+      <w:r>
+        <w:t>Macintosh</w:t>
+      </w:r>
+      <w:r>
+        <w:t xml:space="preserve"> rendszereken is használható.</w:t>
       </w:r>
       <w:r>
         <w:t xml:space="preserve"> </w:t>
       </w:r>
-      <w:r>
-        <w:t>Fontos jellemző még, hogy mind Window</w:t>
-      </w:r>
-      <w:r>
-        <w:t>s</w:t>
-      </w:r>
-      <w:r>
-        <w:t xml:space="preserve">, Linux és </w:t>
-      </w:r>
-      <w:r>
-        <w:t>Macintosh</w:t>
-      </w:r>
-      <w:r>
-        <w:t xml:space="preserve"> rendszereken is használható.</w:t>
+      <w:bookmarkStart w:id="16" w:name="_Toc414921210"/>
+    </w:p>
+    <w:p>
+      <w:pPr>
+        <w:pStyle w:val="Cmsor3"/>
+      </w:pPr>
+      <w:r>
+        <w:lastRenderedPageBreak/>
+        <w:t>Websocket</w:t>
+      </w:r>
+    </w:p>
+    <w:p>
+      <w:r>
+        <w:t xml:space="preserve">Valósidejű alkalmazásokhoz elengedhetetlen a gyors kétirányú adatkapcsolat. A böngészők eredetileg, http kéréseket küldtek, </w:t>
+      </w:r>
+      <w:r>
+        <w:t>majd</w:t>
+      </w:r>
+      <w:r>
+        <w:t xml:space="preserve"> az erre kapott válasz után lezárták a kapcsolatot. Ez </w:t>
+      </w:r>
+      <w:r>
+        <w:t>dokumentumok</w:t>
       </w:r>
       <w:r>
         <w:t xml:space="preserve"> </w:t>
       </w:r>
-      <w:bookmarkStart w:id="15" w:name="_Toc414921210"/>
+      <w:r>
+        <w:t>betöltésére</w:t>
+      </w:r>
+      <w:r>
+        <w:t xml:space="preserve"> hatékony, de folyamatos oda-vissza kommunikációra kényelmetlen és lassú.</w:t>
+      </w:r>
+    </w:p>
+    <w:p>
+      <w:pPr>
+        <w:pStyle w:val="Cmsor2"/>
+        <w:rPr>
+          <w:rFonts w:ascii="Times New Roman" w:hAnsi="Times New Roman" w:cs="Times New Roman"/>
+        </w:rPr>
+      </w:pPr>
+      <w:r>
+        <w:rPr>
+          <w:rFonts w:ascii="Times New Roman" w:hAnsi="Times New Roman" w:cs="Times New Roman"/>
+        </w:rPr>
+        <w:t>Kliensoldal</w:t>
+      </w:r>
+      <w:bookmarkEnd w:id="16"/>
     </w:p>
     <w:p>
       <w:pPr>
         <w:pStyle w:val="Cmsor3"/>
       </w:pPr>
       <w:r>
-        <w:t>Websocket</w:t>
-      </w:r>
-    </w:p>
-    <w:p>
-      <w:r>
-        <w:t xml:space="preserve">Valósidejű alkalmazásokhoz elengedhetetlen a gyors kétirányú adatkapcsolat. A böngészők eredetileg, http kéréseket küldtek, </w:t>
-      </w:r>
-      <w:r>
-        <w:t>majd</w:t>
-      </w:r>
-      <w:r>
-        <w:t xml:space="preserve"> az erre kapott válasz után lezárták a </w:t>
-      </w:r>
-      <w:r>
-        <w:lastRenderedPageBreak/>
-        <w:t xml:space="preserve">kapcsolatot. Ez </w:t>
-      </w:r>
-      <w:r>
-        <w:t>dokumentumok</w:t>
-      </w:r>
-      <w:r>
-        <w:t xml:space="preserve"> </w:t>
-      </w:r>
-      <w:r>
-        <w:t>betöltésére</w:t>
-      </w:r>
-      <w:r>
-        <w:t xml:space="preserve"> hatékony, de folyamatos oda-vissza kommunikációra kényelmetlen és lassú.</w:t>
+        <w:t>HTML5 Canvas</w:t>
+      </w:r>
+    </w:p>
+    <w:p>
+      <w:r>
+        <w:t xml:space="preserve">A böngészők régóta képesek grafikai elemek megjelenítésére. Ez az elmúlt években ezen a téren </w:t>
+      </w:r>
+      <w:r>
+        <w:t>jelentős</w:t>
+      </w:r>
+      <w:r>
+        <w:t xml:space="preserve"> előrelépések voltak mind funkcionalitásban mind teljesítményben. A HTML5-ös </w:t>
+      </w:r>
+      <w:r>
+        <w:t>szabványos</w:t>
+      </w:r>
+      <w:r>
+        <w:t xml:space="preserve"> vászonra JavaScript-el rajzolhatunk alakzatokat, így téglalapot, kört, szöveget vagy akár raszter, sőt vektorgrafikus képeket is. A canvas alapú megjelenítéssel együtt jár annak könnyű beillesztése a felületbe, hiszen a böngésző</w:t>
+      </w:r>
+      <w:r>
+        <w:t xml:space="preserve"> saját stílusbeállításait használhatjuk.</w:t>
       </w:r>
     </w:p>
     <w:p>
@@ -3252,57 +3309,14 @@
           <w:rFonts w:ascii="Times New Roman" w:hAnsi="Times New Roman" w:cs="Times New Roman"/>
         </w:rPr>
       </w:pPr>
-      <w:r>
-        <w:rPr>
-          <w:rFonts w:ascii="Times New Roman" w:hAnsi="Times New Roman" w:cs="Times New Roman"/>
-        </w:rPr>
-        <w:t>Kliensoldal</w:t>
-      </w:r>
-      <w:bookmarkEnd w:id="15"/>
-    </w:p>
-    <w:p>
-      <w:pPr>
-        <w:pStyle w:val="Cmsor3"/>
-      </w:pPr>
-      <w:r>
-        <w:t>HTML5 Canvas</w:t>
-      </w:r>
-    </w:p>
-    <w:p>
-      <w:r>
-        <w:t xml:space="preserve">A böngészők régóta képesek grafikai elemek megjelenítésére. Ez az elmúlt években ezen a téren </w:t>
-      </w:r>
-      <w:r>
-        <w:t>jelentős</w:t>
-      </w:r>
-      <w:r>
-        <w:t xml:space="preserve"> előrelépések voltak mind funkcionalitásban mind teljesítményben. A HTML5-ös </w:t>
-      </w:r>
-      <w:r>
-        <w:t>szabványos</w:t>
-      </w:r>
-      <w:r>
-        <w:t xml:space="preserve"> vászonra JavaScript-el rajzolhatunk alakzatokat, így téglalapot, kört, szöveget vagy akár raszter, sőt vektorgrafikus képeket is. A canvas alapú megjelenítéssel együtt jár annak könnyű beillesztése a felületbe, hiszen a böngésző</w:t>
-      </w:r>
-      <w:r>
-        <w:t xml:space="preserve"> saját stílusbeállításait használhatjuk.</w:t>
-      </w:r>
-    </w:p>
-    <w:p>
-      <w:pPr>
-        <w:pStyle w:val="Cmsor2"/>
-        <w:rPr>
-          <w:rFonts w:ascii="Times New Roman" w:hAnsi="Times New Roman" w:cs="Times New Roman"/>
-        </w:rPr>
-      </w:pPr>
-      <w:bookmarkStart w:id="16" w:name="_Toc414921211"/>
+      <w:bookmarkStart w:id="17" w:name="_Toc414921211"/>
       <w:r>
         <w:rPr>
           <w:rFonts w:ascii="Times New Roman" w:hAnsi="Times New Roman" w:cs="Times New Roman"/>
         </w:rPr>
         <w:t>Felületi tervek</w:t>
       </w:r>
-      <w:bookmarkEnd w:id="16"/>
+      <w:bookmarkEnd w:id="17"/>
     </w:p>
     <w:p>
       <w:pPr>
@@ -3311,7 +3325,7 @@
           <w:rFonts w:ascii="Times New Roman" w:hAnsi="Times New Roman" w:cs="Times New Roman"/>
         </w:rPr>
       </w:pPr>
-      <w:bookmarkStart w:id="17" w:name="_Toc414921212"/>
+      <w:bookmarkStart w:id="18" w:name="_Toc414921212"/>
       <w:r>
         <w:rPr>
           <w:rFonts w:ascii="Times New Roman" w:hAnsi="Times New Roman" w:cs="Times New Roman"/>
@@ -3325,7 +3339,7 @@
         </w:rPr>
         <w:t xml:space="preserve"> előkészületei</w:t>
       </w:r>
-      <w:bookmarkEnd w:id="17"/>
+      <w:bookmarkEnd w:id="18"/>
     </w:p>
     <w:p>
       <w:pPr>
@@ -3334,14 +3348,14 @@
           <w:rFonts w:ascii="Times New Roman" w:hAnsi="Times New Roman" w:cs="Times New Roman"/>
         </w:rPr>
       </w:pPr>
-      <w:bookmarkStart w:id="18" w:name="_Toc414921213"/>
+      <w:bookmarkStart w:id="19" w:name="_Toc414921213"/>
       <w:r>
         <w:rPr>
           <w:rFonts w:ascii="Times New Roman" w:hAnsi="Times New Roman" w:cs="Times New Roman"/>
         </w:rPr>
         <w:t>Futtatókörnyezet telepítése</w:t>
       </w:r>
-      <w:bookmarkEnd w:id="18"/>
+      <w:bookmarkEnd w:id="19"/>
     </w:p>
     <w:p>
       <w:r>
@@ -3351,6 +3365,9 @@
         <w:t>ezt Windowson telepíthetjü</w:t>
       </w:r>
       <w:r>
+        <w:t>k</w:t>
+      </w:r>
+      <w:r>
         <w:t xml:space="preserve"> a nodejs.org</w:t>
       </w:r>
       <w:r>
@@ -3374,9 +3391,15 @@
       <w:r>
         <w:t>” paranccsal.</w:t>
       </w:r>
-      <w:bookmarkStart w:id="19" w:name="_Toc414921214"/>
-      <w:r>
-        <w:t xml:space="preserve"> De akár Portable (hordozható) változa</w:t>
+      <w:bookmarkStart w:id="20" w:name="_Toc414921214"/>
+      <w:r>
+        <w:t xml:space="preserve"> De akár </w:t>
+      </w:r>
+      <w:r>
+        <w:t>p</w:t>
+      </w:r>
+      <w:r>
+        <w:t>ortable (hordozható) változa</w:t>
       </w:r>
       <w:r>
         <w:t>t</w:t>
@@ -3396,15 +3419,7 @@
         <w:t>A teszteléshez, és a felület megvalósításához Mozilla Firefox-ot és Google Chrome-ot is használok</w:t>
       </w:r>
       <w:r>
-        <w:t xml:space="preserve"> Az internetezők több mint 60%-</w:t>
-      </w:r>
-      <w:proofErr w:type="gramStart"/>
-      <w:r>
-        <w:t>a</w:t>
-      </w:r>
-      <w:proofErr w:type="gramEnd"/>
-      <w:r>
-        <w:t xml:space="preserve"> e két böngésző egyikét használja. </w:t>
+        <w:t xml:space="preserve"> Az internetezők több mint 60%-a e két böngésző egyikét használja. </w:t>
       </w:r>
       <w:r>
         <w:t xml:space="preserve">Így </w:t>
@@ -3446,13 +3461,85 @@
         <w:rPr>
           <w:rFonts w:cs="Times New Roman"/>
         </w:rPr>
-        <w:t>A webfejlesztők többsége egyszeű szövegszerkesztő</w:t>
+        <w:t xml:space="preserve">A </w:t>
       </w:r>
       <w:r>
         <w:rPr>
           <w:rFonts w:cs="Times New Roman"/>
         </w:rPr>
-        <w:t>t használ a fejlesztőmunka során. Windowson a legelterjedtebb a könnyen használható notepad++. Támogatja a színtaksziskiemelés és a forrásfájlok automatikus formázásrára is van lehetőség. Viszont cask kezdetleges szókiegészítésre képes Természetesen a feladat megoldására teljesen alkalmas.</w:t>
+        <w:t>web fejlesztők</w:t>
+      </w:r>
+      <w:r>
+        <w:rPr>
+          <w:rFonts w:cs="Times New Roman"/>
+        </w:rPr>
+        <w:t xml:space="preserve"> többsége egysze</w:t>
+      </w:r>
+      <w:r>
+        <w:rPr>
+          <w:rFonts w:cs="Times New Roman"/>
+        </w:rPr>
+        <w:t>r</w:t>
+      </w:r>
+      <w:r>
+        <w:rPr>
+          <w:rFonts w:cs="Times New Roman"/>
+        </w:rPr>
+        <w:t>ű szövegszerkesztő</w:t>
+      </w:r>
+      <w:r>
+        <w:rPr>
+          <w:rFonts w:cs="Times New Roman"/>
+        </w:rPr>
+        <w:t>t használ a fejlesztőmunka során. Windowson a legelte</w:t>
+      </w:r>
+      <w:r>
+        <w:rPr>
+          <w:rFonts w:cs="Times New Roman"/>
+        </w:rPr>
+        <w:t>rjedtebb a könnyen használható N</w:t>
+      </w:r>
+      <w:r>
+        <w:rPr>
+          <w:rFonts w:cs="Times New Roman"/>
+        </w:rPr>
+        <w:t xml:space="preserve">otepad++. Támogatja a </w:t>
+      </w:r>
+      <w:r>
+        <w:rPr>
+          <w:rFonts w:cs="Times New Roman"/>
+        </w:rPr>
+        <w:t>szintakszis kiemelés</w:t>
+      </w:r>
+      <w:r>
+        <w:rPr>
+          <w:rFonts w:cs="Times New Roman"/>
+        </w:rPr>
+        <w:t xml:space="preserve"> és a forrásfájlok automatikus </w:t>
+      </w:r>
+      <w:r>
+        <w:rPr>
+          <w:rFonts w:cs="Times New Roman"/>
+        </w:rPr>
+        <w:t>formázására</w:t>
+      </w:r>
+      <w:r>
+        <w:rPr>
+          <w:rFonts w:cs="Times New Roman"/>
+        </w:rPr>
+        <w:t xml:space="preserve"> is van lehetőség. Viszont </w:t>
+      </w:r>
+      <w:r>
+        <w:rPr>
+          <w:rFonts w:cs="Times New Roman"/>
+        </w:rPr>
+        <w:t>csak</w:t>
+      </w:r>
+      <w:r>
+        <w:rPr>
+          <w:rFonts w:cs="Times New Roman"/>
+        </w:rPr>
+        <w:t xml:space="preserve"> kezdetleges szókiegészítésre képes Természetesen a feladat megoldására teljesen alkalmas.</w:t>
       </w:r>
     </w:p>
     <w:p>
@@ -3462,11 +3549,17 @@
       <w:r>
         <w:t>Verziókövetés</w:t>
       </w:r>
-      <w:bookmarkEnd w:id="19"/>
-    </w:p>
-    <w:p>
-      <w:r>
-        <w:t>A szakdolgozatkészítési folyamat egésze alatt verziókövetést használok. Erre a legalkalmasabb a Git nevű verzókövető szoftver. E</w:t>
+      <w:bookmarkEnd w:id="20"/>
+    </w:p>
+    <w:p>
+      <w:r>
+        <w:t xml:space="preserve">A </w:t>
+      </w:r>
+      <w:r>
+        <w:t>szakdolgozat készítési</w:t>
+      </w:r>
+      <w:r>
+        <w:t xml:space="preserve"> folyamat egésze alatt verziókövetést használok. Erre a legalkalmasabb a Git nevű verzókövető szoftver. E</w:t>
       </w:r>
       <w:r>
         <w:t>gyaránt képes kis és nagy projektek kezelésére. A verziókövetés</w:t>
@@ -3475,26 +3568,19 @@
         <w:t xml:space="preserve"> segít átlátni a fejlesztések haladását, sorrendjét. Lehetőségem van több szálon haladni majd a változtatásokat összesítésével újabb verziókat létrehozni.</w:t>
       </w:r>
       <w:r>
-        <w:t xml:space="preserve"> A kényelmi funkcionalitás sem elhanyagolható. Egy parancs kiadásával </w:t>
-      </w:r>
-      <w:r>
-        <w:t>továbbít</w:t>
-      </w:r>
-      <w:r>
-        <w:t xml:space="preserve"> a helyi változtatásokat egy központi tárolónak. A verziókezelés egyszemélyes projektekné</w:t>
-      </w:r>
-      <w:bookmarkStart w:id="20" w:name="_GoBack"/>
-      <w:bookmarkEnd w:id="20"/>
-      <w:r>
-        <w:t xml:space="preserve">l nem </w:t>
-      </w:r>
-      <w:proofErr w:type="gramStart"/>
-      <w:r>
-        <w:t>kulcsfontosságú</w:t>
-      </w:r>
-      <w:proofErr w:type="gramEnd"/>
-      <w:r>
-        <w:t xml:space="preserve"> de mint már mondtam kényelmi</w:t>
+        <w:t xml:space="preserve"> A kényelmi funkcionalitás sem elhanyagolható. Egy parancs kiadásával továbbít</w:t>
+      </w:r>
+      <w:r>
+        <w:t>hatjuk</w:t>
+      </w:r>
+      <w:r>
+        <w:t xml:space="preserve"> a helyi változtatásokat egy központi tárolónak. A verziókezelés egyszemélyes projekteknél nem </w:t>
+      </w:r>
+      <w:r>
+        <w:t xml:space="preserve">kulcsfontosságú, de </w:t>
+      </w:r>
+      <w:r>
+        <w:t>felgyorsítja és átláthatóvá teszi a programfejlesztést.</w:t>
       </w:r>
     </w:p>
     <w:p>
@@ -3709,7 +3795,7 @@
 </file>
 
 <file path=word/endnotes.xml><?xml version="1.0" encoding="utf-8"?>
-<w:endnotes xmlns:wpc="http://schemas.microsoft.com/office/word/2010/wordprocessingCanvas" xmlns:mc="http://schemas.openxmlformats.org/markup-compatibility/2006" xmlns:o="urn:schemas-microsoft-com:office:office" xmlns:r="http://schemas.openxmlformats.org/officeDocument/2006/relationships" xmlns:m="http://schemas.openxmlformats.org/officeDocument/2006/math" xmlns:v="urn:schemas-microsoft-com:vml" xmlns:wp14="http://schemas.microsoft.com/office/word/2010/wordprocessingDrawing" xmlns:wp="http://schemas.openxmlformats.org/drawingml/2006/wordprocessingDrawing" xmlns:w10="urn:schemas-microsoft-com:office:word" xmlns:w="http://schemas.openxmlformats.org/wordprocessingml/2006/main" xmlns:w14="http://schemas.microsoft.com/office/word/2010/wordml" xmlns:wpg="http://schemas.microsoft.com/office/word/2010/wordprocessingGroup" xmlns:wpi="http://schemas.microsoft.com/office/word/2010/wordprocessingInk" xmlns:wne="http://schemas.microsoft.com/office/word/2006/wordml" xmlns:wps="http://schemas.microsoft.com/office/word/2010/wordprocessingShape" mc:Ignorable="w14 wp14">
+<w:endnotes xmlns:wpc="http://schemas.microsoft.com/office/word/2010/wordprocessingCanvas" xmlns:mc="http://schemas.openxmlformats.org/markup-compatibility/2006" xmlns:o="urn:schemas-microsoft-com:office:office" xmlns:r="http://schemas.openxmlformats.org/officeDocument/2006/relationships" xmlns:m="http://schemas.openxmlformats.org/officeDocument/2006/math" xmlns:v="urn:schemas-microsoft-com:vml" xmlns:wp14="http://schemas.microsoft.com/office/word/2010/wordprocessingDrawing" xmlns:wp="http://schemas.openxmlformats.org/drawingml/2006/wordprocessingDrawing" xmlns:w10="urn:schemas-microsoft-com:office:word" xmlns:w="http://schemas.openxmlformats.org/wordprocessingml/2006/main" xmlns:w14="http://schemas.microsoft.com/office/word/2010/wordml" xmlns:w15="http://schemas.microsoft.com/office/word/2012/wordml" xmlns:wpg="http://schemas.microsoft.com/office/word/2010/wordprocessingGroup" xmlns:wpi="http://schemas.microsoft.com/office/word/2010/wordprocessingInk" xmlns:wne="http://schemas.microsoft.com/office/word/2006/wordml" xmlns:wps="http://schemas.microsoft.com/office/word/2010/wordprocessingShape" mc:Ignorable="w14 w15 wp14">
   <w:endnote w:type="separator" w:id="-1">
     <w:p>
       <w:pPr>
@@ -3734,7 +3820,7 @@
 </file>
 
 <file path=word/footnotes.xml><?xml version="1.0" encoding="utf-8"?>
-<w:footnotes xmlns:wpc="http://schemas.microsoft.com/office/word/2010/wordprocessingCanvas" xmlns:mc="http://schemas.openxmlformats.org/markup-compatibility/2006" xmlns:o="urn:schemas-microsoft-com:office:office" xmlns:r="http://schemas.openxmlformats.org/officeDocument/2006/relationships" xmlns:m="http://schemas.openxmlformats.org/officeDocument/2006/math" xmlns:v="urn:schemas-microsoft-com:vml" xmlns:wp14="http://schemas.microsoft.com/office/word/2010/wordprocessingDrawing" xmlns:wp="http://schemas.openxmlformats.org/drawingml/2006/wordprocessingDrawing" xmlns:w10="urn:schemas-microsoft-com:office:word" xmlns:w="http://schemas.openxmlformats.org/wordprocessingml/2006/main" xmlns:w14="http://schemas.microsoft.com/office/word/2010/wordml" xmlns:wpg="http://schemas.microsoft.com/office/word/2010/wordprocessingGroup" xmlns:wpi="http://schemas.microsoft.com/office/word/2010/wordprocessingInk" xmlns:wne="http://schemas.microsoft.com/office/word/2006/wordml" xmlns:wps="http://schemas.microsoft.com/office/word/2010/wordprocessingShape" mc:Ignorable="w14 wp14">
+<w:footnotes xmlns:wpc="http://schemas.microsoft.com/office/word/2010/wordprocessingCanvas" xmlns:mc="http://schemas.openxmlformats.org/markup-compatibility/2006" xmlns:o="urn:schemas-microsoft-com:office:office" xmlns:r="http://schemas.openxmlformats.org/officeDocument/2006/relationships" xmlns:m="http://schemas.openxmlformats.org/officeDocument/2006/math" xmlns:v="urn:schemas-microsoft-com:vml" xmlns:wp14="http://schemas.microsoft.com/office/word/2010/wordprocessingDrawing" xmlns:wp="http://schemas.openxmlformats.org/drawingml/2006/wordprocessingDrawing" xmlns:w10="urn:schemas-microsoft-com:office:word" xmlns:w="http://schemas.openxmlformats.org/wordprocessingml/2006/main" xmlns:w14="http://schemas.microsoft.com/office/word/2010/wordml" xmlns:w15="http://schemas.microsoft.com/office/word/2012/wordml" xmlns:wpg="http://schemas.microsoft.com/office/word/2010/wordprocessingGroup" xmlns:wpi="http://schemas.microsoft.com/office/word/2010/wordprocessingInk" xmlns:wne="http://schemas.microsoft.com/office/word/2006/wordml" xmlns:wps="http://schemas.microsoft.com/office/word/2010/wordprocessingShape" mc:Ignorable="w14 w15 wp14">
   <w:footnote w:type="separator" w:id="-1">
     <w:p>
       <w:pPr>
@@ -3759,7 +3845,7 @@
 </file>
 
 <file path=word/numbering.xml><?xml version="1.0" encoding="utf-8"?>
-<w:numbering xmlns:wpc="http://schemas.microsoft.com/office/word/2010/wordprocessingCanvas" xmlns:mc="http://schemas.openxmlformats.org/markup-compatibility/2006" xmlns:o="urn:schemas-microsoft-com:office:office" xmlns:r="http://schemas.openxmlformats.org/officeDocument/2006/relationships" xmlns:m="http://schemas.openxmlformats.org/officeDocument/2006/math" xmlns:v="urn:schemas-microsoft-com:vml" xmlns:wp14="http://schemas.microsoft.com/office/word/2010/wordprocessingDrawing" xmlns:wp="http://schemas.openxmlformats.org/drawingml/2006/wordprocessingDrawing" xmlns:w10="urn:schemas-microsoft-com:office:word" xmlns:w="http://schemas.openxmlformats.org/wordprocessingml/2006/main" xmlns:w14="http://schemas.microsoft.com/office/word/2010/wordml" xmlns:wpg="http://schemas.microsoft.com/office/word/2010/wordprocessingGroup" xmlns:wpi="http://schemas.microsoft.com/office/word/2010/wordprocessingInk" xmlns:wne="http://schemas.microsoft.com/office/word/2006/wordml" xmlns:wps="http://schemas.microsoft.com/office/word/2010/wordprocessingShape" mc:Ignorable="w14 wp14">
+<w:numbering xmlns:wpc="http://schemas.microsoft.com/office/word/2010/wordprocessingCanvas" xmlns:mc="http://schemas.openxmlformats.org/markup-compatibility/2006" xmlns:o="urn:schemas-microsoft-com:office:office" xmlns:r="http://schemas.openxmlformats.org/officeDocument/2006/relationships" xmlns:m="http://schemas.openxmlformats.org/officeDocument/2006/math" xmlns:v="urn:schemas-microsoft-com:vml" xmlns:wp14="http://schemas.microsoft.com/office/word/2010/wordprocessingDrawing" xmlns:wp="http://schemas.openxmlformats.org/drawingml/2006/wordprocessingDrawing" xmlns:w10="urn:schemas-microsoft-com:office:word" xmlns:w="http://schemas.openxmlformats.org/wordprocessingml/2006/main" xmlns:w14="http://schemas.microsoft.com/office/word/2010/wordml" xmlns:w15="http://schemas.microsoft.com/office/word/2012/wordml" xmlns:wpg="http://schemas.microsoft.com/office/word/2010/wordprocessingGroup" xmlns:wpi="http://schemas.microsoft.com/office/word/2010/wordprocessingInk" xmlns:wne="http://schemas.microsoft.com/office/word/2006/wordml" xmlns:wps="http://schemas.microsoft.com/office/word/2010/wordprocessingShape" mc:Ignorable="w14 w15 wp14">
   <w:abstractNum w:abstractNumId="0">
     <w:nsid w:val="23CA4442"/>
     <w:multiLevelType w:val="hybridMultilevel"/>
@@ -3854,7 +3940,7 @@
 </file>
 
 <file path=word/styles.xml><?xml version="1.0" encoding="utf-8"?>
-<w:styles xmlns:mc="http://schemas.openxmlformats.org/markup-compatibility/2006" xmlns:r="http://schemas.openxmlformats.org/officeDocument/2006/relationships" xmlns:w="http://schemas.openxmlformats.org/wordprocessingml/2006/main" xmlns:w14="http://schemas.microsoft.com/office/word/2010/wordml" mc:Ignorable="w14">
+<w:styles xmlns:mc="http://schemas.openxmlformats.org/markup-compatibility/2006" xmlns:r="http://schemas.openxmlformats.org/officeDocument/2006/relationships" xmlns:w="http://schemas.openxmlformats.org/wordprocessingml/2006/main" xmlns:w14="http://schemas.microsoft.com/office/word/2010/wordml" xmlns:w15="http://schemas.microsoft.com/office/word/2012/wordml" mc:Ignorable="w14 w15">
   <w:docDefaults>
     <w:rPrDefault>
       <w:rPr>
@@ -3870,151 +3956,385 @@
       </w:pPr>
     </w:pPrDefault>
   </w:docDefaults>
-  <w:latentStyles w:defLockedState="0" w:defUIPriority="99" w:defSemiHidden="1" w:defUnhideWhenUsed="1" w:defQFormat="0" w:count="267">
-    <w:lsdException w:name="Normal" w:semiHidden="0" w:uiPriority="0" w:unhideWhenUsed="0" w:qFormat="1"/>
-    <w:lsdException w:name="heading 1" w:semiHidden="0" w:uiPriority="9" w:unhideWhenUsed="0" w:qFormat="1"/>
-    <w:lsdException w:name="heading 2" w:uiPriority="9" w:qFormat="1"/>
-    <w:lsdException w:name="heading 3" w:uiPriority="9" w:qFormat="1"/>
-    <w:lsdException w:name="heading 4" w:uiPriority="9" w:qFormat="1"/>
-    <w:lsdException w:name="heading 5" w:uiPriority="9" w:qFormat="1"/>
-    <w:lsdException w:name="heading 6" w:uiPriority="9" w:qFormat="1"/>
-    <w:lsdException w:name="heading 7" w:uiPriority="9" w:qFormat="1"/>
-    <w:lsdException w:name="heading 8" w:uiPriority="9" w:qFormat="1"/>
-    <w:lsdException w:name="heading 9" w:uiPriority="9" w:qFormat="1"/>
-    <w:lsdException w:name="toc 1" w:uiPriority="39"/>
-    <w:lsdException w:name="toc 2" w:uiPriority="39"/>
-    <w:lsdException w:name="toc 3" w:uiPriority="39"/>
-    <w:lsdException w:name="toc 4" w:uiPriority="39"/>
-    <w:lsdException w:name="toc 5" w:uiPriority="39"/>
-    <w:lsdException w:name="toc 6" w:uiPriority="39"/>
-    <w:lsdException w:name="toc 7" w:uiPriority="39"/>
-    <w:lsdException w:name="toc 8" w:uiPriority="39"/>
-    <w:lsdException w:name="toc 9" w:uiPriority="39"/>
-    <w:lsdException w:name="caption" w:uiPriority="35" w:qFormat="1"/>
-    <w:lsdException w:name="Title" w:semiHidden="0" w:uiPriority="10" w:unhideWhenUsed="0" w:qFormat="1"/>
-    <w:lsdException w:name="Default Paragraph Font" w:uiPriority="1"/>
-    <w:lsdException w:name="Subtitle" w:semiHidden="0" w:uiPriority="11" w:unhideWhenUsed="0" w:qFormat="1"/>
-    <w:lsdException w:name="Strong" w:semiHidden="0" w:uiPriority="22" w:unhideWhenUsed="0" w:qFormat="1"/>
-    <w:lsdException w:name="Emphasis" w:semiHidden="0" w:uiPriority="20" w:unhideWhenUsed="0" w:qFormat="1"/>
-    <w:lsdException w:name="Table Grid" w:semiHidden="0" w:uiPriority="59" w:unhideWhenUsed="0"/>
-    <w:lsdException w:name="Placeholder Text" w:unhideWhenUsed="0"/>
-    <w:lsdException w:name="No Spacing" w:semiHidden="0" w:uiPriority="1" w:unhideWhenUsed="0" w:qFormat="1"/>
-    <w:lsdException w:name="Light Shading" w:semiHidden="0" w:uiPriority="60" w:unhideWhenUsed="0"/>
-    <w:lsdException w:name="Light List" w:semiHidden="0" w:uiPriority="61" w:unhideWhenUsed="0"/>
-    <w:lsdException w:name="Light Grid" w:semiHidden="0" w:uiPriority="62" w:unhideWhenUsed="0"/>
-    <w:lsdException w:name="Medium Shading 1" w:semiHidden="0" w:uiPriority="63" w:unhideWhenUsed="0"/>
-    <w:lsdException w:name="Medium Shading 2" w:semiHidden="0" w:uiPriority="64" w:unhideWhenUsed="0"/>
-    <w:lsdException w:name="Medium List 1" w:semiHidden="0" w:uiPriority="65" w:unhideWhenUsed="0"/>
-    <w:lsdException w:name="Medium List 2" w:semiHidden="0" w:uiPriority="66" w:unhideWhenUsed="0"/>
-    <w:lsdException w:name="Medium Grid 1" w:semiHidden="0" w:uiPriority="67" w:unhideWhenUsed="0"/>
-    <w:lsdException w:name="Medium Grid 2" w:semiHidden="0" w:uiPriority="68" w:unhideWhenUsed="0"/>
-    <w:lsdException w:name="Medium Grid 3" w:semiHidden="0" w:uiPriority="69" w:unhideWhenUsed="0"/>
-    <w:lsdException w:name="Dark List" w:semiHidden="0" w:uiPriority="70" w:unhideWhenUsed="0"/>
-    <w:lsdException w:name="Colorful Shading" w:semiHidden="0" w:uiPriority="71" w:unhideWhenUsed="0"/>
-    <w:lsdException w:name="Colorful List" w:semiHidden="0" w:uiPriority="72" w:unhideWhenUsed="0"/>
-    <w:lsdException w:name="Colorful Grid" w:semiHidden="0" w:uiPriority="73" w:unhideWhenUsed="0"/>
-    <w:lsdException w:name="Light Shading Accent 1" w:semiHidden="0" w:uiPriority="60" w:unhideWhenUsed="0"/>
-    <w:lsdException w:name="Light List Accent 1" w:semiHidden="0" w:uiPriority="61" w:unhideWhenUsed="0"/>
-    <w:lsdException w:name="Light Grid Accent 1" w:semiHidden="0" w:uiPriority="62" w:unhideWhenUsed="0"/>
-    <w:lsdException w:name="Medium Shading 1 Accent 1" w:semiHidden="0" w:uiPriority="63" w:unhideWhenUsed="0"/>
-    <w:lsdException w:name="Medium Shading 2 Accent 1" w:semiHidden="0" w:uiPriority="64" w:unhideWhenUsed="0"/>
-    <w:lsdException w:name="Medium List 1 Accent 1" w:semiHidden="0" w:uiPriority="65" w:unhideWhenUsed="0"/>
-    <w:lsdException w:name="Revision" w:unhideWhenUsed="0"/>
-    <w:lsdException w:name="List Paragraph" w:semiHidden="0" w:uiPriority="34" w:unhideWhenUsed="0" w:qFormat="1"/>
-    <w:lsdException w:name="Quote" w:semiHidden="0" w:uiPriority="29" w:unhideWhenUsed="0" w:qFormat="1"/>
-    <w:lsdException w:name="Intense Quote" w:semiHidden="0" w:uiPriority="30" w:unhideWhenUsed="0" w:qFormat="1"/>
-    <w:lsdException w:name="Medium List 2 Accent 1" w:semiHidden="0" w:uiPriority="66" w:unhideWhenUsed="0"/>
-    <w:lsdException w:name="Medium Grid 1 Accent 1" w:semiHidden="0" w:uiPriority="67" w:unhideWhenUsed="0"/>
-    <w:lsdException w:name="Medium Grid 2 Accent 1" w:semiHidden="0" w:uiPriority="68" w:unhideWhenUsed="0"/>
-    <w:lsdException w:name="Medium Grid 3 Accent 1" w:semiHidden="0" w:uiPriority="69" w:unhideWhenUsed="0"/>
-    <w:lsdException w:name="Dark List Accent 1" w:semiHidden="0" w:uiPriority="70" w:unhideWhenUsed="0"/>
-    <w:lsdException w:name="Colorful Shading Accent 1" w:semiHidden="0" w:uiPriority="71" w:unhideWhenUsed="0"/>
-    <w:lsdException w:name="Colorful List Accent 1" w:semiHidden="0" w:uiPriority="72" w:unhideWhenUsed="0"/>
-    <w:lsdException w:name="Colorful Grid Accent 1" w:semiHidden="0" w:uiPriority="73" w:unhideWhenUsed="0"/>
-    <w:lsdException w:name="Light Shading Accent 2" w:semiHidden="0" w:uiPriority="60" w:unhideWhenUsed="0"/>
-    <w:lsdException w:name="Light List Accent 2" w:semiHidden="0" w:uiPriority="61" w:unhideWhenUsed="0"/>
-    <w:lsdException w:name="Light Grid Accent 2" w:semiHidden="0" w:uiPriority="62" w:unhideWhenUsed="0"/>
-    <w:lsdException w:name="Medium Shading 1 Accent 2" w:semiHidden="0" w:uiPriority="63" w:unhideWhenUsed="0"/>
-    <w:lsdException w:name="Medium Shading 2 Accent 2" w:semiHidden="0" w:uiPriority="64" w:unhideWhenUsed="0"/>
-    <w:lsdException w:name="Medium List 1 Accent 2" w:semiHidden="0" w:uiPriority="65" w:unhideWhenUsed="0"/>
-    <w:lsdException w:name="Medium List 2 Accent 2" w:semiHidden="0" w:uiPriority="66" w:unhideWhenUsed="0"/>
-    <w:lsdException w:name="Medium Grid 1 Accent 2" w:semiHidden="0" w:uiPriority="67" w:unhideWhenUsed="0"/>
-    <w:lsdException w:name="Medium Grid 2 Accent 2" w:semiHidden="0" w:uiPriority="68" w:unhideWhenUsed="0"/>
-    <w:lsdException w:name="Medium Grid 3 Accent 2" w:semiHidden="0" w:uiPriority="69" w:unhideWhenUsed="0"/>
-    <w:lsdException w:name="Dark List Accent 2" w:semiHidden="0" w:uiPriority="70" w:unhideWhenUsed="0"/>
-    <w:lsdException w:name="Colorful Shading Accent 2" w:semiHidden="0" w:uiPriority="71" w:unhideWhenUsed="0"/>
-    <w:lsdException w:name="Colorful List Accent 2" w:semiHidden="0" w:uiPriority="72" w:unhideWhenUsed="0"/>
-    <w:lsdException w:name="Colorful Grid Accent 2" w:semiHidden="0" w:uiPriority="73" w:unhideWhenUsed="0"/>
-    <w:lsdException w:name="Light Shading Accent 3" w:semiHidden="0" w:uiPriority="60" w:unhideWhenUsed="0"/>
-    <w:lsdException w:name="Light List Accent 3" w:semiHidden="0" w:uiPriority="61" w:unhideWhenUsed="0"/>
-    <w:lsdException w:name="Light Grid Accent 3" w:semiHidden="0" w:uiPriority="62" w:unhideWhenUsed="0"/>
-    <w:lsdException w:name="Medium Shading 1 Accent 3" w:semiHidden="0" w:uiPriority="63" w:unhideWhenUsed="0"/>
-    <w:lsdException w:name="Medium Shading 2 Accent 3" w:semiHidden="0" w:uiPriority="64" w:unhideWhenUsed="0"/>
-    <w:lsdException w:name="Medium List 1 Accent 3" w:semiHidden="0" w:uiPriority="65" w:unhideWhenUsed="0"/>
-    <w:lsdException w:name="Medium List 2 Accent 3" w:semiHidden="0" w:uiPriority="66" w:unhideWhenUsed="0"/>
-    <w:lsdException w:name="Medium Grid 1 Accent 3" w:semiHidden="0" w:uiPriority="67" w:unhideWhenUsed="0"/>
-    <w:lsdException w:name="Medium Grid 2 Accent 3" w:semiHidden="0" w:uiPriority="68" w:unhideWhenUsed="0"/>
-    <w:lsdException w:name="Medium Grid 3 Accent 3" w:semiHidden="0" w:uiPriority="69" w:unhideWhenUsed="0"/>
-    <w:lsdException w:name="Dark List Accent 3" w:semiHidden="0" w:uiPriority="70" w:unhideWhenUsed="0"/>
-    <w:lsdException w:name="Colorful Shading Accent 3" w:semiHidden="0" w:uiPriority="71" w:unhideWhenUsed="0"/>
-    <w:lsdException w:name="Colorful List Accent 3" w:semiHidden="0" w:uiPriority="72" w:unhideWhenUsed="0"/>
-    <w:lsdException w:name="Colorful Grid Accent 3" w:semiHidden="0" w:uiPriority="73" w:unhideWhenUsed="0"/>
-    <w:lsdException w:name="Light Shading Accent 4" w:semiHidden="0" w:uiPriority="60" w:unhideWhenUsed="0"/>
-    <w:lsdException w:name="Light List Accent 4" w:semiHidden="0" w:uiPriority="61" w:unhideWhenUsed="0"/>
-    <w:lsdException w:name="Light Grid Accent 4" w:semiHidden="0" w:uiPriority="62" w:unhideWhenUsed="0"/>
-    <w:lsdException w:name="Medium Shading 1 Accent 4" w:semiHidden="0" w:uiPriority="63" w:unhideWhenUsed="0"/>
-    <w:lsdException w:name="Medium Shading 2 Accent 4" w:semiHidden="0" w:uiPriority="64" w:unhideWhenUsed="0"/>
-    <w:lsdException w:name="Medium List 1 Accent 4" w:semiHidden="0" w:uiPriority="65" w:unhideWhenUsed="0"/>
-    <w:lsdException w:name="Medium List 2 Accent 4" w:semiHidden="0" w:uiPriority="66" w:unhideWhenUsed="0"/>
-    <w:lsdException w:name="Medium Grid 1 Accent 4" w:semiHidden="0" w:uiPriority="67" w:unhideWhenUsed="0"/>
-    <w:lsdException w:name="Medium Grid 2 Accent 4" w:semiHidden="0" w:uiPriority="68" w:unhideWhenUsed="0"/>
-    <w:lsdException w:name="Medium Grid 3 Accent 4" w:semiHidden="0" w:uiPriority="69" w:unhideWhenUsed="0"/>
-    <w:lsdException w:name="Dark List Accent 4" w:semiHidden="0" w:uiPriority="70" w:unhideWhenUsed="0"/>
-    <w:lsdException w:name="Colorful Shading Accent 4" w:semiHidden="0" w:uiPriority="71" w:unhideWhenUsed="0"/>
-    <w:lsdException w:name="Colorful List Accent 4" w:semiHidden="0" w:uiPriority="72" w:unhideWhenUsed="0"/>
-    <w:lsdException w:name="Colorful Grid Accent 4" w:semiHidden="0" w:uiPriority="73" w:unhideWhenUsed="0"/>
-    <w:lsdException w:name="Light Shading Accent 5" w:semiHidden="0" w:uiPriority="60" w:unhideWhenUsed="0"/>
-    <w:lsdException w:name="Light List Accent 5" w:semiHidden="0" w:uiPriority="61" w:unhideWhenUsed="0"/>
-    <w:lsdException w:name="Light Grid Accent 5" w:semiHidden="0" w:uiPriority="62" w:unhideWhenUsed="0"/>
-    <w:lsdException w:name="Medium Shading 1 Accent 5" w:semiHidden="0" w:uiPriority="63" w:unhideWhenUsed="0"/>
-    <w:lsdException w:name="Medium Shading 2 Accent 5" w:semiHidden="0" w:uiPriority="64" w:unhideWhenUsed="0"/>
-    <w:lsdException w:name="Medium List 1 Accent 5" w:semiHidden="0" w:uiPriority="65" w:unhideWhenUsed="0"/>
-    <w:lsdException w:name="Medium List 2 Accent 5" w:semiHidden="0" w:uiPriority="66" w:unhideWhenUsed="0"/>
-    <w:lsdException w:name="Medium Grid 1 Accent 5" w:semiHidden="0" w:uiPriority="67" w:unhideWhenUsed="0"/>
-    <w:lsdException w:name="Medium Grid 2 Accent 5" w:semiHidden="0" w:uiPriority="68" w:unhideWhenUsed="0"/>
-    <w:lsdException w:name="Medium Grid 3 Accent 5" w:semiHidden="0" w:uiPriority="69" w:unhideWhenUsed="0"/>
-    <w:lsdException w:name="Dark List Accent 5" w:semiHidden="0" w:uiPriority="70" w:unhideWhenUsed="0"/>
-    <w:lsdException w:name="Colorful Shading Accent 5" w:semiHidden="0" w:uiPriority="71" w:unhideWhenUsed="0"/>
-    <w:lsdException w:name="Colorful List Accent 5" w:semiHidden="0" w:uiPriority="72" w:unhideWhenUsed="0"/>
-    <w:lsdException w:name="Colorful Grid Accent 5" w:semiHidden="0" w:uiPriority="73" w:unhideWhenUsed="0"/>
-    <w:lsdException w:name="Light Shading Accent 6" w:semiHidden="0" w:uiPriority="60" w:unhideWhenUsed="0"/>
-    <w:lsdException w:name="Light List Accent 6" w:semiHidden="0" w:uiPriority="61" w:unhideWhenUsed="0"/>
-    <w:lsdException w:name="Light Grid Accent 6" w:semiHidden="0" w:uiPriority="62" w:unhideWhenUsed="0"/>
-    <w:lsdException w:name="Medium Shading 1 Accent 6" w:semiHidden="0" w:uiPriority="63" w:unhideWhenUsed="0"/>
-    <w:lsdException w:name="Medium Shading 2 Accent 6" w:semiHidden="0" w:uiPriority="64" w:unhideWhenUsed="0"/>
-    <w:lsdException w:name="Medium List 1 Accent 6" w:semiHidden="0" w:uiPriority="65" w:unhideWhenUsed="0"/>
-    <w:lsdException w:name="Medium List 2 Accent 6" w:semiHidden="0" w:uiPriority="66" w:unhideWhenUsed="0"/>
-    <w:lsdException w:name="Medium Grid 1 Accent 6" w:semiHidden="0" w:uiPriority="67" w:unhideWhenUsed="0"/>
-    <w:lsdException w:name="Medium Grid 2 Accent 6" w:semiHidden="0" w:uiPriority="68" w:unhideWhenUsed="0"/>
-    <w:lsdException w:name="Medium Grid 3 Accent 6" w:semiHidden="0" w:uiPriority="69" w:unhideWhenUsed="0"/>
-    <w:lsdException w:name="Dark List Accent 6" w:semiHidden="0" w:uiPriority="70" w:unhideWhenUsed="0"/>
-    <w:lsdException w:name="Colorful Shading Accent 6" w:semiHidden="0" w:uiPriority="71" w:unhideWhenUsed="0"/>
-    <w:lsdException w:name="Colorful List Accent 6" w:semiHidden="0" w:uiPriority="72" w:unhideWhenUsed="0"/>
-    <w:lsdException w:name="Colorful Grid Accent 6" w:semiHidden="0" w:uiPriority="73" w:unhideWhenUsed="0"/>
-    <w:lsdException w:name="Subtle Emphasis" w:semiHidden="0" w:uiPriority="19" w:unhideWhenUsed="0" w:qFormat="1"/>
-    <w:lsdException w:name="Intense Emphasis" w:semiHidden="0" w:uiPriority="21" w:unhideWhenUsed="0" w:qFormat="1"/>
-    <w:lsdException w:name="Subtle Reference" w:semiHidden="0" w:uiPriority="31" w:unhideWhenUsed="0" w:qFormat="1"/>
-    <w:lsdException w:name="Intense Reference" w:semiHidden="0" w:uiPriority="32" w:unhideWhenUsed="0" w:qFormat="1"/>
-    <w:lsdException w:name="Book Title" w:semiHidden="0" w:uiPriority="33" w:unhideWhenUsed="0" w:qFormat="1"/>
-    <w:lsdException w:name="Bibliography" w:uiPriority="37"/>
-    <w:lsdException w:name="TOC Heading" w:uiPriority="39" w:qFormat="1"/>
+  <w:latentStyles w:defLockedState="0" w:defUIPriority="99" w:defSemiHidden="0" w:defUnhideWhenUsed="0" w:defQFormat="0" w:count="371">
+    <w:lsdException w:name="Normal" w:uiPriority="0" w:qFormat="1"/>
+    <w:lsdException w:name="heading 1" w:uiPriority="9" w:qFormat="1"/>
+    <w:lsdException w:name="heading 2" w:semiHidden="1" w:uiPriority="9" w:unhideWhenUsed="1" w:qFormat="1"/>
+    <w:lsdException w:name="heading 3" w:semiHidden="1" w:uiPriority="9" w:unhideWhenUsed="1" w:qFormat="1"/>
+    <w:lsdException w:name="heading 4" w:semiHidden="1" w:uiPriority="9" w:unhideWhenUsed="1" w:qFormat="1"/>
+    <w:lsdException w:name="heading 5" w:semiHidden="1" w:uiPriority="9" w:unhideWhenUsed="1" w:qFormat="1"/>
+    <w:lsdException w:name="heading 6" w:semiHidden="1" w:uiPriority="9" w:unhideWhenUsed="1" w:qFormat="1"/>
+    <w:lsdException w:name="heading 7" w:semiHidden="1" w:uiPriority="9" w:unhideWhenUsed="1" w:qFormat="1"/>
+    <w:lsdException w:name="heading 8" w:semiHidden="1" w:uiPriority="9" w:unhideWhenUsed="1" w:qFormat="1"/>
+    <w:lsdException w:name="heading 9" w:semiHidden="1" w:uiPriority="9" w:unhideWhenUsed="1" w:qFormat="1"/>
+    <w:lsdException w:name="index 1" w:semiHidden="1" w:unhideWhenUsed="1"/>
+    <w:lsdException w:name="index 2" w:semiHidden="1" w:unhideWhenUsed="1"/>
+    <w:lsdException w:name="index 3" w:semiHidden="1" w:unhideWhenUsed="1"/>
+    <w:lsdException w:name="index 4" w:semiHidden="1" w:unhideWhenUsed="1"/>
+    <w:lsdException w:name="index 5" w:semiHidden="1" w:unhideWhenUsed="1"/>
+    <w:lsdException w:name="index 6" w:semiHidden="1" w:unhideWhenUsed="1"/>
+    <w:lsdException w:name="index 7" w:semiHidden="1" w:unhideWhenUsed="1"/>
+    <w:lsdException w:name="index 8" w:semiHidden="1" w:unhideWhenUsed="1"/>
+    <w:lsdException w:name="index 9" w:semiHidden="1" w:unhideWhenUsed="1"/>
+    <w:lsdException w:name="toc 1" w:semiHidden="1" w:uiPriority="39" w:unhideWhenUsed="1"/>
+    <w:lsdException w:name="toc 2" w:semiHidden="1" w:uiPriority="39" w:unhideWhenUsed="1"/>
+    <w:lsdException w:name="toc 3" w:semiHidden="1" w:uiPriority="39" w:unhideWhenUsed="1"/>
+    <w:lsdException w:name="toc 4" w:semiHidden="1" w:uiPriority="39" w:unhideWhenUsed="1"/>
+    <w:lsdException w:name="toc 5" w:semiHidden="1" w:uiPriority="39" w:unhideWhenUsed="1"/>
+    <w:lsdException w:name="toc 6" w:semiHidden="1" w:uiPriority="39" w:unhideWhenUsed="1"/>
+    <w:lsdException w:name="toc 7" w:semiHidden="1" w:uiPriority="39" w:unhideWhenUsed="1"/>
+    <w:lsdException w:name="toc 8" w:semiHidden="1" w:uiPriority="39" w:unhideWhenUsed="1"/>
+    <w:lsdException w:name="toc 9" w:semiHidden="1" w:uiPriority="39" w:unhideWhenUsed="1"/>
+    <w:lsdException w:name="Normal Indent" w:semiHidden="1" w:unhideWhenUsed="1"/>
+    <w:lsdException w:name="footnote text" w:semiHidden="1" w:unhideWhenUsed="1"/>
+    <w:lsdException w:name="annotation text" w:semiHidden="1" w:unhideWhenUsed="1"/>
+    <w:lsdException w:name="header" w:semiHidden="1" w:unhideWhenUsed="1"/>
+    <w:lsdException w:name="footer" w:semiHidden="1" w:unhideWhenUsed="1"/>
+    <w:lsdException w:name="index heading" w:semiHidden="1" w:unhideWhenUsed="1"/>
+    <w:lsdException w:name="caption" w:semiHidden="1" w:uiPriority="35" w:unhideWhenUsed="1" w:qFormat="1"/>
+    <w:lsdException w:name="table of figures" w:semiHidden="1" w:unhideWhenUsed="1"/>
+    <w:lsdException w:name="envelope address" w:semiHidden="1" w:unhideWhenUsed="1"/>
+    <w:lsdException w:name="envelope return" w:semiHidden="1" w:unhideWhenUsed="1"/>
+    <w:lsdException w:name="footnote reference" w:semiHidden="1" w:unhideWhenUsed="1"/>
+    <w:lsdException w:name="annotation reference" w:semiHidden="1" w:unhideWhenUsed="1"/>
+    <w:lsdException w:name="line number" w:semiHidden="1" w:unhideWhenUsed="1"/>
+    <w:lsdException w:name="page number" w:semiHidden="1" w:unhideWhenUsed="1"/>
+    <w:lsdException w:name="endnote reference" w:semiHidden="1" w:unhideWhenUsed="1"/>
+    <w:lsdException w:name="endnote text" w:semiHidden="1" w:unhideWhenUsed="1"/>
+    <w:lsdException w:name="table of authorities" w:semiHidden="1" w:unhideWhenUsed="1"/>
+    <w:lsdException w:name="macro" w:semiHidden="1" w:unhideWhenUsed="1"/>
+    <w:lsdException w:name="toa heading" w:semiHidden="1" w:unhideWhenUsed="1"/>
+    <w:lsdException w:name="List" w:semiHidden="1" w:unhideWhenUsed="1"/>
+    <w:lsdException w:name="List Bullet" w:semiHidden="1" w:unhideWhenUsed="1"/>
+    <w:lsdException w:name="List Number" w:semiHidden="1" w:unhideWhenUsed="1"/>
+    <w:lsdException w:name="List 2" w:semiHidden="1" w:unhideWhenUsed="1"/>
+    <w:lsdException w:name="List 3" w:semiHidden="1" w:unhideWhenUsed="1"/>
+    <w:lsdException w:name="List 4" w:semiHidden="1" w:unhideWhenUsed="1"/>
+    <w:lsdException w:name="List 5" w:semiHidden="1" w:unhideWhenUsed="1"/>
+    <w:lsdException w:name="List Bullet 2" w:semiHidden="1" w:unhideWhenUsed="1"/>
+    <w:lsdException w:name="List Bullet 3" w:semiHidden="1" w:unhideWhenUsed="1"/>
+    <w:lsdException w:name="List Bullet 4" w:semiHidden="1" w:unhideWhenUsed="1"/>
+    <w:lsdException w:name="List Bullet 5" w:semiHidden="1" w:unhideWhenUsed="1"/>
+    <w:lsdException w:name="List Number 2" w:semiHidden="1" w:unhideWhenUsed="1"/>
+    <w:lsdException w:name="List Number 3" w:semiHidden="1" w:unhideWhenUsed="1"/>
+    <w:lsdException w:name="List Number 4" w:semiHidden="1" w:unhideWhenUsed="1"/>
+    <w:lsdException w:name="List Number 5" w:semiHidden="1" w:unhideWhenUsed="1"/>
+    <w:lsdException w:name="Title" w:uiPriority="10" w:qFormat="1"/>
+    <w:lsdException w:name="Closing" w:semiHidden="1" w:unhideWhenUsed="1"/>
+    <w:lsdException w:name="Signature" w:semiHidden="1" w:unhideWhenUsed="1"/>
+    <w:lsdException w:name="Default Paragraph Font" w:semiHidden="1" w:uiPriority="1" w:unhideWhenUsed="1"/>
+    <w:lsdException w:name="Body Text" w:semiHidden="1" w:unhideWhenUsed="1"/>
+    <w:lsdException w:name="Body Text Indent" w:semiHidden="1" w:unhideWhenUsed="1"/>
+    <w:lsdException w:name="List Continue" w:semiHidden="1" w:unhideWhenUsed="1"/>
+    <w:lsdException w:name="List Continue 2" w:semiHidden="1" w:unhideWhenUsed="1"/>
+    <w:lsdException w:name="List Continue 3" w:semiHidden="1" w:unhideWhenUsed="1"/>
+    <w:lsdException w:name="List Continue 4" w:semiHidden="1" w:unhideWhenUsed="1"/>
+    <w:lsdException w:name="List Continue 5" w:semiHidden="1" w:unhideWhenUsed="1"/>
+    <w:lsdException w:name="Message Header" w:semiHidden="1" w:unhideWhenUsed="1"/>
+    <w:lsdException w:name="Subtitle" w:uiPriority="11" w:qFormat="1"/>
+    <w:lsdException w:name="Salutation" w:semiHidden="1" w:unhideWhenUsed="1"/>
+    <w:lsdException w:name="Date" w:semiHidden="1" w:unhideWhenUsed="1"/>
+    <w:lsdException w:name="Body Text First Indent" w:semiHidden="1" w:unhideWhenUsed="1"/>
+    <w:lsdException w:name="Body Text First Indent 2" w:semiHidden="1" w:unhideWhenUsed="1"/>
+    <w:lsdException w:name="Note Heading" w:semiHidden="1" w:unhideWhenUsed="1"/>
+    <w:lsdException w:name="Body Text 2" w:semiHidden="1" w:unhideWhenUsed="1"/>
+    <w:lsdException w:name="Body Text 3" w:semiHidden="1" w:unhideWhenUsed="1"/>
+    <w:lsdException w:name="Body Text Indent 2" w:semiHidden="1" w:unhideWhenUsed="1"/>
+    <w:lsdException w:name="Body Text Indent 3" w:semiHidden="1" w:unhideWhenUsed="1"/>
+    <w:lsdException w:name="Block Text" w:semiHidden="1" w:unhideWhenUsed="1"/>
+    <w:lsdException w:name="Hyperlink" w:semiHidden="1" w:unhideWhenUsed="1"/>
+    <w:lsdException w:name="FollowedHyperlink" w:semiHidden="1" w:unhideWhenUsed="1"/>
+    <w:lsdException w:name="Strong" w:uiPriority="22" w:qFormat="1"/>
+    <w:lsdException w:name="Emphasis" w:uiPriority="20" w:qFormat="1"/>
+    <w:lsdException w:name="Document Map" w:semiHidden="1" w:unhideWhenUsed="1"/>
+    <w:lsdException w:name="Plain Text" w:semiHidden="1" w:unhideWhenUsed="1"/>
+    <w:lsdException w:name="E-mail Signature" w:semiHidden="1" w:unhideWhenUsed="1"/>
+    <w:lsdException w:name="HTML Top of Form" w:semiHidden="1" w:unhideWhenUsed="1"/>
+    <w:lsdException w:name="HTML Bottom of Form" w:semiHidden="1" w:unhideWhenUsed="1"/>
+    <w:lsdException w:name="Normal (Web)" w:semiHidden="1" w:unhideWhenUsed="1"/>
+    <w:lsdException w:name="HTML Acronym" w:semiHidden="1" w:unhideWhenUsed="1"/>
+    <w:lsdException w:name="HTML Address" w:semiHidden="1" w:unhideWhenUsed="1"/>
+    <w:lsdException w:name="HTML Cite" w:semiHidden="1" w:unhideWhenUsed="1"/>
+    <w:lsdException w:name="HTML Code" w:semiHidden="1" w:unhideWhenUsed="1"/>
+    <w:lsdException w:name="HTML Definition" w:semiHidden="1" w:unhideWhenUsed="1"/>
+    <w:lsdException w:name="HTML Keyboard" w:semiHidden="1" w:unhideWhenUsed="1"/>
+    <w:lsdException w:name="HTML Preformatted" w:semiHidden="1" w:unhideWhenUsed="1"/>
+    <w:lsdException w:name="HTML Sample" w:semiHidden="1" w:unhideWhenUsed="1"/>
+    <w:lsdException w:name="HTML Typewriter" w:semiHidden="1" w:unhideWhenUsed="1"/>
+    <w:lsdException w:name="HTML Variable" w:semiHidden="1" w:unhideWhenUsed="1"/>
+    <w:lsdException w:name="Normal Table" w:semiHidden="1" w:unhideWhenUsed="1"/>
+    <w:lsdException w:name="annotation subject" w:semiHidden="1" w:unhideWhenUsed="1"/>
+    <w:lsdException w:name="No List" w:semiHidden="1" w:unhideWhenUsed="1"/>
+    <w:lsdException w:name="Outline List 1" w:semiHidden="1" w:unhideWhenUsed="1"/>
+    <w:lsdException w:name="Outline List 2" w:semiHidden="1" w:unhideWhenUsed="1"/>
+    <w:lsdException w:name="Outline List 3" w:semiHidden="1" w:unhideWhenUsed="1"/>
+    <w:lsdException w:name="Table Simple 1" w:semiHidden="1" w:unhideWhenUsed="1"/>
+    <w:lsdException w:name="Table Simple 2" w:semiHidden="1" w:unhideWhenUsed="1"/>
+    <w:lsdException w:name="Table Simple 3" w:semiHidden="1" w:unhideWhenUsed="1"/>
+    <w:lsdException w:name="Table Classic 1" w:semiHidden="1" w:unhideWhenUsed="1"/>
+    <w:lsdException w:name="Table Classic 2" w:semiHidden="1" w:unhideWhenUsed="1"/>
+    <w:lsdException w:name="Table Classic 3" w:semiHidden="1" w:unhideWhenUsed="1"/>
+    <w:lsdException w:name="Table Classic 4" w:semiHidden="1" w:unhideWhenUsed="1"/>
+    <w:lsdException w:name="Table Colorful 1" w:semiHidden="1" w:unhideWhenUsed="1"/>
+    <w:lsdException w:name="Table Colorful 2" w:semiHidden="1" w:unhideWhenUsed="1"/>
+    <w:lsdException w:name="Table Colorful 3" w:semiHidden="1" w:unhideWhenUsed="1"/>
+    <w:lsdException w:name="Table Columns 1" w:semiHidden="1" w:unhideWhenUsed="1"/>
+    <w:lsdException w:name="Table Columns 2" w:semiHidden="1" w:unhideWhenUsed="1"/>
+    <w:lsdException w:name="Table Columns 3" w:semiHidden="1" w:unhideWhenUsed="1"/>
+    <w:lsdException w:name="Table Columns 4" w:semiHidden="1" w:unhideWhenUsed="1"/>
+    <w:lsdException w:name="Table Columns 5" w:semiHidden="1" w:unhideWhenUsed="1"/>
+    <w:lsdException w:name="Table Grid 1" w:semiHidden="1" w:unhideWhenUsed="1"/>
+    <w:lsdException w:name="Table Grid 2" w:semiHidden="1" w:unhideWhenUsed="1"/>
+    <w:lsdException w:name="Table Grid 3" w:semiHidden="1" w:unhideWhenUsed="1"/>
+    <w:lsdException w:name="Table Grid 4" w:semiHidden="1" w:unhideWhenUsed="1"/>
+    <w:lsdException w:name="Table Grid 5" w:semiHidden="1" w:unhideWhenUsed="1"/>
+    <w:lsdException w:name="Table Grid 6" w:semiHidden="1" w:unhideWhenUsed="1"/>
+    <w:lsdException w:name="Table Grid 7" w:semiHidden="1" w:unhideWhenUsed="1"/>
+    <w:lsdException w:name="Table Grid 8" w:semiHidden="1" w:unhideWhenUsed="1"/>
+    <w:lsdException w:name="Table List 1" w:semiHidden="1" w:unhideWhenUsed="1"/>
+    <w:lsdException w:name="Table List 2" w:semiHidden="1" w:unhideWhenUsed="1"/>
+    <w:lsdException w:name="Table List 3" w:semiHidden="1" w:unhideWhenUsed="1"/>
+    <w:lsdException w:name="Table List 4" w:semiHidden="1" w:unhideWhenUsed="1"/>
+    <w:lsdException w:name="Table List 5" w:semiHidden="1" w:unhideWhenUsed="1"/>
+    <w:lsdException w:name="Table List 6" w:semiHidden="1" w:unhideWhenUsed="1"/>
+    <w:lsdException w:name="Table List 7" w:semiHidden="1" w:unhideWhenUsed="1"/>
+    <w:lsdException w:name="Table List 8" w:semiHidden="1" w:unhideWhenUsed="1"/>
+    <w:lsdException w:name="Table 3D effects 1" w:semiHidden="1" w:unhideWhenUsed="1"/>
+    <w:lsdException w:name="Table 3D effects 2" w:semiHidden="1" w:unhideWhenUsed="1"/>
+    <w:lsdException w:name="Table 3D effects 3" w:semiHidden="1" w:unhideWhenUsed="1"/>
+    <w:lsdException w:name="Table Contemporary" w:semiHidden="1" w:unhideWhenUsed="1"/>
+    <w:lsdException w:name="Table Elegant" w:semiHidden="1" w:unhideWhenUsed="1"/>
+    <w:lsdException w:name="Table Professional" w:semiHidden="1" w:unhideWhenUsed="1"/>
+    <w:lsdException w:name="Table Subtle 1" w:semiHidden="1" w:unhideWhenUsed="1"/>
+    <w:lsdException w:name="Table Subtle 2" w:semiHidden="1" w:unhideWhenUsed="1"/>
+    <w:lsdException w:name="Table Web 1" w:semiHidden="1" w:unhideWhenUsed="1"/>
+    <w:lsdException w:name="Table Web 2" w:semiHidden="1" w:unhideWhenUsed="1"/>
+    <w:lsdException w:name="Table Web 3" w:semiHidden="1" w:unhideWhenUsed="1"/>
+    <w:lsdException w:name="Balloon Text" w:semiHidden="1" w:unhideWhenUsed="1"/>
+    <w:lsdException w:name="Table Grid" w:uiPriority="59"/>
+    <w:lsdException w:name="Table Theme" w:semiHidden="1" w:unhideWhenUsed="1"/>
+    <w:lsdException w:name="Placeholder Text" w:semiHidden="1"/>
+    <w:lsdException w:name="No Spacing" w:uiPriority="1" w:qFormat="1"/>
+    <w:lsdException w:name="Light Shading" w:uiPriority="60"/>
+    <w:lsdException w:name="Light List" w:uiPriority="61"/>
+    <w:lsdException w:name="Light Grid" w:uiPriority="62"/>
+    <w:lsdException w:name="Medium Shading 1" w:uiPriority="63"/>
+    <w:lsdException w:name="Medium Shading 2" w:uiPriority="64"/>
+    <w:lsdException w:name="Medium List 1" w:uiPriority="65"/>
+    <w:lsdException w:name="Medium List 2" w:uiPriority="66"/>
+    <w:lsdException w:name="Medium Grid 1" w:uiPriority="67"/>
+    <w:lsdException w:name="Medium Grid 2" w:uiPriority="68"/>
+    <w:lsdException w:name="Medium Grid 3" w:uiPriority="69"/>
+    <w:lsdException w:name="Dark List" w:uiPriority="70"/>
+    <w:lsdException w:name="Colorful Shading" w:uiPriority="71"/>
+    <w:lsdException w:name="Colorful List" w:uiPriority="72"/>
+    <w:lsdException w:name="Colorful Grid" w:uiPriority="73"/>
+    <w:lsdException w:name="Light Shading Accent 1" w:uiPriority="60"/>
+    <w:lsdException w:name="Light List Accent 1" w:uiPriority="61"/>
+    <w:lsdException w:name="Light Grid Accent 1" w:uiPriority="62"/>
+    <w:lsdException w:name="Medium Shading 1 Accent 1" w:uiPriority="63"/>
+    <w:lsdException w:name="Medium Shading 2 Accent 1" w:uiPriority="64"/>
+    <w:lsdException w:name="Medium List 1 Accent 1" w:uiPriority="65"/>
+    <w:lsdException w:name="Revision" w:semiHidden="1"/>
+    <w:lsdException w:name="List Paragraph" w:uiPriority="34" w:qFormat="1"/>
+    <w:lsdException w:name="Quote" w:uiPriority="29" w:qFormat="1"/>
+    <w:lsdException w:name="Intense Quote" w:uiPriority="30" w:qFormat="1"/>
+    <w:lsdException w:name="Medium List 2 Accent 1" w:uiPriority="66"/>
+    <w:lsdException w:name="Medium Grid 1 Accent 1" w:uiPriority="67"/>
+    <w:lsdException w:name="Medium Grid 2 Accent 1" w:uiPriority="68"/>
+    <w:lsdException w:name="Medium Grid 3 Accent 1" w:uiPriority="69"/>
+    <w:lsdException w:name="Dark List Accent 1" w:uiPriority="70"/>
+    <w:lsdException w:name="Colorful Shading Accent 1" w:uiPriority="71"/>
+    <w:lsdException w:name="Colorful List Accent 1" w:uiPriority="72"/>
+    <w:lsdException w:name="Colorful Grid Accent 1" w:uiPriority="73"/>
+    <w:lsdException w:name="Light Shading Accent 2" w:uiPriority="60"/>
+    <w:lsdException w:name="Light List Accent 2" w:uiPriority="61"/>
+    <w:lsdException w:name="Light Grid Accent 2" w:uiPriority="62"/>
+    <w:lsdException w:name="Medium Shading 1 Accent 2" w:uiPriority="63"/>
+    <w:lsdException w:name="Medium Shading 2 Accent 2" w:uiPriority="64"/>
+    <w:lsdException w:name="Medium List 1 Accent 2" w:uiPriority="65"/>
+    <w:lsdException w:name="Medium List 2 Accent 2" w:uiPriority="66"/>
+    <w:lsdException w:name="Medium Grid 1 Accent 2" w:uiPriority="67"/>
+    <w:lsdException w:name="Medium Grid 2 Accent 2" w:uiPriority="68"/>
+    <w:lsdException w:name="Medium Grid 3 Accent 2" w:uiPriority="69"/>
+    <w:lsdException w:name="Dark List Accent 2" w:uiPriority="70"/>
+    <w:lsdException w:name="Colorful Shading Accent 2" w:uiPriority="71"/>
+    <w:lsdException w:name="Colorful List Accent 2" w:uiPriority="72"/>
+    <w:lsdException w:name="Colorful Grid Accent 2" w:uiPriority="73"/>
+    <w:lsdException w:name="Light Shading Accent 3" w:uiPriority="60"/>
+    <w:lsdException w:name="Light List Accent 3" w:uiPriority="61"/>
+    <w:lsdException w:name="Light Grid Accent 3" w:uiPriority="62"/>
+    <w:lsdException w:name="Medium Shading 1 Accent 3" w:uiPriority="63"/>
+    <w:lsdException w:name="Medium Shading 2 Accent 3" w:uiPriority="64"/>
+    <w:lsdException w:name="Medium List 1 Accent 3" w:uiPriority="65"/>
+    <w:lsdException w:name="Medium List 2 Accent 3" w:uiPriority="66"/>
+    <w:lsdException w:name="Medium Grid 1 Accent 3" w:uiPriority="67"/>
+    <w:lsdException w:name="Medium Grid 2 Accent 3" w:uiPriority="68"/>
+    <w:lsdException w:name="Medium Grid 3 Accent 3" w:uiPriority="69"/>
+    <w:lsdException w:name="Dark List Accent 3" w:uiPriority="70"/>
+    <w:lsdException w:name="Colorful Shading Accent 3" w:uiPriority="71"/>
+    <w:lsdException w:name="Colorful List Accent 3" w:uiPriority="72"/>
+    <w:lsdException w:name="Colorful Grid Accent 3" w:uiPriority="73"/>
+    <w:lsdException w:name="Light Shading Accent 4" w:uiPriority="60"/>
+    <w:lsdException w:name="Light List Accent 4" w:uiPriority="61"/>
+    <w:lsdException w:name="Light Grid Accent 4" w:uiPriority="62"/>
+    <w:lsdException w:name="Medium Shading 1 Accent 4" w:uiPriority="63"/>
+    <w:lsdException w:name="Medium Shading 2 Accent 4" w:uiPriority="64"/>
+    <w:lsdException w:name="Medium List 1 Accent 4" w:uiPriority="65"/>
+    <w:lsdException w:name="Medium List 2 Accent 4" w:uiPriority="66"/>
+    <w:lsdException w:name="Medium Grid 1 Accent 4" w:uiPriority="67"/>
+    <w:lsdException w:name="Medium Grid 2 Accent 4" w:uiPriority="68"/>
+    <w:lsdException w:name="Medium Grid 3 Accent 4" w:uiPriority="69"/>
+    <w:lsdException w:name="Dark List Accent 4" w:uiPriority="70"/>
+    <w:lsdException w:name="Colorful Shading Accent 4" w:uiPriority="71"/>
+    <w:lsdException w:name="Colorful List Accent 4" w:uiPriority="72"/>
+    <w:lsdException w:name="Colorful Grid Accent 4" w:uiPriority="73"/>
+    <w:lsdException w:name="Light Shading Accent 5" w:uiPriority="60"/>
+    <w:lsdException w:name="Light List Accent 5" w:uiPriority="61"/>
+    <w:lsdException w:name="Light Grid Accent 5" w:uiPriority="62"/>
+    <w:lsdException w:name="Medium Shading 1 Accent 5" w:uiPriority="63"/>
+    <w:lsdException w:name="Medium Shading 2 Accent 5" w:uiPriority="64"/>
+    <w:lsdException w:name="Medium List 1 Accent 5" w:uiPriority="65"/>
+    <w:lsdException w:name="Medium List 2 Accent 5" w:uiPriority="66"/>
+    <w:lsdException w:name="Medium Grid 1 Accent 5" w:uiPriority="67"/>
+    <w:lsdException w:name="Medium Grid 2 Accent 5" w:uiPriority="68"/>
+    <w:lsdException w:name="Medium Grid 3 Accent 5" w:uiPriority="69"/>
+    <w:lsdException w:name="Dark List Accent 5" w:uiPriority="70"/>
+    <w:lsdException w:name="Colorful Shading Accent 5" w:uiPriority="71"/>
+    <w:lsdException w:name="Colorful List Accent 5" w:uiPriority="72"/>
+    <w:lsdException w:name="Colorful Grid Accent 5" w:uiPriority="73"/>
+    <w:lsdException w:name="Light Shading Accent 6" w:uiPriority="60"/>
+    <w:lsdException w:name="Light List Accent 6" w:uiPriority="61"/>
+    <w:lsdException w:name="Light Grid Accent 6" w:uiPriority="62"/>
+    <w:lsdException w:name="Medium Shading 1 Accent 6" w:uiPriority="63"/>
+    <w:lsdException w:name="Medium Shading 2 Accent 6" w:uiPriority="64"/>
+    <w:lsdException w:name="Medium List 1 Accent 6" w:uiPriority="65"/>
+    <w:lsdException w:name="Medium List 2 Accent 6" w:uiPriority="66"/>
+    <w:lsdException w:name="Medium Grid 1 Accent 6" w:uiPriority="67"/>
+    <w:lsdException w:name="Medium Grid 2 Accent 6" w:uiPriority="68"/>
+    <w:lsdException w:name="Medium Grid 3 Accent 6" w:uiPriority="69"/>
+    <w:lsdException w:name="Dark List Accent 6" w:uiPriority="70"/>
+    <w:lsdException w:name="Colorful Shading Accent 6" w:uiPriority="71"/>
+    <w:lsdException w:name="Colorful List Accent 6" w:uiPriority="72"/>
+    <w:lsdException w:name="Colorful Grid Accent 6" w:uiPriority="73"/>
+    <w:lsdException w:name="Subtle Emphasis" w:uiPriority="19" w:qFormat="1"/>
+    <w:lsdException w:name="Intense Emphasis" w:uiPriority="21" w:qFormat="1"/>
+    <w:lsdException w:name="Subtle Reference" w:uiPriority="31" w:qFormat="1"/>
+    <w:lsdException w:name="Intense Reference" w:uiPriority="32" w:qFormat="1"/>
+    <w:lsdException w:name="Book Title" w:uiPriority="33" w:qFormat="1"/>
+    <w:lsdException w:name="Bibliography" w:semiHidden="1" w:uiPriority="37" w:unhideWhenUsed="1"/>
+    <w:lsdException w:name="TOC Heading" w:semiHidden="1" w:uiPriority="39" w:unhideWhenUsed="1" w:qFormat="1"/>
+    <w:lsdException w:name="Plain Table 1" w:uiPriority="41"/>
+    <w:lsdException w:name="Plain Table 2" w:uiPriority="42"/>
+    <w:lsdException w:name="Plain Table 3" w:uiPriority="43"/>
+    <w:lsdException w:name="Plain Table 4" w:uiPriority="44"/>
+    <w:lsdException w:name="Plain Table 5" w:uiPriority="45"/>
+    <w:lsdException w:name="Grid Table Light" w:uiPriority="40"/>
+    <w:lsdException w:name="Grid Table 1 Light" w:uiPriority="46"/>
+    <w:lsdException w:name="Grid Table 2" w:uiPriority="47"/>
+    <w:lsdException w:name="Grid Table 3" w:uiPriority="48"/>
+    <w:lsdException w:name="Grid Table 4" w:uiPriority="49"/>
+    <w:lsdException w:name="Grid Table 5 Dark" w:uiPriority="50"/>
+    <w:lsdException w:name="Grid Table 6 Colorful" w:uiPriority="51"/>
+    <w:lsdException w:name="Grid Table 7 Colorful" w:uiPriority="52"/>
+    <w:lsdException w:name="Grid Table 1 Light Accent 1" w:uiPriority="46"/>
+    <w:lsdException w:name="Grid Table 2 Accent 1" w:uiPriority="47"/>
+    <w:lsdException w:name="Grid Table 3 Accent 1" w:uiPriority="48"/>
+    <w:lsdException w:name="Grid Table 4 Accent 1" w:uiPriority="49"/>
+    <w:lsdException w:name="Grid Table 5 Dark Accent 1" w:uiPriority="50"/>
+    <w:lsdException w:name="Grid Table 6 Colorful Accent 1" w:uiPriority="51"/>
+    <w:lsdException w:name="Grid Table 7 Colorful Accent 1" w:uiPriority="52"/>
+    <w:lsdException w:name="Grid Table 1 Light Accent 2" w:uiPriority="46"/>
+    <w:lsdException w:name="Grid Table 2 Accent 2" w:uiPriority="47"/>
+    <w:lsdException w:name="Grid Table 3 Accent 2" w:uiPriority="48"/>
+    <w:lsdException w:name="Grid Table 4 Accent 2" w:uiPriority="49"/>
+    <w:lsdException w:name="Grid Table 5 Dark Accent 2" w:uiPriority="50"/>
+    <w:lsdException w:name="Grid Table 6 Colorful Accent 2" w:uiPriority="51"/>
+    <w:lsdException w:name="Grid Table 7 Colorful Accent 2" w:uiPriority="52"/>
+    <w:lsdException w:name="Grid Table 1 Light Accent 3" w:uiPriority="46"/>
+    <w:lsdException w:name="Grid Table 2 Accent 3" w:uiPriority="47"/>
+    <w:lsdException w:name="Grid Table 3 Accent 3" w:uiPriority="48"/>
+    <w:lsdException w:name="Grid Table 4 Accent 3" w:uiPriority="49"/>
+    <w:lsdException w:name="Grid Table 5 Dark Accent 3" w:uiPriority="50"/>
+    <w:lsdException w:name="Grid Table 6 Colorful Accent 3" w:uiPriority="51"/>
+    <w:lsdException w:name="Grid Table 7 Colorful Accent 3" w:uiPriority="52"/>
+    <w:lsdException w:name="Grid Table 1 Light Accent 4" w:uiPriority="46"/>
+    <w:lsdException w:name="Grid Table 2 Accent 4" w:uiPriority="47"/>
+    <w:lsdException w:name="Grid Table 3 Accent 4" w:uiPriority="48"/>
+    <w:lsdException w:name="Grid Table 4 Accent 4" w:uiPriority="49"/>
+    <w:lsdException w:name="Grid Table 5 Dark Accent 4" w:uiPriority="50"/>
+    <w:lsdException w:name="Grid Table 6 Colorful Accent 4" w:uiPriority="51"/>
+    <w:lsdException w:name="Grid Table 7 Colorful Accent 4" w:uiPriority="52"/>
+    <w:lsdException w:name="Grid Table 1 Light Accent 5" w:uiPriority="46"/>
+    <w:lsdException w:name="Grid Table 2 Accent 5" w:uiPriority="47"/>
+    <w:lsdException w:name="Grid Table 3 Accent 5" w:uiPriority="48"/>
+    <w:lsdException w:name="Grid Table 4 Accent 5" w:uiPriority="49"/>
+    <w:lsdException w:name="Grid Table 5 Dark Accent 5" w:uiPriority="50"/>
+    <w:lsdException w:name="Grid Table 6 Colorful Accent 5" w:uiPriority="51"/>
+    <w:lsdException w:name="Grid Table 7 Colorful Accent 5" w:uiPriority="52"/>
+    <w:lsdException w:name="Grid Table 1 Light Accent 6" w:uiPriority="46"/>
+    <w:lsdException w:name="Grid Table 2 Accent 6" w:uiPriority="47"/>
+    <w:lsdException w:name="Grid Table 3 Accent 6" w:uiPriority="48"/>
+    <w:lsdException w:name="Grid Table 4 Accent 6" w:uiPriority="49"/>
+    <w:lsdException w:name="Grid Table 5 Dark Accent 6" w:uiPriority="50"/>
+    <w:lsdException w:name="Grid Table 6 Colorful Accent 6" w:uiPriority="51"/>
+    <w:lsdException w:name="Grid Table 7 Colorful Accent 6" w:uiPriority="52"/>
+    <w:lsdException w:name="List Table 1 Light" w:uiPriority="46"/>
+    <w:lsdException w:name="List Table 2" w:uiPriority="47"/>
+    <w:lsdException w:name="List Table 3" w:uiPriority="48"/>
+    <w:lsdException w:name="List Table 4" w:uiPriority="49"/>
+    <w:lsdException w:name="List Table 5 Dark" w:uiPriority="50"/>
+    <w:lsdException w:name="List Table 6 Colorful" w:uiPriority="51"/>
+    <w:lsdException w:name="List Table 7 Colorful" w:uiPriority="52"/>
+    <w:lsdException w:name="List Table 1 Light Accent 1" w:uiPriority="46"/>
+    <w:lsdException w:name="List Table 2 Accent 1" w:uiPriority="47"/>
+    <w:lsdException w:name="List Table 3 Accent 1" w:uiPriority="48"/>
+    <w:lsdException w:name="List Table 4 Accent 1" w:uiPriority="49"/>
+    <w:lsdException w:name="List Table 5 Dark Accent 1" w:uiPriority="50"/>
+    <w:lsdException w:name="List Table 6 Colorful Accent 1" w:uiPriority="51"/>
+    <w:lsdException w:name="List Table 7 Colorful Accent 1" w:uiPriority="52"/>
+    <w:lsdException w:name="List Table 1 Light Accent 2" w:uiPriority="46"/>
+    <w:lsdException w:name="List Table 2 Accent 2" w:uiPriority="47"/>
+    <w:lsdException w:name="List Table 3 Accent 2" w:uiPriority="48"/>
+    <w:lsdException w:name="List Table 4 Accent 2" w:uiPriority="49"/>
+    <w:lsdException w:name="List Table 5 Dark Accent 2" w:uiPriority="50"/>
+    <w:lsdException w:name="List Table 6 Colorful Accent 2" w:uiPriority="51"/>
+    <w:lsdException w:name="List Table 7 Colorful Accent 2" w:uiPriority="52"/>
+    <w:lsdException w:name="List Table 1 Light Accent 3" w:uiPriority="46"/>
+    <w:lsdException w:name="List Table 2 Accent 3" w:uiPriority="47"/>
+    <w:lsdException w:name="List Table 3 Accent 3" w:uiPriority="48"/>
+    <w:lsdException w:name="List Table 4 Accent 3" w:uiPriority="49"/>
+    <w:lsdException w:name="List Table 5 Dark Accent 3" w:uiPriority="50"/>
+    <w:lsdException w:name="List Table 6 Colorful Accent 3" w:uiPriority="51"/>
+    <w:lsdException w:name="List Table 7 Colorful Accent 3" w:uiPriority="52"/>
+    <w:lsdException w:name="List Table 1 Light Accent 4" w:uiPriority="46"/>
+    <w:lsdException w:name="List Table 2 Accent 4" w:uiPriority="47"/>
+    <w:lsdException w:name="List Table 3 Accent 4" w:uiPriority="48"/>
+    <w:lsdException w:name="List Table 4 Accent 4" w:uiPriority="49"/>
+    <w:lsdException w:name="List Table 5 Dark Accent 4" w:uiPriority="50"/>
+    <w:lsdException w:name="List Table 6 Colorful Accent 4" w:uiPriority="51"/>
+    <w:lsdException w:name="List Table 7 Colorful Accent 4" w:uiPriority="52"/>
+    <w:lsdException w:name="List Table 1 Light Accent 5" w:uiPriority="46"/>
+    <w:lsdException w:name="List Table 2 Accent 5" w:uiPriority="47"/>
+    <w:lsdException w:name="List Table 3 Accent 5" w:uiPriority="48"/>
+    <w:lsdException w:name="List Table 4 Accent 5" w:uiPriority="49"/>
+    <w:lsdException w:name="List Table 5 Dark Accent 5" w:uiPriority="50"/>
+    <w:lsdException w:name="List Table 6 Colorful Accent 5" w:uiPriority="51"/>
+    <w:lsdException w:name="List Table 7 Colorful Accent 5" w:uiPriority="52"/>
+    <w:lsdException w:name="List Table 1 Light Accent 6" w:uiPriority="46"/>
+    <w:lsdException w:name="List Table 2 Accent 6" w:uiPriority="47"/>
+    <w:lsdException w:name="List Table 3 Accent 6" w:uiPriority="48"/>
+    <w:lsdException w:name="List Table 4 Accent 6" w:uiPriority="49"/>
+    <w:lsdException w:name="List Table 5 Dark Accent 6" w:uiPriority="50"/>
+    <w:lsdException w:name="List Table 6 Colorful Accent 6" w:uiPriority="51"/>
+    <w:lsdException w:name="List Table 7 Colorful Accent 6" w:uiPriority="52"/>
   </w:latentStyles>
   <w:style w:type="paragraph" w:default="1" w:styleId="Norml">
     <w:name w:val="Normal"/>
     <w:qFormat/>
-    <w:rsid w:val="0060013F"/>
+    <w:rsid w:val="007648B0"/>
     <w:pPr>
-      <w:spacing w:after="240" w:line="360" w:lineRule="auto"/>
+      <w:spacing w:after="120" w:line="360" w:lineRule="auto"/>
       <w:jc w:val="both"/>
     </w:pPr>
     <w:rPr>
@@ -4099,483 +4419,7 @@
   <w:style w:type="character" w:default="1" w:styleId="Bekezdsalapbettpusa">
     <w:name w:val="Default Paragraph Font"/>
     <w:uiPriority w:val="1"/>
-    <w:unhideWhenUsed/>
-  </w:style>
-  <w:style w:type="table" w:default="1" w:styleId="Normltblzat">
-    <w:name w:val="Normal Table"/>
-    <w:uiPriority w:val="99"/>
     <w:semiHidden/>
-    <w:unhideWhenUsed/>
-    <w:tblPr>
-      <w:tblInd w:w="0" w:type="dxa"/>
-      <w:tblCellMar>
-        <w:top w:w="0" w:type="dxa"/>
-        <w:left w:w="108" w:type="dxa"/>
-        <w:bottom w:w="0" w:type="dxa"/>
-        <w:right w:w="108" w:type="dxa"/>
-      </w:tblCellMar>
-    </w:tblPr>
-  </w:style>
-  <w:style w:type="numbering" w:default="1" w:styleId="Nemlista">
-    <w:name w:val="No List"/>
-    <w:uiPriority w:val="99"/>
-    <w:semiHidden/>
-    <w:unhideWhenUsed/>
-  </w:style>
-  <w:style w:type="character" w:customStyle="1" w:styleId="Cmsor1Char">
-    <w:name w:val="Címsor 1 Char"/>
-    <w:basedOn w:val="Bekezdsalapbettpusa"/>
-    <w:link w:val="Cmsor1"/>
-    <w:uiPriority w:val="9"/>
-    <w:rsid w:val="000E5869"/>
-    <w:rPr>
-      <w:rFonts w:asciiTheme="majorHAnsi" w:eastAsiaTheme="majorEastAsia" w:hAnsiTheme="majorHAnsi" w:cstheme="majorBidi"/>
-      <w:b/>
-      <w:bCs/>
-      <w:sz w:val="48"/>
-      <w:szCs w:val="28"/>
-    </w:rPr>
-  </w:style>
-  <w:style w:type="character" w:customStyle="1" w:styleId="Cmsor2Char">
-    <w:name w:val="Címsor 2 Char"/>
-    <w:basedOn w:val="Bekezdsalapbettpusa"/>
-    <w:link w:val="Cmsor2"/>
-    <w:uiPriority w:val="9"/>
-    <w:rsid w:val="004F3BA2"/>
-    <w:rPr>
-      <w:rFonts w:asciiTheme="majorHAnsi" w:eastAsiaTheme="majorEastAsia" w:hAnsiTheme="majorHAnsi" w:cstheme="majorBidi"/>
-      <w:b/>
-      <w:bCs/>
-      <w:color w:val="000000" w:themeColor="text1"/>
-      <w:sz w:val="36"/>
-      <w:szCs w:val="26"/>
-    </w:rPr>
-  </w:style>
-  <w:style w:type="character" w:customStyle="1" w:styleId="Cmsor3Char">
-    <w:name w:val="Címsor 3 Char"/>
-    <w:basedOn w:val="Bekezdsalapbettpusa"/>
-    <w:link w:val="Cmsor3"/>
-    <w:uiPriority w:val="9"/>
-    <w:rsid w:val="004F3BA2"/>
-    <w:rPr>
-      <w:rFonts w:ascii="Times New Roman" w:eastAsiaTheme="majorEastAsia" w:hAnsi="Times New Roman" w:cstheme="majorBidi"/>
-      <w:b/>
-      <w:bCs/>
-      <w:color w:val="000000" w:themeColor="text1"/>
-      <w:sz w:val="30"/>
-    </w:rPr>
-  </w:style>
-  <w:style w:type="paragraph" w:styleId="Tartalomjegyzkcmsora">
-    <w:name w:val="TOC Heading"/>
-    <w:basedOn w:val="Cmsor1"/>
-    <w:next w:val="Norml"/>
-    <w:uiPriority w:val="39"/>
-    <w:semiHidden/>
-    <w:unhideWhenUsed/>
-    <w:qFormat/>
-    <w:rsid w:val="006806DF"/>
-    <w:pPr>
-      <w:outlineLvl w:val="9"/>
-    </w:pPr>
-    <w:rPr>
-      <w:color w:val="365F91" w:themeColor="accent1" w:themeShade="BF"/>
-      <w:sz w:val="28"/>
-    </w:rPr>
-  </w:style>
-  <w:style w:type="paragraph" w:styleId="TJ1">
-    <w:name w:val="toc 1"/>
-    <w:basedOn w:val="Norml"/>
-    <w:next w:val="Norml"/>
-    <w:autoRedefine/>
-    <w:uiPriority w:val="39"/>
-    <w:unhideWhenUsed/>
-    <w:rsid w:val="006806DF"/>
-    <w:pPr>
-      <w:spacing w:after="100"/>
-    </w:pPr>
-  </w:style>
-  <w:style w:type="paragraph" w:styleId="TJ2">
-    <w:name w:val="toc 2"/>
-    <w:basedOn w:val="Norml"/>
-    <w:next w:val="Norml"/>
-    <w:autoRedefine/>
-    <w:uiPriority w:val="39"/>
-    <w:unhideWhenUsed/>
-    <w:rsid w:val="006806DF"/>
-    <w:pPr>
-      <w:spacing w:after="100"/>
-      <w:ind w:left="240"/>
-    </w:pPr>
-  </w:style>
-  <w:style w:type="paragraph" w:styleId="TJ3">
-    <w:name w:val="toc 3"/>
-    <w:basedOn w:val="Norml"/>
-    <w:next w:val="Norml"/>
-    <w:autoRedefine/>
-    <w:uiPriority w:val="39"/>
-    <w:unhideWhenUsed/>
-    <w:rsid w:val="006806DF"/>
-    <w:pPr>
-      <w:spacing w:after="100"/>
-      <w:ind w:left="480"/>
-    </w:pPr>
-  </w:style>
-  <w:style w:type="character" w:styleId="Hiperhivatkozs">
-    <w:name w:val="Hyperlink"/>
-    <w:basedOn w:val="Bekezdsalapbettpusa"/>
-    <w:uiPriority w:val="99"/>
-    <w:unhideWhenUsed/>
-    <w:rsid w:val="006806DF"/>
-    <w:rPr>
-      <w:color w:val="0000FF" w:themeColor="hyperlink"/>
-      <w:u w:val="single"/>
-    </w:rPr>
-  </w:style>
-  <w:style w:type="paragraph" w:styleId="Buborkszveg">
-    <w:name w:val="Balloon Text"/>
-    <w:basedOn w:val="Norml"/>
-    <w:link w:val="BuborkszvegChar"/>
-    <w:uiPriority w:val="99"/>
-    <w:semiHidden/>
-    <w:unhideWhenUsed/>
-    <w:rsid w:val="006806DF"/>
-    <w:pPr>
-      <w:spacing w:line="240" w:lineRule="auto"/>
-    </w:pPr>
-    <w:rPr>
-      <w:rFonts w:ascii="Tahoma" w:hAnsi="Tahoma" w:cs="Tahoma"/>
-      <w:sz w:val="16"/>
-      <w:szCs w:val="16"/>
-    </w:rPr>
-  </w:style>
-  <w:style w:type="character" w:customStyle="1" w:styleId="BuborkszvegChar">
-    <w:name w:val="Buborékszöveg Char"/>
-    <w:basedOn w:val="Bekezdsalapbettpusa"/>
-    <w:link w:val="Buborkszveg"/>
-    <w:uiPriority w:val="99"/>
-    <w:semiHidden/>
-    <w:rsid w:val="006806DF"/>
-    <w:rPr>
-      <w:rFonts w:ascii="Tahoma" w:hAnsi="Tahoma" w:cs="Tahoma"/>
-      <w:sz w:val="16"/>
-      <w:szCs w:val="16"/>
-    </w:rPr>
-  </w:style>
-  <w:style w:type="paragraph" w:styleId="lfej">
-    <w:name w:val="header"/>
-    <w:basedOn w:val="Norml"/>
-    <w:link w:val="lfejChar"/>
-    <w:uiPriority w:val="99"/>
-    <w:unhideWhenUsed/>
-    <w:rsid w:val="006806DF"/>
-    <w:pPr>
-      <w:tabs>
-        <w:tab w:val="center" w:pos="4703"/>
-        <w:tab w:val="right" w:pos="9406"/>
-      </w:tabs>
-      <w:spacing w:line="240" w:lineRule="auto"/>
-    </w:pPr>
-  </w:style>
-  <w:style w:type="character" w:customStyle="1" w:styleId="lfejChar">
-    <w:name w:val="Élőfej Char"/>
-    <w:basedOn w:val="Bekezdsalapbettpusa"/>
-    <w:link w:val="lfej"/>
-    <w:uiPriority w:val="99"/>
-    <w:rsid w:val="006806DF"/>
-    <w:rPr>
-      <w:rFonts w:ascii="Times New Roman" w:hAnsi="Times New Roman"/>
-      <w:sz w:val="24"/>
-    </w:rPr>
-  </w:style>
-  <w:style w:type="paragraph" w:styleId="llb">
-    <w:name w:val="footer"/>
-    <w:basedOn w:val="Norml"/>
-    <w:link w:val="llbChar"/>
-    <w:uiPriority w:val="99"/>
-    <w:unhideWhenUsed/>
-    <w:rsid w:val="006806DF"/>
-    <w:pPr>
-      <w:tabs>
-        <w:tab w:val="center" w:pos="4703"/>
-        <w:tab w:val="right" w:pos="9406"/>
-      </w:tabs>
-      <w:spacing w:line="240" w:lineRule="auto"/>
-    </w:pPr>
-  </w:style>
-  <w:style w:type="character" w:customStyle="1" w:styleId="llbChar">
-    <w:name w:val="Élőláb Char"/>
-    <w:basedOn w:val="Bekezdsalapbettpusa"/>
-    <w:link w:val="llb"/>
-    <w:uiPriority w:val="99"/>
-    <w:rsid w:val="006806DF"/>
-    <w:rPr>
-      <w:rFonts w:ascii="Times New Roman" w:hAnsi="Times New Roman"/>
-      <w:sz w:val="24"/>
-    </w:rPr>
-  </w:style>
-  <w:style w:type="paragraph" w:styleId="Nincstrkz">
-    <w:name w:val="No Spacing"/>
-    <w:uiPriority w:val="1"/>
-    <w:qFormat/>
-    <w:rsid w:val="0060013F"/>
-    <w:pPr>
-      <w:spacing w:after="0" w:line="240" w:lineRule="auto"/>
-      <w:jc w:val="both"/>
-    </w:pPr>
-    <w:rPr>
-      <w:rFonts w:ascii="Times New Roman" w:hAnsi="Times New Roman"/>
-      <w:sz w:val="24"/>
-    </w:rPr>
-  </w:style>
-</w:styles>
-</file>
-
-<file path=word/stylesWithEffects.xml><?xml version="1.0" encoding="utf-8"?>
-<w:styles xmlns:wpc="http://schemas.microsoft.com/office/word/2010/wordprocessingCanvas" xmlns:mc="http://schemas.openxmlformats.org/markup-compatibility/2006" xmlns:o="urn:schemas-microsoft-com:office:office" xmlns:r="http://schemas.openxmlformats.org/officeDocument/2006/relationships" xmlns:m="http://schemas.openxmlformats.org/officeDocument/2006/math" xmlns:v="urn:schemas-microsoft-com:vml" xmlns:wp14="http://schemas.microsoft.com/office/word/2010/wordprocessingDrawing" xmlns:wp="http://schemas.openxmlformats.org/drawingml/2006/wordprocessingDrawing" xmlns:w10="urn:schemas-microsoft-com:office:word" xmlns:w="http://schemas.openxmlformats.org/wordprocessingml/2006/main" xmlns:w14="http://schemas.microsoft.com/office/word/2010/wordml" xmlns:wpg="http://schemas.microsoft.com/office/word/2010/wordprocessingGroup" xmlns:wpi="http://schemas.microsoft.com/office/word/2010/wordprocessingInk" xmlns:wne="http://schemas.microsoft.com/office/word/2006/wordml" xmlns:wps="http://schemas.microsoft.com/office/word/2010/wordprocessingShape" mc:Ignorable="w14 wp14">
-  <w:docDefaults>
-    <w:rPrDefault>
-      <w:rPr>
-        <w:rFonts w:asciiTheme="minorHAnsi" w:eastAsiaTheme="minorHAnsi" w:hAnsiTheme="minorHAnsi" w:cstheme="minorBidi"/>
-        <w:sz w:val="22"/>
-        <w:szCs w:val="22"/>
-        <w:lang w:val="en-US" w:eastAsia="en-US" w:bidi="ar-SA"/>
-      </w:rPr>
-    </w:rPrDefault>
-    <w:pPrDefault>
-      <w:pPr>
-        <w:spacing w:after="200" w:line="276" w:lineRule="auto"/>
-      </w:pPr>
-    </w:pPrDefault>
-  </w:docDefaults>
-  <w:latentStyles w:defLockedState="0" w:defUIPriority="99" w:defSemiHidden="1" w:defUnhideWhenUsed="1" w:defQFormat="0" w:count="267">
-    <w:lsdException w:name="Normal" w:semiHidden="0" w:uiPriority="0" w:unhideWhenUsed="0" w:qFormat="1"/>
-    <w:lsdException w:name="heading 1" w:semiHidden="0" w:uiPriority="9" w:unhideWhenUsed="0" w:qFormat="1"/>
-    <w:lsdException w:name="heading 2" w:uiPriority="9" w:qFormat="1"/>
-    <w:lsdException w:name="heading 3" w:uiPriority="9" w:qFormat="1"/>
-    <w:lsdException w:name="heading 4" w:uiPriority="9" w:qFormat="1"/>
-    <w:lsdException w:name="heading 5" w:uiPriority="9" w:qFormat="1"/>
-    <w:lsdException w:name="heading 6" w:uiPriority="9" w:qFormat="1"/>
-    <w:lsdException w:name="heading 7" w:uiPriority="9" w:qFormat="1"/>
-    <w:lsdException w:name="heading 8" w:uiPriority="9" w:qFormat="1"/>
-    <w:lsdException w:name="heading 9" w:uiPriority="9" w:qFormat="1"/>
-    <w:lsdException w:name="toc 1" w:uiPriority="39"/>
-    <w:lsdException w:name="toc 2" w:uiPriority="39"/>
-    <w:lsdException w:name="toc 3" w:uiPriority="39"/>
-    <w:lsdException w:name="toc 4" w:uiPriority="39"/>
-    <w:lsdException w:name="toc 5" w:uiPriority="39"/>
-    <w:lsdException w:name="toc 6" w:uiPriority="39"/>
-    <w:lsdException w:name="toc 7" w:uiPriority="39"/>
-    <w:lsdException w:name="toc 8" w:uiPriority="39"/>
-    <w:lsdException w:name="toc 9" w:uiPriority="39"/>
-    <w:lsdException w:name="caption" w:uiPriority="35" w:qFormat="1"/>
-    <w:lsdException w:name="Title" w:semiHidden="0" w:uiPriority="10" w:unhideWhenUsed="0" w:qFormat="1"/>
-    <w:lsdException w:name="Default Paragraph Font" w:uiPriority="1"/>
-    <w:lsdException w:name="Subtitle" w:semiHidden="0" w:uiPriority="11" w:unhideWhenUsed="0" w:qFormat="1"/>
-    <w:lsdException w:name="Strong" w:semiHidden="0" w:uiPriority="22" w:unhideWhenUsed="0" w:qFormat="1"/>
-    <w:lsdException w:name="Emphasis" w:semiHidden="0" w:uiPriority="20" w:unhideWhenUsed="0" w:qFormat="1"/>
-    <w:lsdException w:name="Table Grid" w:semiHidden="0" w:uiPriority="59" w:unhideWhenUsed="0"/>
-    <w:lsdException w:name="Placeholder Text" w:unhideWhenUsed="0"/>
-    <w:lsdException w:name="No Spacing" w:semiHidden="0" w:uiPriority="1" w:unhideWhenUsed="0" w:qFormat="1"/>
-    <w:lsdException w:name="Light Shading" w:semiHidden="0" w:uiPriority="60" w:unhideWhenUsed="0"/>
-    <w:lsdException w:name="Light List" w:semiHidden="0" w:uiPriority="61" w:unhideWhenUsed="0"/>
-    <w:lsdException w:name="Light Grid" w:semiHidden="0" w:uiPriority="62" w:unhideWhenUsed="0"/>
-    <w:lsdException w:name="Medium Shading 1" w:semiHidden="0" w:uiPriority="63" w:unhideWhenUsed="0"/>
-    <w:lsdException w:name="Medium Shading 2" w:semiHidden="0" w:uiPriority="64" w:unhideWhenUsed="0"/>
-    <w:lsdException w:name="Medium List 1" w:semiHidden="0" w:uiPriority="65" w:unhideWhenUsed="0"/>
-    <w:lsdException w:name="Medium List 2" w:semiHidden="0" w:uiPriority="66" w:unhideWhenUsed="0"/>
-    <w:lsdException w:name="Medium Grid 1" w:semiHidden="0" w:uiPriority="67" w:unhideWhenUsed="0"/>
-    <w:lsdException w:name="Medium Grid 2" w:semiHidden="0" w:uiPriority="68" w:unhideWhenUsed="0"/>
-    <w:lsdException w:name="Medium Grid 3" w:semiHidden="0" w:uiPriority="69" w:unhideWhenUsed="0"/>
-    <w:lsdException w:name="Dark List" w:semiHidden="0" w:uiPriority="70" w:unhideWhenUsed="0"/>
-    <w:lsdException w:name="Colorful Shading" w:semiHidden="0" w:uiPriority="71" w:unhideWhenUsed="0"/>
-    <w:lsdException w:name="Colorful List" w:semiHidden="0" w:uiPriority="72" w:unhideWhenUsed="0"/>
-    <w:lsdException w:name="Colorful Grid" w:semiHidden="0" w:uiPriority="73" w:unhideWhenUsed="0"/>
-    <w:lsdException w:name="Light Shading Accent 1" w:semiHidden="0" w:uiPriority="60" w:unhideWhenUsed="0"/>
-    <w:lsdException w:name="Light List Accent 1" w:semiHidden="0" w:uiPriority="61" w:unhideWhenUsed="0"/>
-    <w:lsdException w:name="Light Grid Accent 1" w:semiHidden="0" w:uiPriority="62" w:unhideWhenUsed="0"/>
-    <w:lsdException w:name="Medium Shading 1 Accent 1" w:semiHidden="0" w:uiPriority="63" w:unhideWhenUsed="0"/>
-    <w:lsdException w:name="Medium Shading 2 Accent 1" w:semiHidden="0" w:uiPriority="64" w:unhideWhenUsed="0"/>
-    <w:lsdException w:name="Medium List 1 Accent 1" w:semiHidden="0" w:uiPriority="65" w:unhideWhenUsed="0"/>
-    <w:lsdException w:name="Revision" w:unhideWhenUsed="0"/>
-    <w:lsdException w:name="List Paragraph" w:semiHidden="0" w:uiPriority="34" w:unhideWhenUsed="0" w:qFormat="1"/>
-    <w:lsdException w:name="Quote" w:semiHidden="0" w:uiPriority="29" w:unhideWhenUsed="0" w:qFormat="1"/>
-    <w:lsdException w:name="Intense Quote" w:semiHidden="0" w:uiPriority="30" w:unhideWhenUsed="0" w:qFormat="1"/>
-    <w:lsdException w:name="Medium List 2 Accent 1" w:semiHidden="0" w:uiPriority="66" w:unhideWhenUsed="0"/>
-    <w:lsdException w:name="Medium Grid 1 Accent 1" w:semiHidden="0" w:uiPriority="67" w:unhideWhenUsed="0"/>
-    <w:lsdException w:name="Medium Grid 2 Accent 1" w:semiHidden="0" w:uiPriority="68" w:unhideWhenUsed="0"/>
-    <w:lsdException w:name="Medium Grid 3 Accent 1" w:semiHidden="0" w:uiPriority="69" w:unhideWhenUsed="0"/>
-    <w:lsdException w:name="Dark List Accent 1" w:semiHidden="0" w:uiPriority="70" w:unhideWhenUsed="0"/>
-    <w:lsdException w:name="Colorful Shading Accent 1" w:semiHidden="0" w:uiPriority="71" w:unhideWhenUsed="0"/>
-    <w:lsdException w:name="Colorful List Accent 1" w:semiHidden="0" w:uiPriority="72" w:unhideWhenUsed="0"/>
-    <w:lsdException w:name="Colorful Grid Accent 1" w:semiHidden="0" w:uiPriority="73" w:unhideWhenUsed="0"/>
-    <w:lsdException w:name="Light Shading Accent 2" w:semiHidden="0" w:uiPriority="60" w:unhideWhenUsed="0"/>
-    <w:lsdException w:name="Light List Accent 2" w:semiHidden="0" w:uiPriority="61" w:unhideWhenUsed="0"/>
-    <w:lsdException w:name="Light Grid Accent 2" w:semiHidden="0" w:uiPriority="62" w:unhideWhenUsed="0"/>
-    <w:lsdException w:name="Medium Shading 1 Accent 2" w:semiHidden="0" w:uiPriority="63" w:unhideWhenUsed="0"/>
-    <w:lsdException w:name="Medium Shading 2 Accent 2" w:semiHidden="0" w:uiPriority="64" w:unhideWhenUsed="0"/>
-    <w:lsdException w:name="Medium List 1 Accent 2" w:semiHidden="0" w:uiPriority="65" w:unhideWhenUsed="0"/>
-    <w:lsdException w:name="Medium List 2 Accent 2" w:semiHidden="0" w:uiPriority="66" w:unhideWhenUsed="0"/>
-    <w:lsdException w:name="Medium Grid 1 Accent 2" w:semiHidden="0" w:uiPriority="67" w:unhideWhenUsed="0"/>
-    <w:lsdException w:name="Medium Grid 2 Accent 2" w:semiHidden="0" w:uiPriority="68" w:unhideWhenUsed="0"/>
-    <w:lsdException w:name="Medium Grid 3 Accent 2" w:semiHidden="0" w:uiPriority="69" w:unhideWhenUsed="0"/>
-    <w:lsdException w:name="Dark List Accent 2" w:semiHidden="0" w:uiPriority="70" w:unhideWhenUsed="0"/>
-    <w:lsdException w:name="Colorful Shading Accent 2" w:semiHidden="0" w:uiPriority="71" w:unhideWhenUsed="0"/>
-    <w:lsdException w:name="Colorful List Accent 2" w:semiHidden="0" w:uiPriority="72" w:unhideWhenUsed="0"/>
-    <w:lsdException w:name="Colorful Grid Accent 2" w:semiHidden="0" w:uiPriority="73" w:unhideWhenUsed="0"/>
-    <w:lsdException w:name="Light Shading Accent 3" w:semiHidden="0" w:uiPriority="60" w:unhideWhenUsed="0"/>
-    <w:lsdException w:name="Light List Accent 3" w:semiHidden="0" w:uiPriority="61" w:unhideWhenUsed="0"/>
-    <w:lsdException w:name="Light Grid Accent 3" w:semiHidden="0" w:uiPriority="62" w:unhideWhenUsed="0"/>
-    <w:lsdException w:name="Medium Shading 1 Accent 3" w:semiHidden="0" w:uiPriority="63" w:unhideWhenUsed="0"/>
-    <w:lsdException w:name="Medium Shading 2 Accent 3" w:semiHidden="0" w:uiPriority="64" w:unhideWhenUsed="0"/>
-    <w:lsdException w:name="Medium List 1 Accent 3" w:semiHidden="0" w:uiPriority="65" w:unhideWhenUsed="0"/>
-    <w:lsdException w:name="Medium List 2 Accent 3" w:semiHidden="0" w:uiPriority="66" w:unhideWhenUsed="0"/>
-    <w:lsdException w:name="Medium Grid 1 Accent 3" w:semiHidden="0" w:uiPriority="67" w:unhideWhenUsed="0"/>
-    <w:lsdException w:name="Medium Grid 2 Accent 3" w:semiHidden="0" w:uiPriority="68" w:unhideWhenUsed="0"/>
-    <w:lsdException w:name="Medium Grid 3 Accent 3" w:semiHidden="0" w:uiPriority="69" w:unhideWhenUsed="0"/>
-    <w:lsdException w:name="Dark List Accent 3" w:semiHidden="0" w:uiPriority="70" w:unhideWhenUsed="0"/>
-    <w:lsdException w:name="Colorful Shading Accent 3" w:semiHidden="0" w:uiPriority="71" w:unhideWhenUsed="0"/>
-    <w:lsdException w:name="Colorful List Accent 3" w:semiHidden="0" w:uiPriority="72" w:unhideWhenUsed="0"/>
-    <w:lsdException w:name="Colorful Grid Accent 3" w:semiHidden="0" w:uiPriority="73" w:unhideWhenUsed="0"/>
-    <w:lsdException w:name="Light Shading Accent 4" w:semiHidden="0" w:uiPriority="60" w:unhideWhenUsed="0"/>
-    <w:lsdException w:name="Light List Accent 4" w:semiHidden="0" w:uiPriority="61" w:unhideWhenUsed="0"/>
-    <w:lsdException w:name="Light Grid Accent 4" w:semiHidden="0" w:uiPriority="62" w:unhideWhenUsed="0"/>
-    <w:lsdException w:name="Medium Shading 1 Accent 4" w:semiHidden="0" w:uiPriority="63" w:unhideWhenUsed="0"/>
-    <w:lsdException w:name="Medium Shading 2 Accent 4" w:semiHidden="0" w:uiPriority="64" w:unhideWhenUsed="0"/>
-    <w:lsdException w:name="Medium List 1 Accent 4" w:semiHidden="0" w:uiPriority="65" w:unhideWhenUsed="0"/>
-    <w:lsdException w:name="Medium List 2 Accent 4" w:semiHidden="0" w:uiPriority="66" w:unhideWhenUsed="0"/>
-    <w:lsdException w:name="Medium Grid 1 Accent 4" w:semiHidden="0" w:uiPriority="67" w:unhideWhenUsed="0"/>
-    <w:lsdException w:name="Medium Grid 2 Accent 4" w:semiHidden="0" w:uiPriority="68" w:unhideWhenUsed="0"/>
-    <w:lsdException w:name="Medium Grid 3 Accent 4" w:semiHidden="0" w:uiPriority="69" w:unhideWhenUsed="0"/>
-    <w:lsdException w:name="Dark List Accent 4" w:semiHidden="0" w:uiPriority="70" w:unhideWhenUsed="0"/>
-    <w:lsdException w:name="Colorful Shading Accent 4" w:semiHidden="0" w:uiPriority="71" w:unhideWhenUsed="0"/>
-    <w:lsdException w:name="Colorful List Accent 4" w:semiHidden="0" w:uiPriority="72" w:unhideWhenUsed="0"/>
-    <w:lsdException w:name="Colorful Grid Accent 4" w:semiHidden="0" w:uiPriority="73" w:unhideWhenUsed="0"/>
-    <w:lsdException w:name="Light Shading Accent 5" w:semiHidden="0" w:uiPriority="60" w:unhideWhenUsed="0"/>
-    <w:lsdException w:name="Light List Accent 5" w:semiHidden="0" w:uiPriority="61" w:unhideWhenUsed="0"/>
-    <w:lsdException w:name="Light Grid Accent 5" w:semiHidden="0" w:uiPriority="62" w:unhideWhenUsed="0"/>
-    <w:lsdException w:name="Medium Shading 1 Accent 5" w:semiHidden="0" w:uiPriority="63" w:unhideWhenUsed="0"/>
-    <w:lsdException w:name="Medium Shading 2 Accent 5" w:semiHidden="0" w:uiPriority="64" w:unhideWhenUsed="0"/>
-    <w:lsdException w:name="Medium List 1 Accent 5" w:semiHidden="0" w:uiPriority="65" w:unhideWhenUsed="0"/>
-    <w:lsdException w:name="Medium List 2 Accent 5" w:semiHidden="0" w:uiPriority="66" w:unhideWhenUsed="0"/>
-    <w:lsdException w:name="Medium Grid 1 Accent 5" w:semiHidden="0" w:uiPriority="67" w:unhideWhenUsed="0"/>
-    <w:lsdException w:name="Medium Grid 2 Accent 5" w:semiHidden="0" w:uiPriority="68" w:unhideWhenUsed="0"/>
-    <w:lsdException w:name="Medium Grid 3 Accent 5" w:semiHidden="0" w:uiPriority="69" w:unhideWhenUsed="0"/>
-    <w:lsdException w:name="Dark List Accent 5" w:semiHidden="0" w:uiPriority="70" w:unhideWhenUsed="0"/>
-    <w:lsdException w:name="Colorful Shading Accent 5" w:semiHidden="0" w:uiPriority="71" w:unhideWhenUsed="0"/>
-    <w:lsdException w:name="Colorful List Accent 5" w:semiHidden="0" w:uiPriority="72" w:unhideWhenUsed="0"/>
-    <w:lsdException w:name="Colorful Grid Accent 5" w:semiHidden="0" w:uiPriority="73" w:unhideWhenUsed="0"/>
-    <w:lsdException w:name="Light Shading Accent 6" w:semiHidden="0" w:uiPriority="60" w:unhideWhenUsed="0"/>
-    <w:lsdException w:name="Light List Accent 6" w:semiHidden="0" w:uiPriority="61" w:unhideWhenUsed="0"/>
-    <w:lsdException w:name="Light Grid Accent 6" w:semiHidden="0" w:uiPriority="62" w:unhideWhenUsed="0"/>
-    <w:lsdException w:name="Medium Shading 1 Accent 6" w:semiHidden="0" w:uiPriority="63" w:unhideWhenUsed="0"/>
-    <w:lsdException w:name="Medium Shading 2 Accent 6" w:semiHidden="0" w:uiPriority="64" w:unhideWhenUsed="0"/>
-    <w:lsdException w:name="Medium List 1 Accent 6" w:semiHidden="0" w:uiPriority="65" w:unhideWhenUsed="0"/>
-    <w:lsdException w:name="Medium List 2 Accent 6" w:semiHidden="0" w:uiPriority="66" w:unhideWhenUsed="0"/>
-    <w:lsdException w:name="Medium Grid 1 Accent 6" w:semiHidden="0" w:uiPriority="67" w:unhideWhenUsed="0"/>
-    <w:lsdException w:name="Medium Grid 2 Accent 6" w:semiHidden="0" w:uiPriority="68" w:unhideWhenUsed="0"/>
-    <w:lsdException w:name="Medium Grid 3 Accent 6" w:semiHidden="0" w:uiPriority="69" w:unhideWhenUsed="0"/>
-    <w:lsdException w:name="Dark List Accent 6" w:semiHidden="0" w:uiPriority="70" w:unhideWhenUsed="0"/>
-    <w:lsdException w:name="Colorful Shading Accent 6" w:semiHidden="0" w:uiPriority="71" w:unhideWhenUsed="0"/>
-    <w:lsdException w:name="Colorful List Accent 6" w:semiHidden="0" w:uiPriority="72" w:unhideWhenUsed="0"/>
-    <w:lsdException w:name="Colorful Grid Accent 6" w:semiHidden="0" w:uiPriority="73" w:unhideWhenUsed="0"/>
-    <w:lsdException w:name="Subtle Emphasis" w:semiHidden="0" w:uiPriority="19" w:unhideWhenUsed="0" w:qFormat="1"/>
-    <w:lsdException w:name="Intense Emphasis" w:semiHidden="0" w:uiPriority="21" w:unhideWhenUsed="0" w:qFormat="1"/>
-    <w:lsdException w:name="Subtle Reference" w:semiHidden="0" w:uiPriority="31" w:unhideWhenUsed="0" w:qFormat="1"/>
-    <w:lsdException w:name="Intense Reference" w:semiHidden="0" w:uiPriority="32" w:unhideWhenUsed="0" w:qFormat="1"/>
-    <w:lsdException w:name="Book Title" w:semiHidden="0" w:uiPriority="33" w:unhideWhenUsed="0" w:qFormat="1"/>
-    <w:lsdException w:name="Bibliography" w:uiPriority="37"/>
-    <w:lsdException w:name="TOC Heading" w:uiPriority="39" w:qFormat="1"/>
-  </w:latentStyles>
-  <w:style w:type="paragraph" w:default="1" w:styleId="Norml">
-    <w:name w:val="Normal"/>
-    <w:qFormat/>
-    <w:rsid w:val="0060013F"/>
-    <w:pPr>
-      <w:spacing w:after="240" w:line="360" w:lineRule="auto"/>
-      <w:jc w:val="both"/>
-    </w:pPr>
-    <w:rPr>
-      <w:rFonts w:ascii="Times New Roman" w:hAnsi="Times New Roman"/>
-      <w:sz w:val="24"/>
-      <w:lang w:val="hu-HU"/>
-    </w:rPr>
-  </w:style>
-  <w:style w:type="paragraph" w:styleId="Cmsor1">
-    <w:name w:val="heading 1"/>
-    <w:basedOn w:val="Norml"/>
-    <w:next w:val="Norml"/>
-    <w:link w:val="Cmsor1Char"/>
-    <w:uiPriority w:val="9"/>
-    <w:qFormat/>
-    <w:rsid w:val="000E5869"/>
-    <w:pPr>
-      <w:keepNext/>
-      <w:keepLines/>
-      <w:pageBreakBefore/>
-      <w:numPr>
-        <w:numId w:val="1"/>
-      </w:numPr>
-      <w:spacing w:before="480"/>
-      <w:outlineLvl w:val="0"/>
-    </w:pPr>
-    <w:rPr>
-      <w:rFonts w:asciiTheme="majorHAnsi" w:eastAsiaTheme="majorEastAsia" w:hAnsiTheme="majorHAnsi" w:cstheme="majorBidi"/>
-      <w:b/>
-      <w:bCs/>
-      <w:sz w:val="48"/>
-      <w:szCs w:val="28"/>
-    </w:rPr>
-  </w:style>
-  <w:style w:type="paragraph" w:styleId="Cmsor2">
-    <w:name w:val="heading 2"/>
-    <w:basedOn w:val="Norml"/>
-    <w:next w:val="Norml"/>
-    <w:link w:val="Cmsor2Char"/>
-    <w:uiPriority w:val="9"/>
-    <w:unhideWhenUsed/>
-    <w:qFormat/>
-    <w:rsid w:val="004F3BA2"/>
-    <w:pPr>
-      <w:keepNext/>
-      <w:keepLines/>
-      <w:spacing w:before="200"/>
-      <w:outlineLvl w:val="1"/>
-    </w:pPr>
-    <w:rPr>
-      <w:rFonts w:asciiTheme="majorHAnsi" w:eastAsiaTheme="majorEastAsia" w:hAnsiTheme="majorHAnsi" w:cstheme="majorBidi"/>
-      <w:b/>
-      <w:bCs/>
-      <w:color w:val="000000" w:themeColor="text1"/>
-      <w:sz w:val="36"/>
-      <w:szCs w:val="26"/>
-    </w:rPr>
-  </w:style>
-  <w:style w:type="paragraph" w:styleId="Cmsor3">
-    <w:name w:val="heading 3"/>
-    <w:basedOn w:val="Norml"/>
-    <w:next w:val="Norml"/>
-    <w:link w:val="Cmsor3Char"/>
-    <w:uiPriority w:val="9"/>
-    <w:unhideWhenUsed/>
-    <w:qFormat/>
-    <w:rsid w:val="004F3BA2"/>
-    <w:pPr>
-      <w:keepNext/>
-      <w:keepLines/>
-      <w:spacing w:before="200"/>
-      <w:outlineLvl w:val="2"/>
-    </w:pPr>
-    <w:rPr>
-      <w:rFonts w:eastAsiaTheme="majorEastAsia" w:cstheme="majorBidi"/>
-      <w:b/>
-      <w:bCs/>
-      <w:color w:val="000000" w:themeColor="text1"/>
-      <w:sz w:val="30"/>
-    </w:rPr>
-  </w:style>
-  <w:style w:type="character" w:default="1" w:styleId="Bekezdsalapbettpusa">
-    <w:name w:val="Default Paragraph Font"/>
-    <w:uiPriority w:val="1"/>
     <w:unhideWhenUsed/>
   </w:style>
   <w:style w:type="table" w:default="1" w:styleId="Normltblzat">
@@ -5097,7 +4941,7 @@
 </file>
 
 <file path=customXml/itemProps1.xml><?xml version="1.0" encoding="utf-8"?>
-<ds:datastoreItem xmlns:ds="http://schemas.openxmlformats.org/officeDocument/2006/customXml" ds:itemID="{AF397BF4-922E-4411-9326-D702F50F0C8B}">
+<ds:datastoreItem xmlns:ds="http://schemas.openxmlformats.org/officeDocument/2006/customXml" ds:itemID="{53005E2F-9D60-42EF-B0D4-D3D0EDE98447}">
   <ds:schemaRefs>
     <ds:schemaRef ds:uri="http://schemas.openxmlformats.org/officeDocument/2006/bibliography"/>
   </ds:schemaRefs>

</xml_diff>

<commit_message>
parts file added, websocket desc
</commit_message>
<xml_diff>
--- a/doc/Szakdolgozat.docx
+++ b/doc/Szakdolgozat.docx
@@ -1,6 +1,6 @@
 
 <file path=word/document.xml><?xml version="1.0" encoding="utf-8"?>
-<w:document xmlns:wpc="http://schemas.microsoft.com/office/word/2010/wordprocessingCanvas" xmlns:mc="http://schemas.openxmlformats.org/markup-compatibility/2006" xmlns:o="urn:schemas-microsoft-com:office:office" xmlns:r="http://schemas.openxmlformats.org/officeDocument/2006/relationships" xmlns:m="http://schemas.openxmlformats.org/officeDocument/2006/math" xmlns:v="urn:schemas-microsoft-com:vml" xmlns:wp14="http://schemas.microsoft.com/office/word/2010/wordprocessingDrawing" xmlns:wp="http://schemas.openxmlformats.org/drawingml/2006/wordprocessingDrawing" xmlns:w10="urn:schemas-microsoft-com:office:word" xmlns:w="http://schemas.openxmlformats.org/wordprocessingml/2006/main" xmlns:w14="http://schemas.microsoft.com/office/word/2010/wordml" xmlns:w15="http://schemas.microsoft.com/office/word/2012/wordml" xmlns:wpg="http://schemas.microsoft.com/office/word/2010/wordprocessingGroup" xmlns:wpi="http://schemas.microsoft.com/office/word/2010/wordprocessingInk" xmlns:wne="http://schemas.microsoft.com/office/word/2006/wordml" xmlns:wps="http://schemas.microsoft.com/office/word/2010/wordprocessingShape" mc:Ignorable="w14 w15 wp14">
+<w:document xmlns:wpc="http://schemas.microsoft.com/office/word/2010/wordprocessingCanvas" xmlns:mc="http://schemas.openxmlformats.org/markup-compatibility/2006" xmlns:o="urn:schemas-microsoft-com:office:office" xmlns:r="http://schemas.openxmlformats.org/officeDocument/2006/relationships" xmlns:m="http://schemas.openxmlformats.org/officeDocument/2006/math" xmlns:v="urn:schemas-microsoft-com:vml" xmlns:wp14="http://schemas.microsoft.com/office/word/2010/wordprocessingDrawing" xmlns:wp="http://schemas.openxmlformats.org/drawingml/2006/wordprocessingDrawing" xmlns:w10="urn:schemas-microsoft-com:office:word" xmlns:w="http://schemas.openxmlformats.org/wordprocessingml/2006/main" xmlns:w14="http://schemas.microsoft.com/office/word/2010/wordml" xmlns:wpg="http://schemas.microsoft.com/office/word/2010/wordprocessingGroup" xmlns:wpi="http://schemas.microsoft.com/office/word/2010/wordprocessingInk" xmlns:wne="http://schemas.microsoft.com/office/word/2006/wordml" xmlns:wps="http://schemas.microsoft.com/office/word/2010/wordprocessingShape" mc:Ignorable="w14 wp14">
   <w:body>
     <w:p>
       <w:pPr>
@@ -2764,12 +2764,7 @@
         <w:t>g</w:t>
       </w:r>
       <w:r>
-        <w:t xml:space="preserve">unkban számítógépek segítik munkánkat. A mozgalmas hétköznapok közepett el is felejtjük, </w:t>
-      </w:r>
-      <w:bookmarkStart w:id="1" w:name="_GoBack"/>
-      <w:bookmarkEnd w:id="1"/>
-      <w:r>
-        <w:t>hogy milyen lehetőségek vannak karnyújtásnyira.</w:t>
+        <w:t>unkban számítógépek segítik munkánkat. A mozgalmas hétköznapok közepett el is felejtjük, hogy milyen lehetőségek vannak karnyújtásnyira.</w:t>
       </w:r>
       <w:r>
         <w:t xml:space="preserve"> Így számítógépeink szórakozató képességeit hajlamosak vagyunk figyelmen kívül hagyni. </w:t>
@@ -2816,21 +2811,16 @@
       <w:pPr>
         <w:pStyle w:val="Cmsor2"/>
       </w:pPr>
-      <w:bookmarkStart w:id="2" w:name="_Toc415189423"/>
+      <w:bookmarkStart w:id="1" w:name="_Toc415189423"/>
       <w:r>
         <w:t>Mitől jó a játék</w:t>
       </w:r>
-      <w:bookmarkEnd w:id="2"/>
-    </w:p>
-    <w:p>
-      <w:r>
-        <w:t xml:space="preserve">Nem a grafika határozza meg a játék élvezeti értékét, ezt napjaink egyik legnépszerűbb játéka a </w:t>
-      </w:r>
-      <w:proofErr w:type="spellStart"/>
-      <w:r>
-        <w:t>Minecraft</w:t>
-      </w:r>
-      <w:proofErr w:type="spellEnd"/>
+      <w:bookmarkEnd w:id="1"/>
+    </w:p>
+    <w:p>
+      <w:r>
+        <w:t>Nem a grafika határozza meg a játék élvezeti értékét, ezt napjaink egyik legnépszerűbb játéka a Minecraft</w:t>
+      </w:r>
       <w:r>
         <w:t xml:space="preserve"> is igazolja. Alapvető grafikai elemeket használhatunk ötleteink megépítésére. Akár barátainkkal vagy má</w:t>
       </w:r>
@@ -2852,42 +2842,18 @@
         <w:t>szükséges</w:t>
       </w:r>
       <w:r>
-        <w:t xml:space="preserve">. Név szerint a </w:t>
-      </w:r>
-      <w:proofErr w:type="spellStart"/>
-      <w:r>
-        <w:t>Quake</w:t>
-      </w:r>
-      <w:proofErr w:type="spellEnd"/>
-      <w:r>
-        <w:t xml:space="preserve"> 3, </w:t>
-      </w:r>
-      <w:proofErr w:type="spellStart"/>
-      <w:r>
-        <w:t>StarCraft</w:t>
-      </w:r>
-      <w:proofErr w:type="spellEnd"/>
-      <w:r>
-        <w:t xml:space="preserve"> 2 és a League of </w:t>
-      </w:r>
-      <w:proofErr w:type="spellStart"/>
-      <w:r>
-        <w:t>Legends</w:t>
-      </w:r>
-      <w:proofErr w:type="spellEnd"/>
-      <w:r>
-        <w:t xml:space="preserve"> képviselik legjobban ezt a kategóriát.</w:t>
+        <w:t>. Név szerint a Quake 3, StarCraft 2 és a League of Legends képviselik legjobban ezt a kategóriát.</w:t>
       </w:r>
     </w:p>
     <w:p>
       <w:pPr>
         <w:pStyle w:val="Cmsor2"/>
       </w:pPr>
-      <w:bookmarkStart w:id="3" w:name="_Toc415189424"/>
+      <w:bookmarkStart w:id="2" w:name="_Toc415189424"/>
       <w:r>
         <w:t>Elterjedt játéktípusok</w:t>
       </w:r>
-      <w:bookmarkEnd w:id="3"/>
+      <w:bookmarkEnd w:id="2"/>
     </w:p>
     <w:p>
       <w:r>
@@ -2903,15 +2869,7 @@
         <w:t xml:space="preserve"> fajtája ismert</w:t>
       </w:r>
       <w:r>
-        <w:t xml:space="preserve">, mindegyiknek rengeteg </w:t>
-      </w:r>
-      <w:proofErr w:type="spellStart"/>
-      <w:r>
-        <w:t>alváltozata</w:t>
-      </w:r>
-      <w:proofErr w:type="spellEnd"/>
-      <w:r>
-        <w:t xml:space="preserve">, </w:t>
+        <w:t xml:space="preserve">, mindegyiknek rengeteg alváltozata, </w:t>
       </w:r>
       <w:r>
         <w:t>újraértelmezése</w:t>
@@ -2969,7 +2927,7 @@
       <w:pPr>
         <w:pStyle w:val="Cmsor3"/>
       </w:pPr>
-      <w:bookmarkStart w:id="4" w:name="_Toc415189425"/>
+      <w:bookmarkStart w:id="3" w:name="_Toc415189425"/>
       <w:r>
         <w:t>Többjátékos</w:t>
       </w:r>
@@ -3003,7 +2961,7 @@
       <w:r>
         <w:t>na (MOBA)</w:t>
       </w:r>
-      <w:bookmarkEnd w:id="4"/>
+      <w:bookmarkEnd w:id="3"/>
     </w:p>
     <w:p>
       <w:r>
@@ -3023,12 +2981,12 @@
       <w:pPr>
         <w:pStyle w:val="Cmsor3"/>
       </w:pPr>
-      <w:bookmarkStart w:id="5" w:name="_Toc415189426"/>
+      <w:bookmarkStart w:id="4" w:name="_Toc415189426"/>
       <w:r>
         <w:lastRenderedPageBreak/>
         <w:t>Háborújáték</w:t>
       </w:r>
-      <w:bookmarkEnd w:id="5"/>
+      <w:bookmarkEnd w:id="4"/>
     </w:p>
     <w:p>
       <w:r>
@@ -3039,11 +2997,11 @@
       <w:pPr>
         <w:pStyle w:val="Cmsor3"/>
       </w:pPr>
-      <w:bookmarkStart w:id="6" w:name="_Toc415189427"/>
+      <w:bookmarkStart w:id="5" w:name="_Toc415189427"/>
       <w:r>
         <w:t>Vidd haza a zászlót (CTF)</w:t>
       </w:r>
-      <w:bookmarkEnd w:id="6"/>
+      <w:bookmarkEnd w:id="5"/>
     </w:p>
     <w:p>
       <w:r>
@@ -3150,14 +3108,14 @@
           <w:rFonts w:ascii="Times New Roman" w:hAnsi="Times New Roman" w:cs="Times New Roman"/>
         </w:rPr>
       </w:pPr>
-      <w:bookmarkStart w:id="7" w:name="_Toc415189428"/>
+      <w:bookmarkStart w:id="6" w:name="_Toc415189428"/>
       <w:r>
         <w:rPr>
           <w:rFonts w:ascii="Times New Roman" w:hAnsi="Times New Roman" w:cs="Times New Roman"/>
         </w:rPr>
         <w:t>Játék bemutatása</w:t>
       </w:r>
-      <w:bookmarkEnd w:id="7"/>
+      <w:bookmarkEnd w:id="6"/>
     </w:p>
     <w:p>
       <w:r>
@@ -3216,11 +3174,52 @@
       <w:pPr>
         <w:pStyle w:val="Cmsor3"/>
       </w:pPr>
-      <w:bookmarkStart w:id="8" w:name="_Toc415189429"/>
+      <w:bookmarkStart w:id="7" w:name="_Toc415189429"/>
       <w:r>
         <w:t>A saját elképzelés</w:t>
       </w:r>
-      <w:bookmarkEnd w:id="8"/>
+      <w:bookmarkEnd w:id="7"/>
+    </w:p>
+    <w:p>
+      <w:r>
+        <w:t xml:space="preserve">A megvalósítani kívánt játék, egy négyzetes pályán </w:t>
+      </w:r>
+      <w:r>
+        <w:t>játszható</w:t>
+      </w:r>
+      <w:r>
+        <w:t>. A pályán megtalálható a csapatok bázisa, ezt a csapat zászlója jelöli</w:t>
+      </w:r>
+      <w:r>
+        <w:t>. A játékosok csatlakozás után egyből a küzdőtéren találják magukat. A csapatok tagjai a csapat bázisa környékén kezdik a játékot. Innentől a fő cél a pontszerzés, adot</w:t>
+      </w:r>
+      <w:r>
+        <w:t>t</w:t>
+      </w:r>
+      <w:r>
+        <w:t xml:space="preserve"> ponszám elérésével pedig a meccs megnyerése. </w:t>
+      </w:r>
+      <w:r>
+        <w:t>Pontszerzésre két mód van. Egyik az ellenfél zászlójának me</w:t>
+      </w:r>
+      <w:r>
+        <w:t xml:space="preserve">gszerzése, majd a csapat bázisra juttatása és a saját zászló megérintése. </w:t>
+      </w:r>
+      <w:r>
+        <w:t>Ez tíz pontot jelent a cspatnak.</w:t>
+      </w:r>
+      <w:r>
+        <w:t xml:space="preserve"> Ennek kivitelezése közel sem egyszerű, hiszen a másik csapat ezt mindenáron próbálja megakadályozni. A csapattagok az elrabolt zászlót visszajuttathatják azt a helyére a rabló játékos megérintésével.</w:t>
+      </w:r>
+      <w:r>
+        <w:t xml:space="preserve"> A rablási kisérlet megállítása egy pontot ér. Tehát ha sikerül is megszereznünk az ellenséges zászlót vigyáznunk kell arra, hogy ne érintkezzünk ellenféllel. De ez még mindig nem elég a pontszerzéshez. A saját zászlónknak a helyén kell lennie. Ha azt az ellenfél időközben elrabolta meg kell várnunk, hogy csapatunk visszaszerezze. </w:t>
+      </w:r>
+      <w:r>
+        <w:t>Ha ez megtörténik,</w:t>
+      </w:r>
+      <w:r>
+        <w:t xml:space="preserve"> már megkaphatjuk a jól kiérdemelt tíz pontot.</w:t>
+      </w:r>
     </w:p>
     <w:p>
       <w:r>
@@ -3235,13 +3234,9 @@
       <w:r>
         <w:t xml:space="preserve">Az egyszerű formák nem terelik el a játékos figyelmét. A </w:t>
       </w:r>
-      <w:proofErr w:type="spellStart"/>
-      <w:r>
-        <w:t>minimalista</w:t>
-      </w:r>
-      <w:proofErr w:type="spellEnd"/>
-      <w:r>
-        <w:t xml:space="preserve"> összeállítás segít a gyors döntéshozásban</w:t>
+      <w:r>
+        <w:lastRenderedPageBreak/>
+        <w:t>minimalista összeállítás segít a gyors döntéshozásban</w:t>
       </w:r>
       <w:r>
         <w:t>.</w:t>
@@ -3287,7 +3282,7 @@
           <w:rFonts w:ascii="Times New Roman" w:hAnsi="Times New Roman" w:cs="Times New Roman"/>
         </w:rPr>
       </w:pPr>
-      <w:bookmarkStart w:id="9" w:name="_Toc415189430"/>
+      <w:bookmarkStart w:id="8" w:name="_Toc415189430"/>
       <w:r>
         <w:rPr>
           <w:rFonts w:ascii="Times New Roman" w:hAnsi="Times New Roman" w:cs="Times New Roman"/>
@@ -3312,7 +3307,7 @@
         </w:rPr>
         <w:t xml:space="preserve"> a pályán</w:t>
       </w:r>
-      <w:bookmarkEnd w:id="9"/>
+      <w:bookmarkEnd w:id="8"/>
     </w:p>
     <w:p>
       <w:r>
@@ -3352,19 +3347,22 @@
         <w:t xml:space="preserve"> </w:t>
       </w:r>
       <w:r>
-        <w:t>is alkalmasnak kell lennie a felületnek. Kézenfe</w:t>
-      </w:r>
-      <w:r>
-        <w:t xml:space="preserve">kvő megoldás a </w:t>
-      </w:r>
-      <w:r>
-        <w:t>kommunikációra</w:t>
-      </w:r>
-      <w:r>
-        <w:t xml:space="preserve"> rövid üzenetek cseréje. </w:t>
-      </w:r>
-      <w:r>
-        <w:t>A játék tehát nem csak magában létezik, egyéb szolgáltatások veszik körül, így egy chat</w:t>
+        <w:t>is alkalmasnak kell lennie a felületnek.</w:t>
+      </w:r>
+      <w:r>
+        <w:t xml:space="preserve"> </w:t>
+      </w:r>
+      <w:r>
+        <w:t xml:space="preserve">A játék tehát </w:t>
+      </w:r>
+      <w:r>
+        <w:t>önállóan nem használható</w:t>
+      </w:r>
+      <w:r>
+        <w:t>, egyéb szolgálta</w:t>
+      </w:r>
+      <w:r>
+        <w:t>tások veszik körül, így egy a szobák kezelésére alkalmas felület és a felhasználó közi kommunikációra alkalmas.</w:t>
       </w:r>
     </w:p>
     <w:p>
@@ -3374,7 +3372,7 @@
           <w:rFonts w:ascii="Times New Roman" w:hAnsi="Times New Roman" w:cs="Times New Roman"/>
         </w:rPr>
       </w:pPr>
-      <w:bookmarkStart w:id="10" w:name="_Toc415189431"/>
+      <w:bookmarkStart w:id="9" w:name="_Toc415189431"/>
       <w:r>
         <w:rPr>
           <w:rFonts w:ascii="Times New Roman" w:hAnsi="Times New Roman" w:cs="Times New Roman"/>
@@ -3382,7 +3380,7 @@
         <w:lastRenderedPageBreak/>
         <w:t>Tervezés</w:t>
       </w:r>
-      <w:bookmarkEnd w:id="10"/>
+      <w:bookmarkEnd w:id="9"/>
     </w:p>
     <w:p>
       <w:pPr>
@@ -3391,14 +3389,14 @@
           <w:rFonts w:ascii="Times New Roman" w:hAnsi="Times New Roman" w:cs="Times New Roman"/>
         </w:rPr>
       </w:pPr>
-      <w:bookmarkStart w:id="11" w:name="_Toc415189432"/>
+      <w:bookmarkStart w:id="10" w:name="_Toc415189432"/>
       <w:r>
         <w:rPr>
           <w:rFonts w:ascii="Times New Roman" w:hAnsi="Times New Roman" w:cs="Times New Roman"/>
         </w:rPr>
         <w:t>Elvárások a játékkal szemben</w:t>
       </w:r>
-      <w:bookmarkEnd w:id="11"/>
+      <w:bookmarkEnd w:id="10"/>
     </w:p>
     <w:p>
       <w:r>
@@ -3486,7 +3484,7 @@
           <w:rFonts w:ascii="Times New Roman" w:hAnsi="Times New Roman" w:cs="Times New Roman"/>
         </w:rPr>
       </w:pPr>
-      <w:bookmarkStart w:id="12" w:name="_Toc415189433"/>
+      <w:bookmarkStart w:id="11" w:name="_Toc415189433"/>
       <w:r>
         <w:rPr>
           <w:rFonts w:ascii="Times New Roman" w:hAnsi="Times New Roman" w:cs="Times New Roman"/>
@@ -3505,7 +3503,7 @@
         </w:rPr>
         <w:t xml:space="preserve"> megválasztása</w:t>
       </w:r>
-      <w:bookmarkEnd w:id="12"/>
+      <w:bookmarkEnd w:id="11"/>
     </w:p>
     <w:p>
       <w:r>
@@ -3518,23 +3516,7 @@
         <w:t xml:space="preserve"> programozásához több megoldás közül választhatunk. </w:t>
       </w:r>
       <w:r>
-        <w:t xml:space="preserve">Lehetőségünk van kiegészítőket használni például Adobe </w:t>
-      </w:r>
-      <w:proofErr w:type="spellStart"/>
-      <w:r>
-        <w:t>Flash</w:t>
-      </w:r>
-      <w:proofErr w:type="spellEnd"/>
-      <w:r>
-        <w:t xml:space="preserve">, vagy Microsoft </w:t>
-      </w:r>
-      <w:proofErr w:type="spellStart"/>
-      <w:r>
-        <w:t>Silverlight</w:t>
-      </w:r>
-      <w:proofErr w:type="spellEnd"/>
-      <w:r>
-        <w:t xml:space="preserve">. Ezeket viszont nem a böngésző tartalmazza, hanem előre telepítendőek. Ezek </w:t>
+        <w:t xml:space="preserve">Lehetőségünk van kiegészítőket használni például Adobe Flash, vagy Microsoft Silverlight. Ezeket viszont nem a böngésző tartalmazza, hanem előre telepítendőek. Ezek </w:t>
       </w:r>
       <w:r>
         <w:t>elavulttá</w:t>
@@ -3546,39 +3528,7 @@
         <w:t>JavaScript</w:t>
       </w:r>
       <w:r>
-        <w:t xml:space="preserve"> futtatókörnyezet fejlődésével. Ez azt jelenti, hogy csakis egy tetszőleges modern böngészőt például a </w:t>
-      </w:r>
-      <w:proofErr w:type="spellStart"/>
-      <w:r>
-        <w:t>Mozilla</w:t>
-      </w:r>
-      <w:proofErr w:type="spellEnd"/>
-      <w:r>
-        <w:t xml:space="preserve"> </w:t>
-      </w:r>
-      <w:proofErr w:type="spellStart"/>
-      <w:r>
-        <w:t>Firefox-ot</w:t>
-      </w:r>
-      <w:proofErr w:type="spellEnd"/>
-      <w:r>
-        <w:t xml:space="preserve"> vagy a </w:t>
-      </w:r>
-      <w:proofErr w:type="spellStart"/>
-      <w:r>
-        <w:t>Google</w:t>
-      </w:r>
-      <w:proofErr w:type="spellEnd"/>
-      <w:r>
-        <w:t xml:space="preserve"> </w:t>
-      </w:r>
-      <w:proofErr w:type="spellStart"/>
-      <w:r>
-        <w:t>Chrome-ot</w:t>
-      </w:r>
-      <w:proofErr w:type="spellEnd"/>
-      <w:r>
-        <w:t xml:space="preserve"> kell beszereznünk, ha még nem tettük. Ez tehát a felhasználói oldal. </w:t>
+        <w:t xml:space="preserve"> futtatókörnyezet fejlődésével. Ez azt jelenti, hogy csakis egy tetszőleges modern böngészőt például a Mozilla Firefox-ot vagy a Google Chrome-ot kell beszereznünk, ha még nem tettük. Ez tehát a felhasználói oldal. </w:t>
       </w:r>
     </w:p>
     <w:p>
@@ -3608,7 +3558,7 @@
       <w:pPr>
         <w:pStyle w:val="Cmsor2"/>
       </w:pPr>
-      <w:bookmarkStart w:id="13" w:name="_Toc415189434"/>
+      <w:bookmarkStart w:id="12" w:name="_Toc415189434"/>
       <w:r>
         <w:lastRenderedPageBreak/>
         <w:t xml:space="preserve">Használt </w:t>
@@ -3616,7 +3566,7 @@
       <w:r>
         <w:t>technológiák</w:t>
       </w:r>
-      <w:bookmarkEnd w:id="13"/>
+      <w:bookmarkEnd w:id="12"/>
     </w:p>
     <w:p>
       <w:pPr>
@@ -3625,14 +3575,14 @@
           <w:rFonts w:ascii="Times New Roman" w:hAnsi="Times New Roman" w:cs="Times New Roman"/>
         </w:rPr>
       </w:pPr>
-      <w:bookmarkStart w:id="14" w:name="_Toc415189435"/>
+      <w:bookmarkStart w:id="13" w:name="_Toc415189435"/>
       <w:r>
         <w:rPr>
           <w:rFonts w:ascii="Times New Roman" w:hAnsi="Times New Roman" w:cs="Times New Roman"/>
         </w:rPr>
         <w:t>Irányelvek</w:t>
       </w:r>
-      <w:bookmarkEnd w:id="14"/>
+      <w:bookmarkEnd w:id="13"/>
     </w:p>
     <w:p>
       <w:r>
@@ -3672,68 +3622,34 @@
           <w:rFonts w:ascii="Times New Roman" w:hAnsi="Times New Roman" w:cs="Times New Roman"/>
         </w:rPr>
       </w:pPr>
-      <w:bookmarkStart w:id="15" w:name="_Toc415189436"/>
+      <w:bookmarkStart w:id="14" w:name="_Toc415189436"/>
       <w:r>
         <w:rPr>
           <w:rFonts w:ascii="Times New Roman" w:hAnsi="Times New Roman" w:cs="Times New Roman"/>
         </w:rPr>
         <w:t>Szerveroldal</w:t>
       </w:r>
-      <w:bookmarkEnd w:id="15"/>
+      <w:bookmarkEnd w:id="14"/>
     </w:p>
     <w:p>
       <w:pPr>
         <w:pStyle w:val="Cmsor3"/>
         <w:spacing w:before="0"/>
       </w:pPr>
-      <w:bookmarkStart w:id="16" w:name="_Toc415189437"/>
-      <w:proofErr w:type="spellStart"/>
+      <w:bookmarkStart w:id="15" w:name="_Toc415189437"/>
       <w:r>
         <w:t>Node.js</w:t>
       </w:r>
-      <w:bookmarkEnd w:id="16"/>
-      <w:proofErr w:type="spellEnd"/>
-    </w:p>
-    <w:p>
-      <w:r>
-        <w:t xml:space="preserve">A </w:t>
-      </w:r>
-      <w:proofErr w:type="spellStart"/>
-      <w:r>
-        <w:t>Node.js</w:t>
-      </w:r>
-      <w:proofErr w:type="spellEnd"/>
-      <w:r>
-        <w:t xml:space="preserve"> egy szerveroldali JavaScript alapú futtatókörnyezet. A </w:t>
-      </w:r>
-      <w:proofErr w:type="spellStart"/>
-      <w:r>
-        <w:t>Chrome</w:t>
-      </w:r>
-      <w:proofErr w:type="spellEnd"/>
-      <w:r>
-        <w:t xml:space="preserve"> V8 JavaScript motorjára épült, amely már évek óta a legjobban teljesítő JavaScript-motor. Sikerét jórészt annak köszönheti, hogy a programot közvetlenül gépi kódra fordítja. Így nagyságrendekkel javul a teljesítmény az értelmezett, vagy a bájt kódra fordított megoldásokkal összehasonlítva.</w:t>
-      </w:r>
-    </w:p>
-    <w:p>
-      <w:r>
-        <w:t xml:space="preserve">Ezen kívül esemény vezérelt, ez annyit jelent, hogy eseményeket készíthetünk és ezek bekövetkezéséhez logikát vagy agy további eseményeket rendelhetünk. A </w:t>
-      </w:r>
-      <w:proofErr w:type="spellStart"/>
-      <w:r>
-        <w:t>Node.js</w:t>
-      </w:r>
-      <w:proofErr w:type="spellEnd"/>
-      <w:r>
-        <w:t xml:space="preserve"> jelenlegi verziója már C++ kiegészítéseket is kezel. Így akár C++ könyvtárakat is használhatunk vagy esetleg a közvetlen memóriaelérés is megoldható a még nagyobb teljesítmény érdekében. A </w:t>
-      </w:r>
-      <w:proofErr w:type="spellStart"/>
-      <w:r>
-        <w:t>Node.js</w:t>
-      </w:r>
-      <w:proofErr w:type="spellEnd"/>
-      <w:r>
-        <w:t xml:space="preserve"> híres még a méretezhetőségéről, különösen jól teljesít kis, független feladatok elvégzésében. Több nagy cég is alkalmazza, így a Yahoo a PayPal és az eBay</w:t>
+      <w:bookmarkEnd w:id="15"/>
+    </w:p>
+    <w:p>
+      <w:r>
+        <w:t>A Node.js egy szerveroldali JavaScript alapú futtatókörnyezet. A Chrome V8 JavaScript motorjára épült, amely már évek óta a legjobban teljesítő JavaScript-motor. Sikerét jórészt annak köszönheti, hogy a programot közvetlenül gépi kódra fordítja. Így nagyságrendekkel javul a teljesítmény az értelmezett, vagy a bájt kódra fordított megoldásokkal összehasonlítva.</w:t>
+      </w:r>
+    </w:p>
+    <w:p>
+      <w:r>
+        <w:t>Ezen kívül esemény vezérelt, ez annyit jelent, hogy eseményeket készíthetünk és ezek bekövetkezéséhez logikát vagy agy további eseményeket rendelhetünk. A Node.js jelenlegi verziója már C++ kiegészítéseket is kezel. Így akár C++ könyvtárakat is használhatunk vagy esetleg a közvetlen memóriaelérés is megoldható a még nagyobb teljesítmény érdekében. A Node.js híres még a méretezhetőségéről, különösen jól teljesít kis, független feladatok elvégzésében. Több nagy cég is alkalmazza, így a Yahoo a PayPal és az eBay</w:t>
       </w:r>
       <w:r>
         <w:t xml:space="preserve"> is</w:t>
@@ -3761,11 +3677,11 @@
       <w:pPr>
         <w:pStyle w:val="Cmsor3"/>
       </w:pPr>
-      <w:bookmarkStart w:id="17" w:name="_Toc415189438"/>
+      <w:bookmarkStart w:id="16" w:name="_Toc415189438"/>
       <w:r>
         <w:t>Websocket</w:t>
       </w:r>
-      <w:bookmarkEnd w:id="17"/>
+      <w:bookmarkEnd w:id="16"/>
     </w:p>
     <w:p>
       <w:r>
@@ -3797,24 +3713,24 @@
           <w:rFonts w:ascii="Times New Roman" w:hAnsi="Times New Roman" w:cs="Times New Roman"/>
         </w:rPr>
       </w:pPr>
-      <w:bookmarkStart w:id="18" w:name="_Toc415189439"/>
+      <w:bookmarkStart w:id="17" w:name="_Toc415189439"/>
       <w:r>
         <w:rPr>
           <w:rFonts w:ascii="Times New Roman" w:hAnsi="Times New Roman" w:cs="Times New Roman"/>
         </w:rPr>
         <w:t>Kliensoldal</w:t>
       </w:r>
-      <w:bookmarkEnd w:id="18"/>
+      <w:bookmarkEnd w:id="17"/>
     </w:p>
     <w:p>
       <w:pPr>
         <w:pStyle w:val="Cmsor3"/>
       </w:pPr>
-      <w:bookmarkStart w:id="19" w:name="_Toc415189440"/>
+      <w:bookmarkStart w:id="18" w:name="_Toc415189440"/>
       <w:r>
         <w:t>HTML5 Canvas</w:t>
       </w:r>
-      <w:bookmarkEnd w:id="19"/>
+      <w:bookmarkEnd w:id="18"/>
     </w:p>
     <w:p>
       <w:r>
@@ -3847,14 +3763,14 @@
           <w:rFonts w:ascii="Times New Roman" w:hAnsi="Times New Roman" w:cs="Times New Roman"/>
         </w:rPr>
       </w:pPr>
-      <w:bookmarkStart w:id="20" w:name="_Toc415189441"/>
+      <w:bookmarkStart w:id="19" w:name="_Toc415189441"/>
       <w:r>
         <w:rPr>
           <w:rFonts w:ascii="Times New Roman" w:hAnsi="Times New Roman" w:cs="Times New Roman"/>
         </w:rPr>
         <w:t>Felületi tervek</w:t>
       </w:r>
-      <w:bookmarkEnd w:id="20"/>
+      <w:bookmarkEnd w:id="19"/>
     </w:p>
     <w:p>
       <w:pPr>
@@ -3863,7 +3779,7 @@
           <w:rFonts w:ascii="Times New Roman" w:hAnsi="Times New Roman" w:cs="Times New Roman"/>
         </w:rPr>
       </w:pPr>
-      <w:bookmarkStart w:id="21" w:name="_Toc415189442"/>
+      <w:bookmarkStart w:id="20" w:name="_Toc415189442"/>
       <w:r>
         <w:rPr>
           <w:rFonts w:ascii="Times New Roman" w:hAnsi="Times New Roman" w:cs="Times New Roman"/>
@@ -3877,7 +3793,7 @@
         </w:rPr>
         <w:t xml:space="preserve"> előkészületei</w:t>
       </w:r>
-      <w:bookmarkEnd w:id="21"/>
+      <w:bookmarkEnd w:id="20"/>
     </w:p>
     <w:p>
       <w:pPr>
@@ -3886,26 +3802,18 @@
           <w:rFonts w:ascii="Times New Roman" w:hAnsi="Times New Roman" w:cs="Times New Roman"/>
         </w:rPr>
       </w:pPr>
-      <w:bookmarkStart w:id="22" w:name="_Toc415189443"/>
+      <w:bookmarkStart w:id="21" w:name="_Toc415189443"/>
       <w:r>
         <w:rPr>
           <w:rFonts w:ascii="Times New Roman" w:hAnsi="Times New Roman" w:cs="Times New Roman"/>
         </w:rPr>
         <w:t>Futtatókörnyezet telepítése</w:t>
       </w:r>
-      <w:bookmarkEnd w:id="22"/>
-    </w:p>
-    <w:p>
-      <w:r>
-        <w:t xml:space="preserve">A választott futtatókörnyezet </w:t>
-      </w:r>
-      <w:proofErr w:type="spellStart"/>
-      <w:r>
-        <w:t>Node.js</w:t>
-      </w:r>
-      <w:proofErr w:type="spellEnd"/>
-      <w:r>
-        <w:t xml:space="preserve">, </w:t>
+      <w:bookmarkEnd w:id="21"/>
+    </w:p>
+    <w:p>
+      <w:r>
+        <w:t xml:space="preserve">A választott futtatókörnyezet Node.js, </w:t>
       </w:r>
       <w:r>
         <w:t>ezt Windowson telepíthetjü</w:t>
@@ -3994,14 +3902,14 @@
           <w:rFonts w:ascii="Times New Roman" w:hAnsi="Times New Roman" w:cs="Times New Roman"/>
         </w:rPr>
       </w:pPr>
-      <w:bookmarkStart w:id="23" w:name="_Toc415189444"/>
+      <w:bookmarkStart w:id="22" w:name="_Toc415189444"/>
       <w:r>
         <w:rPr>
           <w:rFonts w:ascii="Times New Roman" w:hAnsi="Times New Roman" w:cs="Times New Roman"/>
         </w:rPr>
         <w:t>Fejlesztőkörnyezet megválasztása</w:t>
       </w:r>
-      <w:bookmarkEnd w:id="23"/>
+      <w:bookmarkEnd w:id="22"/>
     </w:p>
     <w:p>
       <w:pPr>
@@ -4049,69 +3957,74 @@
         <w:rPr>
           <w:rFonts w:cs="Times New Roman"/>
         </w:rPr>
-        <w:t xml:space="preserve">rjedtebb a könnyen használható </w:t>
-      </w:r>
-      <w:proofErr w:type="spellStart"/>
+        <w:t>rjedtebb a könnyen használható N</w:t>
+      </w:r>
       <w:r>
         <w:rPr>
           <w:rFonts w:cs="Times New Roman"/>
         </w:rPr>
-        <w:t>N</w:t>
+        <w:t xml:space="preserve">otepad++. Támogatja a </w:t>
       </w:r>
       <w:r>
         <w:rPr>
           <w:rFonts w:cs="Times New Roman"/>
         </w:rPr>
-        <w:t>otepad</w:t>
-      </w:r>
-      <w:proofErr w:type="spellEnd"/>
+        <w:t>szintakszis kiemelés</w:t>
+      </w:r>
       <w:r>
         <w:rPr>
           <w:rFonts w:cs="Times New Roman"/>
         </w:rPr>
-        <w:t xml:space="preserve">++. Támogatja a </w:t>
+        <w:t xml:space="preserve"> és a forrásfájlok automatikus </w:t>
       </w:r>
       <w:r>
         <w:rPr>
           <w:rFonts w:cs="Times New Roman"/>
         </w:rPr>
-        <w:t>szintakszis kiemelés</w:t>
+        <w:t>formázására</w:t>
       </w:r>
       <w:r>
         <w:rPr>
           <w:rFonts w:cs="Times New Roman"/>
         </w:rPr>
-        <w:t xml:space="preserve"> és a forrásfájlok automatikus </w:t>
+        <w:t xml:space="preserve"> is van lehetőség. Viszont </w:t>
       </w:r>
       <w:r>
         <w:rPr>
           <w:rFonts w:cs="Times New Roman"/>
         </w:rPr>
-        <w:t>formázására</w:t>
+        <w:t>csak</w:t>
       </w:r>
       <w:r>
         <w:rPr>
           <w:rFonts w:cs="Times New Roman"/>
         </w:rPr>
-        <w:t xml:space="preserve"> is van lehetőség. Viszont </w:t>
+        <w:t xml:space="preserve"> kezdetleges szókiegészítésre képes Természetesen a felada</w:t>
       </w:r>
       <w:r>
         <w:rPr>
           <w:rFonts w:cs="Times New Roman"/>
         </w:rPr>
-        <w:t>csak</w:t>
-      </w:r>
-      <w:r>
+        <w:t>t megoldására teljesen alkalmas.</w:t>
+      </w:r>
+    </w:p>
+    <w:p>
+      <w:pPr>
         <w:rPr>
           <w:rFonts w:cs="Times New Roman"/>
         </w:rPr>
-        <w:t xml:space="preserve"> kezdetleges szókiegészítésre képes Természetesen a felada</w:t>
-      </w:r>
+      </w:pPr>
       <w:r>
         <w:rPr>
           <w:rFonts w:cs="Times New Roman"/>
         </w:rPr>
-        <w:t>t megoldására teljesen alkalmas.</w:t>
+        <w:t>A szoftverfejlesztés során viszont nem csak a forrásfájlok at szerkesztünk. A program logikájának megvalósítását menet</w:t>
+      </w:r>
+      <w:r>
+        <w:rPr>
+          <w:rFonts w:cs="Times New Roman"/>
+        </w:rPr>
+        <w:t xml:space="preserve"> közben találjuk ki. Az így megírt kódblokkok tesztelése természetes és szüksége. Előfordulnak azonban összetett részfeladatok, amelyek elkészítése nem skierül egyből. A hibásan megírt program javítását hibakeresésnek vagy debugolásnak hívjuk.</w:t>
       </w:r>
     </w:p>
     <w:p>
@@ -4124,55 +4037,50 @@
         <w:rPr>
           <w:rFonts w:cs="Times New Roman"/>
         </w:rPr>
-        <w:t xml:space="preserve">A szoftverfejlesztés során viszont nem csak a forrásfájlok </w:t>
-      </w:r>
-      <w:proofErr w:type="spellStart"/>
+        <w:t>A hibakeresés során speciális hibakereső szofvert használun. Amely lehetővé teszi a program lépésenkéinti futtatását. Így képet kaphatunk a progra futásának bármely pillanatáról. Viszgálhatjuk a változók értékei, és a programot soronként léptethetjük, ezzel a hibák sokkal könnyebben felderíthetőek, mintha csak egy hibás eredmény vagy hibaüz</w:t>
+      </w:r>
       <w:r>
         <w:rPr>
           <w:rFonts w:cs="Times New Roman"/>
         </w:rPr>
-        <w:t>at</w:t>
-      </w:r>
-      <w:proofErr w:type="spellEnd"/>
+        <w:t>enetet látnánk a program lefutá</w:t>
+      </w:r>
       <w:r>
         <w:rPr>
           <w:rFonts w:cs="Times New Roman"/>
         </w:rPr>
-        <w:t xml:space="preserve"> szerkesztünk. A program logikájának megvalósítását menet</w:t>
+        <w:t>s</w:t>
       </w:r>
       <w:r>
         <w:rPr>
           <w:rFonts w:cs="Times New Roman"/>
         </w:rPr>
-        <w:t xml:space="preserve"> közben találjuk ki. Az így megírt kódblokkok tesztelése természetes és szüksége. Előfordulnak azonban összetett részfeladatok, amelyek elkészítése nem </w:t>
-      </w:r>
-      <w:proofErr w:type="spellStart"/>
+        <w:t>a</w:t>
+      </w:r>
       <w:r>
         <w:rPr>
           <w:rFonts w:cs="Times New Roman"/>
         </w:rPr>
-        <w:t>skierül</w:t>
-      </w:r>
-      <w:proofErr w:type="spellEnd"/>
-      <w:r>
+        <w:t xml:space="preserve"> után.</w:t>
+      </w:r>
+    </w:p>
+    <w:p>
+      <w:pPr>
         <w:rPr>
           <w:rFonts w:cs="Times New Roman"/>
         </w:rPr>
-        <w:t xml:space="preserve"> egyből. A hibásan megírt program javítását hibakeresésnek vagy </w:t>
-      </w:r>
-      <w:proofErr w:type="spellStart"/>
+      </w:pPr>
       <w:r>
         <w:rPr>
           <w:rFonts w:cs="Times New Roman"/>
         </w:rPr>
-        <w:t>debugolásnak</w:t>
-      </w:r>
-      <w:proofErr w:type="spellEnd"/>
+        <w:t xml:space="preserve">Az általam választott platform is rendelkezik </w:t>
+      </w:r>
       <w:r>
         <w:rPr>
           <w:rFonts w:cs="Times New Roman"/>
         </w:rPr>
-        <w:t xml:space="preserve"> hívjuk.</w:t>
+        <w:t>ilyen eszközökkel. Legelterjedtebb a node-inspector. Ez webes felületen engedi programunk vizsgálatát.</w:t>
       </w:r>
     </w:p>
     <w:p>
@@ -4181,150 +4089,11 @@
           <w:rFonts w:cs="Times New Roman"/>
         </w:rPr>
       </w:pPr>
-      <w:r>
-        <w:rPr>
-          <w:rFonts w:cs="Times New Roman"/>
-        </w:rPr>
-        <w:t xml:space="preserve">A hibakeresés során speciális hibakereső </w:t>
-      </w:r>
-      <w:proofErr w:type="spellStart"/>
-      <w:r>
-        <w:rPr>
-          <w:rFonts w:cs="Times New Roman"/>
-        </w:rPr>
-        <w:t>szofvert</w:t>
-      </w:r>
-      <w:proofErr w:type="spellEnd"/>
-      <w:r>
-        <w:rPr>
-          <w:rFonts w:cs="Times New Roman"/>
-        </w:rPr>
-        <w:t xml:space="preserve"> </w:t>
-      </w:r>
-      <w:proofErr w:type="spellStart"/>
-      <w:r>
-        <w:rPr>
-          <w:rFonts w:cs="Times New Roman"/>
-        </w:rPr>
-        <w:t>használun</w:t>
-      </w:r>
-      <w:proofErr w:type="spellEnd"/>
-      <w:r>
-        <w:rPr>
-          <w:rFonts w:cs="Times New Roman"/>
-        </w:rPr>
-        <w:t xml:space="preserve">. Amely lehetővé teszi a program </w:t>
-      </w:r>
-      <w:proofErr w:type="spellStart"/>
-      <w:r>
-        <w:rPr>
-          <w:rFonts w:cs="Times New Roman"/>
-        </w:rPr>
-        <w:t>lépésenkéinti</w:t>
-      </w:r>
-      <w:proofErr w:type="spellEnd"/>
-      <w:r>
-        <w:rPr>
-          <w:rFonts w:cs="Times New Roman"/>
-        </w:rPr>
-        <w:t xml:space="preserve"> futtatását. Így képet kaphatunk a </w:t>
-      </w:r>
-      <w:proofErr w:type="spellStart"/>
-      <w:r>
-        <w:rPr>
-          <w:rFonts w:cs="Times New Roman"/>
-        </w:rPr>
-        <w:t>progra</w:t>
-      </w:r>
-      <w:proofErr w:type="spellEnd"/>
-      <w:r>
-        <w:rPr>
-          <w:rFonts w:cs="Times New Roman"/>
-        </w:rPr>
-        <w:t xml:space="preserve"> futásának bármely pillanatáról. </w:t>
-      </w:r>
-      <w:proofErr w:type="spellStart"/>
-      <w:r>
-        <w:rPr>
-          <w:rFonts w:cs="Times New Roman"/>
-        </w:rPr>
-        <w:t>Viszgálhatjuk</w:t>
-      </w:r>
-      <w:proofErr w:type="spellEnd"/>
-      <w:r>
-        <w:rPr>
-          <w:rFonts w:cs="Times New Roman"/>
-        </w:rPr>
-        <w:t xml:space="preserve"> a változók értékei, és a programot soronként léptethetjük, ezzel a hibák sokkal könnyebben felderíthetőek, mintha csak egy hibás eredmény vagy hibaüz</w:t>
-      </w:r>
-      <w:r>
-        <w:rPr>
-          <w:rFonts w:cs="Times New Roman"/>
-        </w:rPr>
-        <w:t>enetet látnánk a program lefutá</w:t>
-      </w:r>
-      <w:r>
-        <w:rPr>
-          <w:rFonts w:cs="Times New Roman"/>
-        </w:rPr>
-        <w:t>s</w:t>
-      </w:r>
-      <w:r>
-        <w:rPr>
-          <w:rFonts w:cs="Times New Roman"/>
-        </w:rPr>
-        <w:t>a</w:t>
-      </w:r>
-      <w:r>
-        <w:rPr>
-          <w:rFonts w:cs="Times New Roman"/>
-        </w:rPr>
-        <w:t xml:space="preserve"> után.</w:t>
-      </w:r>
-    </w:p>
-    <w:p>
-      <w:pPr>
-        <w:rPr>
-          <w:rFonts w:cs="Times New Roman"/>
-        </w:rPr>
-      </w:pPr>
-      <w:r>
-        <w:rPr>
-          <w:rFonts w:cs="Times New Roman"/>
-        </w:rPr>
-        <w:t xml:space="preserve">Az általam választott platform is rendelkezik </w:t>
-      </w:r>
-      <w:r>
-        <w:rPr>
-          <w:rFonts w:cs="Times New Roman"/>
-        </w:rPr>
-        <w:t xml:space="preserve">ilyen eszközökkel. Legelterjedtebb a </w:t>
-      </w:r>
-      <w:proofErr w:type="spellStart"/>
-      <w:r>
-        <w:rPr>
-          <w:rFonts w:cs="Times New Roman"/>
-        </w:rPr>
-        <w:t>node-inspector</w:t>
-      </w:r>
-      <w:proofErr w:type="spellEnd"/>
-      <w:r>
-        <w:rPr>
-          <w:rFonts w:cs="Times New Roman"/>
-        </w:rPr>
-        <w:t>. Ez webes felületen engedi programunk vizsgálatát.</w:t>
-      </w:r>
-    </w:p>
-    <w:p>
-      <w:pPr>
-        <w:rPr>
-          <w:rFonts w:cs="Times New Roman"/>
-        </w:rPr>
-      </w:pPr>
+      <w:bookmarkStart w:id="23" w:name="_GoBack"/>
       <w:r>
         <w:rPr>
           <w:noProof/>
-          <w:lang w:eastAsia="hu-HU"/>
+          <w:lang w:val="en-US"/>
         </w:rPr>
         <w:lastRenderedPageBreak/>
         <w:drawing>
@@ -4345,11 +4114,11 @@
                     </pic:cNvPicPr>
                   </pic:nvPicPr>
                   <pic:blipFill>
-                    <a:blip r:embed="rId8">
+                    <a:blip r:embed="rId9">
                       <a:extLst>
                         <a:ext uri="{BEBA8EAE-BF5A-486C-A8C5-ECC9F3942E4B}">
                           <a14:imgProps xmlns:a14="http://schemas.microsoft.com/office/drawing/2010/main">
-                            <a14:imgLayer r:embed="rId9">
+                            <a14:imgLayer r:embed="rId10">
                               <a14:imgEffect>
                                 <a14:saturation sat="0"/>
                               </a14:imgEffect>
@@ -4385,6 +4154,7 @@
           </wp:inline>
         </w:drawing>
       </w:r>
+      <w:bookmarkEnd w:id="23"/>
     </w:p>
     <w:p>
       <w:pPr>
@@ -4404,23 +4174,7 @@
         <w:t>szakdolgozat készítési</w:t>
       </w:r>
       <w:r>
-        <w:t xml:space="preserve"> folyamat egésze alatt verziókövetést használok. Erre a legalkalmasabb a </w:t>
-      </w:r>
-      <w:proofErr w:type="spellStart"/>
-      <w:r>
-        <w:t>Git</w:t>
-      </w:r>
-      <w:proofErr w:type="spellEnd"/>
-      <w:r>
-        <w:t xml:space="preserve"> nevű </w:t>
-      </w:r>
-      <w:proofErr w:type="spellStart"/>
-      <w:r>
-        <w:t>verzókövető</w:t>
-      </w:r>
-      <w:proofErr w:type="spellEnd"/>
-      <w:r>
-        <w:t xml:space="preserve"> szoftver. E</w:t>
+        <w:t xml:space="preserve"> folyamat egésze alatt verziókövetést használok. Erre a legalkalmasabb a Git nevű verzókövető szoftver. E</w:t>
       </w:r>
       <w:r>
         <w:t>gyaránt képes kis és nagy projektek kezelésére. A verziókövetés</w:t>
@@ -4438,15 +4192,7 @@
         <w:t xml:space="preserve">A szerkesztett fájlokat először kiválasztjuk </w:t>
       </w:r>
       <w:r>
-        <w:t xml:space="preserve">szakszóval </w:t>
-      </w:r>
-      <w:proofErr w:type="spellStart"/>
-      <w:r>
-        <w:t>stage-eljük</w:t>
-      </w:r>
-      <w:proofErr w:type="spellEnd"/>
-      <w:r>
-        <w:t xml:space="preserve"> majd amint</w:t>
+        <w:t>szakszóval stage-eljük majd amint</w:t>
       </w:r>
       <w:r>
         <w:t xml:space="preserve"> elvégeztük a kívánt módosításokat </w:t>
@@ -4463,21 +4209,11 @@
       <w:r>
         <w:t xml:space="preserve">véglegesítjük </w:t>
       </w:r>
-      <w:proofErr w:type="spellStart"/>
       <w:r>
         <w:t>másszóval</w:t>
       </w:r>
-      <w:proofErr w:type="spellEnd"/>
-      <w:r>
-        <w:t xml:space="preserve"> </w:t>
-      </w:r>
-      <w:proofErr w:type="spellStart"/>
-      <w:r>
-        <w:t>commit-oljuk</w:t>
-      </w:r>
-      <w:proofErr w:type="spellEnd"/>
-      <w:r>
-        <w:t xml:space="preserve"> az új verziót. Lehetőség</w:t>
+      <w:r>
+        <w:t xml:space="preserve"> commit-oljuk az új verziót. Lehetőség</w:t>
       </w:r>
       <w:r>
         <w:t xml:space="preserve"> van </w:t>
@@ -4571,15 +4307,7 @@
     </w:p>
     <w:p>
       <w:r>
-        <w:t xml:space="preserve">A </w:t>
-      </w:r>
-      <w:proofErr w:type="spellStart"/>
-      <w:r>
-        <w:t>Node.js</w:t>
-      </w:r>
-      <w:proofErr w:type="spellEnd"/>
-      <w:r>
-        <w:t xml:space="preserve"> </w:t>
+        <w:t xml:space="preserve">A Node.js </w:t>
       </w:r>
       <w:r>
         <w:t>támogatja</w:t>
@@ -4588,27 +4316,14 @@
         <w:t xml:space="preserve"> a moduláris programozást, tehát tartalmaz egy modul betöltő rendszert. </w:t>
       </w:r>
       <w:r>
-        <w:t xml:space="preserve">A modulok készítése egyszerű csak az </w:t>
-      </w:r>
-      <w:proofErr w:type="spellStart"/>
-      <w:r>
-        <w:t>exports</w:t>
-      </w:r>
-      <w:proofErr w:type="spellEnd"/>
-      <w:r>
-        <w:t xml:space="preserve"> változóba kell írnunk tetszőleges néven az elérni kívánt függvényt, vagy értéket. </w:t>
+        <w:t xml:space="preserve">A modulok készítése egyszerű csak az exports változóba kell írnunk tetszőleges néven az elérni kívánt függvényt, vagy értéket. </w:t>
       </w:r>
       <w:r>
         <w:t>Amennyiben</w:t>
       </w:r>
       <w:r>
-        <w:t xml:space="preserve"> egyetlen objektumot szeretnénk exportálni, használhatjuk a </w:t>
-      </w:r>
-      <w:proofErr w:type="spellStart"/>
-      <w:r>
-        <w:t>module.exports</w:t>
-      </w:r>
-      <w:proofErr w:type="spellEnd"/>
+        <w:t xml:space="preserve"> egyetlen objektumot szeretnénk exportálni, használhatjuk a module.exports</w:t>
+      </w:r>
       <w:r>
         <w:t xml:space="preserve"> változót. Így nem kell jellemzőn</w:t>
       </w:r>
@@ -4616,31 +4331,7 @@
         <w:t>k</w:t>
       </w:r>
       <w:r>
-        <w:t xml:space="preserve">ként felépíteni az objektumot. Modulok betöltésére a </w:t>
-      </w:r>
-      <w:proofErr w:type="spellStart"/>
-      <w:r>
-        <w:t>require</w:t>
-      </w:r>
-      <w:proofErr w:type="spellEnd"/>
-      <w:r>
-        <w:t xml:space="preserve"> </w:t>
-      </w:r>
-      <w:proofErr w:type="spellStart"/>
-      <w:r>
-        <w:t>fúggvényt</w:t>
-      </w:r>
-      <w:proofErr w:type="spellEnd"/>
-      <w:r>
-        <w:t xml:space="preserve"> használhatjuk, melynek első paramétereként a betölteni kívánt fájl nevét kell megadnunk. Ez mind a </w:t>
-      </w:r>
-      <w:proofErr w:type="spellStart"/>
-      <w:r>
-        <w:t>Node.js</w:t>
-      </w:r>
-      <w:proofErr w:type="spellEnd"/>
-      <w:r>
-        <w:t xml:space="preserve"> jellegzetessége, tehát</w:t>
+        <w:t>ként felépíteni az objektumot. Modulok betöltésére a require fúggvényt használhatjuk, melynek első paramétereként a betölteni kívánt fájl nevét kell megadnunk. Ez mind a Node.js jellegzetessége, tehát</w:t>
       </w:r>
       <w:r>
         <w:t xml:space="preserve"> a szabványos JavaScriptnek így a V8-nek sem szerves része.</w:t>
@@ -4664,26 +4355,10 @@
     </w:p>
     <w:p>
       <w:r>
-        <w:t xml:space="preserve">A </w:t>
-      </w:r>
-      <w:proofErr w:type="spellStart"/>
-      <w:r>
-        <w:t>kiszolgálóarhiterktúra</w:t>
-      </w:r>
-      <w:proofErr w:type="spellEnd"/>
-      <w:r>
-        <w:t xml:space="preserve"> szélső eleme. Minden beérkező csomag ezen halad át. </w:t>
-      </w:r>
-      <w:r>
-        <w:t xml:space="preserve">Folyamatosan hallgat a megadott TCP </w:t>
-      </w:r>
-      <w:proofErr w:type="spellStart"/>
-      <w:r>
-        <w:t>porton</w:t>
-      </w:r>
-      <w:proofErr w:type="spellEnd"/>
-      <w:r>
-        <w:t>. Új kapcsolat vagy üzenet esetén gondoskodik arról, hogy a kiszolgáló egyéb érintett részei tudjanak a bejövő információ</w:t>
+        <w:t xml:space="preserve">A kiszolgálóarhiterktúra szélső eleme. Minden beérkező csomag ezen halad át. </w:t>
+      </w:r>
+      <w:r>
+        <w:t>Folyamatosan hallgat a megadott TCP porton. Új kapcsolat vagy üzenet esetén gondoskodik arról, hogy a kiszolgáló egyéb érintett részei tudjanak a bejövő információ</w:t>
       </w:r>
       <w:r>
         <w:t>ró</w:t>
@@ -4870,15 +4545,7 @@
         <w:t>egy játékvezérlő rendelhető a mindegyik csoporthoz. A játékvezérlő már valós idejű technológiát alkalmaz. Így például képes követni minden egyes játékos nyomva tartott billentyűit, és erre közvetlen választ is képes küldeni.</w:t>
       </w:r>
       <w:r>
-        <w:t xml:space="preserve"> A játékvezérlő szintén modulokból áll. A leglényegesebb a </w:t>
-      </w:r>
-      <w:proofErr w:type="spellStart"/>
-      <w:r>
-        <w:t>csalkozó</w:t>
-      </w:r>
-      <w:proofErr w:type="spellEnd"/>
-      <w:r>
-        <w:t xml:space="preserve"> vagy távozó játékosok kezelője, a </w:t>
+        <w:t xml:space="preserve"> A játékvezérlő szintén modulokból áll. A leglényegesebb a csalkozó vagy távozó játékosok kezelője, a </w:t>
       </w:r>
       <w:r>
         <w:t>játéklogika, és a kliensek kiszolgálásáért felelős részek.</w:t>
@@ -5026,7 +4693,7 @@
 </file>
 
 <file path=word/endnotes.xml><?xml version="1.0" encoding="utf-8"?>
-<w:endnotes xmlns:wpc="http://schemas.microsoft.com/office/word/2010/wordprocessingCanvas" xmlns:mc="http://schemas.openxmlformats.org/markup-compatibility/2006" xmlns:o="urn:schemas-microsoft-com:office:office" xmlns:r="http://schemas.openxmlformats.org/officeDocument/2006/relationships" xmlns:m="http://schemas.openxmlformats.org/officeDocument/2006/math" xmlns:v="urn:schemas-microsoft-com:vml" xmlns:wp14="http://schemas.microsoft.com/office/word/2010/wordprocessingDrawing" xmlns:wp="http://schemas.openxmlformats.org/drawingml/2006/wordprocessingDrawing" xmlns:w10="urn:schemas-microsoft-com:office:word" xmlns:w="http://schemas.openxmlformats.org/wordprocessingml/2006/main" xmlns:w14="http://schemas.microsoft.com/office/word/2010/wordml" xmlns:w15="http://schemas.microsoft.com/office/word/2012/wordml" xmlns:wpg="http://schemas.microsoft.com/office/word/2010/wordprocessingGroup" xmlns:wpi="http://schemas.microsoft.com/office/word/2010/wordprocessingInk" xmlns:wne="http://schemas.microsoft.com/office/word/2006/wordml" xmlns:wps="http://schemas.microsoft.com/office/word/2010/wordprocessingShape" mc:Ignorable="w14 w15 wp14">
+<w:endnotes xmlns:wpc="http://schemas.microsoft.com/office/word/2010/wordprocessingCanvas" xmlns:mc="http://schemas.openxmlformats.org/markup-compatibility/2006" xmlns:o="urn:schemas-microsoft-com:office:office" xmlns:r="http://schemas.openxmlformats.org/officeDocument/2006/relationships" xmlns:m="http://schemas.openxmlformats.org/officeDocument/2006/math" xmlns:v="urn:schemas-microsoft-com:vml" xmlns:wp14="http://schemas.microsoft.com/office/word/2010/wordprocessingDrawing" xmlns:wp="http://schemas.openxmlformats.org/drawingml/2006/wordprocessingDrawing" xmlns:w10="urn:schemas-microsoft-com:office:word" xmlns:w="http://schemas.openxmlformats.org/wordprocessingml/2006/main" xmlns:w14="http://schemas.microsoft.com/office/word/2010/wordml" xmlns:wpg="http://schemas.microsoft.com/office/word/2010/wordprocessingGroup" xmlns:wpi="http://schemas.microsoft.com/office/word/2010/wordprocessingInk" xmlns:wne="http://schemas.microsoft.com/office/word/2006/wordml" xmlns:wps="http://schemas.microsoft.com/office/word/2010/wordprocessingShape" mc:Ignorable="w14 wp14">
   <w:endnote w:type="separator" w:id="-1">
     <w:p>
       <w:pPr>
@@ -5051,7 +4718,7 @@
 </file>
 
 <file path=word/footnotes.xml><?xml version="1.0" encoding="utf-8"?>
-<w:footnotes xmlns:wpc="http://schemas.microsoft.com/office/word/2010/wordprocessingCanvas" xmlns:mc="http://schemas.openxmlformats.org/markup-compatibility/2006" xmlns:o="urn:schemas-microsoft-com:office:office" xmlns:r="http://schemas.openxmlformats.org/officeDocument/2006/relationships" xmlns:m="http://schemas.openxmlformats.org/officeDocument/2006/math" xmlns:v="urn:schemas-microsoft-com:vml" xmlns:wp14="http://schemas.microsoft.com/office/word/2010/wordprocessingDrawing" xmlns:wp="http://schemas.openxmlformats.org/drawingml/2006/wordprocessingDrawing" xmlns:w10="urn:schemas-microsoft-com:office:word" xmlns:w="http://schemas.openxmlformats.org/wordprocessingml/2006/main" xmlns:w14="http://schemas.microsoft.com/office/word/2010/wordml" xmlns:w15="http://schemas.microsoft.com/office/word/2012/wordml" xmlns:wpg="http://schemas.microsoft.com/office/word/2010/wordprocessingGroup" xmlns:wpi="http://schemas.microsoft.com/office/word/2010/wordprocessingInk" xmlns:wne="http://schemas.microsoft.com/office/word/2006/wordml" xmlns:wps="http://schemas.microsoft.com/office/word/2010/wordprocessingShape" mc:Ignorable="w14 w15 wp14">
+<w:footnotes xmlns:wpc="http://schemas.microsoft.com/office/word/2010/wordprocessingCanvas" xmlns:mc="http://schemas.openxmlformats.org/markup-compatibility/2006" xmlns:o="urn:schemas-microsoft-com:office:office" xmlns:r="http://schemas.openxmlformats.org/officeDocument/2006/relationships" xmlns:m="http://schemas.openxmlformats.org/officeDocument/2006/math" xmlns:v="urn:schemas-microsoft-com:vml" xmlns:wp14="http://schemas.microsoft.com/office/word/2010/wordprocessingDrawing" xmlns:wp="http://schemas.openxmlformats.org/drawingml/2006/wordprocessingDrawing" xmlns:w10="urn:schemas-microsoft-com:office:word" xmlns:w="http://schemas.openxmlformats.org/wordprocessingml/2006/main" xmlns:w14="http://schemas.microsoft.com/office/word/2010/wordml" xmlns:wpg="http://schemas.microsoft.com/office/word/2010/wordprocessingGroup" xmlns:wpi="http://schemas.microsoft.com/office/word/2010/wordprocessingInk" xmlns:wne="http://schemas.microsoft.com/office/word/2006/wordml" xmlns:wps="http://schemas.microsoft.com/office/word/2010/wordprocessingShape" mc:Ignorable="w14 wp14">
   <w:footnote w:type="separator" w:id="-1">
     <w:p>
       <w:pPr>
@@ -5076,7 +4743,7 @@
 </file>
 
 <file path=word/numbering.xml><?xml version="1.0" encoding="utf-8"?>
-<w:numbering xmlns:wpc="http://schemas.microsoft.com/office/word/2010/wordprocessingCanvas" xmlns:mc="http://schemas.openxmlformats.org/markup-compatibility/2006" xmlns:o="urn:schemas-microsoft-com:office:office" xmlns:r="http://schemas.openxmlformats.org/officeDocument/2006/relationships" xmlns:m="http://schemas.openxmlformats.org/officeDocument/2006/math" xmlns:v="urn:schemas-microsoft-com:vml" xmlns:wp14="http://schemas.microsoft.com/office/word/2010/wordprocessingDrawing" xmlns:wp="http://schemas.openxmlformats.org/drawingml/2006/wordprocessingDrawing" xmlns:w10="urn:schemas-microsoft-com:office:word" xmlns:w="http://schemas.openxmlformats.org/wordprocessingml/2006/main" xmlns:w14="http://schemas.microsoft.com/office/word/2010/wordml" xmlns:w15="http://schemas.microsoft.com/office/word/2012/wordml" xmlns:wpg="http://schemas.microsoft.com/office/word/2010/wordprocessingGroup" xmlns:wpi="http://schemas.microsoft.com/office/word/2010/wordprocessingInk" xmlns:wne="http://schemas.microsoft.com/office/word/2006/wordml" xmlns:wps="http://schemas.microsoft.com/office/word/2010/wordprocessingShape" mc:Ignorable="w14 w15 wp14">
+<w:numbering xmlns:wpc="http://schemas.microsoft.com/office/word/2010/wordprocessingCanvas" xmlns:mc="http://schemas.openxmlformats.org/markup-compatibility/2006" xmlns:o="urn:schemas-microsoft-com:office:office" xmlns:r="http://schemas.openxmlformats.org/officeDocument/2006/relationships" xmlns:m="http://schemas.openxmlformats.org/officeDocument/2006/math" xmlns:v="urn:schemas-microsoft-com:vml" xmlns:wp14="http://schemas.microsoft.com/office/word/2010/wordprocessingDrawing" xmlns:wp="http://schemas.openxmlformats.org/drawingml/2006/wordprocessingDrawing" xmlns:w10="urn:schemas-microsoft-com:office:word" xmlns:w="http://schemas.openxmlformats.org/wordprocessingml/2006/main" xmlns:w14="http://schemas.microsoft.com/office/word/2010/wordml" xmlns:wpg="http://schemas.microsoft.com/office/word/2010/wordprocessingGroup" xmlns:wpi="http://schemas.microsoft.com/office/word/2010/wordprocessingInk" xmlns:wne="http://schemas.microsoft.com/office/word/2006/wordml" xmlns:wps="http://schemas.microsoft.com/office/word/2010/wordprocessingShape" mc:Ignorable="w14 wp14">
   <w:abstractNum w:abstractNumId="0">
     <w:nsid w:val="23CA4442"/>
     <w:multiLevelType w:val="hybridMultilevel"/>
@@ -5170,7 +4837,7 @@
 </file>
 
 <file path=word/styles.xml><?xml version="1.0" encoding="utf-8"?>
-<w:styles xmlns:mc="http://schemas.openxmlformats.org/markup-compatibility/2006" xmlns:r="http://schemas.openxmlformats.org/officeDocument/2006/relationships" xmlns:w="http://schemas.openxmlformats.org/wordprocessingml/2006/main" xmlns:w14="http://schemas.microsoft.com/office/word/2010/wordml" xmlns:w15="http://schemas.microsoft.com/office/word/2012/wordml" mc:Ignorable="w14 w15">
+<w:styles xmlns:mc="http://schemas.openxmlformats.org/markup-compatibility/2006" xmlns:r="http://schemas.openxmlformats.org/officeDocument/2006/relationships" xmlns:w="http://schemas.openxmlformats.org/wordprocessingml/2006/main" xmlns:w14="http://schemas.microsoft.com/office/word/2010/wordml" mc:Ignorable="w14">
   <w:docDefaults>
     <w:rPrDefault>
       <w:rPr>
@@ -5186,378 +4853,620 @@
       </w:pPr>
     </w:pPrDefault>
   </w:docDefaults>
-  <w:latentStyles w:defLockedState="0" w:defUIPriority="99" w:defSemiHidden="0" w:defUnhideWhenUsed="0" w:defQFormat="0" w:count="371">
-    <w:lsdException w:name="Normal" w:uiPriority="0" w:qFormat="1"/>
-    <w:lsdException w:name="heading 1" w:uiPriority="9" w:qFormat="1"/>
-    <w:lsdException w:name="heading 2" w:semiHidden="1" w:uiPriority="9" w:unhideWhenUsed="1" w:qFormat="1"/>
-    <w:lsdException w:name="heading 3" w:semiHidden="1" w:uiPriority="9" w:unhideWhenUsed="1" w:qFormat="1"/>
-    <w:lsdException w:name="heading 4" w:semiHidden="1" w:uiPriority="9" w:unhideWhenUsed="1" w:qFormat="1"/>
-    <w:lsdException w:name="heading 5" w:semiHidden="1" w:uiPriority="9" w:unhideWhenUsed="1" w:qFormat="1"/>
-    <w:lsdException w:name="heading 6" w:semiHidden="1" w:uiPriority="9" w:unhideWhenUsed="1" w:qFormat="1"/>
-    <w:lsdException w:name="heading 7" w:semiHidden="1" w:uiPriority="9" w:unhideWhenUsed="1" w:qFormat="1"/>
-    <w:lsdException w:name="heading 8" w:semiHidden="1" w:uiPriority="9" w:unhideWhenUsed="1" w:qFormat="1"/>
-    <w:lsdException w:name="heading 9" w:semiHidden="1" w:uiPriority="9" w:unhideWhenUsed="1" w:qFormat="1"/>
-    <w:lsdException w:name="index 1" w:semiHidden="1" w:unhideWhenUsed="1"/>
-    <w:lsdException w:name="index 2" w:semiHidden="1" w:unhideWhenUsed="1"/>
-    <w:lsdException w:name="index 3" w:semiHidden="1" w:unhideWhenUsed="1"/>
-    <w:lsdException w:name="index 4" w:semiHidden="1" w:unhideWhenUsed="1"/>
-    <w:lsdException w:name="index 5" w:semiHidden="1" w:unhideWhenUsed="1"/>
-    <w:lsdException w:name="index 6" w:semiHidden="1" w:unhideWhenUsed="1"/>
-    <w:lsdException w:name="index 7" w:semiHidden="1" w:unhideWhenUsed="1"/>
-    <w:lsdException w:name="index 8" w:semiHidden="1" w:unhideWhenUsed="1"/>
-    <w:lsdException w:name="index 9" w:semiHidden="1" w:unhideWhenUsed="1"/>
-    <w:lsdException w:name="toc 1" w:semiHidden="1" w:uiPriority="39" w:unhideWhenUsed="1"/>
-    <w:lsdException w:name="toc 2" w:semiHidden="1" w:uiPriority="39" w:unhideWhenUsed="1"/>
-    <w:lsdException w:name="toc 3" w:semiHidden="1" w:uiPriority="39" w:unhideWhenUsed="1"/>
-    <w:lsdException w:name="toc 4" w:semiHidden="1" w:uiPriority="39" w:unhideWhenUsed="1"/>
-    <w:lsdException w:name="toc 5" w:semiHidden="1" w:uiPriority="39" w:unhideWhenUsed="1"/>
-    <w:lsdException w:name="toc 6" w:semiHidden="1" w:uiPriority="39" w:unhideWhenUsed="1"/>
-    <w:lsdException w:name="toc 7" w:semiHidden="1" w:uiPriority="39" w:unhideWhenUsed="1"/>
-    <w:lsdException w:name="toc 8" w:semiHidden="1" w:uiPriority="39" w:unhideWhenUsed="1"/>
-    <w:lsdException w:name="toc 9" w:semiHidden="1" w:uiPriority="39" w:unhideWhenUsed="1"/>
-    <w:lsdException w:name="Normal Indent" w:semiHidden="1" w:unhideWhenUsed="1"/>
-    <w:lsdException w:name="footnote text" w:semiHidden="1" w:unhideWhenUsed="1"/>
-    <w:lsdException w:name="annotation text" w:semiHidden="1" w:unhideWhenUsed="1"/>
-    <w:lsdException w:name="header" w:semiHidden="1" w:unhideWhenUsed="1"/>
-    <w:lsdException w:name="footer" w:semiHidden="1" w:unhideWhenUsed="1"/>
-    <w:lsdException w:name="index heading" w:semiHidden="1" w:unhideWhenUsed="1"/>
-    <w:lsdException w:name="caption" w:semiHidden="1" w:uiPriority="35" w:unhideWhenUsed="1" w:qFormat="1"/>
-    <w:lsdException w:name="table of figures" w:semiHidden="1" w:unhideWhenUsed="1"/>
-    <w:lsdException w:name="envelope address" w:semiHidden="1" w:unhideWhenUsed="1"/>
-    <w:lsdException w:name="envelope return" w:semiHidden="1" w:unhideWhenUsed="1"/>
-    <w:lsdException w:name="footnote reference" w:semiHidden="1" w:unhideWhenUsed="1"/>
-    <w:lsdException w:name="annotation reference" w:semiHidden="1" w:unhideWhenUsed="1"/>
-    <w:lsdException w:name="line number" w:semiHidden="1" w:unhideWhenUsed="1"/>
-    <w:lsdException w:name="page number" w:semiHidden="1" w:unhideWhenUsed="1"/>
-    <w:lsdException w:name="endnote reference" w:semiHidden="1" w:unhideWhenUsed="1"/>
-    <w:lsdException w:name="endnote text" w:semiHidden="1" w:unhideWhenUsed="1"/>
-    <w:lsdException w:name="table of authorities" w:semiHidden="1" w:unhideWhenUsed="1"/>
-    <w:lsdException w:name="macro" w:semiHidden="1" w:unhideWhenUsed="1"/>
-    <w:lsdException w:name="toa heading" w:semiHidden="1" w:unhideWhenUsed="1"/>
-    <w:lsdException w:name="List" w:semiHidden="1" w:unhideWhenUsed="1"/>
-    <w:lsdException w:name="List Bullet" w:semiHidden="1" w:unhideWhenUsed="1"/>
-    <w:lsdException w:name="List Number" w:semiHidden="1" w:unhideWhenUsed="1"/>
-    <w:lsdException w:name="List 2" w:semiHidden="1" w:unhideWhenUsed="1"/>
-    <w:lsdException w:name="List 3" w:semiHidden="1" w:unhideWhenUsed="1"/>
-    <w:lsdException w:name="List 4" w:semiHidden="1" w:unhideWhenUsed="1"/>
-    <w:lsdException w:name="List 5" w:semiHidden="1" w:unhideWhenUsed="1"/>
-    <w:lsdException w:name="List Bullet 2" w:semiHidden="1" w:unhideWhenUsed="1"/>
-    <w:lsdException w:name="List Bullet 3" w:semiHidden="1" w:unhideWhenUsed="1"/>
-    <w:lsdException w:name="List Bullet 4" w:semiHidden="1" w:unhideWhenUsed="1"/>
-    <w:lsdException w:name="List Bullet 5" w:semiHidden="1" w:unhideWhenUsed="1"/>
-    <w:lsdException w:name="List Number 2" w:semiHidden="1" w:unhideWhenUsed="1"/>
-    <w:lsdException w:name="List Number 3" w:semiHidden="1" w:unhideWhenUsed="1"/>
-    <w:lsdException w:name="List Number 4" w:semiHidden="1" w:unhideWhenUsed="1"/>
-    <w:lsdException w:name="List Number 5" w:semiHidden="1" w:unhideWhenUsed="1"/>
-    <w:lsdException w:name="Title" w:uiPriority="10" w:qFormat="1"/>
-    <w:lsdException w:name="Closing" w:semiHidden="1" w:unhideWhenUsed="1"/>
-    <w:lsdException w:name="Signature" w:semiHidden="1" w:unhideWhenUsed="1"/>
-    <w:lsdException w:name="Default Paragraph Font" w:semiHidden="1" w:uiPriority="1" w:unhideWhenUsed="1"/>
-    <w:lsdException w:name="Body Text" w:semiHidden="1" w:unhideWhenUsed="1"/>
-    <w:lsdException w:name="Body Text Indent" w:semiHidden="1" w:unhideWhenUsed="1"/>
-    <w:lsdException w:name="List Continue" w:semiHidden="1" w:unhideWhenUsed="1"/>
-    <w:lsdException w:name="List Continue 2" w:semiHidden="1" w:unhideWhenUsed="1"/>
-    <w:lsdException w:name="List Continue 3" w:semiHidden="1" w:unhideWhenUsed="1"/>
-    <w:lsdException w:name="List Continue 4" w:semiHidden="1" w:unhideWhenUsed="1"/>
-    <w:lsdException w:name="List Continue 5" w:semiHidden="1" w:unhideWhenUsed="1"/>
-    <w:lsdException w:name="Message Header" w:semiHidden="1" w:unhideWhenUsed="1"/>
-    <w:lsdException w:name="Subtitle" w:uiPriority="11" w:qFormat="1"/>
-    <w:lsdException w:name="Salutation" w:semiHidden="1" w:unhideWhenUsed="1"/>
-    <w:lsdException w:name="Date" w:semiHidden="1" w:unhideWhenUsed="1"/>
-    <w:lsdException w:name="Body Text First Indent" w:semiHidden="1" w:unhideWhenUsed="1"/>
-    <w:lsdException w:name="Body Text First Indent 2" w:semiHidden="1" w:unhideWhenUsed="1"/>
-    <w:lsdException w:name="Note Heading" w:semiHidden="1" w:unhideWhenUsed="1"/>
-    <w:lsdException w:name="Body Text 2" w:semiHidden="1" w:unhideWhenUsed="1"/>
-    <w:lsdException w:name="Body Text 3" w:semiHidden="1" w:unhideWhenUsed="1"/>
-    <w:lsdException w:name="Body Text Indent 2" w:semiHidden="1" w:unhideWhenUsed="1"/>
-    <w:lsdException w:name="Body Text Indent 3" w:semiHidden="1" w:unhideWhenUsed="1"/>
-    <w:lsdException w:name="Block Text" w:semiHidden="1" w:unhideWhenUsed="1"/>
-    <w:lsdException w:name="Hyperlink" w:semiHidden="1" w:unhideWhenUsed="1"/>
-    <w:lsdException w:name="FollowedHyperlink" w:semiHidden="1" w:unhideWhenUsed="1"/>
-    <w:lsdException w:name="Strong" w:uiPriority="22" w:qFormat="1"/>
-    <w:lsdException w:name="Emphasis" w:uiPriority="20" w:qFormat="1"/>
-    <w:lsdException w:name="Document Map" w:semiHidden="1" w:unhideWhenUsed="1"/>
-    <w:lsdException w:name="Plain Text" w:semiHidden="1" w:unhideWhenUsed="1"/>
-    <w:lsdException w:name="E-mail Signature" w:semiHidden="1" w:unhideWhenUsed="1"/>
-    <w:lsdException w:name="HTML Top of Form" w:semiHidden="1" w:unhideWhenUsed="1"/>
-    <w:lsdException w:name="HTML Bottom of Form" w:semiHidden="1" w:unhideWhenUsed="1"/>
-    <w:lsdException w:name="Normal (Web)" w:semiHidden="1" w:unhideWhenUsed="1"/>
-    <w:lsdException w:name="HTML Acronym" w:semiHidden="1" w:unhideWhenUsed="1"/>
-    <w:lsdException w:name="HTML Address" w:semiHidden="1" w:unhideWhenUsed="1"/>
-    <w:lsdException w:name="HTML Cite" w:semiHidden="1" w:unhideWhenUsed="1"/>
-    <w:lsdException w:name="HTML Code" w:semiHidden="1" w:unhideWhenUsed="1"/>
-    <w:lsdException w:name="HTML Definition" w:semiHidden="1" w:unhideWhenUsed="1"/>
-    <w:lsdException w:name="HTML Keyboard" w:semiHidden="1" w:unhideWhenUsed="1"/>
-    <w:lsdException w:name="HTML Preformatted" w:semiHidden="1" w:unhideWhenUsed="1"/>
-    <w:lsdException w:name="HTML Sample" w:semiHidden="1" w:unhideWhenUsed="1"/>
-    <w:lsdException w:name="HTML Typewriter" w:semiHidden="1" w:unhideWhenUsed="1"/>
-    <w:lsdException w:name="HTML Variable" w:semiHidden="1" w:unhideWhenUsed="1"/>
-    <w:lsdException w:name="Normal Table" w:semiHidden="1" w:unhideWhenUsed="1"/>
-    <w:lsdException w:name="annotation subject" w:semiHidden="1" w:unhideWhenUsed="1"/>
-    <w:lsdException w:name="No List" w:semiHidden="1" w:unhideWhenUsed="1"/>
-    <w:lsdException w:name="Outline List 1" w:semiHidden="1" w:unhideWhenUsed="1"/>
-    <w:lsdException w:name="Outline List 2" w:semiHidden="1" w:unhideWhenUsed="1"/>
-    <w:lsdException w:name="Outline List 3" w:semiHidden="1" w:unhideWhenUsed="1"/>
-    <w:lsdException w:name="Table Simple 1" w:semiHidden="1" w:unhideWhenUsed="1"/>
-    <w:lsdException w:name="Table Simple 2" w:semiHidden="1" w:unhideWhenUsed="1"/>
-    <w:lsdException w:name="Table Simple 3" w:semiHidden="1" w:unhideWhenUsed="1"/>
-    <w:lsdException w:name="Table Classic 1" w:semiHidden="1" w:unhideWhenUsed="1"/>
-    <w:lsdException w:name="Table Classic 2" w:semiHidden="1" w:unhideWhenUsed="1"/>
-    <w:lsdException w:name="Table Classic 3" w:semiHidden="1" w:unhideWhenUsed="1"/>
-    <w:lsdException w:name="Table Classic 4" w:semiHidden="1" w:unhideWhenUsed="1"/>
-    <w:lsdException w:name="Table Colorful 1" w:semiHidden="1" w:unhideWhenUsed="1"/>
-    <w:lsdException w:name="Table Colorful 2" w:semiHidden="1" w:unhideWhenUsed="1"/>
-    <w:lsdException w:name="Table Colorful 3" w:semiHidden="1" w:unhideWhenUsed="1"/>
-    <w:lsdException w:name="Table Columns 1" w:semiHidden="1" w:unhideWhenUsed="1"/>
-    <w:lsdException w:name="Table Columns 2" w:semiHidden="1" w:unhideWhenUsed="1"/>
-    <w:lsdException w:name="Table Columns 3" w:semiHidden="1" w:unhideWhenUsed="1"/>
-    <w:lsdException w:name="Table Columns 4" w:semiHidden="1" w:unhideWhenUsed="1"/>
-    <w:lsdException w:name="Table Columns 5" w:semiHidden="1" w:unhideWhenUsed="1"/>
-    <w:lsdException w:name="Table Grid 1" w:semiHidden="1" w:unhideWhenUsed="1"/>
-    <w:lsdException w:name="Table Grid 2" w:semiHidden="1" w:unhideWhenUsed="1"/>
-    <w:lsdException w:name="Table Grid 3" w:semiHidden="1" w:unhideWhenUsed="1"/>
-    <w:lsdException w:name="Table Grid 4" w:semiHidden="1" w:unhideWhenUsed="1"/>
-    <w:lsdException w:name="Table Grid 5" w:semiHidden="1" w:unhideWhenUsed="1"/>
-    <w:lsdException w:name="Table Grid 6" w:semiHidden="1" w:unhideWhenUsed="1"/>
-    <w:lsdException w:name="Table Grid 7" w:semiHidden="1" w:unhideWhenUsed="1"/>
-    <w:lsdException w:name="Table Grid 8" w:semiHidden="1" w:unhideWhenUsed="1"/>
-    <w:lsdException w:name="Table List 1" w:semiHidden="1" w:unhideWhenUsed="1"/>
-    <w:lsdException w:name="Table List 2" w:semiHidden="1" w:unhideWhenUsed="1"/>
-    <w:lsdException w:name="Table List 3" w:semiHidden="1" w:unhideWhenUsed="1"/>
-    <w:lsdException w:name="Table List 4" w:semiHidden="1" w:unhideWhenUsed="1"/>
-    <w:lsdException w:name="Table List 5" w:semiHidden="1" w:unhideWhenUsed="1"/>
-    <w:lsdException w:name="Table List 6" w:semiHidden="1" w:unhideWhenUsed="1"/>
-    <w:lsdException w:name="Table List 7" w:semiHidden="1" w:unhideWhenUsed="1"/>
-    <w:lsdException w:name="Table List 8" w:semiHidden="1" w:unhideWhenUsed="1"/>
-    <w:lsdException w:name="Table 3D effects 1" w:semiHidden="1" w:unhideWhenUsed="1"/>
-    <w:lsdException w:name="Table 3D effects 2" w:semiHidden="1" w:unhideWhenUsed="1"/>
-    <w:lsdException w:name="Table 3D effects 3" w:semiHidden="1" w:unhideWhenUsed="1"/>
-    <w:lsdException w:name="Table Contemporary" w:semiHidden="1" w:unhideWhenUsed="1"/>
-    <w:lsdException w:name="Table Elegant" w:semiHidden="1" w:unhideWhenUsed="1"/>
-    <w:lsdException w:name="Table Professional" w:semiHidden="1" w:unhideWhenUsed="1"/>
-    <w:lsdException w:name="Table Subtle 1" w:semiHidden="1" w:unhideWhenUsed="1"/>
-    <w:lsdException w:name="Table Subtle 2" w:semiHidden="1" w:unhideWhenUsed="1"/>
-    <w:lsdException w:name="Table Web 1" w:semiHidden="1" w:unhideWhenUsed="1"/>
-    <w:lsdException w:name="Table Web 2" w:semiHidden="1" w:unhideWhenUsed="1"/>
-    <w:lsdException w:name="Table Web 3" w:semiHidden="1" w:unhideWhenUsed="1"/>
-    <w:lsdException w:name="Balloon Text" w:semiHidden="1" w:unhideWhenUsed="1"/>
-    <w:lsdException w:name="Table Grid" w:uiPriority="59"/>
-    <w:lsdException w:name="Table Theme" w:semiHidden="1" w:unhideWhenUsed="1"/>
-    <w:lsdException w:name="Placeholder Text" w:semiHidden="1"/>
-    <w:lsdException w:name="No Spacing" w:uiPriority="1" w:qFormat="1"/>
-    <w:lsdException w:name="Light Shading" w:uiPriority="60"/>
-    <w:lsdException w:name="Light List" w:uiPriority="61"/>
-    <w:lsdException w:name="Light Grid" w:uiPriority="62"/>
-    <w:lsdException w:name="Medium Shading 1" w:uiPriority="63"/>
-    <w:lsdException w:name="Medium Shading 2" w:uiPriority="64"/>
-    <w:lsdException w:name="Medium List 1" w:uiPriority="65"/>
-    <w:lsdException w:name="Medium List 2" w:uiPriority="66"/>
-    <w:lsdException w:name="Medium Grid 1" w:uiPriority="67"/>
-    <w:lsdException w:name="Medium Grid 2" w:uiPriority="68"/>
-    <w:lsdException w:name="Medium Grid 3" w:uiPriority="69"/>
-    <w:lsdException w:name="Dark List" w:uiPriority="70"/>
-    <w:lsdException w:name="Colorful Shading" w:uiPriority="71"/>
-    <w:lsdException w:name="Colorful List" w:uiPriority="72"/>
-    <w:lsdException w:name="Colorful Grid" w:uiPriority="73"/>
-    <w:lsdException w:name="Light Shading Accent 1" w:uiPriority="60"/>
-    <w:lsdException w:name="Light List Accent 1" w:uiPriority="61"/>
-    <w:lsdException w:name="Light Grid Accent 1" w:uiPriority="62"/>
-    <w:lsdException w:name="Medium Shading 1 Accent 1" w:uiPriority="63"/>
-    <w:lsdException w:name="Medium Shading 2 Accent 1" w:uiPriority="64"/>
-    <w:lsdException w:name="Medium List 1 Accent 1" w:uiPriority="65"/>
-    <w:lsdException w:name="Revision" w:semiHidden="1"/>
-    <w:lsdException w:name="List Paragraph" w:uiPriority="34" w:qFormat="1"/>
-    <w:lsdException w:name="Quote" w:uiPriority="29" w:qFormat="1"/>
-    <w:lsdException w:name="Intense Quote" w:uiPriority="30" w:qFormat="1"/>
-    <w:lsdException w:name="Medium List 2 Accent 1" w:uiPriority="66"/>
-    <w:lsdException w:name="Medium Grid 1 Accent 1" w:uiPriority="67"/>
-    <w:lsdException w:name="Medium Grid 2 Accent 1" w:uiPriority="68"/>
-    <w:lsdException w:name="Medium Grid 3 Accent 1" w:uiPriority="69"/>
-    <w:lsdException w:name="Dark List Accent 1" w:uiPriority="70"/>
-    <w:lsdException w:name="Colorful Shading Accent 1" w:uiPriority="71"/>
-    <w:lsdException w:name="Colorful List Accent 1" w:uiPriority="72"/>
-    <w:lsdException w:name="Colorful Grid Accent 1" w:uiPriority="73"/>
-    <w:lsdException w:name="Light Shading Accent 2" w:uiPriority="60"/>
-    <w:lsdException w:name="Light List Accent 2" w:uiPriority="61"/>
-    <w:lsdException w:name="Light Grid Accent 2" w:uiPriority="62"/>
-    <w:lsdException w:name="Medium Shading 1 Accent 2" w:uiPriority="63"/>
-    <w:lsdException w:name="Medium Shading 2 Accent 2" w:uiPriority="64"/>
-    <w:lsdException w:name="Medium List 1 Accent 2" w:uiPriority="65"/>
-    <w:lsdException w:name="Medium List 2 Accent 2" w:uiPriority="66"/>
-    <w:lsdException w:name="Medium Grid 1 Accent 2" w:uiPriority="67"/>
-    <w:lsdException w:name="Medium Grid 2 Accent 2" w:uiPriority="68"/>
-    <w:lsdException w:name="Medium Grid 3 Accent 2" w:uiPriority="69"/>
-    <w:lsdException w:name="Dark List Accent 2" w:uiPriority="70"/>
-    <w:lsdException w:name="Colorful Shading Accent 2" w:uiPriority="71"/>
-    <w:lsdException w:name="Colorful List Accent 2" w:uiPriority="72"/>
-    <w:lsdException w:name="Colorful Grid Accent 2" w:uiPriority="73"/>
-    <w:lsdException w:name="Light Shading Accent 3" w:uiPriority="60"/>
-    <w:lsdException w:name="Light List Accent 3" w:uiPriority="61"/>
-    <w:lsdException w:name="Light Grid Accent 3" w:uiPriority="62"/>
-    <w:lsdException w:name="Medium Shading 1 Accent 3" w:uiPriority="63"/>
-    <w:lsdException w:name="Medium Shading 2 Accent 3" w:uiPriority="64"/>
-    <w:lsdException w:name="Medium List 1 Accent 3" w:uiPriority="65"/>
-    <w:lsdException w:name="Medium List 2 Accent 3" w:uiPriority="66"/>
-    <w:lsdException w:name="Medium Grid 1 Accent 3" w:uiPriority="67"/>
-    <w:lsdException w:name="Medium Grid 2 Accent 3" w:uiPriority="68"/>
-    <w:lsdException w:name="Medium Grid 3 Accent 3" w:uiPriority="69"/>
-    <w:lsdException w:name="Dark List Accent 3" w:uiPriority="70"/>
-    <w:lsdException w:name="Colorful Shading Accent 3" w:uiPriority="71"/>
-    <w:lsdException w:name="Colorful List Accent 3" w:uiPriority="72"/>
-    <w:lsdException w:name="Colorful Grid Accent 3" w:uiPriority="73"/>
-    <w:lsdException w:name="Light Shading Accent 4" w:uiPriority="60"/>
-    <w:lsdException w:name="Light List Accent 4" w:uiPriority="61"/>
-    <w:lsdException w:name="Light Grid Accent 4" w:uiPriority="62"/>
-    <w:lsdException w:name="Medium Shading 1 Accent 4" w:uiPriority="63"/>
-    <w:lsdException w:name="Medium Shading 2 Accent 4" w:uiPriority="64"/>
-    <w:lsdException w:name="Medium List 1 Accent 4" w:uiPriority="65"/>
-    <w:lsdException w:name="Medium List 2 Accent 4" w:uiPriority="66"/>
-    <w:lsdException w:name="Medium Grid 1 Accent 4" w:uiPriority="67"/>
-    <w:lsdException w:name="Medium Grid 2 Accent 4" w:uiPriority="68"/>
-    <w:lsdException w:name="Medium Grid 3 Accent 4" w:uiPriority="69"/>
-    <w:lsdException w:name="Dark List Accent 4" w:uiPriority="70"/>
-    <w:lsdException w:name="Colorful Shading Accent 4" w:uiPriority="71"/>
-    <w:lsdException w:name="Colorful List Accent 4" w:uiPriority="72"/>
-    <w:lsdException w:name="Colorful Grid Accent 4" w:uiPriority="73"/>
-    <w:lsdException w:name="Light Shading Accent 5" w:uiPriority="60"/>
-    <w:lsdException w:name="Light List Accent 5" w:uiPriority="61"/>
-    <w:lsdException w:name="Light Grid Accent 5" w:uiPriority="62"/>
-    <w:lsdException w:name="Medium Shading 1 Accent 5" w:uiPriority="63"/>
-    <w:lsdException w:name="Medium Shading 2 Accent 5" w:uiPriority="64"/>
-    <w:lsdException w:name="Medium List 1 Accent 5" w:uiPriority="65"/>
-    <w:lsdException w:name="Medium List 2 Accent 5" w:uiPriority="66"/>
-    <w:lsdException w:name="Medium Grid 1 Accent 5" w:uiPriority="67"/>
-    <w:lsdException w:name="Medium Grid 2 Accent 5" w:uiPriority="68"/>
-    <w:lsdException w:name="Medium Grid 3 Accent 5" w:uiPriority="69"/>
-    <w:lsdException w:name="Dark List Accent 5" w:uiPriority="70"/>
-    <w:lsdException w:name="Colorful Shading Accent 5" w:uiPriority="71"/>
-    <w:lsdException w:name="Colorful List Accent 5" w:uiPriority="72"/>
-    <w:lsdException w:name="Colorful Grid Accent 5" w:uiPriority="73"/>
-    <w:lsdException w:name="Light Shading Accent 6" w:uiPriority="60"/>
-    <w:lsdException w:name="Light List Accent 6" w:uiPriority="61"/>
-    <w:lsdException w:name="Light Grid Accent 6" w:uiPriority="62"/>
-    <w:lsdException w:name="Medium Shading 1 Accent 6" w:uiPriority="63"/>
-    <w:lsdException w:name="Medium Shading 2 Accent 6" w:uiPriority="64"/>
-    <w:lsdException w:name="Medium List 1 Accent 6" w:uiPriority="65"/>
-    <w:lsdException w:name="Medium List 2 Accent 6" w:uiPriority="66"/>
-    <w:lsdException w:name="Medium Grid 1 Accent 6" w:uiPriority="67"/>
-    <w:lsdException w:name="Medium Grid 2 Accent 6" w:uiPriority="68"/>
-    <w:lsdException w:name="Medium Grid 3 Accent 6" w:uiPriority="69"/>
-    <w:lsdException w:name="Dark List Accent 6" w:uiPriority="70"/>
-    <w:lsdException w:name="Colorful Shading Accent 6" w:uiPriority="71"/>
-    <w:lsdException w:name="Colorful List Accent 6" w:uiPriority="72"/>
-    <w:lsdException w:name="Colorful Grid Accent 6" w:uiPriority="73"/>
-    <w:lsdException w:name="Subtle Emphasis" w:uiPriority="19" w:qFormat="1"/>
-    <w:lsdException w:name="Intense Emphasis" w:uiPriority="21" w:qFormat="1"/>
-    <w:lsdException w:name="Subtle Reference" w:uiPriority="31" w:qFormat="1"/>
-    <w:lsdException w:name="Intense Reference" w:uiPriority="32" w:qFormat="1"/>
-    <w:lsdException w:name="Book Title" w:uiPriority="33" w:qFormat="1"/>
-    <w:lsdException w:name="Bibliography" w:semiHidden="1" w:uiPriority="37" w:unhideWhenUsed="1"/>
-    <w:lsdException w:name="TOC Heading" w:semiHidden="1" w:uiPriority="39" w:unhideWhenUsed="1" w:qFormat="1"/>
-    <w:lsdException w:name="Plain Table 1" w:uiPriority="41"/>
-    <w:lsdException w:name="Plain Table 2" w:uiPriority="42"/>
-    <w:lsdException w:name="Plain Table 3" w:uiPriority="43"/>
-    <w:lsdException w:name="Plain Table 4" w:uiPriority="44"/>
-    <w:lsdException w:name="Plain Table 5" w:uiPriority="45"/>
-    <w:lsdException w:name="Grid Table Light" w:uiPriority="40"/>
-    <w:lsdException w:name="Grid Table 1 Light" w:uiPriority="46"/>
-    <w:lsdException w:name="Grid Table 2" w:uiPriority="47"/>
-    <w:lsdException w:name="Grid Table 3" w:uiPriority="48"/>
-    <w:lsdException w:name="Grid Table 4" w:uiPriority="49"/>
-    <w:lsdException w:name="Grid Table 5 Dark" w:uiPriority="50"/>
-    <w:lsdException w:name="Grid Table 6 Colorful" w:uiPriority="51"/>
-    <w:lsdException w:name="Grid Table 7 Colorful" w:uiPriority="52"/>
-    <w:lsdException w:name="Grid Table 1 Light Accent 1" w:uiPriority="46"/>
-    <w:lsdException w:name="Grid Table 2 Accent 1" w:uiPriority="47"/>
-    <w:lsdException w:name="Grid Table 3 Accent 1" w:uiPriority="48"/>
-    <w:lsdException w:name="Grid Table 4 Accent 1" w:uiPriority="49"/>
-    <w:lsdException w:name="Grid Table 5 Dark Accent 1" w:uiPriority="50"/>
-    <w:lsdException w:name="Grid Table 6 Colorful Accent 1" w:uiPriority="51"/>
-    <w:lsdException w:name="Grid Table 7 Colorful Accent 1" w:uiPriority="52"/>
-    <w:lsdException w:name="Grid Table 1 Light Accent 2" w:uiPriority="46"/>
-    <w:lsdException w:name="Grid Table 2 Accent 2" w:uiPriority="47"/>
-    <w:lsdException w:name="Grid Table 3 Accent 2" w:uiPriority="48"/>
-    <w:lsdException w:name="Grid Table 4 Accent 2" w:uiPriority="49"/>
-    <w:lsdException w:name="Grid Table 5 Dark Accent 2" w:uiPriority="50"/>
-    <w:lsdException w:name="Grid Table 6 Colorful Accent 2" w:uiPriority="51"/>
-    <w:lsdException w:name="Grid Table 7 Colorful Accent 2" w:uiPriority="52"/>
-    <w:lsdException w:name="Grid Table 1 Light Accent 3" w:uiPriority="46"/>
-    <w:lsdException w:name="Grid Table 2 Accent 3" w:uiPriority="47"/>
-    <w:lsdException w:name="Grid Table 3 Accent 3" w:uiPriority="48"/>
-    <w:lsdException w:name="Grid Table 4 Accent 3" w:uiPriority="49"/>
-    <w:lsdException w:name="Grid Table 5 Dark Accent 3" w:uiPriority="50"/>
-    <w:lsdException w:name="Grid Table 6 Colorful Accent 3" w:uiPriority="51"/>
-    <w:lsdException w:name="Grid Table 7 Colorful Accent 3" w:uiPriority="52"/>
-    <w:lsdException w:name="Grid Table 1 Light Accent 4" w:uiPriority="46"/>
-    <w:lsdException w:name="Grid Table 2 Accent 4" w:uiPriority="47"/>
-    <w:lsdException w:name="Grid Table 3 Accent 4" w:uiPriority="48"/>
-    <w:lsdException w:name="Grid Table 4 Accent 4" w:uiPriority="49"/>
-    <w:lsdException w:name="Grid Table 5 Dark Accent 4" w:uiPriority="50"/>
-    <w:lsdException w:name="Grid Table 6 Colorful Accent 4" w:uiPriority="51"/>
-    <w:lsdException w:name="Grid Table 7 Colorful Accent 4" w:uiPriority="52"/>
-    <w:lsdException w:name="Grid Table 1 Light Accent 5" w:uiPriority="46"/>
-    <w:lsdException w:name="Grid Table 2 Accent 5" w:uiPriority="47"/>
-    <w:lsdException w:name="Grid Table 3 Accent 5" w:uiPriority="48"/>
-    <w:lsdException w:name="Grid Table 4 Accent 5" w:uiPriority="49"/>
-    <w:lsdException w:name="Grid Table 5 Dark Accent 5" w:uiPriority="50"/>
-    <w:lsdException w:name="Grid Table 6 Colorful Accent 5" w:uiPriority="51"/>
-    <w:lsdException w:name="Grid Table 7 Colorful Accent 5" w:uiPriority="52"/>
-    <w:lsdException w:name="Grid Table 1 Light Accent 6" w:uiPriority="46"/>
-    <w:lsdException w:name="Grid Table 2 Accent 6" w:uiPriority="47"/>
-    <w:lsdException w:name="Grid Table 3 Accent 6" w:uiPriority="48"/>
-    <w:lsdException w:name="Grid Table 4 Accent 6" w:uiPriority="49"/>
-    <w:lsdException w:name="Grid Table 5 Dark Accent 6" w:uiPriority="50"/>
-    <w:lsdException w:name="Grid Table 6 Colorful Accent 6" w:uiPriority="51"/>
-    <w:lsdException w:name="Grid Table 7 Colorful Accent 6" w:uiPriority="52"/>
-    <w:lsdException w:name="List Table 1 Light" w:uiPriority="46"/>
-    <w:lsdException w:name="List Table 2" w:uiPriority="47"/>
-    <w:lsdException w:name="List Table 3" w:uiPriority="48"/>
-    <w:lsdException w:name="List Table 4" w:uiPriority="49"/>
-    <w:lsdException w:name="List Table 5 Dark" w:uiPriority="50"/>
-    <w:lsdException w:name="List Table 6 Colorful" w:uiPriority="51"/>
-    <w:lsdException w:name="List Table 7 Colorful" w:uiPriority="52"/>
-    <w:lsdException w:name="List Table 1 Light Accent 1" w:uiPriority="46"/>
-    <w:lsdException w:name="List Table 2 Accent 1" w:uiPriority="47"/>
-    <w:lsdException w:name="List Table 3 Accent 1" w:uiPriority="48"/>
-    <w:lsdException w:name="List Table 4 Accent 1" w:uiPriority="49"/>
-    <w:lsdException w:name="List Table 5 Dark Accent 1" w:uiPriority="50"/>
-    <w:lsdException w:name="List Table 6 Colorful Accent 1" w:uiPriority="51"/>
-    <w:lsdException w:name="List Table 7 Colorful Accent 1" w:uiPriority="52"/>
-    <w:lsdException w:name="List Table 1 Light Accent 2" w:uiPriority="46"/>
-    <w:lsdException w:name="List Table 2 Accent 2" w:uiPriority="47"/>
-    <w:lsdException w:name="List Table 3 Accent 2" w:uiPriority="48"/>
-    <w:lsdException w:name="List Table 4 Accent 2" w:uiPriority="49"/>
-    <w:lsdException w:name="List Table 5 Dark Accent 2" w:uiPriority="50"/>
-    <w:lsdException w:name="List Table 6 Colorful Accent 2" w:uiPriority="51"/>
-    <w:lsdException w:name="List Table 7 Colorful Accent 2" w:uiPriority="52"/>
-    <w:lsdException w:name="List Table 1 Light Accent 3" w:uiPriority="46"/>
-    <w:lsdException w:name="List Table 2 Accent 3" w:uiPriority="47"/>
-    <w:lsdException w:name="List Table 3 Accent 3" w:uiPriority="48"/>
-    <w:lsdException w:name="List Table 4 Accent 3" w:uiPriority="49"/>
-    <w:lsdException w:name="List Table 5 Dark Accent 3" w:uiPriority="50"/>
-    <w:lsdException w:name="List Table 6 Colorful Accent 3" w:uiPriority="51"/>
-    <w:lsdException w:name="List Table 7 Colorful Accent 3" w:uiPriority="52"/>
-    <w:lsdException w:name="List Table 1 Light Accent 4" w:uiPriority="46"/>
-    <w:lsdException w:name="List Table 2 Accent 4" w:uiPriority="47"/>
-    <w:lsdException w:name="List Table 3 Accent 4" w:uiPriority="48"/>
-    <w:lsdException w:name="List Table 4 Accent 4" w:uiPriority="49"/>
-    <w:lsdException w:name="List Table 5 Dark Accent 4" w:uiPriority="50"/>
-    <w:lsdException w:name="List Table 6 Colorful Accent 4" w:uiPriority="51"/>
-    <w:lsdException w:name="List Table 7 Colorful Accent 4" w:uiPriority="52"/>
-    <w:lsdException w:name="List Table 1 Light Accent 5" w:uiPriority="46"/>
-    <w:lsdException w:name="List Table 2 Accent 5" w:uiPriority="47"/>
-    <w:lsdException w:name="List Table 3 Accent 5" w:uiPriority="48"/>
-    <w:lsdException w:name="List Table 4 Accent 5" w:uiPriority="49"/>
-    <w:lsdException w:name="List Table 5 Dark Accent 5" w:uiPriority="50"/>
-    <w:lsdException w:name="List Table 6 Colorful Accent 5" w:uiPriority="51"/>
-    <w:lsdException w:name="List Table 7 Colorful Accent 5" w:uiPriority="52"/>
-    <w:lsdException w:name="List Table 1 Light Accent 6" w:uiPriority="46"/>
-    <w:lsdException w:name="List Table 2 Accent 6" w:uiPriority="47"/>
-    <w:lsdException w:name="List Table 3 Accent 6" w:uiPriority="48"/>
-    <w:lsdException w:name="List Table 4 Accent 6" w:uiPriority="49"/>
-    <w:lsdException w:name="List Table 5 Dark Accent 6" w:uiPriority="50"/>
-    <w:lsdException w:name="List Table 6 Colorful Accent 6" w:uiPriority="51"/>
-    <w:lsdException w:name="List Table 7 Colorful Accent 6" w:uiPriority="52"/>
+  <w:latentStyles w:defLockedState="0" w:defUIPriority="99" w:defSemiHidden="1" w:defUnhideWhenUsed="1" w:defQFormat="0" w:count="267">
+    <w:lsdException w:name="Normal" w:semiHidden="0" w:uiPriority="0" w:unhideWhenUsed="0" w:qFormat="1"/>
+    <w:lsdException w:name="heading 1" w:semiHidden="0" w:uiPriority="9" w:unhideWhenUsed="0" w:qFormat="1"/>
+    <w:lsdException w:name="heading 2" w:uiPriority="9" w:qFormat="1"/>
+    <w:lsdException w:name="heading 3" w:uiPriority="9" w:qFormat="1"/>
+    <w:lsdException w:name="heading 4" w:uiPriority="9" w:qFormat="1"/>
+    <w:lsdException w:name="heading 5" w:uiPriority="9" w:qFormat="1"/>
+    <w:lsdException w:name="heading 6" w:uiPriority="9" w:qFormat="1"/>
+    <w:lsdException w:name="heading 7" w:uiPriority="9" w:qFormat="1"/>
+    <w:lsdException w:name="heading 8" w:uiPriority="9" w:qFormat="1"/>
+    <w:lsdException w:name="heading 9" w:uiPriority="9" w:qFormat="1"/>
+    <w:lsdException w:name="toc 1" w:uiPriority="39"/>
+    <w:lsdException w:name="toc 2" w:uiPriority="39"/>
+    <w:lsdException w:name="toc 3" w:uiPriority="39"/>
+    <w:lsdException w:name="toc 4" w:uiPriority="39"/>
+    <w:lsdException w:name="toc 5" w:uiPriority="39"/>
+    <w:lsdException w:name="toc 6" w:uiPriority="39"/>
+    <w:lsdException w:name="toc 7" w:uiPriority="39"/>
+    <w:lsdException w:name="toc 8" w:uiPriority="39"/>
+    <w:lsdException w:name="toc 9" w:uiPriority="39"/>
+    <w:lsdException w:name="caption" w:uiPriority="35" w:qFormat="1"/>
+    <w:lsdException w:name="Title" w:semiHidden="0" w:uiPriority="10" w:unhideWhenUsed="0" w:qFormat="1"/>
+    <w:lsdException w:name="Default Paragraph Font" w:uiPriority="1"/>
+    <w:lsdException w:name="Subtitle" w:semiHidden="0" w:uiPriority="11" w:unhideWhenUsed="0" w:qFormat="1"/>
+    <w:lsdException w:name="Strong" w:semiHidden="0" w:uiPriority="22" w:unhideWhenUsed="0" w:qFormat="1"/>
+    <w:lsdException w:name="Emphasis" w:semiHidden="0" w:uiPriority="20" w:unhideWhenUsed="0" w:qFormat="1"/>
+    <w:lsdException w:name="Table Grid" w:semiHidden="0" w:uiPriority="59" w:unhideWhenUsed="0"/>
+    <w:lsdException w:name="Placeholder Text" w:unhideWhenUsed="0"/>
+    <w:lsdException w:name="No Spacing" w:semiHidden="0" w:uiPriority="1" w:unhideWhenUsed="0" w:qFormat="1"/>
+    <w:lsdException w:name="Light Shading" w:semiHidden="0" w:uiPriority="60" w:unhideWhenUsed="0"/>
+    <w:lsdException w:name="Light List" w:semiHidden="0" w:uiPriority="61" w:unhideWhenUsed="0"/>
+    <w:lsdException w:name="Light Grid" w:semiHidden="0" w:uiPriority="62" w:unhideWhenUsed="0"/>
+    <w:lsdException w:name="Medium Shading 1" w:semiHidden="0" w:uiPriority="63" w:unhideWhenUsed="0"/>
+    <w:lsdException w:name="Medium Shading 2" w:semiHidden="0" w:uiPriority="64" w:unhideWhenUsed="0"/>
+    <w:lsdException w:name="Medium List 1" w:semiHidden="0" w:uiPriority="65" w:unhideWhenUsed="0"/>
+    <w:lsdException w:name="Medium List 2" w:semiHidden="0" w:uiPriority="66" w:unhideWhenUsed="0"/>
+    <w:lsdException w:name="Medium Grid 1" w:semiHidden="0" w:uiPriority="67" w:unhideWhenUsed="0"/>
+    <w:lsdException w:name="Medium Grid 2" w:semiHidden="0" w:uiPriority="68" w:unhideWhenUsed="0"/>
+    <w:lsdException w:name="Medium Grid 3" w:semiHidden="0" w:uiPriority="69" w:unhideWhenUsed="0"/>
+    <w:lsdException w:name="Dark List" w:semiHidden="0" w:uiPriority="70" w:unhideWhenUsed="0"/>
+    <w:lsdException w:name="Colorful Shading" w:semiHidden="0" w:uiPriority="71" w:unhideWhenUsed="0"/>
+    <w:lsdException w:name="Colorful List" w:semiHidden="0" w:uiPriority="72" w:unhideWhenUsed="0"/>
+    <w:lsdException w:name="Colorful Grid" w:semiHidden="0" w:uiPriority="73" w:unhideWhenUsed="0"/>
+    <w:lsdException w:name="Light Shading Accent 1" w:semiHidden="0" w:uiPriority="60" w:unhideWhenUsed="0"/>
+    <w:lsdException w:name="Light List Accent 1" w:semiHidden="0" w:uiPriority="61" w:unhideWhenUsed="0"/>
+    <w:lsdException w:name="Light Grid Accent 1" w:semiHidden="0" w:uiPriority="62" w:unhideWhenUsed="0"/>
+    <w:lsdException w:name="Medium Shading 1 Accent 1" w:semiHidden="0" w:uiPriority="63" w:unhideWhenUsed="0"/>
+    <w:lsdException w:name="Medium Shading 2 Accent 1" w:semiHidden="0" w:uiPriority="64" w:unhideWhenUsed="0"/>
+    <w:lsdException w:name="Medium List 1 Accent 1" w:semiHidden="0" w:uiPriority="65" w:unhideWhenUsed="0"/>
+    <w:lsdException w:name="Revision" w:unhideWhenUsed="0"/>
+    <w:lsdException w:name="List Paragraph" w:semiHidden="0" w:uiPriority="34" w:unhideWhenUsed="0" w:qFormat="1"/>
+    <w:lsdException w:name="Quote" w:semiHidden="0" w:uiPriority="29" w:unhideWhenUsed="0" w:qFormat="1"/>
+    <w:lsdException w:name="Intense Quote" w:semiHidden="0" w:uiPriority="30" w:unhideWhenUsed="0" w:qFormat="1"/>
+    <w:lsdException w:name="Medium List 2 Accent 1" w:semiHidden="0" w:uiPriority="66" w:unhideWhenUsed="0"/>
+    <w:lsdException w:name="Medium Grid 1 Accent 1" w:semiHidden="0" w:uiPriority="67" w:unhideWhenUsed="0"/>
+    <w:lsdException w:name="Medium Grid 2 Accent 1" w:semiHidden="0" w:uiPriority="68" w:unhideWhenUsed="0"/>
+    <w:lsdException w:name="Medium Grid 3 Accent 1" w:semiHidden="0" w:uiPriority="69" w:unhideWhenUsed="0"/>
+    <w:lsdException w:name="Dark List Accent 1" w:semiHidden="0" w:uiPriority="70" w:unhideWhenUsed="0"/>
+    <w:lsdException w:name="Colorful Shading Accent 1" w:semiHidden="0" w:uiPriority="71" w:unhideWhenUsed="0"/>
+    <w:lsdException w:name="Colorful List Accent 1" w:semiHidden="0" w:uiPriority="72" w:unhideWhenUsed="0"/>
+    <w:lsdException w:name="Colorful Grid Accent 1" w:semiHidden="0" w:uiPriority="73" w:unhideWhenUsed="0"/>
+    <w:lsdException w:name="Light Shading Accent 2" w:semiHidden="0" w:uiPriority="60" w:unhideWhenUsed="0"/>
+    <w:lsdException w:name="Light List Accent 2" w:semiHidden="0" w:uiPriority="61" w:unhideWhenUsed="0"/>
+    <w:lsdException w:name="Light Grid Accent 2" w:semiHidden="0" w:uiPriority="62" w:unhideWhenUsed="0"/>
+    <w:lsdException w:name="Medium Shading 1 Accent 2" w:semiHidden="0" w:uiPriority="63" w:unhideWhenUsed="0"/>
+    <w:lsdException w:name="Medium Shading 2 Accent 2" w:semiHidden="0" w:uiPriority="64" w:unhideWhenUsed="0"/>
+    <w:lsdException w:name="Medium List 1 Accent 2" w:semiHidden="0" w:uiPriority="65" w:unhideWhenUsed="0"/>
+    <w:lsdException w:name="Medium List 2 Accent 2" w:semiHidden="0" w:uiPriority="66" w:unhideWhenUsed="0"/>
+    <w:lsdException w:name="Medium Grid 1 Accent 2" w:semiHidden="0" w:uiPriority="67" w:unhideWhenUsed="0"/>
+    <w:lsdException w:name="Medium Grid 2 Accent 2" w:semiHidden="0" w:uiPriority="68" w:unhideWhenUsed="0"/>
+    <w:lsdException w:name="Medium Grid 3 Accent 2" w:semiHidden="0" w:uiPriority="69" w:unhideWhenUsed="0"/>
+    <w:lsdException w:name="Dark List Accent 2" w:semiHidden="0" w:uiPriority="70" w:unhideWhenUsed="0"/>
+    <w:lsdException w:name="Colorful Shading Accent 2" w:semiHidden="0" w:uiPriority="71" w:unhideWhenUsed="0"/>
+    <w:lsdException w:name="Colorful List Accent 2" w:semiHidden="0" w:uiPriority="72" w:unhideWhenUsed="0"/>
+    <w:lsdException w:name="Colorful Grid Accent 2" w:semiHidden="0" w:uiPriority="73" w:unhideWhenUsed="0"/>
+    <w:lsdException w:name="Light Shading Accent 3" w:semiHidden="0" w:uiPriority="60" w:unhideWhenUsed="0"/>
+    <w:lsdException w:name="Light List Accent 3" w:semiHidden="0" w:uiPriority="61" w:unhideWhenUsed="0"/>
+    <w:lsdException w:name="Light Grid Accent 3" w:semiHidden="0" w:uiPriority="62" w:unhideWhenUsed="0"/>
+    <w:lsdException w:name="Medium Shading 1 Accent 3" w:semiHidden="0" w:uiPriority="63" w:unhideWhenUsed="0"/>
+    <w:lsdException w:name="Medium Shading 2 Accent 3" w:semiHidden="0" w:uiPriority="64" w:unhideWhenUsed="0"/>
+    <w:lsdException w:name="Medium List 1 Accent 3" w:semiHidden="0" w:uiPriority="65" w:unhideWhenUsed="0"/>
+    <w:lsdException w:name="Medium List 2 Accent 3" w:semiHidden="0" w:uiPriority="66" w:unhideWhenUsed="0"/>
+    <w:lsdException w:name="Medium Grid 1 Accent 3" w:semiHidden="0" w:uiPriority="67" w:unhideWhenUsed="0"/>
+    <w:lsdException w:name="Medium Grid 2 Accent 3" w:semiHidden="0" w:uiPriority="68" w:unhideWhenUsed="0"/>
+    <w:lsdException w:name="Medium Grid 3 Accent 3" w:semiHidden="0" w:uiPriority="69" w:unhideWhenUsed="0"/>
+    <w:lsdException w:name="Dark List Accent 3" w:semiHidden="0" w:uiPriority="70" w:unhideWhenUsed="0"/>
+    <w:lsdException w:name="Colorful Shading Accent 3" w:semiHidden="0" w:uiPriority="71" w:unhideWhenUsed="0"/>
+    <w:lsdException w:name="Colorful List Accent 3" w:semiHidden="0" w:uiPriority="72" w:unhideWhenUsed="0"/>
+    <w:lsdException w:name="Colorful Grid Accent 3" w:semiHidden="0" w:uiPriority="73" w:unhideWhenUsed="0"/>
+    <w:lsdException w:name="Light Shading Accent 4" w:semiHidden="0" w:uiPriority="60" w:unhideWhenUsed="0"/>
+    <w:lsdException w:name="Light List Accent 4" w:semiHidden="0" w:uiPriority="61" w:unhideWhenUsed="0"/>
+    <w:lsdException w:name="Light Grid Accent 4" w:semiHidden="0" w:uiPriority="62" w:unhideWhenUsed="0"/>
+    <w:lsdException w:name="Medium Shading 1 Accent 4" w:semiHidden="0" w:uiPriority="63" w:unhideWhenUsed="0"/>
+    <w:lsdException w:name="Medium Shading 2 Accent 4" w:semiHidden="0" w:uiPriority="64" w:unhideWhenUsed="0"/>
+    <w:lsdException w:name="Medium List 1 Accent 4" w:semiHidden="0" w:uiPriority="65" w:unhideWhenUsed="0"/>
+    <w:lsdException w:name="Medium List 2 Accent 4" w:semiHidden="0" w:uiPriority="66" w:unhideWhenUsed="0"/>
+    <w:lsdException w:name="Medium Grid 1 Accent 4" w:semiHidden="0" w:uiPriority="67" w:unhideWhenUsed="0"/>
+    <w:lsdException w:name="Medium Grid 2 Accent 4" w:semiHidden="0" w:uiPriority="68" w:unhideWhenUsed="0"/>
+    <w:lsdException w:name="Medium Grid 3 Accent 4" w:semiHidden="0" w:uiPriority="69" w:unhideWhenUsed="0"/>
+    <w:lsdException w:name="Dark List Accent 4" w:semiHidden="0" w:uiPriority="70" w:unhideWhenUsed="0"/>
+    <w:lsdException w:name="Colorful Shading Accent 4" w:semiHidden="0" w:uiPriority="71" w:unhideWhenUsed="0"/>
+    <w:lsdException w:name="Colorful List Accent 4" w:semiHidden="0" w:uiPriority="72" w:unhideWhenUsed="0"/>
+    <w:lsdException w:name="Colorful Grid Accent 4" w:semiHidden="0" w:uiPriority="73" w:unhideWhenUsed="0"/>
+    <w:lsdException w:name="Light Shading Accent 5" w:semiHidden="0" w:uiPriority="60" w:unhideWhenUsed="0"/>
+    <w:lsdException w:name="Light List Accent 5" w:semiHidden="0" w:uiPriority="61" w:unhideWhenUsed="0"/>
+    <w:lsdException w:name="Light Grid Accent 5" w:semiHidden="0" w:uiPriority="62" w:unhideWhenUsed="0"/>
+    <w:lsdException w:name="Medium Shading 1 Accent 5" w:semiHidden="0" w:uiPriority="63" w:unhideWhenUsed="0"/>
+    <w:lsdException w:name="Medium Shading 2 Accent 5" w:semiHidden="0" w:uiPriority="64" w:unhideWhenUsed="0"/>
+    <w:lsdException w:name="Medium List 1 Accent 5" w:semiHidden="0" w:uiPriority="65" w:unhideWhenUsed="0"/>
+    <w:lsdException w:name="Medium List 2 Accent 5" w:semiHidden="0" w:uiPriority="66" w:unhideWhenUsed="0"/>
+    <w:lsdException w:name="Medium Grid 1 Accent 5" w:semiHidden="0" w:uiPriority="67" w:unhideWhenUsed="0"/>
+    <w:lsdException w:name="Medium Grid 2 Accent 5" w:semiHidden="0" w:uiPriority="68" w:unhideWhenUsed="0"/>
+    <w:lsdException w:name="Medium Grid 3 Accent 5" w:semiHidden="0" w:uiPriority="69" w:unhideWhenUsed="0"/>
+    <w:lsdException w:name="Dark List Accent 5" w:semiHidden="0" w:uiPriority="70" w:unhideWhenUsed="0"/>
+    <w:lsdException w:name="Colorful Shading Accent 5" w:semiHidden="0" w:uiPriority="71" w:unhideWhenUsed="0"/>
+    <w:lsdException w:name="Colorful List Accent 5" w:semiHidden="0" w:uiPriority="72" w:unhideWhenUsed="0"/>
+    <w:lsdException w:name="Colorful Grid Accent 5" w:semiHidden="0" w:uiPriority="73" w:unhideWhenUsed="0"/>
+    <w:lsdException w:name="Light Shading Accent 6" w:semiHidden="0" w:uiPriority="60" w:unhideWhenUsed="0"/>
+    <w:lsdException w:name="Light List Accent 6" w:semiHidden="0" w:uiPriority="61" w:unhideWhenUsed="0"/>
+    <w:lsdException w:name="Light Grid Accent 6" w:semiHidden="0" w:uiPriority="62" w:unhideWhenUsed="0"/>
+    <w:lsdException w:name="Medium Shading 1 Accent 6" w:semiHidden="0" w:uiPriority="63" w:unhideWhenUsed="0"/>
+    <w:lsdException w:name="Medium Shading 2 Accent 6" w:semiHidden="0" w:uiPriority="64" w:unhideWhenUsed="0"/>
+    <w:lsdException w:name="Medium List 1 Accent 6" w:semiHidden="0" w:uiPriority="65" w:unhideWhenUsed="0"/>
+    <w:lsdException w:name="Medium List 2 Accent 6" w:semiHidden="0" w:uiPriority="66" w:unhideWhenUsed="0"/>
+    <w:lsdException w:name="Medium Grid 1 Accent 6" w:semiHidden="0" w:uiPriority="67" w:unhideWhenUsed="0"/>
+    <w:lsdException w:name="Medium Grid 2 Accent 6" w:semiHidden="0" w:uiPriority="68" w:unhideWhenUsed="0"/>
+    <w:lsdException w:name="Medium Grid 3 Accent 6" w:semiHidden="0" w:uiPriority="69" w:unhideWhenUsed="0"/>
+    <w:lsdException w:name="Dark List Accent 6" w:semiHidden="0" w:uiPriority="70" w:unhideWhenUsed="0"/>
+    <w:lsdException w:name="Colorful Shading Accent 6" w:semiHidden="0" w:uiPriority="71" w:unhideWhenUsed="0"/>
+    <w:lsdException w:name="Colorful List Accent 6" w:semiHidden="0" w:uiPriority="72" w:unhideWhenUsed="0"/>
+    <w:lsdException w:name="Colorful Grid Accent 6" w:semiHidden="0" w:uiPriority="73" w:unhideWhenUsed="0"/>
+    <w:lsdException w:name="Subtle Emphasis" w:semiHidden="0" w:uiPriority="19" w:unhideWhenUsed="0" w:qFormat="1"/>
+    <w:lsdException w:name="Intense Emphasis" w:semiHidden="0" w:uiPriority="21" w:unhideWhenUsed="0" w:qFormat="1"/>
+    <w:lsdException w:name="Subtle Reference" w:semiHidden="0" w:uiPriority="31" w:unhideWhenUsed="0" w:qFormat="1"/>
+    <w:lsdException w:name="Intense Reference" w:semiHidden="0" w:uiPriority="32" w:unhideWhenUsed="0" w:qFormat="1"/>
+    <w:lsdException w:name="Book Title" w:semiHidden="0" w:uiPriority="33" w:unhideWhenUsed="0" w:qFormat="1"/>
+    <w:lsdException w:name="Bibliography" w:uiPriority="37"/>
+    <w:lsdException w:name="TOC Heading" w:uiPriority="39" w:qFormat="1"/>
+  </w:latentStyles>
+  <w:style w:type="paragraph" w:default="1" w:styleId="Norml">
+    <w:name w:val="Normal"/>
+    <w:qFormat/>
+    <w:rsid w:val="00560EA8"/>
+    <w:pPr>
+      <w:spacing w:after="120" w:line="288" w:lineRule="auto"/>
+      <w:jc w:val="both"/>
+    </w:pPr>
+    <w:rPr>
+      <w:rFonts w:ascii="Times New Roman" w:hAnsi="Times New Roman"/>
+      <w:sz w:val="24"/>
+      <w:lang w:val="hu-HU"/>
+    </w:rPr>
+  </w:style>
+  <w:style w:type="paragraph" w:styleId="Cmsor1">
+    <w:name w:val="heading 1"/>
+    <w:basedOn w:val="Norml"/>
+    <w:next w:val="Norml"/>
+    <w:link w:val="Cmsor1Char"/>
+    <w:uiPriority w:val="9"/>
+    <w:qFormat/>
+    <w:rsid w:val="00527F25"/>
+    <w:pPr>
+      <w:keepNext/>
+      <w:keepLines/>
+      <w:pageBreakBefore/>
+      <w:spacing w:before="480"/>
+      <w:outlineLvl w:val="0"/>
+    </w:pPr>
+    <w:rPr>
+      <w:rFonts w:asciiTheme="majorHAnsi" w:eastAsiaTheme="majorEastAsia" w:hAnsiTheme="majorHAnsi" w:cstheme="majorBidi"/>
+      <w:b/>
+      <w:bCs/>
+      <w:sz w:val="48"/>
+      <w:szCs w:val="28"/>
+    </w:rPr>
+  </w:style>
+  <w:style w:type="paragraph" w:styleId="Cmsor2">
+    <w:name w:val="heading 2"/>
+    <w:basedOn w:val="Norml"/>
+    <w:next w:val="Norml"/>
+    <w:link w:val="Cmsor2Char"/>
+    <w:uiPriority w:val="9"/>
+    <w:unhideWhenUsed/>
+    <w:qFormat/>
+    <w:rsid w:val="004F3BA2"/>
+    <w:pPr>
+      <w:keepNext/>
+      <w:keepLines/>
+      <w:spacing w:before="200"/>
+      <w:outlineLvl w:val="1"/>
+    </w:pPr>
+    <w:rPr>
+      <w:rFonts w:asciiTheme="majorHAnsi" w:eastAsiaTheme="majorEastAsia" w:hAnsiTheme="majorHAnsi" w:cstheme="majorBidi"/>
+      <w:b/>
+      <w:bCs/>
+      <w:color w:val="000000" w:themeColor="text1"/>
+      <w:sz w:val="36"/>
+      <w:szCs w:val="26"/>
+    </w:rPr>
+  </w:style>
+  <w:style w:type="paragraph" w:styleId="Cmsor3">
+    <w:name w:val="heading 3"/>
+    <w:basedOn w:val="Norml"/>
+    <w:next w:val="Norml"/>
+    <w:link w:val="Cmsor3Char"/>
+    <w:uiPriority w:val="9"/>
+    <w:unhideWhenUsed/>
+    <w:qFormat/>
+    <w:rsid w:val="004F3BA2"/>
+    <w:pPr>
+      <w:keepNext/>
+      <w:keepLines/>
+      <w:spacing w:before="200"/>
+      <w:outlineLvl w:val="2"/>
+    </w:pPr>
+    <w:rPr>
+      <w:rFonts w:eastAsiaTheme="majorEastAsia" w:cstheme="majorBidi"/>
+      <w:b/>
+      <w:bCs/>
+      <w:color w:val="000000" w:themeColor="text1"/>
+      <w:sz w:val="30"/>
+    </w:rPr>
+  </w:style>
+  <w:style w:type="character" w:default="1" w:styleId="Bekezdsalapbettpusa">
+    <w:name w:val="Default Paragraph Font"/>
+    <w:uiPriority w:val="1"/>
+    <w:semiHidden/>
+    <w:unhideWhenUsed/>
+  </w:style>
+  <w:style w:type="table" w:default="1" w:styleId="Normltblzat">
+    <w:name w:val="Normal Table"/>
+    <w:uiPriority w:val="99"/>
+    <w:semiHidden/>
+    <w:unhideWhenUsed/>
+    <w:tblPr>
+      <w:tblInd w:w="0" w:type="dxa"/>
+      <w:tblCellMar>
+        <w:top w:w="0" w:type="dxa"/>
+        <w:left w:w="108" w:type="dxa"/>
+        <w:bottom w:w="0" w:type="dxa"/>
+        <w:right w:w="108" w:type="dxa"/>
+      </w:tblCellMar>
+    </w:tblPr>
+  </w:style>
+  <w:style w:type="numbering" w:default="1" w:styleId="Nemlista">
+    <w:name w:val="No List"/>
+    <w:uiPriority w:val="99"/>
+    <w:semiHidden/>
+    <w:unhideWhenUsed/>
+  </w:style>
+  <w:style w:type="character" w:customStyle="1" w:styleId="Cmsor1Char">
+    <w:name w:val="Címsor 1 Char"/>
+    <w:basedOn w:val="Bekezdsalapbettpusa"/>
+    <w:link w:val="Cmsor1"/>
+    <w:uiPriority w:val="9"/>
+    <w:rsid w:val="00527F25"/>
+    <w:rPr>
+      <w:rFonts w:asciiTheme="majorHAnsi" w:eastAsiaTheme="majorEastAsia" w:hAnsiTheme="majorHAnsi" w:cstheme="majorBidi"/>
+      <w:b/>
+      <w:bCs/>
+      <w:sz w:val="48"/>
+      <w:szCs w:val="28"/>
+      <w:lang w:val="hu-HU"/>
+    </w:rPr>
+  </w:style>
+  <w:style w:type="character" w:customStyle="1" w:styleId="Cmsor2Char">
+    <w:name w:val="Címsor 2 Char"/>
+    <w:basedOn w:val="Bekezdsalapbettpusa"/>
+    <w:link w:val="Cmsor2"/>
+    <w:uiPriority w:val="9"/>
+    <w:rsid w:val="004F3BA2"/>
+    <w:rPr>
+      <w:rFonts w:asciiTheme="majorHAnsi" w:eastAsiaTheme="majorEastAsia" w:hAnsiTheme="majorHAnsi" w:cstheme="majorBidi"/>
+      <w:b/>
+      <w:bCs/>
+      <w:color w:val="000000" w:themeColor="text1"/>
+      <w:sz w:val="36"/>
+      <w:szCs w:val="26"/>
+    </w:rPr>
+  </w:style>
+  <w:style w:type="character" w:customStyle="1" w:styleId="Cmsor3Char">
+    <w:name w:val="Címsor 3 Char"/>
+    <w:basedOn w:val="Bekezdsalapbettpusa"/>
+    <w:link w:val="Cmsor3"/>
+    <w:uiPriority w:val="9"/>
+    <w:rsid w:val="004F3BA2"/>
+    <w:rPr>
+      <w:rFonts w:ascii="Times New Roman" w:eastAsiaTheme="majorEastAsia" w:hAnsi="Times New Roman" w:cstheme="majorBidi"/>
+      <w:b/>
+      <w:bCs/>
+      <w:color w:val="000000" w:themeColor="text1"/>
+      <w:sz w:val="30"/>
+    </w:rPr>
+  </w:style>
+  <w:style w:type="paragraph" w:styleId="Tartalomjegyzkcmsora">
+    <w:name w:val="TOC Heading"/>
+    <w:basedOn w:val="Cmsor1"/>
+    <w:next w:val="Norml"/>
+    <w:uiPriority w:val="39"/>
+    <w:semiHidden/>
+    <w:unhideWhenUsed/>
+    <w:qFormat/>
+    <w:rsid w:val="006806DF"/>
+    <w:pPr>
+      <w:outlineLvl w:val="9"/>
+    </w:pPr>
+    <w:rPr>
+      <w:color w:val="365F91" w:themeColor="accent1" w:themeShade="BF"/>
+      <w:sz w:val="28"/>
+    </w:rPr>
+  </w:style>
+  <w:style w:type="paragraph" w:styleId="TJ1">
+    <w:name w:val="toc 1"/>
+    <w:basedOn w:val="Norml"/>
+    <w:next w:val="Norml"/>
+    <w:autoRedefine/>
+    <w:uiPriority w:val="39"/>
+    <w:unhideWhenUsed/>
+    <w:rsid w:val="006806DF"/>
+    <w:pPr>
+      <w:spacing w:after="100"/>
+    </w:pPr>
+  </w:style>
+  <w:style w:type="paragraph" w:styleId="TJ2">
+    <w:name w:val="toc 2"/>
+    <w:basedOn w:val="Norml"/>
+    <w:next w:val="Norml"/>
+    <w:autoRedefine/>
+    <w:uiPriority w:val="39"/>
+    <w:unhideWhenUsed/>
+    <w:rsid w:val="006806DF"/>
+    <w:pPr>
+      <w:spacing w:after="100"/>
+      <w:ind w:left="240"/>
+    </w:pPr>
+  </w:style>
+  <w:style w:type="paragraph" w:styleId="TJ3">
+    <w:name w:val="toc 3"/>
+    <w:basedOn w:val="Norml"/>
+    <w:next w:val="Norml"/>
+    <w:autoRedefine/>
+    <w:uiPriority w:val="39"/>
+    <w:unhideWhenUsed/>
+    <w:rsid w:val="006806DF"/>
+    <w:pPr>
+      <w:spacing w:after="100"/>
+      <w:ind w:left="480"/>
+    </w:pPr>
+  </w:style>
+  <w:style w:type="character" w:styleId="Hiperhivatkozs">
+    <w:name w:val="Hyperlink"/>
+    <w:basedOn w:val="Bekezdsalapbettpusa"/>
+    <w:uiPriority w:val="99"/>
+    <w:unhideWhenUsed/>
+    <w:rsid w:val="006806DF"/>
+    <w:rPr>
+      <w:color w:val="0000FF" w:themeColor="hyperlink"/>
+      <w:u w:val="single"/>
+    </w:rPr>
+  </w:style>
+  <w:style w:type="paragraph" w:styleId="Buborkszveg">
+    <w:name w:val="Balloon Text"/>
+    <w:basedOn w:val="Norml"/>
+    <w:link w:val="BuborkszvegChar"/>
+    <w:uiPriority w:val="99"/>
+    <w:semiHidden/>
+    <w:unhideWhenUsed/>
+    <w:rsid w:val="006806DF"/>
+    <w:pPr>
+      <w:spacing w:line="240" w:lineRule="auto"/>
+    </w:pPr>
+    <w:rPr>
+      <w:rFonts w:ascii="Tahoma" w:hAnsi="Tahoma" w:cs="Tahoma"/>
+      <w:sz w:val="16"/>
+      <w:szCs w:val="16"/>
+    </w:rPr>
+  </w:style>
+  <w:style w:type="character" w:customStyle="1" w:styleId="BuborkszvegChar">
+    <w:name w:val="Buborékszöveg Char"/>
+    <w:basedOn w:val="Bekezdsalapbettpusa"/>
+    <w:link w:val="Buborkszveg"/>
+    <w:uiPriority w:val="99"/>
+    <w:semiHidden/>
+    <w:rsid w:val="006806DF"/>
+    <w:rPr>
+      <w:rFonts w:ascii="Tahoma" w:hAnsi="Tahoma" w:cs="Tahoma"/>
+      <w:sz w:val="16"/>
+      <w:szCs w:val="16"/>
+    </w:rPr>
+  </w:style>
+  <w:style w:type="paragraph" w:styleId="lfej">
+    <w:name w:val="header"/>
+    <w:basedOn w:val="Norml"/>
+    <w:link w:val="lfejChar"/>
+    <w:uiPriority w:val="99"/>
+    <w:unhideWhenUsed/>
+    <w:rsid w:val="006806DF"/>
+    <w:pPr>
+      <w:tabs>
+        <w:tab w:val="center" w:pos="4703"/>
+        <w:tab w:val="right" w:pos="9406"/>
+      </w:tabs>
+      <w:spacing w:line="240" w:lineRule="auto"/>
+    </w:pPr>
+  </w:style>
+  <w:style w:type="character" w:customStyle="1" w:styleId="lfejChar">
+    <w:name w:val="Élőfej Char"/>
+    <w:basedOn w:val="Bekezdsalapbettpusa"/>
+    <w:link w:val="lfej"/>
+    <w:uiPriority w:val="99"/>
+    <w:rsid w:val="006806DF"/>
+    <w:rPr>
+      <w:rFonts w:ascii="Times New Roman" w:hAnsi="Times New Roman"/>
+      <w:sz w:val="24"/>
+    </w:rPr>
+  </w:style>
+  <w:style w:type="paragraph" w:styleId="llb">
+    <w:name w:val="footer"/>
+    <w:basedOn w:val="Norml"/>
+    <w:link w:val="llbChar"/>
+    <w:uiPriority w:val="99"/>
+    <w:unhideWhenUsed/>
+    <w:rsid w:val="006806DF"/>
+    <w:pPr>
+      <w:tabs>
+        <w:tab w:val="center" w:pos="4703"/>
+        <w:tab w:val="right" w:pos="9406"/>
+      </w:tabs>
+      <w:spacing w:line="240" w:lineRule="auto"/>
+    </w:pPr>
+  </w:style>
+  <w:style w:type="character" w:customStyle="1" w:styleId="llbChar">
+    <w:name w:val="Élőláb Char"/>
+    <w:basedOn w:val="Bekezdsalapbettpusa"/>
+    <w:link w:val="llb"/>
+    <w:uiPriority w:val="99"/>
+    <w:rsid w:val="006806DF"/>
+    <w:rPr>
+      <w:rFonts w:ascii="Times New Roman" w:hAnsi="Times New Roman"/>
+      <w:sz w:val="24"/>
+    </w:rPr>
+  </w:style>
+  <w:style w:type="paragraph" w:styleId="Nincstrkz">
+    <w:name w:val="No Spacing"/>
+    <w:uiPriority w:val="1"/>
+    <w:qFormat/>
+    <w:rsid w:val="0060013F"/>
+    <w:pPr>
+      <w:spacing w:after="0" w:line="240" w:lineRule="auto"/>
+      <w:jc w:val="both"/>
+    </w:pPr>
+    <w:rPr>
+      <w:rFonts w:ascii="Times New Roman" w:hAnsi="Times New Roman"/>
+      <w:sz w:val="24"/>
+    </w:rPr>
+  </w:style>
+</w:styles>
+</file>
+
+<file path=word/stylesWithEffects.xml><?xml version="1.0" encoding="utf-8"?>
+<w:styles xmlns:wpc="http://schemas.microsoft.com/office/word/2010/wordprocessingCanvas" xmlns:mc="http://schemas.openxmlformats.org/markup-compatibility/2006" xmlns:o="urn:schemas-microsoft-com:office:office" xmlns:r="http://schemas.openxmlformats.org/officeDocument/2006/relationships" xmlns:m="http://schemas.openxmlformats.org/officeDocument/2006/math" xmlns:v="urn:schemas-microsoft-com:vml" xmlns:wp14="http://schemas.microsoft.com/office/word/2010/wordprocessingDrawing" xmlns:wp="http://schemas.openxmlformats.org/drawingml/2006/wordprocessingDrawing" xmlns:w10="urn:schemas-microsoft-com:office:word" xmlns:w="http://schemas.openxmlformats.org/wordprocessingml/2006/main" xmlns:w14="http://schemas.microsoft.com/office/word/2010/wordml" xmlns:wpg="http://schemas.microsoft.com/office/word/2010/wordprocessingGroup" xmlns:wpi="http://schemas.microsoft.com/office/word/2010/wordprocessingInk" xmlns:wne="http://schemas.microsoft.com/office/word/2006/wordml" xmlns:wps="http://schemas.microsoft.com/office/word/2010/wordprocessingShape" mc:Ignorable="w14 wp14">
+  <w:docDefaults>
+    <w:rPrDefault>
+      <w:rPr>
+        <w:rFonts w:asciiTheme="minorHAnsi" w:eastAsiaTheme="minorHAnsi" w:hAnsiTheme="minorHAnsi" w:cstheme="minorBidi"/>
+        <w:sz w:val="22"/>
+        <w:szCs w:val="22"/>
+        <w:lang w:val="en-US" w:eastAsia="en-US" w:bidi="ar-SA"/>
+      </w:rPr>
+    </w:rPrDefault>
+    <w:pPrDefault>
+      <w:pPr>
+        <w:spacing w:after="200" w:line="276" w:lineRule="auto"/>
+      </w:pPr>
+    </w:pPrDefault>
+  </w:docDefaults>
+  <w:latentStyles w:defLockedState="0" w:defUIPriority="99" w:defSemiHidden="1" w:defUnhideWhenUsed="1" w:defQFormat="0" w:count="267">
+    <w:lsdException w:name="Normal" w:semiHidden="0" w:uiPriority="0" w:unhideWhenUsed="0" w:qFormat="1"/>
+    <w:lsdException w:name="heading 1" w:semiHidden="0" w:uiPriority="9" w:unhideWhenUsed="0" w:qFormat="1"/>
+    <w:lsdException w:name="heading 2" w:uiPriority="9" w:qFormat="1"/>
+    <w:lsdException w:name="heading 3" w:uiPriority="9" w:qFormat="1"/>
+    <w:lsdException w:name="heading 4" w:uiPriority="9" w:qFormat="1"/>
+    <w:lsdException w:name="heading 5" w:uiPriority="9" w:qFormat="1"/>
+    <w:lsdException w:name="heading 6" w:uiPriority="9" w:qFormat="1"/>
+    <w:lsdException w:name="heading 7" w:uiPriority="9" w:qFormat="1"/>
+    <w:lsdException w:name="heading 8" w:uiPriority="9" w:qFormat="1"/>
+    <w:lsdException w:name="heading 9" w:uiPriority="9" w:qFormat="1"/>
+    <w:lsdException w:name="toc 1" w:uiPriority="39"/>
+    <w:lsdException w:name="toc 2" w:uiPriority="39"/>
+    <w:lsdException w:name="toc 3" w:uiPriority="39"/>
+    <w:lsdException w:name="toc 4" w:uiPriority="39"/>
+    <w:lsdException w:name="toc 5" w:uiPriority="39"/>
+    <w:lsdException w:name="toc 6" w:uiPriority="39"/>
+    <w:lsdException w:name="toc 7" w:uiPriority="39"/>
+    <w:lsdException w:name="toc 8" w:uiPriority="39"/>
+    <w:lsdException w:name="toc 9" w:uiPriority="39"/>
+    <w:lsdException w:name="caption" w:uiPriority="35" w:qFormat="1"/>
+    <w:lsdException w:name="Title" w:semiHidden="0" w:uiPriority="10" w:unhideWhenUsed="0" w:qFormat="1"/>
+    <w:lsdException w:name="Default Paragraph Font" w:uiPriority="1"/>
+    <w:lsdException w:name="Subtitle" w:semiHidden="0" w:uiPriority="11" w:unhideWhenUsed="0" w:qFormat="1"/>
+    <w:lsdException w:name="Strong" w:semiHidden="0" w:uiPriority="22" w:unhideWhenUsed="0" w:qFormat="1"/>
+    <w:lsdException w:name="Emphasis" w:semiHidden="0" w:uiPriority="20" w:unhideWhenUsed="0" w:qFormat="1"/>
+    <w:lsdException w:name="Table Grid" w:semiHidden="0" w:uiPriority="59" w:unhideWhenUsed="0"/>
+    <w:lsdException w:name="Placeholder Text" w:unhideWhenUsed="0"/>
+    <w:lsdException w:name="No Spacing" w:semiHidden="0" w:uiPriority="1" w:unhideWhenUsed="0" w:qFormat="1"/>
+    <w:lsdException w:name="Light Shading" w:semiHidden="0" w:uiPriority="60" w:unhideWhenUsed="0"/>
+    <w:lsdException w:name="Light List" w:semiHidden="0" w:uiPriority="61" w:unhideWhenUsed="0"/>
+    <w:lsdException w:name="Light Grid" w:semiHidden="0" w:uiPriority="62" w:unhideWhenUsed="0"/>
+    <w:lsdException w:name="Medium Shading 1" w:semiHidden="0" w:uiPriority="63" w:unhideWhenUsed="0"/>
+    <w:lsdException w:name="Medium Shading 2" w:semiHidden="0" w:uiPriority="64" w:unhideWhenUsed="0"/>
+    <w:lsdException w:name="Medium List 1" w:semiHidden="0" w:uiPriority="65" w:unhideWhenUsed="0"/>
+    <w:lsdException w:name="Medium List 2" w:semiHidden="0" w:uiPriority="66" w:unhideWhenUsed="0"/>
+    <w:lsdException w:name="Medium Grid 1" w:semiHidden="0" w:uiPriority="67" w:unhideWhenUsed="0"/>
+    <w:lsdException w:name="Medium Grid 2" w:semiHidden="0" w:uiPriority="68" w:unhideWhenUsed="0"/>
+    <w:lsdException w:name="Medium Grid 3" w:semiHidden="0" w:uiPriority="69" w:unhideWhenUsed="0"/>
+    <w:lsdException w:name="Dark List" w:semiHidden="0" w:uiPriority="70" w:unhideWhenUsed="0"/>
+    <w:lsdException w:name="Colorful Shading" w:semiHidden="0" w:uiPriority="71" w:unhideWhenUsed="0"/>
+    <w:lsdException w:name="Colorful List" w:semiHidden="0" w:uiPriority="72" w:unhideWhenUsed="0"/>
+    <w:lsdException w:name="Colorful Grid" w:semiHidden="0" w:uiPriority="73" w:unhideWhenUsed="0"/>
+    <w:lsdException w:name="Light Shading Accent 1" w:semiHidden="0" w:uiPriority="60" w:unhideWhenUsed="0"/>
+    <w:lsdException w:name="Light List Accent 1" w:semiHidden="0" w:uiPriority="61" w:unhideWhenUsed="0"/>
+    <w:lsdException w:name="Light Grid Accent 1" w:semiHidden="0" w:uiPriority="62" w:unhideWhenUsed="0"/>
+    <w:lsdException w:name="Medium Shading 1 Accent 1" w:semiHidden="0" w:uiPriority="63" w:unhideWhenUsed="0"/>
+    <w:lsdException w:name="Medium Shading 2 Accent 1" w:semiHidden="0" w:uiPriority="64" w:unhideWhenUsed="0"/>
+    <w:lsdException w:name="Medium List 1 Accent 1" w:semiHidden="0" w:uiPriority="65" w:unhideWhenUsed="0"/>
+    <w:lsdException w:name="Revision" w:unhideWhenUsed="0"/>
+    <w:lsdException w:name="List Paragraph" w:semiHidden="0" w:uiPriority="34" w:unhideWhenUsed="0" w:qFormat="1"/>
+    <w:lsdException w:name="Quote" w:semiHidden="0" w:uiPriority="29" w:unhideWhenUsed="0" w:qFormat="1"/>
+    <w:lsdException w:name="Intense Quote" w:semiHidden="0" w:uiPriority="30" w:unhideWhenUsed="0" w:qFormat="1"/>
+    <w:lsdException w:name="Medium List 2 Accent 1" w:semiHidden="0" w:uiPriority="66" w:unhideWhenUsed="0"/>
+    <w:lsdException w:name="Medium Grid 1 Accent 1" w:semiHidden="0" w:uiPriority="67" w:unhideWhenUsed="0"/>
+    <w:lsdException w:name="Medium Grid 2 Accent 1" w:semiHidden="0" w:uiPriority="68" w:unhideWhenUsed="0"/>
+    <w:lsdException w:name="Medium Grid 3 Accent 1" w:semiHidden="0" w:uiPriority="69" w:unhideWhenUsed="0"/>
+    <w:lsdException w:name="Dark List Accent 1" w:semiHidden="0" w:uiPriority="70" w:unhideWhenUsed="0"/>
+    <w:lsdException w:name="Colorful Shading Accent 1" w:semiHidden="0" w:uiPriority="71" w:unhideWhenUsed="0"/>
+    <w:lsdException w:name="Colorful List Accent 1" w:semiHidden="0" w:uiPriority="72" w:unhideWhenUsed="0"/>
+    <w:lsdException w:name="Colorful Grid Accent 1" w:semiHidden="0" w:uiPriority="73" w:unhideWhenUsed="0"/>
+    <w:lsdException w:name="Light Shading Accent 2" w:semiHidden="0" w:uiPriority="60" w:unhideWhenUsed="0"/>
+    <w:lsdException w:name="Light List Accent 2" w:semiHidden="0" w:uiPriority="61" w:unhideWhenUsed="0"/>
+    <w:lsdException w:name="Light Grid Accent 2" w:semiHidden="0" w:uiPriority="62" w:unhideWhenUsed="0"/>
+    <w:lsdException w:name="Medium Shading 1 Accent 2" w:semiHidden="0" w:uiPriority="63" w:unhideWhenUsed="0"/>
+    <w:lsdException w:name="Medium Shading 2 Accent 2" w:semiHidden="0" w:uiPriority="64" w:unhideWhenUsed="0"/>
+    <w:lsdException w:name="Medium List 1 Accent 2" w:semiHidden="0" w:uiPriority="65" w:unhideWhenUsed="0"/>
+    <w:lsdException w:name="Medium List 2 Accent 2" w:semiHidden="0" w:uiPriority="66" w:unhideWhenUsed="0"/>
+    <w:lsdException w:name="Medium Grid 1 Accent 2" w:semiHidden="0" w:uiPriority="67" w:unhideWhenUsed="0"/>
+    <w:lsdException w:name="Medium Grid 2 Accent 2" w:semiHidden="0" w:uiPriority="68" w:unhideWhenUsed="0"/>
+    <w:lsdException w:name="Medium Grid 3 Accent 2" w:semiHidden="0" w:uiPriority="69" w:unhideWhenUsed="0"/>
+    <w:lsdException w:name="Dark List Accent 2" w:semiHidden="0" w:uiPriority="70" w:unhideWhenUsed="0"/>
+    <w:lsdException w:name="Colorful Shading Accent 2" w:semiHidden="0" w:uiPriority="71" w:unhideWhenUsed="0"/>
+    <w:lsdException w:name="Colorful List Accent 2" w:semiHidden="0" w:uiPriority="72" w:unhideWhenUsed="0"/>
+    <w:lsdException w:name="Colorful Grid Accent 2" w:semiHidden="0" w:uiPriority="73" w:unhideWhenUsed="0"/>
+    <w:lsdException w:name="Light Shading Accent 3" w:semiHidden="0" w:uiPriority="60" w:unhideWhenUsed="0"/>
+    <w:lsdException w:name="Light List Accent 3" w:semiHidden="0" w:uiPriority="61" w:unhideWhenUsed="0"/>
+    <w:lsdException w:name="Light Grid Accent 3" w:semiHidden="0" w:uiPriority="62" w:unhideWhenUsed="0"/>
+    <w:lsdException w:name="Medium Shading 1 Accent 3" w:semiHidden="0" w:uiPriority="63" w:unhideWhenUsed="0"/>
+    <w:lsdException w:name="Medium Shading 2 Accent 3" w:semiHidden="0" w:uiPriority="64" w:unhideWhenUsed="0"/>
+    <w:lsdException w:name="Medium List 1 Accent 3" w:semiHidden="0" w:uiPriority="65" w:unhideWhenUsed="0"/>
+    <w:lsdException w:name="Medium List 2 Accent 3" w:semiHidden="0" w:uiPriority="66" w:unhideWhenUsed="0"/>
+    <w:lsdException w:name="Medium Grid 1 Accent 3" w:semiHidden="0" w:uiPriority="67" w:unhideWhenUsed="0"/>
+    <w:lsdException w:name="Medium Grid 2 Accent 3" w:semiHidden="0" w:uiPriority="68" w:unhideWhenUsed="0"/>
+    <w:lsdException w:name="Medium Grid 3 Accent 3" w:semiHidden="0" w:uiPriority="69" w:unhideWhenUsed="0"/>
+    <w:lsdException w:name="Dark List Accent 3" w:semiHidden="0" w:uiPriority="70" w:unhideWhenUsed="0"/>
+    <w:lsdException w:name="Colorful Shading Accent 3" w:semiHidden="0" w:uiPriority="71" w:unhideWhenUsed="0"/>
+    <w:lsdException w:name="Colorful List Accent 3" w:semiHidden="0" w:uiPriority="72" w:unhideWhenUsed="0"/>
+    <w:lsdException w:name="Colorful Grid Accent 3" w:semiHidden="0" w:uiPriority="73" w:unhideWhenUsed="0"/>
+    <w:lsdException w:name="Light Shading Accent 4" w:semiHidden="0" w:uiPriority="60" w:unhideWhenUsed="0"/>
+    <w:lsdException w:name="Light List Accent 4" w:semiHidden="0" w:uiPriority="61" w:unhideWhenUsed="0"/>
+    <w:lsdException w:name="Light Grid Accent 4" w:semiHidden="0" w:uiPriority="62" w:unhideWhenUsed="0"/>
+    <w:lsdException w:name="Medium Shading 1 Accent 4" w:semiHidden="0" w:uiPriority="63" w:unhideWhenUsed="0"/>
+    <w:lsdException w:name="Medium Shading 2 Accent 4" w:semiHidden="0" w:uiPriority="64" w:unhideWhenUsed="0"/>
+    <w:lsdException w:name="Medium List 1 Accent 4" w:semiHidden="0" w:uiPriority="65" w:unhideWhenUsed="0"/>
+    <w:lsdException w:name="Medium List 2 Accent 4" w:semiHidden="0" w:uiPriority="66" w:unhideWhenUsed="0"/>
+    <w:lsdException w:name="Medium Grid 1 Accent 4" w:semiHidden="0" w:uiPriority="67" w:unhideWhenUsed="0"/>
+    <w:lsdException w:name="Medium Grid 2 Accent 4" w:semiHidden="0" w:uiPriority="68" w:unhideWhenUsed="0"/>
+    <w:lsdException w:name="Medium Grid 3 Accent 4" w:semiHidden="0" w:uiPriority="69" w:unhideWhenUsed="0"/>
+    <w:lsdException w:name="Dark List Accent 4" w:semiHidden="0" w:uiPriority="70" w:unhideWhenUsed="0"/>
+    <w:lsdException w:name="Colorful Shading Accent 4" w:semiHidden="0" w:uiPriority="71" w:unhideWhenUsed="0"/>
+    <w:lsdException w:name="Colorful List Accent 4" w:semiHidden="0" w:uiPriority="72" w:unhideWhenUsed="0"/>
+    <w:lsdException w:name="Colorful Grid Accent 4" w:semiHidden="0" w:uiPriority="73" w:unhideWhenUsed="0"/>
+    <w:lsdException w:name="Light Shading Accent 5" w:semiHidden="0" w:uiPriority="60" w:unhideWhenUsed="0"/>
+    <w:lsdException w:name="Light List Accent 5" w:semiHidden="0" w:uiPriority="61" w:unhideWhenUsed="0"/>
+    <w:lsdException w:name="Light Grid Accent 5" w:semiHidden="0" w:uiPriority="62" w:unhideWhenUsed="0"/>
+    <w:lsdException w:name="Medium Shading 1 Accent 5" w:semiHidden="0" w:uiPriority="63" w:unhideWhenUsed="0"/>
+    <w:lsdException w:name="Medium Shading 2 Accent 5" w:semiHidden="0" w:uiPriority="64" w:unhideWhenUsed="0"/>
+    <w:lsdException w:name="Medium List 1 Accent 5" w:semiHidden="0" w:uiPriority="65" w:unhideWhenUsed="0"/>
+    <w:lsdException w:name="Medium List 2 Accent 5" w:semiHidden="0" w:uiPriority="66" w:unhideWhenUsed="0"/>
+    <w:lsdException w:name="Medium Grid 1 Accent 5" w:semiHidden="0" w:uiPriority="67" w:unhideWhenUsed="0"/>
+    <w:lsdException w:name="Medium Grid 2 Accent 5" w:semiHidden="0" w:uiPriority="68" w:unhideWhenUsed="0"/>
+    <w:lsdException w:name="Medium Grid 3 Accent 5" w:semiHidden="0" w:uiPriority="69" w:unhideWhenUsed="0"/>
+    <w:lsdException w:name="Dark List Accent 5" w:semiHidden="0" w:uiPriority="70" w:unhideWhenUsed="0"/>
+    <w:lsdException w:name="Colorful Shading Accent 5" w:semiHidden="0" w:uiPriority="71" w:unhideWhenUsed="0"/>
+    <w:lsdException w:name="Colorful List Accent 5" w:semiHidden="0" w:uiPriority="72" w:unhideWhenUsed="0"/>
+    <w:lsdException w:name="Colorful Grid Accent 5" w:semiHidden="0" w:uiPriority="73" w:unhideWhenUsed="0"/>
+    <w:lsdException w:name="Light Shading Accent 6" w:semiHidden="0" w:uiPriority="60" w:unhideWhenUsed="0"/>
+    <w:lsdException w:name="Light List Accent 6" w:semiHidden="0" w:uiPriority="61" w:unhideWhenUsed="0"/>
+    <w:lsdException w:name="Light Grid Accent 6" w:semiHidden="0" w:uiPriority="62" w:unhideWhenUsed="0"/>
+    <w:lsdException w:name="Medium Shading 1 Accent 6" w:semiHidden="0" w:uiPriority="63" w:unhideWhenUsed="0"/>
+    <w:lsdException w:name="Medium Shading 2 Accent 6" w:semiHidden="0" w:uiPriority="64" w:unhideWhenUsed="0"/>
+    <w:lsdException w:name="Medium List 1 Accent 6" w:semiHidden="0" w:uiPriority="65" w:unhideWhenUsed="0"/>
+    <w:lsdException w:name="Medium List 2 Accent 6" w:semiHidden="0" w:uiPriority="66" w:unhideWhenUsed="0"/>
+    <w:lsdException w:name="Medium Grid 1 Accent 6" w:semiHidden="0" w:uiPriority="67" w:unhideWhenUsed="0"/>
+    <w:lsdException w:name="Medium Grid 2 Accent 6" w:semiHidden="0" w:uiPriority="68" w:unhideWhenUsed="0"/>
+    <w:lsdException w:name="Medium Grid 3 Accent 6" w:semiHidden="0" w:uiPriority="69" w:unhideWhenUsed="0"/>
+    <w:lsdException w:name="Dark List Accent 6" w:semiHidden="0" w:uiPriority="70" w:unhideWhenUsed="0"/>
+    <w:lsdException w:name="Colorful Shading Accent 6" w:semiHidden="0" w:uiPriority="71" w:unhideWhenUsed="0"/>
+    <w:lsdException w:name="Colorful List Accent 6" w:semiHidden="0" w:uiPriority="72" w:unhideWhenUsed="0"/>
+    <w:lsdException w:name="Colorful Grid Accent 6" w:semiHidden="0" w:uiPriority="73" w:unhideWhenUsed="0"/>
+    <w:lsdException w:name="Subtle Emphasis" w:semiHidden="0" w:uiPriority="19" w:unhideWhenUsed="0" w:qFormat="1"/>
+    <w:lsdException w:name="Intense Emphasis" w:semiHidden="0" w:uiPriority="21" w:unhideWhenUsed="0" w:qFormat="1"/>
+    <w:lsdException w:name="Subtle Reference" w:semiHidden="0" w:uiPriority="31" w:unhideWhenUsed="0" w:qFormat="1"/>
+    <w:lsdException w:name="Intense Reference" w:semiHidden="0" w:uiPriority="32" w:unhideWhenUsed="0" w:qFormat="1"/>
+    <w:lsdException w:name="Book Title" w:semiHidden="0" w:uiPriority="33" w:unhideWhenUsed="0" w:qFormat="1"/>
+    <w:lsdException w:name="Bibliography" w:uiPriority="37"/>
+    <w:lsdException w:name="TOC Heading" w:uiPriority="39" w:qFormat="1"/>
   </w:latentStyles>
   <w:style w:type="paragraph" w:default="1" w:styleId="Norml">
     <w:name w:val="Normal"/>
@@ -6169,7 +6078,7 @@
 </file>
 
 <file path=customXml/itemProps1.xml><?xml version="1.0" encoding="utf-8"?>
-<ds:datastoreItem xmlns:ds="http://schemas.openxmlformats.org/officeDocument/2006/customXml" ds:itemID="{F43E38EE-4731-4F80-8CC1-BD137D3A0275}">
+<ds:datastoreItem xmlns:ds="http://schemas.openxmlformats.org/officeDocument/2006/customXml" ds:itemID="{E22188E5-8ED4-4E29-B5E2-7F31BC467BF4}">
   <ds:schemaRefs>
     <ds:schemaRef ds:uri="http://schemas.openxmlformats.org/officeDocument/2006/bibliography"/>
   </ds:schemaRefs>

</xml_diff>

<commit_message>
5500 w, kliens-oldal, szerver-oldal javítás
</commit_message>
<xml_diff>
--- a/doc/Szakdolgozat.docx
+++ b/doc/Szakdolgozat.docx
@@ -63,7 +63,7 @@
             </w:rPr>
             <w:fldChar w:fldCharType="separate"/>
           </w:r>
-          <w:hyperlink w:anchor="_Toc415405434" w:history="1">
+          <w:hyperlink w:anchor="_Toc415459744" w:history="1">
             <w:r>
               <w:rPr>
                 <w:rStyle w:val="Hiperhivatkozs"/>
@@ -106,7 +106,7 @@
                 <w:noProof/>
                 <w:webHidden/>
               </w:rPr>
-              <w:instrText xml:space="preserve"> PAGEREF _Toc415405434 \h </w:instrText>
+              <w:instrText xml:space="preserve"> PAGEREF _Toc415459744 \h </w:instrText>
             </w:r>
             <w:r>
               <w:rPr>
@@ -126,7 +126,7 @@
                 <w:noProof/>
                 <w:webHidden/>
               </w:rPr>
-              <w:t>3</w:t>
+              <w:t>4</w:t>
             </w:r>
             <w:r>
               <w:rPr>
@@ -151,7 +151,7 @@
               <w:lang w:val="en-US"/>
             </w:rPr>
           </w:pPr>
-          <w:hyperlink w:anchor="_Toc415405435" w:history="1">
+          <w:hyperlink w:anchor="_Toc415459745" w:history="1">
             <w:r>
               <w:rPr>
                 <w:rStyle w:val="Hiperhivatkozs"/>
@@ -194,7 +194,7 @@
                 <w:noProof/>
                 <w:webHidden/>
               </w:rPr>
-              <w:instrText xml:space="preserve"> PAGEREF _Toc415405435 \h </w:instrText>
+              <w:instrText xml:space="preserve"> PAGEREF _Toc415459745 \h </w:instrText>
             </w:r>
             <w:r>
               <w:rPr>
@@ -214,7 +214,7 @@
                 <w:noProof/>
                 <w:webHidden/>
               </w:rPr>
-              <w:t>3</w:t>
+              <w:t>4</w:t>
             </w:r>
             <w:r>
               <w:rPr>
@@ -239,7 +239,7 @@
               <w:lang w:val="en-US"/>
             </w:rPr>
           </w:pPr>
-          <w:hyperlink w:anchor="_Toc415405436" w:history="1">
+          <w:hyperlink w:anchor="_Toc415459746" w:history="1">
             <w:r>
               <w:rPr>
                 <w:rStyle w:val="Hiperhivatkozs"/>
@@ -282,7 +282,7 @@
                 <w:noProof/>
                 <w:webHidden/>
               </w:rPr>
-              <w:instrText xml:space="preserve"> PAGEREF _Toc415405436 \h </w:instrText>
+              <w:instrText xml:space="preserve"> PAGEREF _Toc415459746 \h </w:instrText>
             </w:r>
             <w:r>
               <w:rPr>
@@ -302,7 +302,7 @@
                 <w:noProof/>
                 <w:webHidden/>
               </w:rPr>
-              <w:t>3</w:t>
+              <w:t>4</w:t>
             </w:r>
             <w:r>
               <w:rPr>
@@ -327,7 +327,7 @@
               <w:lang w:val="en-US"/>
             </w:rPr>
           </w:pPr>
-          <w:hyperlink w:anchor="_Toc415405437" w:history="1">
+          <w:hyperlink w:anchor="_Toc415459747" w:history="1">
             <w:r>
               <w:rPr>
                 <w:rStyle w:val="Hiperhivatkozs"/>
@@ -370,7 +370,7 @@
                 <w:noProof/>
                 <w:webHidden/>
               </w:rPr>
-              <w:instrText xml:space="preserve"> PAGEREF _Toc415405437 \h </w:instrText>
+              <w:instrText xml:space="preserve"> PAGEREF _Toc415459747 \h </w:instrText>
             </w:r>
             <w:r>
               <w:rPr>
@@ -390,7 +390,7 @@
                 <w:noProof/>
                 <w:webHidden/>
               </w:rPr>
-              <w:t>3</w:t>
+              <w:t>5</w:t>
             </w:r>
             <w:r>
               <w:rPr>
@@ -415,7 +415,7 @@
               <w:lang w:val="en-US"/>
             </w:rPr>
           </w:pPr>
-          <w:hyperlink w:anchor="_Toc415405438" w:history="1">
+          <w:hyperlink w:anchor="_Toc415459748" w:history="1">
             <w:r>
               <w:rPr>
                 <w:rStyle w:val="Hiperhivatkozs"/>
@@ -458,7 +458,7 @@
                 <w:noProof/>
                 <w:webHidden/>
               </w:rPr>
-              <w:instrText xml:space="preserve"> PAGEREF _Toc415405438 \h </w:instrText>
+              <w:instrText xml:space="preserve"> PAGEREF _Toc415459748 \h </w:instrText>
             </w:r>
             <w:r>
               <w:rPr>
@@ -478,7 +478,7 @@
                 <w:noProof/>
                 <w:webHidden/>
               </w:rPr>
-              <w:t>4</w:t>
+              <w:t>5</w:t>
             </w:r>
             <w:r>
               <w:rPr>
@@ -503,7 +503,7 @@
               <w:lang w:val="en-US"/>
             </w:rPr>
           </w:pPr>
-          <w:hyperlink w:anchor="_Toc415405439" w:history="1">
+          <w:hyperlink w:anchor="_Toc415459749" w:history="1">
             <w:r>
               <w:rPr>
                 <w:rStyle w:val="Hiperhivatkozs"/>
@@ -546,7 +546,7 @@
                 <w:noProof/>
                 <w:webHidden/>
               </w:rPr>
-              <w:instrText xml:space="preserve"> PAGEREF _Toc415405439 \h </w:instrText>
+              <w:instrText xml:space="preserve"> PAGEREF _Toc415459749 \h </w:instrText>
             </w:r>
             <w:r>
               <w:rPr>
@@ -566,7 +566,7 @@
                 <w:noProof/>
                 <w:webHidden/>
               </w:rPr>
-              <w:t>4</w:t>
+              <w:t>5</w:t>
             </w:r>
             <w:r>
               <w:rPr>
@@ -591,7 +591,7 @@
               <w:lang w:val="en-US"/>
             </w:rPr>
           </w:pPr>
-          <w:hyperlink w:anchor="_Toc415405440" w:history="1">
+          <w:hyperlink w:anchor="_Toc415459750" w:history="1">
             <w:r>
               <w:rPr>
                 <w:rStyle w:val="Hiperhivatkozs"/>
@@ -636,7 +636,7 @@
                 <w:noProof/>
                 <w:webHidden/>
               </w:rPr>
-              <w:instrText xml:space="preserve"> PAGEREF _Toc415405440 \h </w:instrText>
+              <w:instrText xml:space="preserve"> PAGEREF _Toc415459750 \h </w:instrText>
             </w:r>
             <w:r>
               <w:rPr>
@@ -656,7 +656,7 @@
                 <w:noProof/>
                 <w:webHidden/>
               </w:rPr>
-              <w:t>4</w:t>
+              <w:t>5</w:t>
             </w:r>
             <w:r>
               <w:rPr>
@@ -681,7 +681,7 @@
               <w:lang w:val="en-US"/>
             </w:rPr>
           </w:pPr>
-          <w:hyperlink w:anchor="_Toc415405441" w:history="1">
+          <w:hyperlink w:anchor="_Toc415459751" w:history="1">
             <w:r>
               <w:rPr>
                 <w:rStyle w:val="Hiperhivatkozs"/>
@@ -724,7 +724,7 @@
                 <w:noProof/>
                 <w:webHidden/>
               </w:rPr>
-              <w:instrText xml:space="preserve"> PAGEREF _Toc415405441 \h </w:instrText>
+              <w:instrText xml:space="preserve"> PAGEREF _Toc415459751 \h </w:instrText>
             </w:r>
             <w:r>
               <w:rPr>
@@ -744,7 +744,7 @@
                 <w:noProof/>
                 <w:webHidden/>
               </w:rPr>
-              <w:t>4</w:t>
+              <w:t>6</w:t>
             </w:r>
             <w:r>
               <w:rPr>
@@ -769,7 +769,7 @@
               <w:lang w:val="en-US"/>
             </w:rPr>
           </w:pPr>
-          <w:hyperlink w:anchor="_Toc415405442" w:history="1">
+          <w:hyperlink w:anchor="_Toc415459752" w:history="1">
             <w:r>
               <w:rPr>
                 <w:rStyle w:val="Hiperhivatkozs"/>
@@ -814,7 +814,7 @@
                 <w:noProof/>
                 <w:webHidden/>
               </w:rPr>
-              <w:instrText xml:space="preserve"> PAGEREF _Toc415405442 \h </w:instrText>
+              <w:instrText xml:space="preserve"> PAGEREF _Toc415459752 \h </w:instrText>
             </w:r>
             <w:r>
               <w:rPr>
@@ -834,7 +834,7 @@
                 <w:noProof/>
                 <w:webHidden/>
               </w:rPr>
-              <w:t>5</w:t>
+              <w:t>6</w:t>
             </w:r>
             <w:r>
               <w:rPr>
@@ -859,7 +859,7 @@
               <w:lang w:val="en-US"/>
             </w:rPr>
           </w:pPr>
-          <w:hyperlink w:anchor="_Toc415405443" w:history="1">
+          <w:hyperlink w:anchor="_Toc415459753" w:history="1">
             <w:r>
               <w:rPr>
                 <w:rStyle w:val="Hiperhivatkozs"/>
@@ -904,7 +904,7 @@
                 <w:noProof/>
                 <w:webHidden/>
               </w:rPr>
-              <w:instrText xml:space="preserve"> PAGEREF _Toc415405443 \h </w:instrText>
+              <w:instrText xml:space="preserve"> PAGEREF _Toc415459753 \h </w:instrText>
             </w:r>
             <w:r>
               <w:rPr>
@@ -924,7 +924,7 @@
                 <w:noProof/>
                 <w:webHidden/>
               </w:rPr>
-              <w:t>6</w:t>
+              <w:t>7</w:t>
             </w:r>
             <w:r>
               <w:rPr>
@@ -949,7 +949,7 @@
               <w:lang w:val="en-US"/>
             </w:rPr>
           </w:pPr>
-          <w:hyperlink w:anchor="_Toc415405444" w:history="1">
+          <w:hyperlink w:anchor="_Toc415459754" w:history="1">
             <w:r>
               <w:rPr>
                 <w:rStyle w:val="Hiperhivatkozs"/>
@@ -994,7 +994,7 @@
                 <w:noProof/>
                 <w:webHidden/>
               </w:rPr>
-              <w:instrText xml:space="preserve"> PAGEREF _Toc415405444 \h </w:instrText>
+              <w:instrText xml:space="preserve"> PAGEREF _Toc415459754 \h </w:instrText>
             </w:r>
             <w:r>
               <w:rPr>
@@ -1014,7 +1014,7 @@
                 <w:noProof/>
                 <w:webHidden/>
               </w:rPr>
-              <w:t>6</w:t>
+              <w:t>7</w:t>
             </w:r>
             <w:r>
               <w:rPr>
@@ -1039,7 +1039,7 @@
               <w:lang w:val="en-US"/>
             </w:rPr>
           </w:pPr>
-          <w:hyperlink w:anchor="_Toc415405445" w:history="1">
+          <w:hyperlink w:anchor="_Toc415459755" w:history="1">
             <w:r>
               <w:rPr>
                 <w:rStyle w:val="Hiperhivatkozs"/>
@@ -1084,7 +1084,7 @@
                 <w:noProof/>
                 <w:webHidden/>
               </w:rPr>
-              <w:instrText xml:space="preserve"> PAGEREF _Toc415405445 \h </w:instrText>
+              <w:instrText xml:space="preserve"> PAGEREF _Toc415459755 \h </w:instrText>
             </w:r>
             <w:r>
               <w:rPr>
@@ -1104,7 +1104,7 @@
                 <w:noProof/>
                 <w:webHidden/>
               </w:rPr>
-              <w:t>6</w:t>
+              <w:t>7</w:t>
             </w:r>
             <w:r>
               <w:rPr>
@@ -1129,7 +1129,7 @@
               <w:lang w:val="en-US"/>
             </w:rPr>
           </w:pPr>
-          <w:hyperlink w:anchor="_Toc415405446" w:history="1">
+          <w:hyperlink w:anchor="_Toc415459756" w:history="1">
             <w:r>
               <w:rPr>
                 <w:rStyle w:val="Hiperhivatkozs"/>
@@ -1172,7 +1172,7 @@
                 <w:noProof/>
                 <w:webHidden/>
               </w:rPr>
-              <w:instrText xml:space="preserve"> PAGEREF _Toc415405446 \h </w:instrText>
+              <w:instrText xml:space="preserve"> PAGEREF _Toc415459756 \h </w:instrText>
             </w:r>
             <w:r>
               <w:rPr>
@@ -1192,7 +1192,7 @@
                 <w:noProof/>
                 <w:webHidden/>
               </w:rPr>
-              <w:t>7</w:t>
+              <w:t>8</w:t>
             </w:r>
             <w:r>
               <w:rPr>
@@ -1217,7 +1217,7 @@
               <w:lang w:val="en-US"/>
             </w:rPr>
           </w:pPr>
-          <w:hyperlink w:anchor="_Toc415405447" w:history="1">
+          <w:hyperlink w:anchor="_Toc415459757" w:history="1">
             <w:r>
               <w:rPr>
                 <w:rStyle w:val="Hiperhivatkozs"/>
@@ -1260,7 +1260,7 @@
                 <w:noProof/>
                 <w:webHidden/>
               </w:rPr>
-              <w:instrText xml:space="preserve"> PAGEREF _Toc415405447 \h </w:instrText>
+              <w:instrText xml:space="preserve"> PAGEREF _Toc415459757 \h </w:instrText>
             </w:r>
             <w:r>
               <w:rPr>
@@ -1280,7 +1280,7 @@
                 <w:noProof/>
                 <w:webHidden/>
               </w:rPr>
-              <w:t>7</w:t>
+              <w:t>8</w:t>
             </w:r>
             <w:r>
               <w:rPr>
@@ -1305,7 +1305,7 @@
               <w:lang w:val="en-US"/>
             </w:rPr>
           </w:pPr>
-          <w:hyperlink w:anchor="_Toc415405448" w:history="1">
+          <w:hyperlink w:anchor="_Toc415459758" w:history="1">
             <w:r>
               <w:rPr>
                 <w:rStyle w:val="Hiperhivatkozs"/>
@@ -1329,7 +1329,7 @@
                 <w:rFonts w:cs="Times New Roman"/>
                 <w:noProof/>
               </w:rPr>
-              <w:t>Szerveroldal</w:t>
+              <w:t>Szerver-oldal</w:t>
             </w:r>
             <w:r>
               <w:rPr>
@@ -1350,7 +1350,7 @@
                 <w:noProof/>
                 <w:webHidden/>
               </w:rPr>
-              <w:instrText xml:space="preserve"> PAGEREF _Toc415405448 \h </w:instrText>
+              <w:instrText xml:space="preserve"> PAGEREF _Toc415459758 \h </w:instrText>
             </w:r>
             <w:r>
               <w:rPr>
@@ -1370,7 +1370,7 @@
                 <w:noProof/>
                 <w:webHidden/>
               </w:rPr>
-              <w:t>7</w:t>
+              <w:t>8</w:t>
             </w:r>
             <w:r>
               <w:rPr>
@@ -1395,7 +1395,7 @@
               <w:lang w:val="en-US"/>
             </w:rPr>
           </w:pPr>
-          <w:hyperlink w:anchor="_Toc415405449" w:history="1">
+          <w:hyperlink w:anchor="_Toc415459759" w:history="1">
             <w:r>
               <w:rPr>
                 <w:rStyle w:val="Hiperhivatkozs"/>
@@ -1438,7 +1438,7 @@
                 <w:noProof/>
                 <w:webHidden/>
               </w:rPr>
-              <w:instrText xml:space="preserve"> PAGEREF _Toc415405449 \h </w:instrText>
+              <w:instrText xml:space="preserve"> PAGEREF _Toc415459759 \h </w:instrText>
             </w:r>
             <w:r>
               <w:rPr>
@@ -1458,7 +1458,7 @@
                 <w:noProof/>
                 <w:webHidden/>
               </w:rPr>
-              <w:t>7</w:t>
+              <w:t>8</w:t>
             </w:r>
             <w:r>
               <w:rPr>
@@ -1483,7 +1483,7 @@
               <w:lang w:val="en-US"/>
             </w:rPr>
           </w:pPr>
-          <w:hyperlink w:anchor="_Toc415405450" w:history="1">
+          <w:hyperlink w:anchor="_Toc415459760" w:history="1">
             <w:r>
               <w:rPr>
                 <w:rStyle w:val="Hiperhivatkozs"/>
@@ -1526,7 +1526,7 @@
                 <w:noProof/>
                 <w:webHidden/>
               </w:rPr>
-              <w:instrText xml:space="preserve"> PAGEREF _Toc415405450 \h </w:instrText>
+              <w:instrText xml:space="preserve"> PAGEREF _Toc415459760 \h </w:instrText>
             </w:r>
             <w:r>
               <w:rPr>
@@ -1546,7 +1546,7 @@
                 <w:noProof/>
                 <w:webHidden/>
               </w:rPr>
-              <w:t>7</w:t>
+              <w:t>9</w:t>
             </w:r>
             <w:r>
               <w:rPr>
@@ -1571,7 +1571,7 @@
               <w:lang w:val="en-US"/>
             </w:rPr>
           </w:pPr>
-          <w:hyperlink w:anchor="_Toc415405451" w:history="1">
+          <w:hyperlink w:anchor="_Toc415459761" w:history="1">
             <w:r>
               <w:rPr>
                 <w:rStyle w:val="Hiperhivatkozs"/>
@@ -1595,7 +1595,7 @@
                 <w:rFonts w:cs="Times New Roman"/>
                 <w:noProof/>
               </w:rPr>
-              <w:t>Kliensoldal</w:t>
+              <w:t>Kliens-oldal</w:t>
             </w:r>
             <w:r>
               <w:rPr>
@@ -1616,7 +1616,7 @@
                 <w:noProof/>
                 <w:webHidden/>
               </w:rPr>
-              <w:instrText xml:space="preserve"> PAGEREF _Toc415405451 \h </w:instrText>
+              <w:instrText xml:space="preserve"> PAGEREF _Toc415459761 \h </w:instrText>
             </w:r>
             <w:r>
               <w:rPr>
@@ -1636,7 +1636,7 @@
                 <w:noProof/>
                 <w:webHidden/>
               </w:rPr>
-              <w:t>8</w:t>
+              <w:t>10</w:t>
             </w:r>
             <w:r>
               <w:rPr>
@@ -1661,7 +1661,7 @@
               <w:lang w:val="en-US"/>
             </w:rPr>
           </w:pPr>
-          <w:hyperlink w:anchor="_Toc415405452" w:history="1">
+          <w:hyperlink w:anchor="_Toc415459762" w:history="1">
             <w:r>
               <w:rPr>
                 <w:rStyle w:val="Hiperhivatkozs"/>
@@ -1704,7 +1704,7 @@
                 <w:noProof/>
                 <w:webHidden/>
               </w:rPr>
-              <w:instrText xml:space="preserve"> PAGEREF _Toc415405452 \h </w:instrText>
+              <w:instrText xml:space="preserve"> PAGEREF _Toc415459762 \h </w:instrText>
             </w:r>
             <w:r>
               <w:rPr>
@@ -1724,7 +1724,7 @@
                 <w:noProof/>
                 <w:webHidden/>
               </w:rPr>
-              <w:t>8</w:t>
+              <w:t>10</w:t>
             </w:r>
             <w:r>
               <w:rPr>
@@ -1749,7 +1749,7 @@
               <w:lang w:val="en-US"/>
             </w:rPr>
           </w:pPr>
-          <w:hyperlink w:anchor="_Toc415405453" w:history="1">
+          <w:hyperlink w:anchor="_Toc415459763" w:history="1">
             <w:r>
               <w:rPr>
                 <w:rStyle w:val="Hiperhivatkozs"/>
@@ -1794,7 +1794,7 @@
                 <w:noProof/>
                 <w:webHidden/>
               </w:rPr>
-              <w:instrText xml:space="preserve"> PAGEREF _Toc415405453 \h </w:instrText>
+              <w:instrText xml:space="preserve"> PAGEREF _Toc415459763 \h </w:instrText>
             </w:r>
             <w:r>
               <w:rPr>
@@ -1814,7 +1814,7 @@
                 <w:noProof/>
                 <w:webHidden/>
               </w:rPr>
-              <w:t>9</w:t>
+              <w:t>10</w:t>
             </w:r>
             <w:r>
               <w:rPr>
@@ -1839,7 +1839,7 @@
               <w:lang w:val="en-US"/>
             </w:rPr>
           </w:pPr>
-          <w:hyperlink w:anchor="_Toc415405454" w:history="1">
+          <w:hyperlink w:anchor="_Toc415459764" w:history="1">
             <w:r>
               <w:rPr>
                 <w:rStyle w:val="Hiperhivatkozs"/>
@@ -1884,7 +1884,7 @@
                 <w:noProof/>
                 <w:webHidden/>
               </w:rPr>
-              <w:instrText xml:space="preserve"> PAGEREF _Toc415405454 \h </w:instrText>
+              <w:instrText xml:space="preserve"> PAGEREF _Toc415459764 \h </w:instrText>
             </w:r>
             <w:r>
               <w:rPr>
@@ -1904,7 +1904,7 @@
                 <w:noProof/>
                 <w:webHidden/>
               </w:rPr>
-              <w:t>10</w:t>
+              <w:t>11</w:t>
             </w:r>
             <w:r>
               <w:rPr>
@@ -1929,7 +1929,7 @@
               <w:lang w:val="en-US"/>
             </w:rPr>
           </w:pPr>
-          <w:hyperlink w:anchor="_Toc415405455" w:history="1">
+          <w:hyperlink w:anchor="_Toc415459765" w:history="1">
             <w:r>
               <w:rPr>
                 <w:rStyle w:val="Hiperhivatkozs"/>
@@ -1974,7 +1974,7 @@
                 <w:noProof/>
                 <w:webHidden/>
               </w:rPr>
-              <w:instrText xml:space="preserve"> PAGEREF _Toc415405455 \h </w:instrText>
+              <w:instrText xml:space="preserve"> PAGEREF _Toc415459765 \h </w:instrText>
             </w:r>
             <w:r>
               <w:rPr>
@@ -1994,7 +1994,7 @@
                 <w:noProof/>
                 <w:webHidden/>
               </w:rPr>
-              <w:t>10</w:t>
+              <w:t>11</w:t>
             </w:r>
             <w:r>
               <w:rPr>
@@ -2019,7 +2019,7 @@
               <w:lang w:val="en-US"/>
             </w:rPr>
           </w:pPr>
-          <w:hyperlink w:anchor="_Toc415405456" w:history="1">
+          <w:hyperlink w:anchor="_Toc415459766" w:history="1">
             <w:r>
               <w:rPr>
                 <w:rStyle w:val="Hiperhivatkozs"/>
@@ -2064,7 +2064,7 @@
                 <w:noProof/>
                 <w:webHidden/>
               </w:rPr>
-              <w:instrText xml:space="preserve"> PAGEREF _Toc415405456 \h </w:instrText>
+              <w:instrText xml:space="preserve"> PAGEREF _Toc415459766 \h </w:instrText>
             </w:r>
             <w:r>
               <w:rPr>
@@ -2084,7 +2084,7 @@
                 <w:noProof/>
                 <w:webHidden/>
               </w:rPr>
-              <w:t>10</w:t>
+              <w:t>11</w:t>
             </w:r>
             <w:r>
               <w:rPr>
@@ -2109,7 +2109,7 @@
               <w:lang w:val="en-US"/>
             </w:rPr>
           </w:pPr>
-          <w:hyperlink w:anchor="_Toc415405457" w:history="1">
+          <w:hyperlink w:anchor="_Toc415459767" w:history="1">
             <w:r>
               <w:rPr>
                 <w:rStyle w:val="Hiperhivatkozs"/>
@@ -2152,7 +2152,7 @@
                 <w:noProof/>
                 <w:webHidden/>
               </w:rPr>
-              <w:instrText xml:space="preserve"> PAGEREF _Toc415405457 \h </w:instrText>
+              <w:instrText xml:space="preserve"> PAGEREF _Toc415459767 \h </w:instrText>
             </w:r>
             <w:r>
               <w:rPr>
@@ -2172,7 +2172,7 @@
                 <w:noProof/>
                 <w:webHidden/>
               </w:rPr>
-              <w:t>10</w:t>
+              <w:t>11</w:t>
             </w:r>
             <w:r>
               <w:rPr>
@@ -2197,7 +2197,7 @@
               <w:lang w:val="en-US"/>
             </w:rPr>
           </w:pPr>
-          <w:hyperlink w:anchor="_Toc415405458" w:history="1">
+          <w:hyperlink w:anchor="_Toc415459768" w:history="1">
             <w:r>
               <w:rPr>
                 <w:rStyle w:val="Hiperhivatkozs"/>
@@ -2240,7 +2240,7 @@
                 <w:noProof/>
                 <w:webHidden/>
               </w:rPr>
-              <w:instrText xml:space="preserve"> PAGEREF _Toc415405458 \h </w:instrText>
+              <w:instrText xml:space="preserve"> PAGEREF _Toc415459768 \h </w:instrText>
             </w:r>
             <w:r>
               <w:rPr>
@@ -2260,7 +2260,7 @@
                 <w:noProof/>
                 <w:webHidden/>
               </w:rPr>
-              <w:t>11</w:t>
+              <w:t>12</w:t>
             </w:r>
             <w:r>
               <w:rPr>
@@ -2285,7 +2285,7 @@
               <w:lang w:val="en-US"/>
             </w:rPr>
           </w:pPr>
-          <w:hyperlink w:anchor="_Toc415405459" w:history="1">
+          <w:hyperlink w:anchor="_Toc415459769" w:history="1">
             <w:r>
               <w:rPr>
                 <w:rStyle w:val="Hiperhivatkozs"/>
@@ -2328,7 +2328,7 @@
                 <w:noProof/>
                 <w:webHidden/>
               </w:rPr>
-              <w:instrText xml:space="preserve"> PAGEREF _Toc415405459 \h </w:instrText>
+              <w:instrText xml:space="preserve"> PAGEREF _Toc415459769 \h </w:instrText>
             </w:r>
             <w:r>
               <w:rPr>
@@ -2348,7 +2348,7 @@
                 <w:noProof/>
                 <w:webHidden/>
               </w:rPr>
-              <w:t>11</w:t>
+              <w:t>12</w:t>
             </w:r>
             <w:r>
               <w:rPr>
@@ -2373,7 +2373,7 @@
               <w:lang w:val="en-US"/>
             </w:rPr>
           </w:pPr>
-          <w:hyperlink w:anchor="_Toc415405460" w:history="1">
+          <w:hyperlink w:anchor="_Toc415459770" w:history="1">
             <w:r>
               <w:rPr>
                 <w:rStyle w:val="Hiperhivatkozs"/>
@@ -2397,7 +2397,7 @@
                 <w:rFonts w:cs="Times New Roman"/>
                 <w:noProof/>
               </w:rPr>
-              <w:t>Megvalósítás</w:t>
+              <w:t>Megvalósítási eklépzelés</w:t>
             </w:r>
             <w:r>
               <w:rPr>
@@ -2418,7 +2418,7 @@
                 <w:noProof/>
                 <w:webHidden/>
               </w:rPr>
-              <w:instrText xml:space="preserve"> PAGEREF _Toc415405460 \h </w:instrText>
+              <w:instrText xml:space="preserve"> PAGEREF _Toc415459770 \h </w:instrText>
             </w:r>
             <w:r>
               <w:rPr>
@@ -2438,7 +2438,7 @@
                 <w:noProof/>
                 <w:webHidden/>
               </w:rPr>
-              <w:t>12</w:t>
+              <w:t>14</w:t>
             </w:r>
             <w:r>
               <w:rPr>
@@ -2463,7 +2463,7 @@
               <w:lang w:val="en-US"/>
             </w:rPr>
           </w:pPr>
-          <w:hyperlink w:anchor="_Toc415405461" w:history="1">
+          <w:hyperlink w:anchor="_Toc415459771" w:history="1">
             <w:r>
               <w:rPr>
                 <w:rStyle w:val="Hiperhivatkozs"/>
@@ -2506,7 +2506,7 @@
                 <w:noProof/>
                 <w:webHidden/>
               </w:rPr>
-              <w:instrText xml:space="preserve"> PAGEREF _Toc415405461 \h </w:instrText>
+              <w:instrText xml:space="preserve"> PAGEREF _Toc415459771 \h </w:instrText>
             </w:r>
             <w:r>
               <w:rPr>
@@ -2526,7 +2526,7 @@
                 <w:noProof/>
                 <w:webHidden/>
               </w:rPr>
-              <w:t>12</w:t>
+              <w:t>14</w:t>
             </w:r>
             <w:r>
               <w:rPr>
@@ -2551,7 +2551,7 @@
               <w:lang w:val="en-US"/>
             </w:rPr>
           </w:pPr>
-          <w:hyperlink w:anchor="_Toc415405462" w:history="1">
+          <w:hyperlink w:anchor="_Toc415459772" w:history="1">
             <w:r>
               <w:rPr>
                 <w:rStyle w:val="Hiperhivatkozs"/>
@@ -2596,7 +2596,7 @@
                 <w:noProof/>
                 <w:webHidden/>
               </w:rPr>
-              <w:instrText xml:space="preserve"> PAGEREF _Toc415405462 \h </w:instrText>
+              <w:instrText xml:space="preserve"> PAGEREF _Toc415459772 \h </w:instrText>
             </w:r>
             <w:r>
               <w:rPr>
@@ -2616,7 +2616,7 @@
                 <w:noProof/>
                 <w:webHidden/>
               </w:rPr>
-              <w:t>12</w:t>
+              <w:t>15</w:t>
             </w:r>
             <w:r>
               <w:rPr>
@@ -2641,7 +2641,7 @@
               <w:lang w:val="en-US"/>
             </w:rPr>
           </w:pPr>
-          <w:hyperlink w:anchor="_Toc415405463" w:history="1">
+          <w:hyperlink w:anchor="_Toc415459773" w:history="1">
             <w:r>
               <w:rPr>
                 <w:rStyle w:val="Hiperhivatkozs"/>
@@ -2686,7 +2686,7 @@
                 <w:noProof/>
                 <w:webHidden/>
               </w:rPr>
-              <w:instrText xml:space="preserve"> PAGEREF _Toc415405463 \h </w:instrText>
+              <w:instrText xml:space="preserve"> PAGEREF _Toc415459773 \h </w:instrText>
             </w:r>
             <w:r>
               <w:rPr>
@@ -2706,7 +2706,7 @@
                 <w:noProof/>
                 <w:webHidden/>
               </w:rPr>
-              <w:t>13</w:t>
+              <w:t>15</w:t>
             </w:r>
             <w:r>
               <w:rPr>
@@ -2731,7 +2731,7 @@
               <w:lang w:val="en-US"/>
             </w:rPr>
           </w:pPr>
-          <w:hyperlink w:anchor="_Toc415405464" w:history="1">
+          <w:hyperlink w:anchor="_Toc415459774" w:history="1">
             <w:r>
               <w:rPr>
                 <w:rStyle w:val="Hiperhivatkozs"/>
@@ -2776,7 +2776,7 @@
                 <w:noProof/>
                 <w:webHidden/>
               </w:rPr>
-              <w:instrText xml:space="preserve"> PAGEREF _Toc415405464 \h </w:instrText>
+              <w:instrText xml:space="preserve"> PAGEREF _Toc415459774 \h </w:instrText>
             </w:r>
             <w:r>
               <w:rPr>
@@ -2796,7 +2796,7 @@
                 <w:noProof/>
                 <w:webHidden/>
               </w:rPr>
-              <w:t>13</w:t>
+              <w:t>15</w:t>
             </w:r>
             <w:r>
               <w:rPr>
@@ -2821,7 +2821,7 @@
               <w:lang w:val="en-US"/>
             </w:rPr>
           </w:pPr>
-          <w:hyperlink w:anchor="_Toc415405465" w:history="1">
+          <w:hyperlink w:anchor="_Toc415459775" w:history="1">
             <w:r>
               <w:rPr>
                 <w:rStyle w:val="Hiperhivatkozs"/>
@@ -2866,7 +2866,7 @@
                 <w:noProof/>
                 <w:webHidden/>
               </w:rPr>
-              <w:instrText xml:space="preserve"> PAGEREF _Toc415405465 \h </w:instrText>
+              <w:instrText xml:space="preserve"> PAGEREF _Toc415459775 \h </w:instrText>
             </w:r>
             <w:r>
               <w:rPr>
@@ -2886,7 +2886,7 @@
                 <w:noProof/>
                 <w:webHidden/>
               </w:rPr>
-              <w:t>13</w:t>
+              <w:t>16</w:t>
             </w:r>
             <w:r>
               <w:rPr>
@@ -2911,7 +2911,7 @@
               <w:lang w:val="en-US"/>
             </w:rPr>
           </w:pPr>
-          <w:hyperlink w:anchor="_Toc415405466" w:history="1">
+          <w:hyperlink w:anchor="_Toc415459776" w:history="1">
             <w:r>
               <w:rPr>
                 <w:rStyle w:val="Hiperhivatkozs"/>
@@ -2956,7 +2956,7 @@
                 <w:noProof/>
                 <w:webHidden/>
               </w:rPr>
-              <w:instrText xml:space="preserve"> PAGEREF _Toc415405466 \h </w:instrText>
+              <w:instrText xml:space="preserve"> PAGEREF _Toc415459776 \h </w:instrText>
             </w:r>
             <w:r>
               <w:rPr>
@@ -2976,7 +2976,7 @@
                 <w:noProof/>
                 <w:webHidden/>
               </w:rPr>
-              <w:t>14</w:t>
+              <w:t>16</w:t>
             </w:r>
             <w:r>
               <w:rPr>
@@ -3001,7 +3001,7 @@
               <w:lang w:val="en-US"/>
             </w:rPr>
           </w:pPr>
-          <w:hyperlink w:anchor="_Toc415405467" w:history="1">
+          <w:hyperlink w:anchor="_Toc415459777" w:history="1">
             <w:r>
               <w:rPr>
                 <w:rStyle w:val="Hiperhivatkozs"/>
@@ -3017,13 +3017,14 @@
                 <w:lang w:val="en-US"/>
               </w:rPr>
               <w:tab/>
+              <w:t>M</w:t>
             </w:r>
             <w:r>
               <w:rPr>
                 <w:rStyle w:val="Hiperhivatkozs"/>
                 <w:noProof/>
               </w:rPr>
-              <w:t>A megvalósítás menete</w:t>
+              <w:t>egvalósítás menete</w:t>
             </w:r>
             <w:r>
               <w:rPr>
@@ -3044,7 +3045,7 @@
                 <w:noProof/>
                 <w:webHidden/>
               </w:rPr>
-              <w:instrText xml:space="preserve"> PAGEREF _Toc415405467 \h </w:instrText>
+              <w:instrText xml:space="preserve"> PAGEREF _Toc415459777 \h </w:instrText>
             </w:r>
             <w:r>
               <w:rPr>
@@ -3064,7 +3065,7 @@
                 <w:noProof/>
                 <w:webHidden/>
               </w:rPr>
-              <w:t>15</w:t>
+              <w:t>17</w:t>
             </w:r>
             <w:r>
               <w:rPr>
@@ -3089,7 +3090,7 @@
               <w:lang w:val="en-US"/>
             </w:rPr>
           </w:pPr>
-          <w:hyperlink w:anchor="_Toc415405468" w:history="1">
+          <w:hyperlink w:anchor="_Toc415459778" w:history="1">
             <w:r>
               <w:rPr>
                 <w:rStyle w:val="Hiperhivatkozs"/>
@@ -3132,7 +3133,7 @@
                 <w:noProof/>
                 <w:webHidden/>
               </w:rPr>
-              <w:instrText xml:space="preserve"> PAGEREF _Toc415405468 \h </w:instrText>
+              <w:instrText xml:space="preserve"> PAGEREF _Toc415459778 \h </w:instrText>
             </w:r>
             <w:r>
               <w:rPr>
@@ -3152,7 +3153,7 @@
                 <w:noProof/>
                 <w:webHidden/>
               </w:rPr>
-              <w:t>15</w:t>
+              <w:t>17</w:t>
             </w:r>
             <w:r>
               <w:rPr>
@@ -3177,7 +3178,7 @@
               <w:lang w:val="en-US"/>
             </w:rPr>
           </w:pPr>
-          <w:hyperlink w:anchor="_Toc415405469" w:history="1">
+          <w:hyperlink w:anchor="_Toc415459779" w:history="1">
             <w:r>
               <w:rPr>
                 <w:rStyle w:val="Hiperhivatkozs"/>
@@ -3199,7 +3200,7 @@
                 <w:rStyle w:val="Hiperhivatkozs"/>
                 <w:noProof/>
               </w:rPr>
-              <w:t>A feladathoz mefelelefő megavlósítás</w:t>
+              <w:t>A feladathoz megfelelő megvalósítás</w:t>
             </w:r>
             <w:r>
               <w:rPr>
@@ -3220,7 +3221,7 @@
                 <w:noProof/>
                 <w:webHidden/>
               </w:rPr>
-              <w:instrText xml:space="preserve"> PAGEREF _Toc415405469 \h </w:instrText>
+              <w:instrText xml:space="preserve"> PAGEREF _Toc415459779 \h </w:instrText>
             </w:r>
             <w:r>
               <w:rPr>
@@ -3240,7 +3241,7 @@
                 <w:noProof/>
                 <w:webHidden/>
               </w:rPr>
-              <w:t>15</w:t>
+              <w:t>17</w:t>
             </w:r>
             <w:r>
               <w:rPr>
@@ -3265,7 +3266,7 @@
               <w:lang w:val="en-US"/>
             </w:rPr>
           </w:pPr>
-          <w:hyperlink w:anchor="_Toc415405470" w:history="1">
+          <w:hyperlink w:anchor="_Toc415459780" w:history="1">
             <w:r>
               <w:rPr>
                 <w:rStyle w:val="Hiperhivatkozs"/>
@@ -3308,7 +3309,7 @@
                 <w:noProof/>
                 <w:webHidden/>
               </w:rPr>
-              <w:instrText xml:space="preserve"> PAGEREF _Toc415405470 \h </w:instrText>
+              <w:instrText xml:space="preserve"> PAGEREF _Toc415459780 \h </w:instrText>
             </w:r>
             <w:r>
               <w:rPr>
@@ -3328,7 +3329,7 @@
                 <w:noProof/>
                 <w:webHidden/>
               </w:rPr>
-              <w:t>16</w:t>
+              <w:t>18</w:t>
             </w:r>
             <w:r>
               <w:rPr>
@@ -3353,7 +3354,7 @@
               <w:lang w:val="en-US"/>
             </w:rPr>
           </w:pPr>
-          <w:hyperlink w:anchor="_Toc415405471" w:history="1">
+          <w:hyperlink w:anchor="_Toc415459781" w:history="1">
             <w:r>
               <w:rPr>
                 <w:rStyle w:val="Hiperhivatkozs"/>
@@ -3396,7 +3397,7 @@
                 <w:noProof/>
                 <w:webHidden/>
               </w:rPr>
-              <w:instrText xml:space="preserve"> PAGEREF _Toc415405471 \h </w:instrText>
+              <w:instrText xml:space="preserve"> PAGEREF _Toc415459781 \h </w:instrText>
             </w:r>
             <w:r>
               <w:rPr>
@@ -3416,7 +3417,7 @@
                 <w:noProof/>
                 <w:webHidden/>
               </w:rPr>
-              <w:t>17</w:t>
+              <w:t>19</w:t>
             </w:r>
             <w:r>
               <w:rPr>
@@ -3441,7 +3442,7 @@
               <w:lang w:val="en-US"/>
             </w:rPr>
           </w:pPr>
-          <w:hyperlink w:anchor="_Toc415405472" w:history="1">
+          <w:hyperlink w:anchor="_Toc415459782" w:history="1">
             <w:r>
               <w:rPr>
                 <w:rStyle w:val="Hiperhivatkozs"/>
@@ -3484,7 +3485,7 @@
                 <w:noProof/>
                 <w:webHidden/>
               </w:rPr>
-              <w:instrText xml:space="preserve"> PAGEREF _Toc415405472 \h </w:instrText>
+              <w:instrText xml:space="preserve"> PAGEREF _Toc415459782 \h </w:instrText>
             </w:r>
             <w:r>
               <w:rPr>
@@ -3504,7 +3505,7 @@
                 <w:noProof/>
                 <w:webHidden/>
               </w:rPr>
-              <w:t>17</w:t>
+              <w:t>19</w:t>
             </w:r>
             <w:r>
               <w:rPr>
@@ -3529,7 +3530,7 @@
               <w:lang w:val="en-US"/>
             </w:rPr>
           </w:pPr>
-          <w:hyperlink w:anchor="_Toc415405473" w:history="1">
+          <w:hyperlink w:anchor="_Toc415459783" w:history="1">
             <w:r>
               <w:rPr>
                 <w:rStyle w:val="Hiperhivatkozs"/>
@@ -3572,7 +3573,7 @@
                 <w:noProof/>
                 <w:webHidden/>
               </w:rPr>
-              <w:instrText xml:space="preserve"> PAGEREF _Toc415405473 \h </w:instrText>
+              <w:instrText xml:space="preserve"> PAGEREF _Toc415459783 \h </w:instrText>
             </w:r>
             <w:r>
               <w:rPr>
@@ -3592,7 +3593,7 @@
                 <w:noProof/>
                 <w:webHidden/>
               </w:rPr>
-              <w:t>17</w:t>
+              <w:t>19</w:t>
             </w:r>
             <w:r>
               <w:rPr>
@@ -3617,7 +3618,7 @@
               <w:lang w:val="en-US"/>
             </w:rPr>
           </w:pPr>
-          <w:hyperlink w:anchor="_Toc415405474" w:history="1">
+          <w:hyperlink w:anchor="_Toc415459784" w:history="1">
             <w:r>
               <w:rPr>
                 <w:rStyle w:val="Hiperhivatkozs"/>
@@ -3660,7 +3661,7 @@
                 <w:noProof/>
                 <w:webHidden/>
               </w:rPr>
-              <w:instrText xml:space="preserve"> PAGEREF _Toc415405474 \h </w:instrText>
+              <w:instrText xml:space="preserve"> PAGEREF _Toc415459784 \h </w:instrText>
             </w:r>
             <w:r>
               <w:rPr>
@@ -3680,7 +3681,7 @@
                 <w:noProof/>
                 <w:webHidden/>
               </w:rPr>
-              <w:t>17</w:t>
+              <w:t>19</w:t>
             </w:r>
             <w:r>
               <w:rPr>
@@ -3705,7 +3706,7 @@
               <w:lang w:val="en-US"/>
             </w:rPr>
           </w:pPr>
-          <w:hyperlink w:anchor="_Toc415405475" w:history="1">
+          <w:hyperlink w:anchor="_Toc415459785" w:history="1">
             <w:r>
               <w:rPr>
                 <w:rStyle w:val="Hiperhivatkozs"/>
@@ -3748,7 +3749,7 @@
                 <w:noProof/>
                 <w:webHidden/>
               </w:rPr>
-              <w:instrText xml:space="preserve"> PAGEREF _Toc415405475 \h </w:instrText>
+              <w:instrText xml:space="preserve"> PAGEREF _Toc415459785 \h </w:instrText>
             </w:r>
             <w:r>
               <w:rPr>
@@ -3768,7 +3769,7 @@
                 <w:noProof/>
                 <w:webHidden/>
               </w:rPr>
-              <w:t>18</w:t>
+              <w:t>20</w:t>
             </w:r>
             <w:r>
               <w:rPr>
@@ -3793,7 +3794,7 @@
               <w:lang w:val="en-US"/>
             </w:rPr>
           </w:pPr>
-          <w:hyperlink w:anchor="_Toc415405476" w:history="1">
+          <w:hyperlink w:anchor="_Toc415459786" w:history="1">
             <w:r>
               <w:rPr>
                 <w:rStyle w:val="Hiperhivatkozs"/>
@@ -3836,7 +3837,7 @@
                 <w:noProof/>
                 <w:webHidden/>
               </w:rPr>
-              <w:instrText xml:space="preserve"> PAGEREF _Toc415405476 \h </w:instrText>
+              <w:instrText xml:space="preserve"> PAGEREF _Toc415459786 \h </w:instrText>
             </w:r>
             <w:r>
               <w:rPr>
@@ -3856,7 +3857,7 @@
                 <w:noProof/>
                 <w:webHidden/>
               </w:rPr>
-              <w:t>18</w:t>
+              <w:t>20</w:t>
             </w:r>
             <w:r>
               <w:rPr>
@@ -3881,7 +3882,7 @@
               <w:lang w:val="en-US"/>
             </w:rPr>
           </w:pPr>
-          <w:hyperlink w:anchor="_Toc415405477" w:history="1">
+          <w:hyperlink w:anchor="_Toc415459787" w:history="1">
             <w:r>
               <w:rPr>
                 <w:rStyle w:val="Hiperhivatkozs"/>
@@ -3924,7 +3925,7 @@
                 <w:noProof/>
                 <w:webHidden/>
               </w:rPr>
-              <w:instrText xml:space="preserve"> PAGEREF _Toc415405477 \h </w:instrText>
+              <w:instrText xml:space="preserve"> PAGEREF _Toc415459787 \h </w:instrText>
             </w:r>
             <w:r>
               <w:rPr>
@@ -3944,7 +3945,7 @@
                 <w:noProof/>
                 <w:webHidden/>
               </w:rPr>
-              <w:t>18</w:t>
+              <w:t>20</w:t>
             </w:r>
             <w:r>
               <w:rPr>
@@ -3969,7 +3970,7 @@
               <w:lang w:val="en-US"/>
             </w:rPr>
           </w:pPr>
-          <w:hyperlink w:anchor="_Toc415405478" w:history="1">
+          <w:hyperlink w:anchor="_Toc415459788" w:history="1">
             <w:r>
               <w:rPr>
                 <w:rStyle w:val="Hiperhivatkozs"/>
@@ -4012,7 +4013,7 @@
                 <w:noProof/>
                 <w:webHidden/>
               </w:rPr>
-              <w:instrText xml:space="preserve"> PAGEREF _Toc415405478 \h </w:instrText>
+              <w:instrText xml:space="preserve"> PAGEREF _Toc415459788 \h </w:instrText>
             </w:r>
             <w:r>
               <w:rPr>
@@ -4032,7 +4033,7 @@
                 <w:noProof/>
                 <w:webHidden/>
               </w:rPr>
-              <w:t>18</w:t>
+              <w:t>20</w:t>
             </w:r>
             <w:r>
               <w:rPr>
@@ -4057,7 +4058,7 @@
               <w:lang w:val="en-US"/>
             </w:rPr>
           </w:pPr>
-          <w:hyperlink w:anchor="_Toc415405479" w:history="1">
+          <w:hyperlink w:anchor="_Toc415459789" w:history="1">
             <w:r>
               <w:rPr>
                 <w:rStyle w:val="Hiperhivatkozs"/>
@@ -4100,7 +4101,7 @@
                 <w:noProof/>
                 <w:webHidden/>
               </w:rPr>
-              <w:instrText xml:space="preserve"> PAGEREF _Toc415405479 \h </w:instrText>
+              <w:instrText xml:space="preserve"> PAGEREF _Toc415459789 \h </w:instrText>
             </w:r>
             <w:r>
               <w:rPr>
@@ -4120,7 +4121,7 @@
                 <w:noProof/>
                 <w:webHidden/>
               </w:rPr>
-              <w:t>19</w:t>
+              <w:t>21</w:t>
             </w:r>
             <w:r>
               <w:rPr>
@@ -4145,7 +4146,7 @@
               <w:lang w:val="en-US"/>
             </w:rPr>
           </w:pPr>
-          <w:hyperlink w:anchor="_Toc415405480" w:history="1">
+          <w:hyperlink w:anchor="_Toc415459790" w:history="1">
             <w:r>
               <w:rPr>
                 <w:rStyle w:val="Hiperhivatkozs"/>
@@ -4167,7 +4168,7 @@
                 <w:rStyle w:val="Hiperhivatkozs"/>
                 <w:noProof/>
               </w:rPr>
-              <w:t>Csoport elhagyásának menet</w:t>
+              <w:t>Csoport elhagyásának menete</w:t>
             </w:r>
             <w:r>
               <w:rPr>
@@ -4188,7 +4189,7 @@
                 <w:noProof/>
                 <w:webHidden/>
               </w:rPr>
-              <w:instrText xml:space="preserve"> PAGEREF _Toc415405480 \h </w:instrText>
+              <w:instrText xml:space="preserve"> PAGEREF _Toc415459790 \h </w:instrText>
             </w:r>
             <w:r>
               <w:rPr>
@@ -4208,7 +4209,7 @@
                 <w:noProof/>
                 <w:webHidden/>
               </w:rPr>
-              <w:t>19</w:t>
+              <w:t>21</w:t>
             </w:r>
             <w:r>
               <w:rPr>
@@ -4233,7 +4234,7 @@
               <w:lang w:val="en-US"/>
             </w:rPr>
           </w:pPr>
-          <w:hyperlink w:anchor="_Toc415405481" w:history="1">
+          <w:hyperlink w:anchor="_Toc415459791" w:history="1">
             <w:r>
               <w:rPr>
                 <w:rStyle w:val="Hiperhivatkozs"/>
@@ -4276,7 +4277,7 @@
                 <w:noProof/>
                 <w:webHidden/>
               </w:rPr>
-              <w:instrText xml:space="preserve"> PAGEREF _Toc415405481 \h </w:instrText>
+              <w:instrText xml:space="preserve"> PAGEREF _Toc415459791 \h </w:instrText>
             </w:r>
             <w:r>
               <w:rPr>
@@ -4296,7 +4297,7 @@
                 <w:noProof/>
                 <w:webHidden/>
               </w:rPr>
-              <w:t>19</w:t>
+              <w:t>22</w:t>
             </w:r>
             <w:r>
               <w:rPr>
@@ -4321,7 +4322,7 @@
               <w:lang w:val="en-US"/>
             </w:rPr>
           </w:pPr>
-          <w:hyperlink w:anchor="_Toc415405482" w:history="1">
+          <w:hyperlink w:anchor="_Toc415459792" w:history="1">
             <w:r>
               <w:rPr>
                 <w:rStyle w:val="Hiperhivatkozs"/>
@@ -4364,7 +4365,7 @@
                 <w:noProof/>
                 <w:webHidden/>
               </w:rPr>
-              <w:instrText xml:space="preserve"> PAGEREF _Toc415405482 \h </w:instrText>
+              <w:instrText xml:space="preserve"> PAGEREF _Toc415459792 \h </w:instrText>
             </w:r>
             <w:r>
               <w:rPr>
@@ -4384,7 +4385,7 @@
                 <w:noProof/>
                 <w:webHidden/>
               </w:rPr>
-              <w:t>20</w:t>
+              <w:t>22</w:t>
             </w:r>
             <w:r>
               <w:rPr>
@@ -4397,9 +4398,9 @@
         </w:p>
         <w:p>
           <w:pPr>
-            <w:pStyle w:val="TJ1"/>
+            <w:pStyle w:val="TJ3"/>
             <w:tabs>
-              <w:tab w:val="left" w:pos="480"/>
+              <w:tab w:val="left" w:pos="1320"/>
               <w:tab w:val="right" w:leader="dot" w:pos="8494"/>
             </w:tabs>
             <w:rPr>
@@ -4409,14 +4410,13 @@
               <w:lang w:val="en-US"/>
             </w:rPr>
           </w:pPr>
-          <w:hyperlink w:anchor="_Toc415405483" w:history="1">
+          <w:hyperlink w:anchor="_Toc415459793" w:history="1">
             <w:r>
               <w:rPr>
                 <w:rStyle w:val="Hiperhivatkozs"/>
-                <w:rFonts w:cs="Times New Roman"/>
-                <w:noProof/>
-              </w:rPr>
-              <w:t>6.</w:t>
+                <w:noProof/>
+              </w:rPr>
+              <w:t>5.4.6.</w:t>
             </w:r>
             <w:r>
               <w:rPr>
@@ -4430,10 +4430,9 @@
             <w:r>
               <w:rPr>
                 <w:rStyle w:val="Hiperhivatkozs"/>
-                <w:rFonts w:cs="Times New Roman"/>
-                <w:noProof/>
-              </w:rPr>
-              <w:t>A játékmotor</w:t>
+                <w:noProof/>
+              </w:rPr>
+              <w:t>Hívható függvények</w:t>
             </w:r>
             <w:r>
               <w:rPr>
@@ -4454,7 +4453,7 @@
                 <w:noProof/>
                 <w:webHidden/>
               </w:rPr>
-              <w:instrText xml:space="preserve"> PAGEREF _Toc415405483 \h </w:instrText>
+              <w:instrText xml:space="preserve"> PAGEREF _Toc415459793 \h </w:instrText>
             </w:r>
             <w:r>
               <w:rPr>
@@ -4474,7 +4473,7 @@
                 <w:noProof/>
                 <w:webHidden/>
               </w:rPr>
-              <w:t>21</w:t>
+              <w:t>22</w:t>
             </w:r>
             <w:r>
               <w:rPr>
@@ -4499,13 +4498,13 @@
               <w:lang w:val="en-US"/>
             </w:rPr>
           </w:pPr>
-          <w:hyperlink w:anchor="_Toc415405484" w:history="1">
+          <w:hyperlink w:anchor="_Toc415459794" w:history="1">
             <w:r>
               <w:rPr>
                 <w:rStyle w:val="Hiperhivatkozs"/>
                 <w:noProof/>
               </w:rPr>
-              <w:t>6.1.</w:t>
+              <w:t>5.5.</w:t>
             </w:r>
             <w:r>
               <w:rPr>
@@ -4519,10 +4518,9 @@
             <w:r>
               <w:rPr>
                 <w:rStyle w:val="Hiperhivatkozs"/>
-                <w:rFonts w:cs="Times New Roman"/>
-                <w:noProof/>
-              </w:rPr>
-              <w:t>A játékmotor célja</w:t>
+                <w:noProof/>
+              </w:rPr>
+              <w:t>A játékkezelő</w:t>
             </w:r>
             <w:r>
               <w:rPr>
@@ -4543,7 +4541,7 @@
                 <w:noProof/>
                 <w:webHidden/>
               </w:rPr>
-              <w:instrText xml:space="preserve"> PAGEREF _Toc415405484 \h </w:instrText>
+              <w:instrText xml:space="preserve"> PAGEREF _Toc415459794 \h </w:instrText>
             </w:r>
             <w:r>
               <w:rPr>
@@ -4563,7 +4561,623 @@
                 <w:noProof/>
                 <w:webHidden/>
               </w:rPr>
-              <w:t>21</w:t>
+              <w:t>23</w:t>
+            </w:r>
+            <w:r>
+              <w:rPr>
+                <w:noProof/>
+                <w:webHidden/>
+              </w:rPr>
+              <w:fldChar w:fldCharType="end"/>
+            </w:r>
+          </w:hyperlink>
+        </w:p>
+        <w:p>
+          <w:pPr>
+            <w:pStyle w:val="TJ3"/>
+            <w:tabs>
+              <w:tab w:val="left" w:pos="1320"/>
+              <w:tab w:val="right" w:leader="dot" w:pos="8494"/>
+            </w:tabs>
+            <w:rPr>
+              <w:rFonts w:asciiTheme="minorHAnsi" w:eastAsiaTheme="minorEastAsia" w:hAnsiTheme="minorHAnsi"/>
+              <w:noProof/>
+              <w:sz w:val="22"/>
+              <w:lang w:val="en-US"/>
+            </w:rPr>
+          </w:pPr>
+          <w:hyperlink w:anchor="_Toc415459795" w:history="1">
+            <w:r>
+              <w:rPr>
+                <w:rStyle w:val="Hiperhivatkozs"/>
+                <w:noProof/>
+              </w:rPr>
+              <w:t>5.5.1.</w:t>
+            </w:r>
+            <w:r>
+              <w:rPr>
+                <w:rFonts w:asciiTheme="minorHAnsi" w:eastAsiaTheme="minorEastAsia" w:hAnsiTheme="minorHAnsi"/>
+                <w:noProof/>
+                <w:sz w:val="22"/>
+                <w:lang w:val="en-US"/>
+              </w:rPr>
+              <w:tab/>
+            </w:r>
+            <w:r>
+              <w:rPr>
+                <w:rStyle w:val="Hiperhivatkozs"/>
+                <w:noProof/>
+              </w:rPr>
+              <w:t>Játékba lépés</w:t>
+            </w:r>
+            <w:r>
+              <w:rPr>
+                <w:noProof/>
+                <w:webHidden/>
+              </w:rPr>
+              <w:tab/>
+            </w:r>
+            <w:r>
+              <w:rPr>
+                <w:noProof/>
+                <w:webHidden/>
+              </w:rPr>
+              <w:fldChar w:fldCharType="begin"/>
+            </w:r>
+            <w:r>
+              <w:rPr>
+                <w:noProof/>
+                <w:webHidden/>
+              </w:rPr>
+              <w:instrText xml:space="preserve"> PAGEREF _Toc415459795 \h </w:instrText>
+            </w:r>
+            <w:r>
+              <w:rPr>
+                <w:noProof/>
+                <w:webHidden/>
+              </w:rPr>
+            </w:r>
+            <w:r>
+              <w:rPr>
+                <w:noProof/>
+                <w:webHidden/>
+              </w:rPr>
+              <w:fldChar w:fldCharType="separate"/>
+            </w:r>
+            <w:r>
+              <w:rPr>
+                <w:noProof/>
+                <w:webHidden/>
+              </w:rPr>
+              <w:t>23</w:t>
+            </w:r>
+            <w:r>
+              <w:rPr>
+                <w:noProof/>
+                <w:webHidden/>
+              </w:rPr>
+              <w:fldChar w:fldCharType="end"/>
+            </w:r>
+          </w:hyperlink>
+        </w:p>
+        <w:p>
+          <w:pPr>
+            <w:pStyle w:val="TJ3"/>
+            <w:tabs>
+              <w:tab w:val="left" w:pos="1320"/>
+              <w:tab w:val="right" w:leader="dot" w:pos="8494"/>
+            </w:tabs>
+            <w:rPr>
+              <w:rFonts w:asciiTheme="minorHAnsi" w:eastAsiaTheme="minorEastAsia" w:hAnsiTheme="minorHAnsi"/>
+              <w:noProof/>
+              <w:sz w:val="22"/>
+              <w:lang w:val="en-US"/>
+            </w:rPr>
+          </w:pPr>
+          <w:hyperlink w:anchor="_Toc415459796" w:history="1">
+            <w:r>
+              <w:rPr>
+                <w:rStyle w:val="Hiperhivatkozs"/>
+                <w:noProof/>
+              </w:rPr>
+              <w:t>5.5.2.</w:t>
+            </w:r>
+            <w:r>
+              <w:rPr>
+                <w:rFonts w:asciiTheme="minorHAnsi" w:eastAsiaTheme="minorEastAsia" w:hAnsiTheme="minorHAnsi"/>
+                <w:noProof/>
+                <w:sz w:val="22"/>
+                <w:lang w:val="en-US"/>
+              </w:rPr>
+              <w:tab/>
+            </w:r>
+            <w:r>
+              <w:rPr>
+                <w:rStyle w:val="Hiperhivatkozs"/>
+                <w:noProof/>
+              </w:rPr>
+              <w:t>Játék elhagyása</w:t>
+            </w:r>
+            <w:r>
+              <w:rPr>
+                <w:noProof/>
+                <w:webHidden/>
+              </w:rPr>
+              <w:tab/>
+            </w:r>
+            <w:r>
+              <w:rPr>
+                <w:noProof/>
+                <w:webHidden/>
+              </w:rPr>
+              <w:fldChar w:fldCharType="begin"/>
+            </w:r>
+            <w:r>
+              <w:rPr>
+                <w:noProof/>
+                <w:webHidden/>
+              </w:rPr>
+              <w:instrText xml:space="preserve"> PAGEREF _Toc415459796 \h </w:instrText>
+            </w:r>
+            <w:r>
+              <w:rPr>
+                <w:noProof/>
+                <w:webHidden/>
+              </w:rPr>
+            </w:r>
+            <w:r>
+              <w:rPr>
+                <w:noProof/>
+                <w:webHidden/>
+              </w:rPr>
+              <w:fldChar w:fldCharType="separate"/>
+            </w:r>
+            <w:r>
+              <w:rPr>
+                <w:noProof/>
+                <w:webHidden/>
+              </w:rPr>
+              <w:t>24</w:t>
+            </w:r>
+            <w:r>
+              <w:rPr>
+                <w:noProof/>
+                <w:webHidden/>
+              </w:rPr>
+              <w:fldChar w:fldCharType="end"/>
+            </w:r>
+          </w:hyperlink>
+        </w:p>
+        <w:p>
+          <w:pPr>
+            <w:pStyle w:val="TJ3"/>
+            <w:tabs>
+              <w:tab w:val="left" w:pos="1320"/>
+              <w:tab w:val="right" w:leader="dot" w:pos="8494"/>
+            </w:tabs>
+            <w:rPr>
+              <w:rFonts w:asciiTheme="minorHAnsi" w:eastAsiaTheme="minorEastAsia" w:hAnsiTheme="minorHAnsi"/>
+              <w:noProof/>
+              <w:sz w:val="22"/>
+              <w:lang w:val="en-US"/>
+            </w:rPr>
+          </w:pPr>
+          <w:hyperlink w:anchor="_Toc415459797" w:history="1">
+            <w:r>
+              <w:rPr>
+                <w:rStyle w:val="Hiperhivatkozs"/>
+                <w:noProof/>
+              </w:rPr>
+              <w:t>5.5.3.</w:t>
+            </w:r>
+            <w:r>
+              <w:rPr>
+                <w:rFonts w:asciiTheme="minorHAnsi" w:eastAsiaTheme="minorEastAsia" w:hAnsiTheme="minorHAnsi"/>
+                <w:noProof/>
+                <w:sz w:val="22"/>
+                <w:lang w:val="en-US"/>
+              </w:rPr>
+              <w:tab/>
+            </w:r>
+            <w:r>
+              <w:rPr>
+                <w:rStyle w:val="Hiperhivatkozs"/>
+                <w:noProof/>
+              </w:rPr>
+              <w:t>A játék elindítása</w:t>
+            </w:r>
+            <w:r>
+              <w:rPr>
+                <w:noProof/>
+                <w:webHidden/>
+              </w:rPr>
+              <w:tab/>
+            </w:r>
+            <w:r>
+              <w:rPr>
+                <w:noProof/>
+                <w:webHidden/>
+              </w:rPr>
+              <w:fldChar w:fldCharType="begin"/>
+            </w:r>
+            <w:r>
+              <w:rPr>
+                <w:noProof/>
+                <w:webHidden/>
+              </w:rPr>
+              <w:instrText xml:space="preserve"> PAGEREF _Toc415459797 \h </w:instrText>
+            </w:r>
+            <w:r>
+              <w:rPr>
+                <w:noProof/>
+                <w:webHidden/>
+              </w:rPr>
+            </w:r>
+            <w:r>
+              <w:rPr>
+                <w:noProof/>
+                <w:webHidden/>
+              </w:rPr>
+              <w:fldChar w:fldCharType="separate"/>
+            </w:r>
+            <w:r>
+              <w:rPr>
+                <w:noProof/>
+                <w:webHidden/>
+              </w:rPr>
+              <w:t>24</w:t>
+            </w:r>
+            <w:r>
+              <w:rPr>
+                <w:noProof/>
+                <w:webHidden/>
+              </w:rPr>
+              <w:fldChar w:fldCharType="end"/>
+            </w:r>
+          </w:hyperlink>
+        </w:p>
+        <w:p>
+          <w:pPr>
+            <w:pStyle w:val="TJ3"/>
+            <w:tabs>
+              <w:tab w:val="left" w:pos="1320"/>
+              <w:tab w:val="right" w:leader="dot" w:pos="8494"/>
+            </w:tabs>
+            <w:rPr>
+              <w:rFonts w:asciiTheme="minorHAnsi" w:eastAsiaTheme="minorEastAsia" w:hAnsiTheme="minorHAnsi"/>
+              <w:noProof/>
+              <w:sz w:val="22"/>
+              <w:lang w:val="en-US"/>
+            </w:rPr>
+          </w:pPr>
+          <w:hyperlink w:anchor="_Toc415459798" w:history="1">
+            <w:r>
+              <w:rPr>
+                <w:rStyle w:val="Hiperhivatkozs"/>
+                <w:noProof/>
+              </w:rPr>
+              <w:t>5.5.4.</w:t>
+            </w:r>
+            <w:r>
+              <w:rPr>
+                <w:rFonts w:asciiTheme="minorHAnsi" w:eastAsiaTheme="minorEastAsia" w:hAnsiTheme="minorHAnsi"/>
+                <w:noProof/>
+                <w:sz w:val="22"/>
+                <w:lang w:val="en-US"/>
+              </w:rPr>
+              <w:tab/>
+            </w:r>
+            <w:r>
+              <w:rPr>
+                <w:rStyle w:val="Hiperhivatkozs"/>
+                <w:noProof/>
+              </w:rPr>
+              <w:t>A játék futása</w:t>
+            </w:r>
+            <w:r>
+              <w:rPr>
+                <w:noProof/>
+                <w:webHidden/>
+              </w:rPr>
+              <w:tab/>
+            </w:r>
+            <w:r>
+              <w:rPr>
+                <w:noProof/>
+                <w:webHidden/>
+              </w:rPr>
+              <w:fldChar w:fldCharType="begin"/>
+            </w:r>
+            <w:r>
+              <w:rPr>
+                <w:noProof/>
+                <w:webHidden/>
+              </w:rPr>
+              <w:instrText xml:space="preserve"> PAGEREF _Toc415459798 \h </w:instrText>
+            </w:r>
+            <w:r>
+              <w:rPr>
+                <w:noProof/>
+                <w:webHidden/>
+              </w:rPr>
+            </w:r>
+            <w:r>
+              <w:rPr>
+                <w:noProof/>
+                <w:webHidden/>
+              </w:rPr>
+              <w:fldChar w:fldCharType="separate"/>
+            </w:r>
+            <w:r>
+              <w:rPr>
+                <w:noProof/>
+                <w:webHidden/>
+              </w:rPr>
+              <w:t>24</w:t>
+            </w:r>
+            <w:r>
+              <w:rPr>
+                <w:noProof/>
+                <w:webHidden/>
+              </w:rPr>
+              <w:fldChar w:fldCharType="end"/>
+            </w:r>
+          </w:hyperlink>
+        </w:p>
+        <w:p>
+          <w:pPr>
+            <w:pStyle w:val="TJ3"/>
+            <w:tabs>
+              <w:tab w:val="left" w:pos="1320"/>
+              <w:tab w:val="right" w:leader="dot" w:pos="8494"/>
+            </w:tabs>
+            <w:rPr>
+              <w:rFonts w:asciiTheme="minorHAnsi" w:eastAsiaTheme="minorEastAsia" w:hAnsiTheme="minorHAnsi"/>
+              <w:noProof/>
+              <w:sz w:val="22"/>
+              <w:lang w:val="en-US"/>
+            </w:rPr>
+          </w:pPr>
+          <w:hyperlink w:anchor="_Toc415459799" w:history="1">
+            <w:r>
+              <w:rPr>
+                <w:rStyle w:val="Hiperhivatkozs"/>
+                <w:noProof/>
+              </w:rPr>
+              <w:t>5.5.5.</w:t>
+            </w:r>
+            <w:r>
+              <w:rPr>
+                <w:rFonts w:asciiTheme="minorHAnsi" w:eastAsiaTheme="minorEastAsia" w:hAnsiTheme="minorHAnsi"/>
+                <w:noProof/>
+                <w:sz w:val="22"/>
+                <w:lang w:val="en-US"/>
+              </w:rPr>
+              <w:tab/>
+            </w:r>
+            <w:r>
+              <w:rPr>
+                <w:rStyle w:val="Hiperhivatkozs"/>
+                <w:noProof/>
+              </w:rPr>
+              <w:t>A játék frissítése</w:t>
+            </w:r>
+            <w:r>
+              <w:rPr>
+                <w:noProof/>
+                <w:webHidden/>
+              </w:rPr>
+              <w:tab/>
+            </w:r>
+            <w:r>
+              <w:rPr>
+                <w:noProof/>
+                <w:webHidden/>
+              </w:rPr>
+              <w:fldChar w:fldCharType="begin"/>
+            </w:r>
+            <w:r>
+              <w:rPr>
+                <w:noProof/>
+                <w:webHidden/>
+              </w:rPr>
+              <w:instrText xml:space="preserve"> PAGEREF _Toc415459799 \h </w:instrText>
+            </w:r>
+            <w:r>
+              <w:rPr>
+                <w:noProof/>
+                <w:webHidden/>
+              </w:rPr>
+            </w:r>
+            <w:r>
+              <w:rPr>
+                <w:noProof/>
+                <w:webHidden/>
+              </w:rPr>
+              <w:fldChar w:fldCharType="separate"/>
+            </w:r>
+            <w:r>
+              <w:rPr>
+                <w:noProof/>
+                <w:webHidden/>
+              </w:rPr>
+              <w:t>25</w:t>
+            </w:r>
+            <w:r>
+              <w:rPr>
+                <w:noProof/>
+                <w:webHidden/>
+              </w:rPr>
+              <w:fldChar w:fldCharType="end"/>
+            </w:r>
+          </w:hyperlink>
+        </w:p>
+        <w:p>
+          <w:pPr>
+            <w:pStyle w:val="TJ3"/>
+            <w:tabs>
+              <w:tab w:val="left" w:pos="1320"/>
+              <w:tab w:val="right" w:leader="dot" w:pos="8494"/>
+            </w:tabs>
+            <w:rPr>
+              <w:rFonts w:asciiTheme="minorHAnsi" w:eastAsiaTheme="minorEastAsia" w:hAnsiTheme="minorHAnsi"/>
+              <w:noProof/>
+              <w:sz w:val="22"/>
+              <w:lang w:val="en-US"/>
+            </w:rPr>
+          </w:pPr>
+          <w:hyperlink w:anchor="_Toc415459800" w:history="1">
+            <w:r>
+              <w:rPr>
+                <w:rStyle w:val="Hiperhivatkozs"/>
+                <w:noProof/>
+              </w:rPr>
+              <w:t>5.5.6.</w:t>
+            </w:r>
+            <w:r>
+              <w:rPr>
+                <w:rFonts w:asciiTheme="minorHAnsi" w:eastAsiaTheme="minorEastAsia" w:hAnsiTheme="minorHAnsi"/>
+                <w:noProof/>
+                <w:sz w:val="22"/>
+                <w:lang w:val="en-US"/>
+              </w:rPr>
+              <w:tab/>
+            </w:r>
+            <w:r>
+              <w:rPr>
+                <w:rStyle w:val="Hiperhivatkozs"/>
+                <w:noProof/>
+              </w:rPr>
+              <w:t>A játék lezárása</w:t>
+            </w:r>
+            <w:r>
+              <w:rPr>
+                <w:noProof/>
+                <w:webHidden/>
+              </w:rPr>
+              <w:tab/>
+            </w:r>
+            <w:r>
+              <w:rPr>
+                <w:noProof/>
+                <w:webHidden/>
+              </w:rPr>
+              <w:fldChar w:fldCharType="begin"/>
+            </w:r>
+            <w:r>
+              <w:rPr>
+                <w:noProof/>
+                <w:webHidden/>
+              </w:rPr>
+              <w:instrText xml:space="preserve"> PAGEREF _Toc415459800 \h </w:instrText>
+            </w:r>
+            <w:r>
+              <w:rPr>
+                <w:noProof/>
+                <w:webHidden/>
+              </w:rPr>
+            </w:r>
+            <w:r>
+              <w:rPr>
+                <w:noProof/>
+                <w:webHidden/>
+              </w:rPr>
+              <w:fldChar w:fldCharType="separate"/>
+            </w:r>
+            <w:r>
+              <w:rPr>
+                <w:noProof/>
+                <w:webHidden/>
+              </w:rPr>
+              <w:t>25</w:t>
+            </w:r>
+            <w:r>
+              <w:rPr>
+                <w:noProof/>
+                <w:webHidden/>
+              </w:rPr>
+              <w:fldChar w:fldCharType="end"/>
+            </w:r>
+          </w:hyperlink>
+        </w:p>
+        <w:p>
+          <w:pPr>
+            <w:pStyle w:val="TJ3"/>
+            <w:tabs>
+              <w:tab w:val="left" w:pos="1320"/>
+              <w:tab w:val="right" w:leader="dot" w:pos="8494"/>
+            </w:tabs>
+            <w:rPr>
+              <w:rFonts w:asciiTheme="minorHAnsi" w:eastAsiaTheme="minorEastAsia" w:hAnsiTheme="minorHAnsi"/>
+              <w:noProof/>
+              <w:sz w:val="22"/>
+              <w:lang w:val="en-US"/>
+            </w:rPr>
+          </w:pPr>
+          <w:hyperlink w:anchor="_Toc415459801" w:history="1">
+            <w:r>
+              <w:rPr>
+                <w:rStyle w:val="Hiperhivatkozs"/>
+                <w:noProof/>
+              </w:rPr>
+              <w:t>5.5.7.</w:t>
+            </w:r>
+            <w:r>
+              <w:rPr>
+                <w:rFonts w:asciiTheme="minorHAnsi" w:eastAsiaTheme="minorEastAsia" w:hAnsiTheme="minorHAnsi"/>
+                <w:noProof/>
+                <w:sz w:val="22"/>
+                <w:lang w:val="en-US"/>
+              </w:rPr>
+              <w:tab/>
+            </w:r>
+            <w:r>
+              <w:rPr>
+                <w:rStyle w:val="Hiperhivatkozs"/>
+                <w:noProof/>
+              </w:rPr>
+              <w:t>A játéküzenetek</w:t>
+            </w:r>
+            <w:r>
+              <w:rPr>
+                <w:noProof/>
+                <w:webHidden/>
+              </w:rPr>
+              <w:tab/>
+            </w:r>
+            <w:r>
+              <w:rPr>
+                <w:noProof/>
+                <w:webHidden/>
+              </w:rPr>
+              <w:fldChar w:fldCharType="begin"/>
+            </w:r>
+            <w:r>
+              <w:rPr>
+                <w:noProof/>
+                <w:webHidden/>
+              </w:rPr>
+              <w:instrText xml:space="preserve"> PAGEREF _Toc415459801 \h </w:instrText>
+            </w:r>
+            <w:r>
+              <w:rPr>
+                <w:noProof/>
+                <w:webHidden/>
+              </w:rPr>
+            </w:r>
+            <w:r>
+              <w:rPr>
+                <w:noProof/>
+                <w:webHidden/>
+              </w:rPr>
+              <w:fldChar w:fldCharType="separate"/>
+            </w:r>
+            <w:r>
+              <w:rPr>
+                <w:noProof/>
+                <w:webHidden/>
+              </w:rPr>
+              <w:t>25</w:t>
             </w:r>
             <w:r>
               <w:rPr>
@@ -4588,14 +5202,13 @@
               <w:lang w:val="en-US"/>
             </w:rPr>
           </w:pPr>
-          <w:hyperlink w:anchor="_Toc415405485" w:history="1">
+          <w:hyperlink w:anchor="_Toc415459802" w:history="1">
             <w:r>
               <w:rPr>
                 <w:rStyle w:val="Hiperhivatkozs"/>
-                <w:rFonts w:cs="Times New Roman"/>
-                <w:noProof/>
-              </w:rPr>
-              <w:t>6.2.</w:t>
+                <w:noProof/>
+              </w:rPr>
+              <w:t>5.6.</w:t>
             </w:r>
             <w:r>
               <w:rPr>
@@ -4609,10 +5222,16 @@
             <w:r>
               <w:rPr>
                 <w:rStyle w:val="Hiperhivatkozs"/>
-                <w:rFonts w:cs="Times New Roman"/>
-                <w:noProof/>
-              </w:rPr>
-              <w:t>Rugalmas ütközés</w:t>
+                <w:noProof/>
+              </w:rPr>
+              <w:t>J</w:t>
+            </w:r>
+            <w:r>
+              <w:rPr>
+                <w:rStyle w:val="Hiperhivatkozs"/>
+                <w:noProof/>
+              </w:rPr>
+              <w:t>átékmotor</w:t>
             </w:r>
             <w:r>
               <w:rPr>
@@ -4633,7 +5252,7 @@
                 <w:noProof/>
                 <w:webHidden/>
               </w:rPr>
-              <w:instrText xml:space="preserve"> PAGEREF _Toc415405485 \h </w:instrText>
+              <w:instrText xml:space="preserve"> PAGEREF _Toc415459802 \h </w:instrText>
             </w:r>
             <w:r>
               <w:rPr>
@@ -4653,7 +5272,7 @@
                 <w:noProof/>
                 <w:webHidden/>
               </w:rPr>
-              <w:t>21</w:t>
+              <w:t>26</w:t>
             </w:r>
             <w:r>
               <w:rPr>
@@ -4666,9 +5285,9 @@
         </w:p>
         <w:p>
           <w:pPr>
-            <w:pStyle w:val="TJ2"/>
+            <w:pStyle w:val="TJ3"/>
             <w:tabs>
-              <w:tab w:val="left" w:pos="880"/>
+              <w:tab w:val="left" w:pos="1320"/>
               <w:tab w:val="right" w:leader="dot" w:pos="8494"/>
             </w:tabs>
             <w:rPr>
@@ -4678,14 +5297,13 @@
               <w:lang w:val="en-US"/>
             </w:rPr>
           </w:pPr>
-          <w:hyperlink w:anchor="_Toc415405486" w:history="1">
+          <w:hyperlink w:anchor="_Toc415459803" w:history="1">
             <w:r>
               <w:rPr>
                 <w:rStyle w:val="Hiperhivatkozs"/>
-                <w:rFonts w:cs="Times New Roman"/>
-                <w:noProof/>
-              </w:rPr>
-              <w:t>6.3.</w:t>
+                <w:noProof/>
+              </w:rPr>
+              <w:t>5.6.1.</w:t>
             </w:r>
             <w:r>
               <w:rPr>
@@ -4699,10 +5317,9 @@
             <w:r>
               <w:rPr>
                 <w:rStyle w:val="Hiperhivatkozs"/>
-                <w:rFonts w:cs="Times New Roman"/>
-                <w:noProof/>
-              </w:rPr>
-              <w:t>Ütközés fallal</w:t>
+                <w:noProof/>
+              </w:rPr>
+              <w:t>A játékmotor célja</w:t>
             </w:r>
             <w:r>
               <w:rPr>
@@ -4723,7 +5340,7 @@
                 <w:noProof/>
                 <w:webHidden/>
               </w:rPr>
-              <w:instrText xml:space="preserve"> PAGEREF _Toc415405486 \h </w:instrText>
+              <w:instrText xml:space="preserve"> PAGEREF _Toc415459803 \h </w:instrText>
             </w:r>
             <w:r>
               <w:rPr>
@@ -4743,7 +5360,7 @@
                 <w:noProof/>
                 <w:webHidden/>
               </w:rPr>
-              <w:t>21</w:t>
+              <w:t>26</w:t>
             </w:r>
             <w:r>
               <w:rPr>
@@ -4756,9 +5373,9 @@
         </w:p>
         <w:p>
           <w:pPr>
-            <w:pStyle w:val="TJ2"/>
+            <w:pStyle w:val="TJ3"/>
             <w:tabs>
-              <w:tab w:val="left" w:pos="880"/>
+              <w:tab w:val="left" w:pos="1320"/>
               <w:tab w:val="right" w:leader="dot" w:pos="8494"/>
             </w:tabs>
             <w:rPr>
@@ -4768,14 +5385,13 @@
               <w:lang w:val="en-US"/>
             </w:rPr>
           </w:pPr>
-          <w:hyperlink w:anchor="_Toc415405487" w:history="1">
+          <w:hyperlink w:anchor="_Toc415459804" w:history="1">
             <w:r>
               <w:rPr>
                 <w:rStyle w:val="Hiperhivatkozs"/>
-                <w:rFonts w:cs="Times New Roman"/>
-                <w:noProof/>
-              </w:rPr>
-              <w:t>6.4.</w:t>
+                <w:noProof/>
+              </w:rPr>
+              <w:t>5.6.2.</w:t>
             </w:r>
             <w:r>
               <w:rPr>
@@ -4789,10 +5405,9 @@
             <w:r>
               <w:rPr>
                 <w:rStyle w:val="Hiperhivatkozs"/>
-                <w:rFonts w:cs="Times New Roman"/>
-                <w:noProof/>
-              </w:rPr>
-              <w:t>Ütközés játékossal</w:t>
+                <w:noProof/>
+              </w:rPr>
+              <w:t>A játék lehetséges elemei</w:t>
             </w:r>
             <w:r>
               <w:rPr>
@@ -4813,7 +5428,7 @@
                 <w:noProof/>
                 <w:webHidden/>
               </w:rPr>
-              <w:instrText xml:space="preserve"> PAGEREF _Toc415405487 \h </w:instrText>
+              <w:instrText xml:space="preserve"> PAGEREF _Toc415459804 \h </w:instrText>
             </w:r>
             <w:r>
               <w:rPr>
@@ -4833,7 +5448,7 @@
                 <w:noProof/>
                 <w:webHidden/>
               </w:rPr>
-              <w:t>21</w:t>
+              <w:t>26</w:t>
             </w:r>
             <w:r>
               <w:rPr>
@@ -4846,9 +5461,9 @@
         </w:p>
         <w:p>
           <w:pPr>
-            <w:pStyle w:val="TJ2"/>
+            <w:pStyle w:val="TJ3"/>
             <w:tabs>
-              <w:tab w:val="left" w:pos="880"/>
+              <w:tab w:val="left" w:pos="1320"/>
               <w:tab w:val="right" w:leader="dot" w:pos="8494"/>
             </w:tabs>
             <w:rPr>
@@ -4858,14 +5473,13 @@
               <w:lang w:val="en-US"/>
             </w:rPr>
           </w:pPr>
-          <w:hyperlink w:anchor="_Toc415405488" w:history="1">
+          <w:hyperlink w:anchor="_Toc415459805" w:history="1">
             <w:r>
               <w:rPr>
                 <w:rStyle w:val="Hiperhivatkozs"/>
-                <w:rFonts w:cs="Times New Roman"/>
-                <w:noProof/>
-              </w:rPr>
-              <w:t>6.5.</w:t>
+                <w:noProof/>
+              </w:rPr>
+              <w:t>5.6.3.</w:t>
             </w:r>
             <w:r>
               <w:rPr>
@@ -4879,7 +5493,358 @@
             <w:r>
               <w:rPr>
                 <w:rStyle w:val="Hiperhivatkozs"/>
-                <w:rFonts w:cs="Times New Roman"/>
+                <w:noProof/>
+              </w:rPr>
+              <w:t>Megjelenítés a kliens-oldalon</w:t>
+            </w:r>
+            <w:r>
+              <w:rPr>
+                <w:noProof/>
+                <w:webHidden/>
+              </w:rPr>
+              <w:tab/>
+            </w:r>
+            <w:r>
+              <w:rPr>
+                <w:noProof/>
+                <w:webHidden/>
+              </w:rPr>
+              <w:fldChar w:fldCharType="begin"/>
+            </w:r>
+            <w:r>
+              <w:rPr>
+                <w:noProof/>
+                <w:webHidden/>
+              </w:rPr>
+              <w:instrText xml:space="preserve"> PAGEREF _Toc415459805 \h </w:instrText>
+            </w:r>
+            <w:r>
+              <w:rPr>
+                <w:noProof/>
+                <w:webHidden/>
+              </w:rPr>
+            </w:r>
+            <w:r>
+              <w:rPr>
+                <w:noProof/>
+                <w:webHidden/>
+              </w:rPr>
+              <w:fldChar w:fldCharType="separate"/>
+            </w:r>
+            <w:r>
+              <w:rPr>
+                <w:noProof/>
+                <w:webHidden/>
+              </w:rPr>
+              <w:t>26</w:t>
+            </w:r>
+            <w:r>
+              <w:rPr>
+                <w:noProof/>
+                <w:webHidden/>
+              </w:rPr>
+              <w:fldChar w:fldCharType="end"/>
+            </w:r>
+          </w:hyperlink>
+        </w:p>
+        <w:p>
+          <w:pPr>
+            <w:pStyle w:val="TJ3"/>
+            <w:tabs>
+              <w:tab w:val="left" w:pos="1320"/>
+              <w:tab w:val="right" w:leader="dot" w:pos="8494"/>
+            </w:tabs>
+            <w:rPr>
+              <w:rFonts w:asciiTheme="minorHAnsi" w:eastAsiaTheme="minorEastAsia" w:hAnsiTheme="minorHAnsi"/>
+              <w:noProof/>
+              <w:sz w:val="22"/>
+              <w:lang w:val="en-US"/>
+            </w:rPr>
+          </w:pPr>
+          <w:hyperlink w:anchor="_Toc415459806" w:history="1">
+            <w:r>
+              <w:rPr>
+                <w:rStyle w:val="Hiperhivatkozs"/>
+                <w:noProof/>
+              </w:rPr>
+              <w:t>5.6.4.</w:t>
+            </w:r>
+            <w:r>
+              <w:rPr>
+                <w:rFonts w:asciiTheme="minorHAnsi" w:eastAsiaTheme="minorEastAsia" w:hAnsiTheme="minorHAnsi"/>
+                <w:noProof/>
+                <w:sz w:val="22"/>
+                <w:lang w:val="en-US"/>
+              </w:rPr>
+              <w:tab/>
+            </w:r>
+            <w:r>
+              <w:rPr>
+                <w:rStyle w:val="Hiperhivatkozs"/>
+                <w:noProof/>
+              </w:rPr>
+              <w:t>Rugalmas ütközés</w:t>
+            </w:r>
+            <w:r>
+              <w:rPr>
+                <w:noProof/>
+                <w:webHidden/>
+              </w:rPr>
+              <w:tab/>
+            </w:r>
+            <w:r>
+              <w:rPr>
+                <w:noProof/>
+                <w:webHidden/>
+              </w:rPr>
+              <w:fldChar w:fldCharType="begin"/>
+            </w:r>
+            <w:r>
+              <w:rPr>
+                <w:noProof/>
+                <w:webHidden/>
+              </w:rPr>
+              <w:instrText xml:space="preserve"> PAGEREF _Toc415459806 \h </w:instrText>
+            </w:r>
+            <w:r>
+              <w:rPr>
+                <w:noProof/>
+                <w:webHidden/>
+              </w:rPr>
+            </w:r>
+            <w:r>
+              <w:rPr>
+                <w:noProof/>
+                <w:webHidden/>
+              </w:rPr>
+              <w:fldChar w:fldCharType="separate"/>
+            </w:r>
+            <w:r>
+              <w:rPr>
+                <w:noProof/>
+                <w:webHidden/>
+              </w:rPr>
+              <w:t>27</w:t>
+            </w:r>
+            <w:r>
+              <w:rPr>
+                <w:noProof/>
+                <w:webHidden/>
+              </w:rPr>
+              <w:fldChar w:fldCharType="end"/>
+            </w:r>
+          </w:hyperlink>
+        </w:p>
+        <w:p>
+          <w:pPr>
+            <w:pStyle w:val="TJ3"/>
+            <w:tabs>
+              <w:tab w:val="left" w:pos="1320"/>
+              <w:tab w:val="right" w:leader="dot" w:pos="8494"/>
+            </w:tabs>
+            <w:rPr>
+              <w:rFonts w:asciiTheme="minorHAnsi" w:eastAsiaTheme="minorEastAsia" w:hAnsiTheme="minorHAnsi"/>
+              <w:noProof/>
+              <w:sz w:val="22"/>
+              <w:lang w:val="en-US"/>
+            </w:rPr>
+          </w:pPr>
+          <w:hyperlink w:anchor="_Toc415459807" w:history="1">
+            <w:r>
+              <w:rPr>
+                <w:rStyle w:val="Hiperhivatkozs"/>
+                <w:noProof/>
+              </w:rPr>
+              <w:t>5.6.5.</w:t>
+            </w:r>
+            <w:r>
+              <w:rPr>
+                <w:rFonts w:asciiTheme="minorHAnsi" w:eastAsiaTheme="minorEastAsia" w:hAnsiTheme="minorHAnsi"/>
+                <w:noProof/>
+                <w:sz w:val="22"/>
+                <w:lang w:val="en-US"/>
+              </w:rPr>
+              <w:tab/>
+            </w:r>
+            <w:r>
+              <w:rPr>
+                <w:rStyle w:val="Hiperhivatkozs"/>
+                <w:noProof/>
+              </w:rPr>
+              <w:t>Ütközés fallal</w:t>
+            </w:r>
+            <w:r>
+              <w:rPr>
+                <w:noProof/>
+                <w:webHidden/>
+              </w:rPr>
+              <w:tab/>
+            </w:r>
+            <w:r>
+              <w:rPr>
+                <w:noProof/>
+                <w:webHidden/>
+              </w:rPr>
+              <w:fldChar w:fldCharType="begin"/>
+            </w:r>
+            <w:r>
+              <w:rPr>
+                <w:noProof/>
+                <w:webHidden/>
+              </w:rPr>
+              <w:instrText xml:space="preserve"> PAGEREF _Toc415459807 \h </w:instrText>
+            </w:r>
+            <w:r>
+              <w:rPr>
+                <w:noProof/>
+                <w:webHidden/>
+              </w:rPr>
+            </w:r>
+            <w:r>
+              <w:rPr>
+                <w:noProof/>
+                <w:webHidden/>
+              </w:rPr>
+              <w:fldChar w:fldCharType="separate"/>
+            </w:r>
+            <w:r>
+              <w:rPr>
+                <w:noProof/>
+                <w:webHidden/>
+              </w:rPr>
+              <w:t>27</w:t>
+            </w:r>
+            <w:r>
+              <w:rPr>
+                <w:noProof/>
+                <w:webHidden/>
+              </w:rPr>
+              <w:fldChar w:fldCharType="end"/>
+            </w:r>
+          </w:hyperlink>
+        </w:p>
+        <w:p>
+          <w:pPr>
+            <w:pStyle w:val="TJ3"/>
+            <w:tabs>
+              <w:tab w:val="left" w:pos="1320"/>
+              <w:tab w:val="right" w:leader="dot" w:pos="8494"/>
+            </w:tabs>
+            <w:rPr>
+              <w:rFonts w:asciiTheme="minorHAnsi" w:eastAsiaTheme="minorEastAsia" w:hAnsiTheme="minorHAnsi"/>
+              <w:noProof/>
+              <w:sz w:val="22"/>
+              <w:lang w:val="en-US"/>
+            </w:rPr>
+          </w:pPr>
+          <w:hyperlink w:anchor="_Toc415459808" w:history="1">
+            <w:r>
+              <w:rPr>
+                <w:rStyle w:val="Hiperhivatkozs"/>
+                <w:noProof/>
+              </w:rPr>
+              <w:t>5.6.6.</w:t>
+            </w:r>
+            <w:r>
+              <w:rPr>
+                <w:rFonts w:asciiTheme="minorHAnsi" w:eastAsiaTheme="minorEastAsia" w:hAnsiTheme="minorHAnsi"/>
+                <w:noProof/>
+                <w:sz w:val="22"/>
+                <w:lang w:val="en-US"/>
+              </w:rPr>
+              <w:tab/>
+            </w:r>
+            <w:r>
+              <w:rPr>
+                <w:rStyle w:val="Hiperhivatkozs"/>
+                <w:noProof/>
+              </w:rPr>
+              <w:t>Ütközés játékossal</w:t>
+            </w:r>
+            <w:r>
+              <w:rPr>
+                <w:noProof/>
+                <w:webHidden/>
+              </w:rPr>
+              <w:tab/>
+            </w:r>
+            <w:r>
+              <w:rPr>
+                <w:noProof/>
+                <w:webHidden/>
+              </w:rPr>
+              <w:fldChar w:fldCharType="begin"/>
+            </w:r>
+            <w:r>
+              <w:rPr>
+                <w:noProof/>
+                <w:webHidden/>
+              </w:rPr>
+              <w:instrText xml:space="preserve"> PAGEREF _Toc415459808 \h </w:instrText>
+            </w:r>
+            <w:r>
+              <w:rPr>
+                <w:noProof/>
+                <w:webHidden/>
+              </w:rPr>
+            </w:r>
+            <w:r>
+              <w:rPr>
+                <w:noProof/>
+                <w:webHidden/>
+              </w:rPr>
+              <w:fldChar w:fldCharType="separate"/>
+            </w:r>
+            <w:r>
+              <w:rPr>
+                <w:noProof/>
+                <w:webHidden/>
+              </w:rPr>
+              <w:t>27</w:t>
+            </w:r>
+            <w:r>
+              <w:rPr>
+                <w:noProof/>
+                <w:webHidden/>
+              </w:rPr>
+              <w:fldChar w:fldCharType="end"/>
+            </w:r>
+          </w:hyperlink>
+        </w:p>
+        <w:p>
+          <w:pPr>
+            <w:pStyle w:val="TJ3"/>
+            <w:tabs>
+              <w:tab w:val="left" w:pos="1320"/>
+              <w:tab w:val="right" w:leader="dot" w:pos="8494"/>
+            </w:tabs>
+            <w:rPr>
+              <w:rFonts w:asciiTheme="minorHAnsi" w:eastAsiaTheme="minorEastAsia" w:hAnsiTheme="minorHAnsi"/>
+              <w:noProof/>
+              <w:sz w:val="22"/>
+              <w:lang w:val="en-US"/>
+            </w:rPr>
+          </w:pPr>
+          <w:hyperlink w:anchor="_Toc415459809" w:history="1">
+            <w:r>
+              <w:rPr>
+                <w:rStyle w:val="Hiperhivatkozs"/>
+                <w:noProof/>
+              </w:rPr>
+              <w:t>5.6.7.</w:t>
+            </w:r>
+            <w:r>
+              <w:rPr>
+                <w:rFonts w:asciiTheme="minorHAnsi" w:eastAsiaTheme="minorEastAsia" w:hAnsiTheme="minorHAnsi"/>
+                <w:noProof/>
+                <w:sz w:val="22"/>
+                <w:lang w:val="en-US"/>
+              </w:rPr>
+              <w:tab/>
+            </w:r>
+            <w:r>
+              <w:rPr>
+                <w:rStyle w:val="Hiperhivatkozs"/>
                 <w:noProof/>
               </w:rPr>
               <w:t>Pontszerzés és annak logikája</w:t>
@@ -4903,7 +5868,7 @@
                 <w:noProof/>
                 <w:webHidden/>
               </w:rPr>
-              <w:instrText xml:space="preserve"> PAGEREF _Toc415405488 \h </w:instrText>
+              <w:instrText xml:space="preserve"> PAGEREF _Toc415459809 \h </w:instrText>
             </w:r>
             <w:r>
               <w:rPr>
@@ -4923,7 +5888,7 @@
                 <w:noProof/>
                 <w:webHidden/>
               </w:rPr>
-              <w:t>21</w:t>
+              <w:t>27</w:t>
             </w:r>
             <w:r>
               <w:rPr>
@@ -4955,7 +5920,7 @@
       <w:pPr>
         <w:pStyle w:val="Cmsor1"/>
       </w:pPr>
-      <w:bookmarkStart w:id="0" w:name="_Toc415405434"/>
+      <w:bookmarkStart w:id="0" w:name="_Toc415459744"/>
       <w:r>
         <w:lastRenderedPageBreak/>
         <w:t>Bevezetés</w:t>
@@ -5017,7 +5982,7 @@
       <w:pPr>
         <w:pStyle w:val="Cmsor2"/>
       </w:pPr>
-      <w:bookmarkStart w:id="1" w:name="_Toc415405435"/>
+      <w:bookmarkStart w:id="1" w:name="_Toc415459745"/>
       <w:r>
         <w:t>Mitől jó a játék</w:t>
       </w:r>
@@ -5055,7 +6020,7 @@
       <w:pPr>
         <w:pStyle w:val="Cmsor2"/>
       </w:pPr>
-      <w:bookmarkStart w:id="2" w:name="_Toc415405436"/>
+      <w:bookmarkStart w:id="2" w:name="_Toc415459746"/>
       <w:r>
         <w:t>Elterjedt játéktípusok</w:t>
       </w:r>
@@ -5133,8 +6098,9 @@
       <w:pPr>
         <w:pStyle w:val="Cmsor3"/>
       </w:pPr>
-      <w:bookmarkStart w:id="3" w:name="_Toc415405437"/>
-      <w:r>
+      <w:bookmarkStart w:id="3" w:name="_Toc415459747"/>
+      <w:r>
+        <w:lastRenderedPageBreak/>
         <w:t>Többjátékos</w:t>
       </w:r>
       <w:r>
@@ -5180,18 +6146,14 @@
         <w:t xml:space="preserve"> meg. A játék célja lehet egyes pontok elfoglalása, vagy az összes ellenfél megsemmisítése</w:t>
       </w:r>
       <w:r>
-        <w:t xml:space="preserve">. </w:t>
-      </w:r>
-      <w:r>
-        <w:lastRenderedPageBreak/>
-        <w:t>Leggyakoribba az 5-5 és a 3-3 felállás. A játékban fontos a csapat együttműködése és a választott stratégia.</w:t>
+        <w:t>. Leggyakoribba az 5-5 és a 3-3 felállás. A játékban fontos a csapat együttműködése és a választott stratégia.</w:t>
       </w:r>
     </w:p>
     <w:p>
       <w:pPr>
         <w:pStyle w:val="Cmsor3"/>
       </w:pPr>
-      <w:bookmarkStart w:id="4" w:name="_Toc415405438"/>
+      <w:bookmarkStart w:id="4" w:name="_Toc415459748"/>
       <w:r>
         <w:t>Háborújáték</w:t>
       </w:r>
@@ -5206,7 +6168,7 @@
       <w:pPr>
         <w:pStyle w:val="Cmsor3"/>
       </w:pPr>
-      <w:bookmarkStart w:id="5" w:name="_Toc415405439"/>
+      <w:bookmarkStart w:id="5" w:name="_Toc415459749"/>
       <w:r>
         <w:t>Vidd haza a zászlót (CTF)</w:t>
       </w:r>
@@ -5317,7 +6279,7 @@
           <w:rFonts w:ascii="Times New Roman" w:hAnsi="Times New Roman" w:cs="Times New Roman"/>
         </w:rPr>
       </w:pPr>
-      <w:bookmarkStart w:id="6" w:name="_Toc415405440"/>
+      <w:bookmarkStart w:id="6" w:name="_Toc415459750"/>
       <w:r>
         <w:rPr>
           <w:rFonts w:ascii="Times New Roman" w:hAnsi="Times New Roman" w:cs="Times New Roman"/>
@@ -5383,8 +6345,9 @@
       <w:pPr>
         <w:pStyle w:val="Cmsor3"/>
       </w:pPr>
-      <w:bookmarkStart w:id="7" w:name="_Toc415405441"/>
-      <w:r>
+      <w:bookmarkStart w:id="7" w:name="_Toc415459751"/>
+      <w:r>
+        <w:lastRenderedPageBreak/>
         <w:t>A saját elképzelés</w:t>
       </w:r>
       <w:bookmarkEnd w:id="7"/>
@@ -5433,11 +6396,7 @@
         <w:t>kísérlet</w:t>
       </w:r>
       <w:r>
-        <w:t xml:space="preserve"> </w:t>
-      </w:r>
-      <w:r>
-        <w:lastRenderedPageBreak/>
-        <w:t xml:space="preserve">megállítása egy pontot ér. Tehát ha sikerül is megszereznünk az ellenséges zászlót vigyáznunk kell arra, hogy ne érintkezzünk ellenféllel. De ez még mindig nem elég a pontszerzéshez. A saját zászlónknak a helyén kell lennie. Ha azt az ellenfél időközben elrabolta meg kell várnunk, hogy csapatunk visszaszerezze. </w:t>
+        <w:t xml:space="preserve"> megállítása egy pontot ér. Tehát ha sikerül is megszereznünk az ellenséges zászlót vigyáznunk kell arra, hogy ne érintkezzünk ellenféllel. De ez még mindig nem elég a pontszerzéshez. A saját zászlónknak a helyén kell lennie. Ha azt az ellenfél időközben elrabolta meg kell várnunk, hogy csapatunk visszaszerezze. </w:t>
       </w:r>
       <w:r>
         <w:t>Ha ez megtörténik,</w:t>
@@ -5503,7 +6462,7 @@
           <w:rFonts w:ascii="Times New Roman" w:hAnsi="Times New Roman" w:cs="Times New Roman"/>
         </w:rPr>
       </w:pPr>
-      <w:bookmarkStart w:id="8" w:name="_Toc415405442"/>
+      <w:bookmarkStart w:id="8" w:name="_Toc415459752"/>
       <w:r>
         <w:rPr>
           <w:rFonts w:ascii="Times New Roman" w:hAnsi="Times New Roman" w:cs="Times New Roman"/>
@@ -5593,7 +6552,7 @@
           <w:rFonts w:ascii="Times New Roman" w:hAnsi="Times New Roman" w:cs="Times New Roman"/>
         </w:rPr>
       </w:pPr>
-      <w:bookmarkStart w:id="9" w:name="_Toc415405443"/>
+      <w:bookmarkStart w:id="9" w:name="_Toc415459753"/>
       <w:r>
         <w:rPr>
           <w:rFonts w:ascii="Times New Roman" w:hAnsi="Times New Roman" w:cs="Times New Roman"/>
@@ -5610,7 +6569,7 @@
           <w:rFonts w:ascii="Times New Roman" w:hAnsi="Times New Roman" w:cs="Times New Roman"/>
         </w:rPr>
       </w:pPr>
-      <w:bookmarkStart w:id="10" w:name="_Toc415405444"/>
+      <w:bookmarkStart w:id="10" w:name="_Toc415459754"/>
       <w:r>
         <w:rPr>
           <w:rFonts w:ascii="Times New Roman" w:hAnsi="Times New Roman" w:cs="Times New Roman"/>
@@ -5705,7 +6664,7 @@
           <w:rFonts w:ascii="Times New Roman" w:hAnsi="Times New Roman" w:cs="Times New Roman"/>
         </w:rPr>
       </w:pPr>
-      <w:bookmarkStart w:id="11" w:name="_Toc415405445"/>
+      <w:bookmarkStart w:id="11" w:name="_Toc415459755"/>
       <w:r>
         <w:rPr>
           <w:rFonts w:ascii="Times New Roman" w:hAnsi="Times New Roman" w:cs="Times New Roman"/>
@@ -5754,7 +6713,11 @@
     </w:p>
     <w:p>
       <w:r>
-        <w:t xml:space="preserve">A kiszolgáló környezet megválasztása már nehezebb kérdés. Sok szempontot kell figyelembe venni és a választék is igen széles. A kiszolgáló oldal tervezésekor lényeges hogy hatékony megoldásokat válasszunk, hiszen a kiszolgáló központi </w:t>
+        <w:t xml:space="preserve">A kiszolgáló környezet megválasztása már nehezebb kérdés. Sok szempontot kell figyelembe venni és a választék is igen széles. A kiszolgáló oldal tervezésekor lényeges </w:t>
+      </w:r>
+      <w:r>
+        <w:lastRenderedPageBreak/>
+        <w:t xml:space="preserve">hogy hatékony megoldásokat válasszunk, hiszen a kiszolgáló központi </w:t>
       </w:r>
       <w:r>
         <w:t>csomópont, m</w:t>
@@ -5779,9 +6742,8 @@
       <w:pPr>
         <w:pStyle w:val="Cmsor2"/>
       </w:pPr>
-      <w:bookmarkStart w:id="12" w:name="_Toc415405446"/>
-      <w:r>
-        <w:lastRenderedPageBreak/>
+      <w:bookmarkStart w:id="12" w:name="_Toc415459756"/>
+      <w:r>
         <w:t xml:space="preserve">Használt </w:t>
       </w:r>
       <w:r>
@@ -5793,7 +6755,7 @@
       <w:pPr>
         <w:pStyle w:val="Cmsor3"/>
       </w:pPr>
-      <w:bookmarkStart w:id="13" w:name="_Toc415405447"/>
+      <w:bookmarkStart w:id="13" w:name="_Toc415459757"/>
       <w:r>
         <w:t>Irányelvek</w:t>
       </w:r>
@@ -5813,7 +6775,15 @@
         <w:t>objektumorientált</w:t>
       </w:r>
       <w:r>
-        <w:t xml:space="preserve"> megoldásénak elkészítése jellemzően több munkát és tervezés igényel, de ez a befektetés könnyen megtérül hosszútávon. A később eszközölt változtatások </w:t>
+        <w:t xml:space="preserve"> megoldásénak elkészítése jellemzően több munkát és tervezés igényel, de ez a befektetés könnyen megtérül hosszútávon. A később </w:t>
+      </w:r>
+      <w:proofErr w:type="gramStart"/>
+      <w:r>
+        <w:t>eszközölt</w:t>
+      </w:r>
+      <w:proofErr w:type="gramEnd"/>
+      <w:r>
+        <w:t xml:space="preserve"> változtatások </w:t>
       </w:r>
       <w:r>
         <w:t xml:space="preserve">viszont </w:t>
@@ -5829,12 +6799,24 @@
           <w:rFonts w:ascii="Times New Roman" w:hAnsi="Times New Roman" w:cs="Times New Roman"/>
         </w:rPr>
       </w:pPr>
-      <w:bookmarkStart w:id="14" w:name="_Toc415405448"/>
+      <w:bookmarkStart w:id="14" w:name="_Toc415459758"/>
       <w:r>
         <w:rPr>
           <w:rFonts w:ascii="Times New Roman" w:hAnsi="Times New Roman" w:cs="Times New Roman"/>
         </w:rPr>
-        <w:t>Szerveroldal</w:t>
+        <w:t>Szerver</w:t>
+      </w:r>
+      <w:r>
+        <w:rPr>
+          <w:rFonts w:ascii="Times New Roman" w:hAnsi="Times New Roman" w:cs="Times New Roman"/>
+        </w:rPr>
+        <w:t>-</w:t>
+      </w:r>
+      <w:r>
+        <w:rPr>
+          <w:rFonts w:ascii="Times New Roman" w:hAnsi="Times New Roman" w:cs="Times New Roman"/>
+        </w:rPr>
+        <w:t>oldal</w:t>
       </w:r>
       <w:bookmarkEnd w:id="14"/>
     </w:p>
@@ -5842,7 +6824,7 @@
       <w:pPr>
         <w:pStyle w:val="Cmsor3"/>
       </w:pPr>
-      <w:bookmarkStart w:id="15" w:name="_Toc415405449"/>
+      <w:bookmarkStart w:id="15" w:name="_Toc415459759"/>
       <w:r>
         <w:t>Node.js</w:t>
       </w:r>
@@ -5850,7 +6832,13 @@
     </w:p>
     <w:p>
       <w:r>
-        <w:t>A Node.js egy szerveroldali JavaScript alapú futtatókörnyezet. A Chrome V8 JavaScript motorjára épült, amely már évek óta a legjobban teljesítő JavaScript-motor. Sikerét jórészt annak köszönheti, hogy a programot közvetlenül gépi kódra fordítja. Így nagyságrendekkel javul a teljesítmény az értelmezett, vagy a bájt kódra fordított megoldásokkal összehasonlítva.</w:t>
+        <w:t>A Node.js egy szerver</w:t>
+      </w:r>
+      <w:r>
+        <w:t>-</w:t>
+      </w:r>
+      <w:r>
+        <w:t>oldali JavaScript alapú futtatókörnyezet. A Chrome V8 JavaScript motorjára épült, amely már évek óta a legjobban teljesítő JavaScript-motor. Sikerét jórészt annak köszönheti, hogy a programot közvetlenül gépi kódra fordítja. Így nagyságrendekkel javul a teljesítmény az értelmezett, vagy a bájt kódra fordított megoldásokkal összehasonlítva.</w:t>
       </w:r>
     </w:p>
     <w:p>
@@ -5861,7 +6849,11 @@
         <w:t xml:space="preserve"> is</w:t>
       </w:r>
       <w:r>
-        <w:t>. Mindez bizonyítja, hogy alkalmas valós idejű kiszolgálók megvalósítására. Fontos jellemző még, hogy mind Window</w:t>
+        <w:t xml:space="preserve">. Mindez bizonyítja, hogy alkalmas valós idejű kiszolgálók </w:t>
+      </w:r>
+      <w:r>
+        <w:lastRenderedPageBreak/>
+        <w:t>megvalósítására. Fontos jellemző még, hogy mind Window</w:t>
       </w:r>
       <w:r>
         <w:t>s</w:t>
@@ -5883,7 +6875,7 @@
       <w:pPr>
         <w:pStyle w:val="Cmsor3"/>
       </w:pPr>
-      <w:bookmarkStart w:id="16" w:name="_Toc415405450"/>
+      <w:bookmarkStart w:id="16" w:name="_Toc415459760"/>
       <w:r>
         <w:t>Websocket</w:t>
       </w:r>
@@ -5920,7 +6912,6 @@
         <w:pStyle w:val="Alcm"/>
       </w:pPr>
       <w:r>
-        <w:lastRenderedPageBreak/>
         <w:t>Kapcsolódás a szerverhez</w:t>
       </w:r>
     </w:p>
@@ -5971,12 +6962,25 @@
           <w:rFonts w:ascii="Times New Roman" w:hAnsi="Times New Roman" w:cs="Times New Roman"/>
         </w:rPr>
       </w:pPr>
-      <w:bookmarkStart w:id="17" w:name="_Toc415405451"/>
+      <w:bookmarkStart w:id="17" w:name="_Toc415459761"/>
       <w:r>
         <w:rPr>
           <w:rFonts w:ascii="Times New Roman" w:hAnsi="Times New Roman" w:cs="Times New Roman"/>
         </w:rPr>
-        <w:t>Kliensoldal</w:t>
+        <w:lastRenderedPageBreak/>
+        <w:t>Kliens</w:t>
+      </w:r>
+      <w:r>
+        <w:rPr>
+          <w:rFonts w:ascii="Times New Roman" w:hAnsi="Times New Roman" w:cs="Times New Roman"/>
+        </w:rPr>
+        <w:t>-</w:t>
+      </w:r>
+      <w:r>
+        <w:rPr>
+          <w:rFonts w:ascii="Times New Roman" w:hAnsi="Times New Roman" w:cs="Times New Roman"/>
+        </w:rPr>
+        <w:t>oldal</w:t>
       </w:r>
       <w:bookmarkEnd w:id="17"/>
     </w:p>
@@ -6004,7 +7008,7 @@
       <w:pPr>
         <w:pStyle w:val="Cmsor3"/>
       </w:pPr>
-      <w:bookmarkStart w:id="18" w:name="_Toc415405452"/>
+      <w:bookmarkStart w:id="18" w:name="_Toc415459762"/>
       <w:r>
         <w:t>HTML5 Canvas</w:t>
       </w:r>
@@ -6024,11 +7028,7 @@
         <w:t>szabványos</w:t>
       </w:r>
       <w:r>
-        <w:t xml:space="preserve"> vászonra JavaScript-el rajzolhatunk alakzatokat, így téglalapot, kört, szöveget vagy akár raszter, sőt vektorgrafikus képeket is. A canvas </w:t>
-      </w:r>
-      <w:r>
-        <w:lastRenderedPageBreak/>
-        <w:t>alapú megjelenítéssel együtt jár annak könnyű beillesztése a felületbe, hiszen a böngésző</w:t>
+        <w:t xml:space="preserve"> vászonra JavaScript-el rajzolhatunk alakzatokat, így téglalapot, kört, szöveget vagy akár raszter, sőt vektorgrafikus képeket is. A canvas alapú megjelenítéssel együtt jár annak könnyű beillesztése a felületbe, hiszen a böngésző</w:t>
       </w:r>
       <w:r>
         <w:t xml:space="preserve"> saját stílusbeállításait használhatjuk.</w:t>
@@ -6041,7 +7041,7 @@
           <w:rFonts w:ascii="Times New Roman" w:hAnsi="Times New Roman" w:cs="Times New Roman"/>
         </w:rPr>
       </w:pPr>
-      <w:bookmarkStart w:id="19" w:name="_Toc415405453"/>
+      <w:bookmarkStart w:id="19" w:name="_Toc415459763"/>
       <w:r>
         <w:rPr>
           <w:rFonts w:ascii="Times New Roman" w:hAnsi="Times New Roman" w:cs="Times New Roman"/>
@@ -6057,7 +7057,7 @@
           <w:rFonts w:ascii="Times New Roman" w:hAnsi="Times New Roman" w:cs="Times New Roman"/>
         </w:rPr>
       </w:pPr>
-      <w:bookmarkStart w:id="20" w:name="_Toc415405454"/>
+      <w:bookmarkStart w:id="20" w:name="_Toc415459764"/>
       <w:r>
         <w:rPr>
           <w:rFonts w:ascii="Times New Roman" w:hAnsi="Times New Roman" w:cs="Times New Roman"/>
@@ -6080,7 +7080,7 @@
           <w:rFonts w:ascii="Times New Roman" w:hAnsi="Times New Roman" w:cs="Times New Roman"/>
         </w:rPr>
       </w:pPr>
-      <w:bookmarkStart w:id="21" w:name="_Toc415405455"/>
+      <w:bookmarkStart w:id="21" w:name="_Toc415459765"/>
       <w:r>
         <w:rPr>
           <w:rFonts w:ascii="Times New Roman" w:hAnsi="Times New Roman" w:cs="Times New Roman"/>
@@ -6147,7 +7147,15 @@
         <w:t>A teszteléshez, és a felület megvalósításához Mozilla Firefox-ot és Google Chrome-ot is használok</w:t>
       </w:r>
       <w:r>
-        <w:t xml:space="preserve"> Az internetezők több mint 60%-a e két böngésző egyikét használja. </w:t>
+        <w:t xml:space="preserve"> Az internetezők több mint 60%-</w:t>
+      </w:r>
+      <w:proofErr w:type="gramStart"/>
+      <w:r>
+        <w:t>a</w:t>
+      </w:r>
+      <w:proofErr w:type="gramEnd"/>
+      <w:r>
+        <w:t xml:space="preserve"> e két böngésző egyikét használja. </w:t>
       </w:r>
       <w:r>
         <w:t xml:space="preserve">Így </w:t>
@@ -6172,7 +7180,7 @@
           <w:rFonts w:ascii="Times New Roman" w:hAnsi="Times New Roman" w:cs="Times New Roman"/>
         </w:rPr>
       </w:pPr>
-      <w:bookmarkStart w:id="22" w:name="_Toc415405456"/>
+      <w:bookmarkStart w:id="22" w:name="_Toc415459766"/>
       <w:r>
         <w:rPr>
           <w:rFonts w:ascii="Times New Roman" w:hAnsi="Times New Roman" w:cs="Times New Roman"/>
@@ -6325,7 +7333,7 @@
       <w:pPr>
         <w:pStyle w:val="Cmsor3"/>
       </w:pPr>
-      <w:bookmarkStart w:id="23" w:name="_Toc415405457"/>
+      <w:bookmarkStart w:id="23" w:name="_Toc415459767"/>
       <w:r>
         <w:t>A hibakeresés módszere</w:t>
       </w:r>
@@ -6401,7 +7409,14 @@
         <w:rPr>
           <w:rFonts w:cs="Times New Roman"/>
         </w:rPr>
-        <w:t xml:space="preserve"> a változók értékei, és a programot soronként léptethetjük, ezzel a hibák sokkal könnyebben felderíthetőek, mintha csak egy hibás eredmény vagy hibaüz</w:t>
+        <w:t xml:space="preserve"> a változók értékei, és a programot soronként léptethetjük, </w:t>
+      </w:r>
+      <w:r>
+        <w:rPr>
+          <w:rFonts w:cs="Times New Roman"/>
+        </w:rPr>
+        <w:lastRenderedPageBreak/>
+        <w:t>ezzel a hibák sokkal könnyebben felderíthetőek, mintha csak egy hibás eredmény vagy hibaüz</w:t>
       </w:r>
       <w:r>
         <w:rPr>
@@ -6462,7 +7477,6 @@
           <w:noProof/>
           <w:lang w:val="en-US"/>
         </w:rPr>
-        <w:lastRenderedPageBreak/>
         <w:drawing>
           <wp:inline distT="0" distB="0" distL="0" distR="0" wp14:anchorId="67DD72A9" wp14:editId="3584B488">
             <wp:extent cx="4876800" cy="3046683"/>
@@ -6552,7 +7566,7 @@
       <w:pPr>
         <w:pStyle w:val="Cmsor3"/>
       </w:pPr>
-      <w:bookmarkStart w:id="24" w:name="_Toc415405458"/>
+      <w:bookmarkStart w:id="24" w:name="_Toc415459768"/>
       <w:r>
         <w:t>Node Package Manager</w:t>
       </w:r>
@@ -6641,7 +7655,7 @@
       <w:pPr>
         <w:pStyle w:val="Cmsor2"/>
       </w:pPr>
-      <w:bookmarkStart w:id="25" w:name="_Toc415405459"/>
+      <w:bookmarkStart w:id="25" w:name="_Toc415459769"/>
       <w:r>
         <w:t>Verziókövetés</w:t>
       </w:r>
@@ -6685,7 +7699,11 @@
         <w:t xml:space="preserve"> elvégeztük a kívánt módosításokat </w:t>
       </w:r>
       <w:r>
-        <w:t>és úgy gondoljuk</w:t>
+        <w:t xml:space="preserve">és </w:t>
+      </w:r>
+      <w:r>
+        <w:lastRenderedPageBreak/>
+        <w:t>úgy gondoljuk</w:t>
       </w:r>
       <w:r>
         <w:t>,</w:t>
@@ -6768,7 +7786,7 @@
           <w:rFonts w:ascii="Times New Roman" w:hAnsi="Times New Roman" w:cs="Times New Roman"/>
         </w:rPr>
       </w:pPr>
-      <w:bookmarkStart w:id="26" w:name="_Toc415405460"/>
+      <w:bookmarkStart w:id="26" w:name="_Toc415459770"/>
       <w:r>
         <w:rPr>
           <w:rFonts w:ascii="Times New Roman" w:hAnsi="Times New Roman" w:cs="Times New Roman"/>
@@ -6776,13 +7794,19 @@
         <w:lastRenderedPageBreak/>
         <w:t>Megvalósítás</w:t>
       </w:r>
+      <w:r>
+        <w:rPr>
+          <w:rFonts w:ascii="Times New Roman" w:hAnsi="Times New Roman" w:cs="Times New Roman"/>
+        </w:rPr>
+        <w:t>i eklépzelés</w:t>
+      </w:r>
       <w:bookmarkEnd w:id="26"/>
     </w:p>
     <w:p>
       <w:pPr>
         <w:pStyle w:val="Cmsor2"/>
       </w:pPr>
-      <w:bookmarkStart w:id="27" w:name="_Toc415405461"/>
+      <w:bookmarkStart w:id="27" w:name="_Toc415459771"/>
       <w:r>
         <w:t>Modulokra bontás</w:t>
       </w:r>
@@ -6896,11 +7920,12 @@
           <w:rFonts w:ascii="Times New Roman" w:hAnsi="Times New Roman" w:cs="Times New Roman"/>
         </w:rPr>
       </w:pPr>
-      <w:bookmarkStart w:id="28" w:name="_Toc415405462"/>
+      <w:bookmarkStart w:id="28" w:name="_Toc415459772"/>
       <w:r>
         <w:rPr>
           <w:rFonts w:ascii="Times New Roman" w:hAnsi="Times New Roman" w:cs="Times New Roman"/>
         </w:rPr>
+        <w:lastRenderedPageBreak/>
         <w:t>Kapcsolatkezelő</w:t>
       </w:r>
       <w:bookmarkEnd w:id="28"/>
@@ -6931,11 +7956,7 @@
         <w:t>kapcsolatot</w:t>
       </w:r>
       <w:r>
-        <w:t xml:space="preserve"> egy felhasználóhoz rendel. A kiszolgáló a </w:t>
-      </w:r>
-      <w:r>
-        <w:lastRenderedPageBreak/>
-        <w:t xml:space="preserve">továbbiakban </w:t>
+        <w:t xml:space="preserve"> egy felhasználóhoz rendel. A kiszolgáló a továbbiakban </w:t>
       </w:r>
       <w:r>
         <w:t>ez alapján</w:t>
@@ -6960,7 +7981,7 @@
           <w:rFonts w:ascii="Times New Roman" w:hAnsi="Times New Roman" w:cs="Times New Roman"/>
         </w:rPr>
       </w:pPr>
-      <w:bookmarkStart w:id="29" w:name="_Toc415405463"/>
+      <w:bookmarkStart w:id="29" w:name="_Toc415459773"/>
       <w:r>
         <w:rPr>
           <w:rFonts w:ascii="Times New Roman" w:hAnsi="Times New Roman" w:cs="Times New Roman"/>
@@ -7055,7 +8076,7 @@
           <w:rFonts w:ascii="Times New Roman" w:hAnsi="Times New Roman" w:cs="Times New Roman"/>
         </w:rPr>
       </w:pPr>
-      <w:bookmarkStart w:id="30" w:name="_Toc415405464"/>
+      <w:bookmarkStart w:id="30" w:name="_Toc415459774"/>
       <w:r>
         <w:rPr>
           <w:rFonts w:ascii="Times New Roman" w:hAnsi="Times New Roman" w:cs="Times New Roman"/>
@@ -7158,11 +8179,12 @@
           <w:rFonts w:ascii="Times New Roman" w:hAnsi="Times New Roman" w:cs="Times New Roman"/>
         </w:rPr>
       </w:pPr>
-      <w:bookmarkStart w:id="31" w:name="_Toc415405465"/>
+      <w:bookmarkStart w:id="31" w:name="_Toc415459775"/>
       <w:r>
         <w:rPr>
           <w:rFonts w:ascii="Times New Roman" w:hAnsi="Times New Roman" w:cs="Times New Roman"/>
         </w:rPr>
+        <w:lastRenderedPageBreak/>
         <w:t>Játékvezérlő</w:t>
       </w:r>
       <w:bookmarkEnd w:id="31"/>
@@ -7197,12 +8219,11 @@
           <w:rFonts w:ascii="Times New Roman" w:hAnsi="Times New Roman" w:cs="Times New Roman"/>
         </w:rPr>
       </w:pPr>
-      <w:bookmarkStart w:id="32" w:name="_Toc415405466"/>
+      <w:bookmarkStart w:id="32" w:name="_Toc415459776"/>
       <w:r>
         <w:rPr>
           <w:rFonts w:ascii="Times New Roman" w:hAnsi="Times New Roman" w:cs="Times New Roman"/>
         </w:rPr>
-        <w:lastRenderedPageBreak/>
         <w:t>A vezérlők</w:t>
       </w:r>
       <w:r>
@@ -7242,7 +8263,7 @@
       <w:pPr>
         <w:pStyle w:val="Cmsor1"/>
       </w:pPr>
-      <w:bookmarkStart w:id="33" w:name="_Toc415405467"/>
+      <w:bookmarkStart w:id="33" w:name="_Toc415459777"/>
       <w:r>
         <w:lastRenderedPageBreak/>
         <w:t>A megvalósítás menete</w:t>
@@ -7263,7 +8284,13 @@
         <w:t>is,</w:t>
       </w:r>
       <w:r>
-        <w:t xml:space="preserve"> ha nincs semmiféle kapcsolat. A kezdeti fázisban pedig nincs is mi kapcsolódjon. Így a kliensoldal fejlesztése inkább a kiszolgáló </w:t>
+        <w:t xml:space="preserve"> ha nincs semmiféle kapcsolat. A kezdeti fázisban pedig nincs is mi kapcsolódjon. Így a kliens</w:t>
+      </w:r>
+      <w:r>
+        <w:t>-</w:t>
+      </w:r>
+      <w:r>
+        <w:t xml:space="preserve">oldal fejlesztése inkább a kiszolgáló </w:t>
       </w:r>
       <w:r>
         <w:t>teszteléseként</w:t>
@@ -7288,7 +8315,7 @@
         <w:pStyle w:val="Cmsor2"/>
         <w:ind w:left="567" w:hanging="567"/>
       </w:pPr>
-      <w:bookmarkStart w:id="34" w:name="_Toc415405468"/>
+      <w:bookmarkStart w:id="34" w:name="_Toc415459778"/>
       <w:r>
         <w:t>Websocket kapcsolat felállítása</w:t>
       </w:r>
@@ -7327,7 +8354,7 @@
       <w:pPr>
         <w:pStyle w:val="Cmsor3"/>
       </w:pPr>
-      <w:bookmarkStart w:id="35" w:name="_Toc415405469"/>
+      <w:bookmarkStart w:id="35" w:name="_Toc415459779"/>
       <w:r>
         <w:t>A feladathoz me</w:t>
       </w:r>
@@ -7337,10 +8364,10 @@
       <w:r>
         <w:t xml:space="preserve">ő </w:t>
       </w:r>
+      <w:r>
+        <w:t>megvalósítás</w:t>
+      </w:r>
       <w:bookmarkEnd w:id="35"/>
-      <w:r>
-        <w:t>megvalósítás</w:t>
-      </w:r>
     </w:p>
     <w:p>
       <w:r>
@@ -7428,7 +8455,7 @@
       <w:pPr>
         <w:pStyle w:val="Cmsor3"/>
       </w:pPr>
-      <w:bookmarkStart w:id="36" w:name="_Toc415405470"/>
+      <w:bookmarkStart w:id="36" w:name="_Toc415459780"/>
       <w:r>
         <w:lastRenderedPageBreak/>
         <w:t>Az kapcsolat</w:t>
@@ -8959,8 +9986,8 @@
           <mc:Choice Requires="wps">
             <w:drawing>
               <wp:inline distT="0" distB="0" distL="0" distR="0" wp14:anchorId="0CFEFAD3" wp14:editId="2CE9160B">
-                <wp:extent cx="4320000" cy="1526875"/>
-                <wp:effectExtent l="0" t="0" r="23495" b="16510"/>
+                <wp:extent cx="4320000" cy="1566407"/>
+                <wp:effectExtent l="0" t="0" r="23495" b="15240"/>
                 <wp:docPr id="2" name="Szövegdoboz 2"/>
                 <wp:cNvGraphicFramePr>
                   <a:graphicFrameLocks xmlns:a="http://schemas.openxmlformats.org/drawingml/2006/main"/>
@@ -8974,7 +10001,7 @@
                       <wps:spPr bwMode="auto">
                         <a:xfrm>
                           <a:off x="0" y="0"/>
-                          <a:ext cx="4320000" cy="1526875"/>
+                          <a:ext cx="4320000" cy="1566407"/>
                         </a:xfrm>
                         <a:prstGeom prst="rect">
                           <a:avLst/>
@@ -9490,7 +10517,7 @@
           </mc:Choice>
           <mc:Fallback>
             <w:pict>
-              <v:shape id="_x0000_s1027" type="#_x0000_t202" style="width:340.15pt;height:120.25pt;visibility:visible;mso-wrap-style:square;mso-left-percent:-10001;mso-top-percent:-10001;mso-position-horizontal:absolute;mso-position-horizontal-relative:char;mso-position-vertical:absolute;mso-position-vertical-relative:line;mso-left-percent:-10001;mso-top-percent:-10001;v-text-anchor:top" o:gfxdata="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" strokecolor="white [3212]">
+              <v:shape id="_x0000_s1027" type="#_x0000_t202" style="width:340.15pt;height:123.35pt;visibility:visible;mso-wrap-style:square;mso-left-percent:-10001;mso-top-percent:-10001;mso-position-horizontal:absolute;mso-position-horizontal-relative:char;mso-position-vertical:absolute;mso-position-vertical-relative:line;mso-left-percent:-10001;mso-top-percent:-10001;v-text-anchor:top" o:gfxdata="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" strokecolor="white [3212]">
                 <v:textbox>
                   <w:txbxContent>
                     <w:p>
@@ -10090,7 +11117,7 @@
       <w:pPr>
         <w:pStyle w:val="Cmsor2"/>
       </w:pPr>
-      <w:bookmarkStart w:id="37" w:name="_Toc415405471"/>
+      <w:bookmarkStart w:id="37" w:name="_Toc415459781"/>
       <w:r>
         <w:lastRenderedPageBreak/>
         <w:t>A kapcsolatok kezelése</w:t>
@@ -10101,7 +11128,7 @@
       <w:pPr>
         <w:pStyle w:val="Cmsor3"/>
       </w:pPr>
-      <w:bookmarkStart w:id="38" w:name="_Toc415405472"/>
+      <w:bookmarkStart w:id="38" w:name="_Toc415459782"/>
       <w:r>
         <w:t>Új kapcsolatok adminisztrálása</w:t>
       </w:r>
@@ -10187,7 +11214,7 @@
       <w:pPr>
         <w:pStyle w:val="Cmsor3"/>
       </w:pPr>
-      <w:bookmarkStart w:id="39" w:name="_Toc415405473"/>
+      <w:bookmarkStart w:id="39" w:name="_Toc415459783"/>
       <w:r>
         <w:t>Kapcsolatzárás</w:t>
       </w:r>
@@ -10243,7 +11270,7 @@
       <w:pPr>
         <w:pStyle w:val="Cmsor3"/>
       </w:pPr>
-      <w:bookmarkStart w:id="40" w:name="_Toc415405474"/>
+      <w:bookmarkStart w:id="40" w:name="_Toc415459784"/>
       <w:r>
         <w:t>Üzenetfogadás</w:t>
       </w:r>
@@ -10267,7 +11294,7 @@
       <w:pPr>
         <w:pStyle w:val="Cmsor3"/>
       </w:pPr>
-      <w:bookmarkStart w:id="41" w:name="_Toc415405475"/>
+      <w:bookmarkStart w:id="41" w:name="_Toc415459785"/>
       <w:r>
         <w:lastRenderedPageBreak/>
         <w:t>Üzenetküldés</w:t>
@@ -10295,7 +11322,7 @@
       <w:pPr>
         <w:pStyle w:val="Cmsor2"/>
       </w:pPr>
-      <w:bookmarkStart w:id="42" w:name="_Toc415405476"/>
+      <w:bookmarkStart w:id="42" w:name="_Toc415459786"/>
       <w:r>
         <w:t>A parancsértelmező</w:t>
       </w:r>
@@ -10407,7 +11434,7 @@
       <w:pPr>
         <w:pStyle w:val="Cmsor2"/>
       </w:pPr>
-      <w:bookmarkStart w:id="43" w:name="_Toc415405477"/>
+      <w:bookmarkStart w:id="43" w:name="_Toc415459787"/>
       <w:r>
         <w:t>A csoportkezelő</w:t>
       </w:r>
@@ -10437,7 +11464,7 @@
       <w:pPr>
         <w:pStyle w:val="Cmsor3"/>
       </w:pPr>
-      <w:bookmarkStart w:id="44" w:name="_Toc415405478"/>
+      <w:bookmarkStart w:id="44" w:name="_Toc415459788"/>
       <w:r>
         <w:t>Csoportok létrehozása</w:t>
       </w:r>
@@ -10448,16 +11475,19 @@
         <w:t xml:space="preserve">A kapcsolódó felhasználók a megfelelő paranccsal hozhatnak létre szobát. A parancsot a parancsértelmező kapja meg, és értelmezi. </w:t>
       </w:r>
       <w:r>
-        <w:t xml:space="preserve">Megfelelő parancs esetén kérést küld a coportkezelőnek, ami teljesíti az utasítást. A szoba létrehozás parancsnak megadható a létrehozni kívánt szoba neve, ezt nem kötelező megadni. Ha nincs megadva név, akkor a szoba neve a szerveren beállított módon a csoportot létrehozó játékos nevéből generálódik. </w:t>
+        <w:t xml:space="preserve">Megfelelő parancs esetén kérést küld a coportkezelőnek, ami teljesíti az utasítást. A szoba létrehozás parancsnak megadható a </w:t>
+      </w:r>
+      <w:r>
+        <w:lastRenderedPageBreak/>
+        <w:t xml:space="preserve">létrehozni kívánt szoba neve, ezt nem kötelező megadni. Ha nincs megadva név, akkor a szoba neve a szerveren beállított módon a csoportot létrehozó játékos nevéből generálódik. </w:t>
       </w:r>
     </w:p>
     <w:p>
       <w:pPr>
         <w:pStyle w:val="Cmsor3"/>
       </w:pPr>
-      <w:bookmarkStart w:id="45" w:name="_Toc415405479"/>
-      <w:r>
-        <w:lastRenderedPageBreak/>
+      <w:bookmarkStart w:id="45" w:name="_Toc415459789"/>
+      <w:r>
         <w:t>Csoportba lépés</w:t>
       </w:r>
       <w:r>
@@ -10583,14 +11613,14 @@
       <w:pPr>
         <w:pStyle w:val="Cmsor3"/>
       </w:pPr>
-      <w:bookmarkStart w:id="46" w:name="_Toc415405480"/>
+      <w:bookmarkStart w:id="46" w:name="_Toc415459790"/>
       <w:r>
         <w:t>Csoport elhagyásának menet</w:t>
       </w:r>
+      <w:r>
+        <w:t>e</w:t>
+      </w:r>
       <w:bookmarkEnd w:id="46"/>
-      <w:r>
-        <w:t>e</w:t>
-      </w:r>
     </w:p>
     <w:p>
       <w:r>
@@ -10613,8 +11643,9 @@
       <w:pPr>
         <w:pStyle w:val="Cmsor3"/>
       </w:pPr>
-      <w:bookmarkStart w:id="47" w:name="_Toc415405481"/>
-      <w:r>
+      <w:bookmarkStart w:id="47" w:name="_Toc415459791"/>
+      <w:r>
+        <w:lastRenderedPageBreak/>
         <w:t>Üres szobák kezelése</w:t>
       </w:r>
       <w:bookmarkEnd w:id="47"/>
@@ -10640,9 +11671,8 @@
       <w:pPr>
         <w:pStyle w:val="Cmsor3"/>
       </w:pPr>
-      <w:bookmarkStart w:id="48" w:name="_Toc415405482"/>
-      <w:r>
-        <w:lastRenderedPageBreak/>
+      <w:bookmarkStart w:id="48" w:name="_Toc415459792"/>
+      <w:r>
         <w:t>Segédfüggvények</w:t>
       </w:r>
       <w:bookmarkEnd w:id="48"/>
@@ -10686,9 +11716,11 @@
       <w:pPr>
         <w:pStyle w:val="Cmsor3"/>
       </w:pPr>
+      <w:bookmarkStart w:id="49" w:name="_Toc415459793"/>
       <w:r>
         <w:t>Hívható függvények</w:t>
       </w:r>
+      <w:bookmarkEnd w:id="49"/>
     </w:p>
     <w:p>
       <w:r>
@@ -11364,6 +12396,7 @@
     </w:p>
     <w:p>
       <w:r>
+        <w:lastRenderedPageBreak/>
         <w:t xml:space="preserve">Az </w:t>
       </w:r>
       <w:r>
@@ -11402,29 +12435,26 @@
       <w:pPr>
         <w:pStyle w:val="Cmsor2"/>
       </w:pPr>
-      <w:r>
-        <w:lastRenderedPageBreak/>
+      <w:bookmarkStart w:id="50" w:name="_Toc415459794"/>
+      <w:r>
         <w:t>A játékkezelő</w:t>
       </w:r>
-    </w:p>
-    <w:p>
-      <w:r>
-        <w:t xml:space="preserve">Minden csoporthoz alapértelmezetten egy játékkezelő is tartozik. A játékkezelő kezdetben nem aktív. Már ebben a passzí állapotban is fontos szerepe van. A játékkezelőnek mindig készen kell állnia a játék elindítására. Ezért már a kezdettől </w:t>
-      </w:r>
-      <w:r>
-        <w:t>figyelemmel kíséri</w:t>
-      </w:r>
-      <w:r>
-        <w:t xml:space="preserve"> a szobába lépő és azt elhagyó játékosokat.</w:t>
+      <w:bookmarkEnd w:id="50"/>
+    </w:p>
+    <w:p>
+      <w:r>
+        <w:t>Minden csoporthoz alapértelmezetten egy játékkezelő is tartozik. A játékkezelő kezdetben nem aktív. Már ebben a passzí állapotban is fontos szerepe van. A játékkezelőnek mindig készen kell állnia a játék elindítására. Ezért már a kezdettől figyelemmel kíséri a szobába lépő és azt elhagyó játékosokat.</w:t>
       </w:r>
     </w:p>
     <w:p>
       <w:pPr>
         <w:pStyle w:val="Cmsor3"/>
       </w:pPr>
+      <w:bookmarkStart w:id="51" w:name="_Toc415459795"/>
       <w:r>
         <w:t>Játékba lépés</w:t>
       </w:r>
+      <w:bookmarkEnd w:id="51"/>
     </w:p>
     <w:p>
       <w:r>
@@ -11455,6 +12485,7 @@
     </w:p>
     <w:p>
       <w:r>
+        <w:lastRenderedPageBreak/>
         <w:t>Ezután a játékra jellemző attribútumok következnek</w:t>
       </w:r>
       <w:r>
@@ -11465,9 +12496,11 @@
       <w:pPr>
         <w:pStyle w:val="Cmsor3"/>
       </w:pPr>
+      <w:bookmarkStart w:id="52" w:name="_Toc415459796"/>
       <w:r>
         <w:t>Játék elhagyása</w:t>
       </w:r>
+      <w:bookmarkEnd w:id="52"/>
     </w:p>
     <w:p>
       <w:r>
@@ -11493,32 +12526,18 @@
       <w:pPr>
         <w:pStyle w:val="Cmsor3"/>
       </w:pPr>
+      <w:bookmarkStart w:id="53" w:name="_Toc415459797"/>
       <w:r>
         <w:t>A</w:t>
       </w:r>
       <w:r>
         <w:t xml:space="preserve"> játék elindítása</w:t>
       </w:r>
-    </w:p>
-    <w:p>
-      <w:r>
-        <w:t xml:space="preserve">A játék a start metódus hívásával indítható el. A játék ekkor végzi el az utolsó előklszületeket. Így betölti a pályaelemeket. Többek között a zászlókat és a pályán lévő akadályokat. </w:t>
-      </w:r>
-      <w:r>
-        <w:t xml:space="preserve">A játék </w:t>
-      </w:r>
-      <w:r>
-        <w:t xml:space="preserve">viszont </w:t>
-      </w:r>
-      <w:r>
-        <w:t>még mindig</w:t>
-      </w:r>
-      <w:r>
-        <w:t xml:space="preserve"> nem indulhat. A játékelemeket még inicializálni kell. Ezt egyetlen függvény végzi. A függvény a játékelem tipusától </w:t>
-      </w:r>
-      <w:r>
-        <w:lastRenderedPageBreak/>
-        <w:t>függően végzi el az összes szükséges beállítást. A játék elindításával a játék státusza „running”-ra vált. Ezzel jelzi, hogy a játék elkezdődött.</w:t>
+      <w:bookmarkEnd w:id="53"/>
+    </w:p>
+    <w:p>
+      <w:r>
+        <w:t>A játék a start metódus hívásával indítható el. A játék ekkor végzi el az utolsó előklszületeket. Így betölti a pályaelemeket. Többek között a zászlókat és a pályán lévő akadályokat. A játék viszont még mindig nem indulhat. A játékelemeket még inicializálni kell. Ezt egyetlen függvény végzi. A függvény a játékelem tipusától függően végzi el az összes szükséges beállítást. A játék elindításával a játék státusza „running”-ra vált. Ezzel jelzi, hogy a játék elkezdődött.</w:t>
       </w:r>
       <w:r>
         <w:t xml:space="preserve"> A játék mostámr valóban készen áll a működése.</w:t>
@@ -11528,9 +12547,11 @@
       <w:pPr>
         <w:pStyle w:val="Cmsor3"/>
       </w:pPr>
+      <w:bookmarkStart w:id="54" w:name="_Toc415459798"/>
       <w:r>
         <w:t>A játék futása</w:t>
       </w:r>
+      <w:bookmarkEnd w:id="54"/>
     </w:p>
     <w:p>
       <w:r>
@@ -11801,22 +12822,16 @@
       <w:pPr>
         <w:pStyle w:val="Cmsor3"/>
       </w:pPr>
-      <w:r>
+      <w:bookmarkStart w:id="55" w:name="_Toc415459799"/>
+      <w:r>
+        <w:lastRenderedPageBreak/>
         <w:t>A játék frissítése</w:t>
       </w:r>
-    </w:p>
-    <w:p>
-      <w:r>
-        <w:t xml:space="preserve">A JavaScript </w:t>
-      </w:r>
-      <w:r>
-        <w:t xml:space="preserve">alapértelmezetten </w:t>
-      </w:r>
-      <w:r>
-        <w:t>támogatja időzítők</w:t>
-      </w:r>
-      <w:r>
-        <w:t>et. A</w:t>
+      <w:bookmarkEnd w:id="55"/>
+    </w:p>
+    <w:p>
+      <w:r>
+        <w:t>A JavaScript alapértelmezetten támogatja időzítőket. A</w:t>
       </w:r>
       <w:r>
         <w:t xml:space="preserve"> mellékelt ábrán látható ennek működése. A</w:t>
@@ -11872,106 +12887,241 @@
     </w:p>
     <w:p>
       <w:pPr>
-        <w:pStyle w:val="Cmsor1"/>
-        <w:rPr>
-          <w:rFonts w:ascii="Times New Roman" w:hAnsi="Times New Roman" w:cs="Times New Roman"/>
-        </w:rPr>
+        <w:pStyle w:val="Cmsor3"/>
       </w:pPr>
-      <w:bookmarkStart w:id="49" w:name="_Toc415405483"/>
-      <w:bookmarkStart w:id="50" w:name="_GoBack"/>
-      <w:bookmarkEnd w:id="50"/>
-      <w:r>
-        <w:rPr>
-          <w:rFonts w:ascii="Times New Roman" w:hAnsi="Times New Roman" w:cs="Times New Roman"/>
-        </w:rPr>
-        <w:lastRenderedPageBreak/>
-        <w:t>A játékmotor</w:t>
-      </w:r>
-      <w:bookmarkEnd w:id="49"/>
+      <w:bookmarkStart w:id="56" w:name="_Toc415459800"/>
+      <w:r>
+        <w:t>A játék lezárása</w:t>
+      </w:r>
+      <w:bookmarkEnd w:id="56"/>
+    </w:p>
+    <w:p>
+      <w:r>
+        <w:t>A játék játékos nélkül nem létezhet. Ezért ha az utolsó felhasználó is elhagyja a játékot, a játék véget ér. A játék frissítését le kell állítani. Ezt már korábban mutatott „timer” objektum segítségével tehetjük. Pontosabban ennek elnevezésére és tárolására csak azét volt szükség, hogy azt később törölhessük.</w:t>
+      </w:r>
+      <w:r>
+        <w:t xml:space="preserve"> Ha nem mentettük volna </w:t>
+      </w:r>
+      <w:proofErr w:type="gramStart"/>
+      <w:r>
+        <w:t>el</w:t>
+      </w:r>
+      <w:proofErr w:type="gramEnd"/>
+      <w:r>
+        <w:t xml:space="preserve"> akkor most nem tudnánk törölni azt. Az időzítőzíő funkciók egyébként globális objektumként érhetőek el, tehatá a „require” használata nélkül.</w:t>
+      </w:r>
+    </w:p>
+    <w:p>
+      <w:pPr>
+        <w:pStyle w:val="Cmsor3"/>
+      </w:pPr>
+      <w:bookmarkStart w:id="57" w:name="_Toc415459801"/>
+      <w:r>
+        <w:t>A játéküzenetek</w:t>
+      </w:r>
+      <w:bookmarkEnd w:id="57"/>
+    </w:p>
+    <w:p>
+      <w:r>
+        <w:t>A játékkezetlőnek fontos hogy a felsőbb utasításokat fogadni tudja. Erre az „message” metódus ad megoldást. A játéknak a kiszolgálóprogram akármelyik részprogramja küldhet üzenetet. Ezek az üzenetek fel</w:t>
+      </w:r>
+      <w:r>
+        <w:t>használóhoz kötöttek. Az üzenetek itt ismét értelmezése kerülhetnek. Az már a játéklogikától is függhet. Valójában a megvalósításban ezek az üzenetek csak a felhasználó által megnyomott billentyűk kezelésére van használva, így ezezk az üzenetek nincsenek valójában lekezelve.</w:t>
+      </w:r>
     </w:p>
     <w:p>
       <w:pPr>
         <w:pStyle w:val="Cmsor2"/>
       </w:pPr>
-      <w:bookmarkStart w:id="51" w:name="_Toc415405484"/>
-      <w:r>
-        <w:rPr>
-          <w:rFonts w:ascii="Times New Roman" w:hAnsi="Times New Roman" w:cs="Times New Roman"/>
-        </w:rPr>
+      <w:bookmarkStart w:id="58" w:name="_Toc415459802"/>
+      <w:r>
+        <w:lastRenderedPageBreak/>
+        <w:t>A játékmotor</w:t>
+      </w:r>
+      <w:bookmarkEnd w:id="58"/>
+    </w:p>
+    <w:p>
+      <w:pPr>
+        <w:pStyle w:val="Cmsor3"/>
+      </w:pPr>
+      <w:bookmarkStart w:id="59" w:name="_Toc415459803"/>
+      <w:r>
         <w:t>A játékmotor célja</w:t>
       </w:r>
-      <w:bookmarkEnd w:id="51"/>
+      <w:bookmarkEnd w:id="59"/>
+    </w:p>
+    <w:p>
+      <w:r>
+        <w:t>A játékmotor nem más, mint a játékötlet megvalósításának a keretrendszere. A játékmotor megoldásokat bizt</w:t>
+      </w:r>
+      <w:r>
+        <w:t>o</w:t>
+      </w:r>
+      <w:r>
+        <w:t>sít</w:t>
+      </w:r>
+      <w:r>
+        <w:t>ja</w:t>
+      </w:r>
+      <w:r>
+        <w:t xml:space="preserve"> az elemi műveletek végrehajtásához. A játékmotor jól </w:t>
+      </w:r>
+      <w:r>
+        <w:t>illeszkedik</w:t>
+      </w:r>
+      <w:r>
+        <w:t xml:space="preserve"> az eddigi rendszerbe. A játékmotor valójában a játékkezelő része. Egységes módon enged interakciót a felhasználói felülettel. Ez a már elkészült programrészeken nyugszik. Az üzenetek elküldése a már jól bevált módon zajlik. Kérdéses viszont, hogy az </w:t>
+      </w:r>
+      <w:r>
+        <w:t>elküldött</w:t>
+      </w:r>
+      <w:r>
+        <w:t xml:space="preserve"> adatot hogyan ábrázoljuk a felhasználói oldalon. Ennek megoldása a kliens</w:t>
+      </w:r>
+      <w:r>
+        <w:t>-</w:t>
+      </w:r>
+      <w:r>
+        <w:t xml:space="preserve">oldali parancsfeldolgozás. A kliens megkapja a rá vonatkozó utasításokat, egy </w:t>
+      </w:r>
+      <w:r>
+        <w:t>objektumstruktúrában. Ezt feldolgozva megkapja, hogy milyen objektumokat kell megjelení</w:t>
+      </w:r>
+      <w:r>
+        <w:t>teni.</w:t>
+      </w:r>
     </w:p>
     <w:p>
       <w:pPr>
-        <w:pStyle w:val="Cmsor2"/>
-        <w:rPr>
-          <w:rFonts w:ascii="Times New Roman" w:hAnsi="Times New Roman" w:cs="Times New Roman"/>
-        </w:rPr>
+        <w:pStyle w:val="Cmsor3"/>
       </w:pPr>
-      <w:bookmarkStart w:id="52" w:name="_Toc415405485"/>
-      <w:r>
-        <w:rPr>
-          <w:rFonts w:ascii="Times New Roman" w:hAnsi="Times New Roman" w:cs="Times New Roman"/>
-        </w:rPr>
+      <w:bookmarkStart w:id="60" w:name="_Toc415459804"/>
+      <w:r>
+        <w:t>A játék lehetséges elemei</w:t>
+      </w:r>
+      <w:bookmarkEnd w:id="60"/>
+    </w:p>
+    <w:p>
+      <w:r>
+        <w:t>A játékhoz csak a néhány elemre van szükség. Ezek mindegyike meghatározott tulajdonságokkal bír. Legfontosabbak a zász</w:t>
+      </w:r>
+      <w:r>
+        <w:t>lók. Ezeknek egyik jellemzője</w:t>
+      </w:r>
+      <w:r>
+        <w:t xml:space="preserve"> a </w:t>
+      </w:r>
+      <w:r>
+        <w:t>tulajdonos csapat azonosítója. J</w:t>
+      </w:r>
+      <w:r>
+        <w:t>átékelemek még a játékban lévő falak, körök és egyéb akadályok.</w:t>
+      </w:r>
+      <w:r>
+        <w:t xml:space="preserve"> Ezek mindegyike eltérő módon van kezelve mind a szerveré és kliens oldalán.</w:t>
+      </w:r>
+    </w:p>
+    <w:p>
+      <w:pPr>
+        <w:pStyle w:val="Cmsor3"/>
+      </w:pPr>
+      <w:bookmarkStart w:id="61" w:name="_Toc415459805"/>
+      <w:r>
+        <w:t>Megjelenítés a kliens-oldalon</w:t>
+      </w:r>
+      <w:bookmarkEnd w:id="61"/>
+    </w:p>
+    <w:p>
+      <w:r>
+        <w:t xml:space="preserve">Az egyes elemekhez más-más megjelenítési procedúra van rendelve. Általánosan igaz, hogy az elemeknek van pozíciója, és valamiféle kiterjedése. </w:t>
+      </w:r>
+      <w:r>
+        <w:t>Vonalak</w:t>
+      </w:r>
+      <w:r>
+        <w:t xml:space="preserve"> kezdő és végpon</w:t>
+      </w:r>
+      <w:r>
+        <w:t>tjukkal vannak megadva. A köröknek pozíciója és sugara van. Szövegnek pozíciója és értéke</w:t>
+      </w:r>
+      <w:r>
+        <w:t xml:space="preserve"> és mérete is</w:t>
+      </w:r>
+      <w:r>
+        <w:t xml:space="preserve"> van. A most felsoroltak mindegyikének megadhatunk színt is.</w:t>
+      </w:r>
+      <w:r>
+        <w:t xml:space="preserve"> Vannak még speciális jellemzők is, ezek egyike alkalmas a szöveg középre igazítására. A megjeleníten</w:t>
+      </w:r>
+      <w:r>
+        <w:t>dő adathalmaz tar</w:t>
+      </w:r>
+      <w:r>
+        <w:t>ta</w:t>
+      </w:r>
+      <w:r>
+        <w:t>lmaz még egy pozíció tipusú bejegyzést is</w:t>
+      </w:r>
+      <w:r>
+        <w:t>. Ez az adott játékos pozíciój</w:t>
+      </w:r>
+      <w:r>
+        <w:t>át jelöli</w:t>
+      </w:r>
+      <w:r>
+        <w:t xml:space="preserve"> a pályán. Ennek ismeretében megoldható, hogy</w:t>
+      </w:r>
+      <w:r>
+        <w:t xml:space="preserve"> a „kamera” kövesse a játékost. A követés gyakorlatilag csak annyit jelent, hogy minden el van tolva ezzel a pozícióval.</w:t>
+      </w:r>
+    </w:p>
+    <w:p>
+      <w:r>
+        <w:t>Lehetőség van még közvetlenül a felületre rajzoni. Ekkor a követett játékos pozíciója nem befolyásolja a megjelenítést.</w:t>
+      </w:r>
+    </w:p>
+    <w:p>
+      <w:pPr>
+        <w:pStyle w:val="Cmsor3"/>
+      </w:pPr>
+      <w:bookmarkStart w:id="62" w:name="_Toc415459806"/>
+      <w:bookmarkStart w:id="63" w:name="_Toc415459807"/>
+      <w:r>
+        <w:lastRenderedPageBreak/>
+        <w:t>Ütközés fallal</w:t>
+      </w:r>
+      <w:bookmarkEnd w:id="63"/>
+    </w:p>
+    <w:p>
+      <w:pPr>
+        <w:pStyle w:val="Cmsor3"/>
+      </w:pPr>
+      <w:bookmarkStart w:id="64" w:name="_GoBack"/>
+      <w:bookmarkEnd w:id="64"/>
+      <w:r>
         <w:t>Rugalmas ütközés</w:t>
       </w:r>
-      <w:bookmarkEnd w:id="52"/>
+      <w:bookmarkEnd w:id="62"/>
     </w:p>
     <w:p>
       <w:pPr>
-        <w:pStyle w:val="Cmsor2"/>
-        <w:rPr>
-          <w:rFonts w:ascii="Times New Roman" w:hAnsi="Times New Roman" w:cs="Times New Roman"/>
-        </w:rPr>
+        <w:pStyle w:val="Cmsor3"/>
       </w:pPr>
-      <w:bookmarkStart w:id="53" w:name="_Toc415405486"/>
-      <w:r>
-        <w:rPr>
-          <w:rFonts w:ascii="Times New Roman" w:hAnsi="Times New Roman" w:cs="Times New Roman"/>
-        </w:rPr>
-        <w:t>Ütközés fallal</w:t>
-      </w:r>
-      <w:bookmarkEnd w:id="53"/>
+      <w:bookmarkStart w:id="65" w:name="_Toc415459808"/>
+      <w:r>
+        <w:t>Ütközés játékossal</w:t>
+      </w:r>
+      <w:bookmarkEnd w:id="65"/>
     </w:p>
     <w:p>
       <w:pPr>
-        <w:pStyle w:val="Cmsor2"/>
-        <w:rPr>
-          <w:rFonts w:ascii="Times New Roman" w:hAnsi="Times New Roman" w:cs="Times New Roman"/>
-        </w:rPr>
+        <w:pStyle w:val="Cmsor3"/>
       </w:pPr>
-      <w:bookmarkStart w:id="54" w:name="_Toc415405487"/>
-      <w:r>
-        <w:rPr>
-          <w:rFonts w:ascii="Times New Roman" w:hAnsi="Times New Roman" w:cs="Times New Roman"/>
-        </w:rPr>
-        <w:t>Ütközés játékossal</w:t>
-      </w:r>
-      <w:bookmarkEnd w:id="54"/>
-    </w:p>
-    <w:p>
-      <w:pPr>
-        <w:pStyle w:val="Cmsor2"/>
-        <w:rPr>
-          <w:rFonts w:ascii="Times New Roman" w:hAnsi="Times New Roman" w:cs="Times New Roman"/>
-        </w:rPr>
-      </w:pPr>
-      <w:bookmarkStart w:id="55" w:name="_Toc415405488"/>
-      <w:r>
-        <w:rPr>
-          <w:rFonts w:ascii="Times New Roman" w:hAnsi="Times New Roman" w:cs="Times New Roman"/>
-        </w:rPr>
+      <w:bookmarkStart w:id="66" w:name="_Toc415459809"/>
+      <w:r>
         <w:t>Pontszerzés és annak logikája</w:t>
       </w:r>
-      <w:bookmarkEnd w:id="55"/>
-    </w:p>
-    <w:p>
-      <w:pPr>
-        <w:rPr>
-          <w:rFonts w:cs="Times New Roman"/>
-        </w:rPr>
-      </w:pPr>
+      <w:bookmarkEnd w:id="66"/>
     </w:p>
     <w:sectPr>
       <w:pgSz w:w="11907" w:h="16839" w:code="9"/>
@@ -12124,7 +13274,7 @@
   <w:abstractNum w:abstractNumId="1">
     <w:nsid w:val="528864C5"/>
     <w:multiLevelType w:val="multilevel"/>
-    <w:tmpl w:val="A9A0E0BE"/>
+    <w:tmpl w:val="0CC66A04"/>
     <w:lvl w:ilvl="0">
       <w:start w:val="1"/>
       <w:numFmt w:val="decimal"/>
@@ -12132,7 +13282,7 @@
       <w:lvlText w:val="%1."/>
       <w:lvlJc w:val="left"/>
       <w:pPr>
-        <w:ind w:left="851" w:hanging="851"/>
+        <w:ind w:left="680" w:hanging="680"/>
       </w:pPr>
       <w:rPr>
         <w:rFonts w:hint="default"/>
@@ -12145,7 +13295,7 @@
       <w:lvlText w:val="%1.%2."/>
       <w:lvlJc w:val="left"/>
       <w:pPr>
-        <w:ind w:left="851" w:hanging="851"/>
+        <w:ind w:left="794" w:hanging="794"/>
       </w:pPr>
       <w:rPr>
         <w:rFonts w:hint="default"/>
@@ -12500,9 +13650,9 @@
   <w:style w:type="paragraph" w:default="1" w:styleId="Norml">
     <w:name w:val="Normal"/>
     <w:qFormat/>
-    <w:rsid w:val="00AE7E79"/>
+    <w:rsid w:val="00B17161"/>
     <w:pPr>
-      <w:spacing w:after="120" w:line="312" w:lineRule="auto"/>
+      <w:spacing w:after="120" w:line="360" w:lineRule="auto"/>
       <w:jc w:val="both"/>
     </w:pPr>
     <w:rPr>
@@ -13095,7 +14245,7 @@
     <w:qFormat/>
     <w:rsid w:val="002157BD"/>
     <w:pPr>
-      <w:spacing w:after="200" w:line="360" w:lineRule="auto"/>
+      <w:spacing w:after="200"/>
       <w:jc w:val="center"/>
     </w:pPr>
     <w:rPr>
@@ -13433,9 +14583,9 @@
   <w:style w:type="paragraph" w:default="1" w:styleId="Norml">
     <w:name w:val="Normal"/>
     <w:qFormat/>
-    <w:rsid w:val="00AE7E79"/>
+    <w:rsid w:val="00B17161"/>
     <w:pPr>
-      <w:spacing w:after="120" w:line="312" w:lineRule="auto"/>
+      <w:spacing w:after="120" w:line="360" w:lineRule="auto"/>
       <w:jc w:val="both"/>
     </w:pPr>
     <w:rPr>
@@ -14028,7 +15178,7 @@
     <w:qFormat/>
     <w:rsid w:val="002157BD"/>
     <w:pPr>
-      <w:spacing w:after="200" w:line="360" w:lineRule="auto"/>
+      <w:spacing w:after="200"/>
       <w:jc w:val="center"/>
     </w:pPr>
     <w:rPr>
@@ -14497,7 +15647,7 @@
 </file>
 
 <file path=customXml/itemProps1.xml><?xml version="1.0" encoding="utf-8"?>
-<ds:datastoreItem xmlns:ds="http://schemas.openxmlformats.org/officeDocument/2006/customXml" ds:itemID="{94F4373F-951C-46BC-8747-F4CFA2C18D22}">
+<ds:datastoreItem xmlns:ds="http://schemas.openxmlformats.org/officeDocument/2006/customXml" ds:itemID="{B78F05EE-7D0F-4305-B65E-9F35EBEAB9BC}">
   <ds:schemaRefs>
     <ds:schemaRef ds:uri="http://schemas.openxmlformats.org/officeDocument/2006/bibliography"/>
   </ds:schemaRefs>

</xml_diff>